<commit_message>
adding second report draft
</commit_message>
<xml_diff>
--- a/Reports/Sec-3_Group-1_Final_Report.docx
+++ b/Reports/Sec-3_Group-1_Final_Report.docx
@@ -906,11 +906,1056 @@
         <w:br w:type="page"/>
       </w:r>
     </w:p>
-    <w:p>
-      <w:pPr>
+    <w:sdt>
+      <w:sdtPr>
+        <w:id w:val="1496463186"/>
+        <w:docPartObj>
+          <w:docPartGallery w:val="Table of Contents"/>
+          <w:docPartUnique/>
+        </w:docPartObj>
+      </w:sdtPr>
+      <w:sdtEndPr>
+        <w:rPr>
+          <w:rFonts w:cstheme="minorBidi"/>
+          <w:bCs/>
+          <w:noProof/>
+        </w:rPr>
+      </w:sdtEndPr>
+      <w:sdtContent>
+        <w:p>
+          <w:pPr>
+            <w:pStyle w:val="TOCHeading"/>
+          </w:pPr>
+          <w:r>
+            <w:t>Contents</w:t>
+          </w:r>
+        </w:p>
+        <w:p>
+          <w:pPr>
+            <w:pStyle w:val="TOC1"/>
+            <w:tabs>
+              <w:tab w:val="right" w:leader="dot" w:pos="8656"/>
+            </w:tabs>
+            <w:rPr>
+              <w:rFonts w:asciiTheme="minorHAnsi" w:eastAsiaTheme="minorEastAsia" w:hAnsiTheme="minorHAnsi"/>
+              <w:noProof/>
+              <w:sz w:val="22"/>
+            </w:rPr>
+          </w:pPr>
+          <w:r>
+            <w:fldChar w:fldCharType="begin"/>
+          </w:r>
+          <w:r>
+            <w:instrText xml:space="preserve"> TOC \o "1-3" \h \z \u </w:instrText>
+          </w:r>
+          <w:r>
+            <w:fldChar w:fldCharType="separate"/>
+          </w:r>
+          <w:hyperlink w:anchor="_Toc109849773" w:history="1">
+            <w:r>
+              <w:rPr>
+                <w:rStyle w:val="Hyperlink"/>
+                <w:noProof/>
+              </w:rPr>
+              <w:t>Chapter 1: Introduction</w:t>
+            </w:r>
+            <w:r>
+              <w:rPr>
+                <w:noProof/>
+                <w:webHidden/>
+              </w:rPr>
+              <w:tab/>
+            </w:r>
+            <w:r>
+              <w:rPr>
+                <w:noProof/>
+                <w:webHidden/>
+              </w:rPr>
+              <w:fldChar w:fldCharType="begin"/>
+            </w:r>
+            <w:r>
+              <w:rPr>
+                <w:noProof/>
+                <w:webHidden/>
+              </w:rPr>
+              <w:instrText xml:space="preserve"> PAGEREF _Toc109849773 \h </w:instrText>
+            </w:r>
+            <w:r>
+              <w:rPr>
+                <w:noProof/>
+                <w:webHidden/>
+              </w:rPr>
+            </w:r>
+            <w:r>
+              <w:rPr>
+                <w:noProof/>
+                <w:webHidden/>
+              </w:rPr>
+              <w:fldChar w:fldCharType="separate"/>
+            </w:r>
+            <w:r>
+              <w:rPr>
+                <w:noProof/>
+                <w:webHidden/>
+              </w:rPr>
+              <w:t>4</w:t>
+            </w:r>
+            <w:r>
+              <w:rPr>
+                <w:noProof/>
+                <w:webHidden/>
+              </w:rPr>
+              <w:fldChar w:fldCharType="end"/>
+            </w:r>
+          </w:hyperlink>
+        </w:p>
+        <w:p>
+          <w:pPr>
+            <w:pStyle w:val="TOC2"/>
+            <w:tabs>
+              <w:tab w:val="left" w:pos="880"/>
+            </w:tabs>
+            <w:rPr>
+              <w:rFonts w:asciiTheme="minorHAnsi" w:eastAsiaTheme="minorEastAsia" w:hAnsiTheme="minorHAnsi"/>
+              <w:sz w:val="22"/>
+            </w:rPr>
+          </w:pPr>
+          <w:hyperlink w:anchor="_Toc109849774" w:history="1">
+            <w:r>
+              <w:rPr>
+                <w:rStyle w:val="Hyperlink"/>
+              </w:rPr>
+              <w:t>A.</w:t>
+            </w:r>
+            <w:r>
+              <w:rPr>
+                <w:rFonts w:asciiTheme="minorHAnsi" w:eastAsiaTheme="minorEastAsia" w:hAnsiTheme="minorHAnsi"/>
+                <w:sz w:val="22"/>
+              </w:rPr>
+              <w:tab/>
+            </w:r>
+            <w:r>
+              <w:rPr>
+                <w:rStyle w:val="Hyperlink"/>
+              </w:rPr>
+              <w:t>Background of the organization</w:t>
+            </w:r>
+            <w:r>
+              <w:rPr>
+                <w:webHidden/>
+              </w:rPr>
+              <w:tab/>
+            </w:r>
+            <w:r>
+              <w:rPr>
+                <w:webHidden/>
+              </w:rPr>
+              <w:fldChar w:fldCharType="begin"/>
+            </w:r>
+            <w:r>
+              <w:rPr>
+                <w:webHidden/>
+              </w:rPr>
+              <w:instrText xml:space="preserve"> PAGEREF _Toc109849774 \h </w:instrText>
+            </w:r>
+            <w:r>
+              <w:rPr>
+                <w:webHidden/>
+              </w:rPr>
+            </w:r>
+            <w:r>
+              <w:rPr>
+                <w:webHidden/>
+              </w:rPr>
+              <w:fldChar w:fldCharType="separate"/>
+            </w:r>
+            <w:r>
+              <w:rPr>
+                <w:webHidden/>
+              </w:rPr>
+              <w:t>5</w:t>
+            </w:r>
+            <w:r>
+              <w:rPr>
+                <w:webHidden/>
+              </w:rPr>
+              <w:fldChar w:fldCharType="end"/>
+            </w:r>
+          </w:hyperlink>
+        </w:p>
+        <w:p>
+          <w:pPr>
+            <w:pStyle w:val="TOC2"/>
+            <w:tabs>
+              <w:tab w:val="left" w:pos="880"/>
+            </w:tabs>
+            <w:rPr>
+              <w:rFonts w:asciiTheme="minorHAnsi" w:eastAsiaTheme="minorEastAsia" w:hAnsiTheme="minorHAnsi"/>
+              <w:sz w:val="22"/>
+            </w:rPr>
+          </w:pPr>
+          <w:hyperlink w:anchor="_Toc109849775" w:history="1">
+            <w:r>
+              <w:rPr>
+                <w:rStyle w:val="Hyperlink"/>
+              </w:rPr>
+              <w:t>B.</w:t>
+            </w:r>
+            <w:r>
+              <w:rPr>
+                <w:rFonts w:asciiTheme="minorHAnsi" w:eastAsiaTheme="minorEastAsia" w:hAnsiTheme="minorHAnsi"/>
+                <w:sz w:val="22"/>
+              </w:rPr>
+              <w:tab/>
+            </w:r>
+            <w:r>
+              <w:rPr>
+                <w:rStyle w:val="Hyperlink"/>
+              </w:rPr>
+              <w:t>Background of the PROJECT</w:t>
+            </w:r>
+            <w:r>
+              <w:rPr>
+                <w:webHidden/>
+              </w:rPr>
+              <w:tab/>
+            </w:r>
+            <w:r>
+              <w:rPr>
+                <w:webHidden/>
+              </w:rPr>
+              <w:fldChar w:fldCharType="begin"/>
+            </w:r>
+            <w:r>
+              <w:rPr>
+                <w:webHidden/>
+              </w:rPr>
+              <w:instrText xml:space="preserve"> PAGEREF _Toc109849775 \h </w:instrText>
+            </w:r>
+            <w:r>
+              <w:rPr>
+                <w:webHidden/>
+              </w:rPr>
+            </w:r>
+            <w:r>
+              <w:rPr>
+                <w:webHidden/>
+              </w:rPr>
+              <w:fldChar w:fldCharType="separate"/>
+            </w:r>
+            <w:r>
+              <w:rPr>
+                <w:webHidden/>
+              </w:rPr>
+              <w:t>5</w:t>
+            </w:r>
+            <w:r>
+              <w:rPr>
+                <w:webHidden/>
+              </w:rPr>
+              <w:fldChar w:fldCharType="end"/>
+            </w:r>
+          </w:hyperlink>
+        </w:p>
+        <w:p>
+          <w:r>
+            <w:rPr>
+              <w:b/>
+              <w:bCs/>
+              <w:noProof/>
+            </w:rPr>
+            <w:fldChar w:fldCharType="end"/>
+          </w:r>
+        </w:p>
+      </w:sdtContent>
+    </w:sdt>
+    <w:p>
+      <w:pPr>
+        <w:jc w:val="left"/>
         <w:rPr>
           <w:bCs/>
         </w:rPr>
+      </w:pPr>
+      <w:r>
+        <w:rPr>
+          <w:bCs/>
+        </w:rPr>
+        <w:br w:type="page"/>
+      </w:r>
+    </w:p>
+    <w:p>
+      <w:pPr>
+        <w:pStyle w:val="Heading1"/>
+      </w:pPr>
+      <w:bookmarkStart w:id="1" w:name="_Toc109849773"/>
+      <w:r>
+        <w:lastRenderedPageBreak/>
+        <w:t>Chapter 1: Introduction</w:t>
+      </w:r>
+      <w:bookmarkEnd w:id="1"/>
+    </w:p>
+    <w:p>
+      <w:r>
+        <w:t xml:space="preserve">Air quality is an important aspect of our daily lives, as we breathe it </w:t>
+      </w:r>
+      <w:r>
+        <w:t>every day</w:t>
+      </w:r>
+      <w:r>
+        <w:t xml:space="preserve">. </w:t>
+      </w:r>
+      <w:r>
+        <w:t xml:space="preserve">More and more people have to be aware of exactly how safe or unsafe the </w:t>
+      </w:r>
+      <w:r>
+        <w:t>air they are breathing</w:t>
+      </w:r>
+      <w:r>
+        <w:t xml:space="preserve"> is.</w:t>
+      </w:r>
+      <w:r>
+        <w:t xml:space="preserve"> </w:t>
+      </w:r>
+      <w:r>
+        <w:t xml:space="preserve">The purpose of this report is to </w:t>
+      </w:r>
+      <w:r>
+        <w:t xml:space="preserve">analyze </w:t>
+      </w:r>
+      <w:r>
+        <w:t>an existing Air Quality Index project titled CASE (Clean Air &amp; Sustainable Environment)</w:t>
+      </w:r>
+      <w:r>
+        <w:t xml:space="preserve"> and conduct necessary problem analysis </w:t>
+      </w:r>
+      <w:r>
+        <w:t>on its existing processes</w:t>
+      </w:r>
+      <w:r>
+        <w:t>.</w:t>
+      </w:r>
+    </w:p>
+    <w:p/>
+    <w:p>
+      <w:r>
+        <w:t xml:space="preserve">After that, </w:t>
+      </w:r>
+      <w:r>
+        <w:t xml:space="preserve">we are going to propose a new and improved system </w:t>
+      </w:r>
+      <w:r>
+        <w:t xml:space="preserve">with the aim of reducing </w:t>
+      </w:r>
+      <w:r>
+        <w:t>system errors</w:t>
+      </w:r>
+      <w:r>
+        <w:t xml:space="preserve">, </w:t>
+      </w:r>
+      <w:r>
+        <w:t xml:space="preserve">conduct the necessary data analysis, report and </w:t>
+      </w:r>
+      <w:r>
+        <w:t>chart generation</w:t>
+      </w:r>
+      <w:r>
+        <w:t xml:space="preserve"> </w:t>
+      </w:r>
+      <w:r>
+        <w:t xml:space="preserve">easily for </w:t>
+      </w:r>
+      <w:r>
+        <w:t>all its stakeholders</w:t>
+      </w:r>
+      <w:r>
+        <w:t xml:space="preserve">. </w:t>
+      </w:r>
+    </w:p>
+    <w:p/>
+    <w:p>
+      <w:r>
+        <w:t>The first section</w:t>
+      </w:r>
+      <w:r>
+        <w:t xml:space="preserve"> </w:t>
+      </w:r>
+      <w:r>
+        <w:t xml:space="preserve">will give a brief overview </w:t>
+      </w:r>
+      <w:r>
+        <w:t>of the organization</w:t>
+      </w:r>
+      <w:r>
+        <w:t xml:space="preserve"> </w:t>
+      </w:r>
+      <w:r>
+        <w:t xml:space="preserve">in issue along with the project. </w:t>
+      </w:r>
+      <w:r>
+        <w:t>The second section</w:t>
+      </w:r>
+      <w:r>
+        <w:t xml:space="preserve"> </w:t>
+      </w:r>
+      <w:r>
+        <w:t xml:space="preserve">will primarily focus on </w:t>
+      </w:r>
+      <w:r>
+        <w:t xml:space="preserve">the </w:t>
+      </w:r>
+      <w:r>
+        <w:t>existing CASE system</w:t>
+      </w:r>
+      <w:r>
+        <w:t xml:space="preserve"> and its flaws</w:t>
+      </w:r>
+      <w:r>
+        <w:t xml:space="preserve">, as well as an introduction </w:t>
+      </w:r>
+      <w:r>
+        <w:t>to the proposed system that</w:t>
+      </w:r>
+      <w:r>
+        <w:t xml:space="preserve"> is </w:t>
+      </w:r>
+      <w:r>
+        <w:t>going to replace it.</w:t>
+      </w:r>
+    </w:p>
+    <w:p/>
+    <w:p>
+      <w:r>
+        <w:t>The third and fourth sections</w:t>
+      </w:r>
+      <w:r>
+        <w:t xml:space="preserve"> will</w:t>
+      </w:r>
+      <w:r>
+        <w:t xml:space="preserve"> be </w:t>
+      </w:r>
+      <w:r>
+        <w:t xml:space="preserve">highly </w:t>
+      </w:r>
+      <w:r>
+        <w:t>technical</w:t>
+      </w:r>
+      <w:r>
+        <w:t xml:space="preserve">, focusing mainly on </w:t>
+      </w:r>
+      <w:r>
+        <w:t>our implementation of the proposed system.</w:t>
+      </w:r>
+    </w:p>
+    <w:p/>
+    <w:p>
+      <w:r>
+        <w:t xml:space="preserve">As per our </w:t>
+      </w:r>
+      <w:r>
+        <w:t xml:space="preserve">analysis and investigations of the </w:t>
+      </w:r>
+      <w:r>
+        <w:t>CASE system</w:t>
+      </w:r>
+      <w:r>
+        <w:t xml:space="preserve">, </w:t>
+      </w:r>
+      <w:r>
+        <w:t xml:space="preserve">we have identified several </w:t>
+      </w:r>
+      <w:r>
+        <w:t xml:space="preserve">places where some important modifications </w:t>
+      </w:r>
+      <w:r>
+        <w:t xml:space="preserve">are necessary </w:t>
+      </w:r>
+      <w:r>
+        <w:t xml:space="preserve">to make the system more efficient </w:t>
+      </w:r>
+      <w:r>
+        <w:t xml:space="preserve">and facilitate </w:t>
+      </w:r>
+      <w:r>
+        <w:t>communication</w:t>
+      </w:r>
+      <w:r>
+        <w:t xml:space="preserve"> among stakeholders.</w:t>
+      </w:r>
+      <w:r>
+        <w:t xml:space="preserve"> In addition to that, </w:t>
+      </w:r>
+      <w:r>
+        <w:t xml:space="preserve">the modifications will eliminate the </w:t>
+      </w:r>
+      <w:r>
+        <w:t>possibility</w:t>
+      </w:r>
+      <w:r>
+        <w:t xml:space="preserve"> of human mistake and data duplication</w:t>
+      </w:r>
+      <w:r>
+        <w:t xml:space="preserve">, and stakeholders will be able to access </w:t>
+      </w:r>
+      <w:r>
+        <w:t>a vast AQI (Air Quality Index) reports</w:t>
+      </w:r>
+      <w:r>
+        <w:t xml:space="preserve"> and review valuable information through our system instead of manually </w:t>
+      </w:r>
+      <w:r>
+        <w:t>reading through documents.</w:t>
+      </w:r>
+    </w:p>
+    <w:p/>
+    <w:p>
+      <w:r>
+        <w:t xml:space="preserve">As we progress through the report, </w:t>
+      </w:r>
+      <w:r>
+        <w:t xml:space="preserve">we will take a look at how the current </w:t>
+      </w:r>
+      <w:r>
+        <w:t>Air Quality Monitoring system works</w:t>
+      </w:r>
+      <w:r>
+        <w:t>, the business processes involved</w:t>
+      </w:r>
+      <w:r>
+        <w:t>, where there are concerns and difficulties</w:t>
+      </w:r>
+      <w:r>
+        <w:t xml:space="preserve"> with data management</w:t>
+      </w:r>
+      <w:r>
+        <w:t>, and how we can create a better system to remedy and enhance these problems.</w:t>
+      </w:r>
+    </w:p>
+    <w:p>
+      <w:pPr>
+        <w:jc w:val="left"/>
+      </w:pPr>
+      <w:r>
+        <w:br w:type="page"/>
+      </w:r>
+    </w:p>
+    <w:p>
+      <w:pPr>
+        <w:pStyle w:val="Heading2"/>
+        <w:numPr>
+          <w:ilvl w:val="0"/>
+          <w:numId w:val="22"/>
+        </w:numPr>
+      </w:pPr>
+      <w:bookmarkStart w:id="2" w:name="_Toc109849774"/>
+      <w:r>
+        <w:lastRenderedPageBreak/>
+        <w:t>Background of the organization</w:t>
+      </w:r>
+      <w:bookmarkEnd w:id="2"/>
+    </w:p>
+    <w:p>
+      <w:pPr>
+        <w:pStyle w:val="Bodytext"/>
+      </w:pPr>
+      <w:r>
+        <w:t xml:space="preserve">CASE was developed </w:t>
+      </w:r>
+      <w:r>
+        <w:t xml:space="preserve">by </w:t>
+      </w:r>
+      <w:r>
+        <w:t xml:space="preserve">government </w:t>
+      </w:r>
+      <w:r>
+        <w:t xml:space="preserve">with the hopes of creating a clean air and sustainable environment. </w:t>
+      </w:r>
+      <w:r>
+        <w:t>The main organizations involved in the project are:</w:t>
+      </w:r>
+    </w:p>
+    <w:p>
+      <w:pPr>
+        <w:pStyle w:val="ListParagraph"/>
+        <w:numPr>
+          <w:ilvl w:val="0"/>
+          <w:numId w:val="23"/>
+        </w:numPr>
+      </w:pPr>
+      <w:r>
+        <w:t>Ministry of Environment and Forest</w:t>
+      </w:r>
+    </w:p>
+    <w:p>
+      <w:pPr>
+        <w:pStyle w:val="ListParagraph"/>
+        <w:numPr>
+          <w:ilvl w:val="0"/>
+          <w:numId w:val="23"/>
+        </w:numPr>
+      </w:pPr>
+      <w:r>
+        <w:t>Department of Environment</w:t>
+      </w:r>
+    </w:p>
+    <w:p>
+      <w:pPr>
+        <w:pStyle w:val="ListParagraph"/>
+        <w:numPr>
+          <w:ilvl w:val="0"/>
+          <w:numId w:val="23"/>
+        </w:numPr>
+      </w:pPr>
+      <w:r>
+        <w:t>Dhaka South City Corporation</w:t>
+      </w:r>
+    </w:p>
+    <w:p>
+      <w:pPr>
+        <w:pStyle w:val="ListParagraph"/>
+        <w:numPr>
+          <w:ilvl w:val="0"/>
+          <w:numId w:val="23"/>
+        </w:numPr>
+      </w:pPr>
+      <w:r>
+        <w:t>Dhaka North City Corporation</w:t>
+      </w:r>
+    </w:p>
+    <w:p>
+      <w:pPr>
+        <w:pStyle w:val="ListParagraph"/>
+        <w:numPr>
+          <w:ilvl w:val="0"/>
+          <w:numId w:val="23"/>
+        </w:numPr>
+      </w:pPr>
+      <w:r>
+        <w:t>Dhaka Transport Coordination Authority</w:t>
+      </w:r>
+    </w:p>
+    <w:p>
+      <w:pPr>
+        <w:pStyle w:val="ListParagraph"/>
+        <w:numPr>
+          <w:ilvl w:val="0"/>
+          <w:numId w:val="23"/>
+        </w:numPr>
+      </w:pPr>
+      <w:r>
+        <w:t>The World Bank</w:t>
+      </w:r>
+    </w:p>
+    <w:p>
+      <w:r>
+        <w:t xml:space="preserve">The World Bank is an international financial institution </w:t>
+      </w:r>
+      <w:r>
+        <w:t xml:space="preserve">that provides loans and grants to the governments of </w:t>
+      </w:r>
+      <w:r>
+        <w:t>low- and middle-income</w:t>
+      </w:r>
+      <w:r>
+        <w:t xml:space="preserve"> countries</w:t>
+      </w:r>
+      <w:r>
+        <w:t xml:space="preserve"> to pursue capital projects.</w:t>
+      </w:r>
+      <w:r>
+        <w:t xml:space="preserve"> The World Bank was a </w:t>
+      </w:r>
+      <w:r>
+        <w:t>major contributor to the CASE project.</w:t>
+      </w:r>
+    </w:p>
+    <w:p>
+      <w:r>
+        <w:t>The Ministry of Environment, Forest and Climate Change</w:t>
+      </w:r>
+      <w:r>
+        <w:t xml:space="preserve"> is a ministry of the government </w:t>
+      </w:r>
+      <w:r>
+        <w:t>of the People’s Republic of Bangladesh</w:t>
+      </w:r>
+      <w:r>
+        <w:t xml:space="preserve"> whose role is </w:t>
+      </w:r>
+      <w:r>
+        <w:t xml:space="preserve">ensuring the sustainable </w:t>
+      </w:r>
+      <w:r>
+        <w:t xml:space="preserve">environment </w:t>
+      </w:r>
+      <w:r>
+        <w:t>and optimum forest coverage.</w:t>
+      </w:r>
+    </w:p>
+    <w:p>
+      <w:r>
+        <w:t>Dhaka South City Corporation</w:t>
+      </w:r>
+      <w:r>
+        <w:t xml:space="preserve"> (DSCC) and Dhaka North City Corporation are two </w:t>
+      </w:r>
+      <w:r>
+        <w:t xml:space="preserve">municipal </w:t>
+      </w:r>
+      <w:r>
+        <w:t>corporations in Dhaka created on 29 November 2011.</w:t>
+      </w:r>
+      <w:r>
+        <w:t xml:space="preserve"> </w:t>
+      </w:r>
+      <w:r>
+        <w:t>DNCC governs 54 northern wards of Dhaka</w:t>
+      </w:r>
+      <w:r>
+        <w:t xml:space="preserve">. Both these are responsible </w:t>
+      </w:r>
+      <w:r>
+        <w:t xml:space="preserve">for </w:t>
+      </w:r>
+      <w:r>
+        <w:t xml:space="preserve">administering </w:t>
+      </w:r>
+      <w:r>
+        <w:t xml:space="preserve">and providing </w:t>
+      </w:r>
+      <w:r>
+        <w:t>basic infrastructure</w:t>
+      </w:r>
+      <w:r>
+        <w:t xml:space="preserve"> to the city.</w:t>
+      </w:r>
+    </w:p>
+    <w:p>
+      <w:r>
+        <w:t>Dhaka Transport Coordination Authority</w:t>
+      </w:r>
+      <w:r>
+        <w:t xml:space="preserve"> is the main government agency responsible for public transport in Dhaka</w:t>
+      </w:r>
+      <w:r>
+        <w:t xml:space="preserve">, and it moderates </w:t>
+      </w:r>
+      <w:r>
+        <w:t>negotiations</w:t>
+      </w:r>
+      <w:r>
+        <w:t xml:space="preserve"> between transport labor unions and transport owners.</w:t>
+      </w:r>
+    </w:p>
+    <w:p/>
+    <w:p>
+      <w:pPr>
+        <w:pStyle w:val="Heading2"/>
+        <w:numPr>
+          <w:ilvl w:val="0"/>
+          <w:numId w:val="22"/>
+        </w:numPr>
+      </w:pPr>
+      <w:bookmarkStart w:id="3" w:name="_Toc109849775"/>
+      <w:r>
+        <w:t xml:space="preserve">Background </w:t>
+      </w:r>
+      <w:r>
+        <w:t xml:space="preserve">of the </w:t>
+      </w:r>
+      <w:r>
+        <w:t>PROJECT</w:t>
+      </w:r>
+      <w:bookmarkEnd w:id="3"/>
+    </w:p>
+    <w:p>
+      <w:pPr>
+        <w:pStyle w:val="BodyText10"/>
+      </w:pPr>
+      <w:r>
+        <w:t xml:space="preserve">The goal of the project is to </w:t>
+      </w:r>
+      <w:r>
+        <w:t xml:space="preserve">develop a website for stakeholders and institutional bodies to </w:t>
+      </w:r>
+      <w:r>
+        <w:t xml:space="preserve">retrieve </w:t>
+      </w:r>
+      <w:r>
+        <w:t xml:space="preserve">Air Quality index </w:t>
+      </w:r>
+      <w:r>
+        <w:t xml:space="preserve">and </w:t>
+      </w:r>
+      <w:r>
+        <w:t xml:space="preserve">generate </w:t>
+      </w:r>
+      <w:r>
+        <w:t xml:space="preserve">appropriate </w:t>
+      </w:r>
+      <w:r>
+        <w:t>reports and charts</w:t>
+      </w:r>
+      <w:r>
+        <w:t xml:space="preserve"> as pe</w:t>
+      </w:r>
+      <w:r>
+        <w:t>r the user’s requirements.</w:t>
+      </w:r>
+      <w:r>
+        <w:t xml:space="preserve"> </w:t>
+      </w:r>
+    </w:p>
+    <w:p>
+      <w:pPr>
+        <w:pStyle w:val="BodyText10"/>
+      </w:pPr>
+      <w:r>
+        <w:t xml:space="preserve">The system will also </w:t>
+      </w:r>
+      <w:r>
+        <w:t xml:space="preserve">allow some stakeholders </w:t>
+      </w:r>
+      <w:r>
+        <w:t xml:space="preserve">with administrative rights </w:t>
+      </w:r>
+      <w:r>
+        <w:t>to</w:t>
+      </w:r>
+      <w:r>
+        <w:t xml:space="preserve"> converse with </w:t>
+      </w:r>
+      <w:r>
+        <w:t>other users and make decisions through the system.</w:t>
+      </w:r>
+    </w:p>
+    <w:p>
+      <w:pPr>
+        <w:pStyle w:val="BodyText10"/>
+      </w:pPr>
+    </w:p>
+    <w:p>
+      <w:pPr>
+        <w:pStyle w:val="Heading2"/>
+        <w:numPr>
+          <w:ilvl w:val="0"/>
+          <w:numId w:val="22"/>
+        </w:numPr>
+      </w:pPr>
+      <w:r>
+        <w:t>Objectives of the project</w:t>
+      </w:r>
+    </w:p>
+    <w:p>
+      <w:pPr>
+        <w:pStyle w:val="Bodytext"/>
+      </w:pPr>
+      <w:r>
+        <w:t xml:space="preserve">To meet the purpose of the project </w:t>
+      </w:r>
+      <w:r>
+        <w:t xml:space="preserve">several </w:t>
+      </w:r>
+      <w:r>
+        <w:t>requirements must be met.</w:t>
+      </w:r>
+    </w:p>
+    <w:p>
+      <w:r>
+        <w:t>Ou</w:t>
+      </w:r>
+      <w:r>
+        <w:t xml:space="preserve">r </w:t>
+      </w:r>
+      <w:r>
+        <w:t>system AQMS will provide the users with the requested</w:t>
+      </w:r>
+      <w:r>
+        <w:t xml:space="preserve"> analysis</w:t>
+      </w:r>
+      <w:r>
+        <w:t xml:space="preserve"> </w:t>
+      </w:r>
+      <w:r>
+        <w:t xml:space="preserve">and allow </w:t>
+      </w:r>
+      <w:r>
+        <w:t>them</w:t>
+      </w:r>
+      <w:r>
+        <w:t xml:space="preserve"> to view it </w:t>
+      </w:r>
+      <w:r>
+        <w:t xml:space="preserve">on the </w:t>
+      </w:r>
+      <w:r>
+        <w:t>website</w:t>
+      </w:r>
+      <w:r>
+        <w:t xml:space="preserve"> </w:t>
+      </w:r>
+      <w:r>
+        <w:t>in the form of charts directly</w:t>
+      </w:r>
+      <w:r>
+        <w:t xml:space="preserve"> on the website or request downloadable pdf reports.</w:t>
+      </w:r>
+    </w:p>
+    <w:p>
+      <w:r>
+        <w:t xml:space="preserve">The stakeholders of our system will log into the system and select which analysis that </w:t>
+      </w:r>
+    </w:p>
+    <w:p/>
+    <w:p>
+      <w:pPr>
+        <w:pStyle w:val="Heading2"/>
+        <w:numPr>
+          <w:ilvl w:val="0"/>
+          <w:numId w:val="22"/>
+        </w:numPr>
+      </w:pPr>
+      <w:r>
+        <w:t>Scope of the project</w:t>
+      </w:r>
+    </w:p>
+    <w:p>
+      <w:pPr>
+        <w:pStyle w:val="Bodytext"/>
+      </w:pPr>
+      <w:r>
+        <w:t xml:space="preserve">We carried out a thorough evaluation of the existing system and identified </w:t>
+      </w:r>
+      <w:r>
+        <w:t>areas in the business processes that might result in significant delays</w:t>
+      </w:r>
+      <w:r>
+        <w:t xml:space="preserve"> in time </w:t>
+      </w:r>
+      <w:r>
+        <w:t>and communication</w:t>
+      </w:r>
+      <w:r>
+        <w:t xml:space="preserve">, which we will cover </w:t>
+      </w:r>
+      <w:r>
+        <w:t>in the following chapter.</w:t>
+      </w:r>
+    </w:p>
+    <w:p>
+      <w:r>
+        <w:t>Our solution is to build a</w:t>
+      </w:r>
+      <w:r>
+        <w:t xml:space="preserve"> web application called AQMS (Air Quality Monitoring System) </w:t>
+      </w:r>
+      <w:r>
+        <w:t xml:space="preserve">that uses a Relational Database Management System (RDMS) </w:t>
+      </w:r>
+      <w:r>
+        <w:t xml:space="preserve">to store, calculate, add and update necessary data for </w:t>
+      </w:r>
+      <w:r>
+        <w:t>Air Quality Index, as well as to generate the necessary data, reports, charts, and documents and store them in the database.</w:t>
+      </w:r>
+    </w:p>
+    <w:p>
+      <w:r>
+        <w:t>To ensure that a project is completed, the scope of the project must be defined</w:t>
+      </w:r>
+      <w:r>
+        <w:t xml:space="preserve">. We must guarantee that the new system is more effective than the present one because we are modifying an existing system. </w:t>
+      </w:r>
+      <w:r>
+        <w:t>Because main</w:t>
+      </w:r>
+      <w:r>
+        <w:t>taining thorough</w:t>
+      </w:r>
+      <w:r>
+        <w:t xml:space="preserve"> records of students</w:t>
+      </w:r>
+      <w:r>
+        <w:t xml:space="preserve">’ </w:t>
+      </w:r>
+      <w:r>
+        <w:t>enrollment</w:t>
+      </w:r>
+      <w:r>
+        <w:t xml:space="preserve"> and documentation</w:t>
+      </w:r>
+      <w:r>
+        <w:t xml:space="preserve"> is inefficient</w:t>
+      </w:r>
+      <w:r>
+        <w:t xml:space="preserve">, an improved </w:t>
+      </w:r>
+      <w:r>
+        <w:t xml:space="preserve">and </w:t>
+      </w:r>
+      <w:r>
+        <w:t xml:space="preserve">automated </w:t>
+      </w:r>
+      <w:r>
+        <w:t>Qir Quality Monitoring System is required (AQMS).</w:t>
+      </w:r>
+    </w:p>
+    <w:p>
+      <w:r>
+        <w:t xml:space="preserve">So, the goal of this project is to improve the present system by implementing </w:t>
+      </w:r>
+      <w:r>
+        <w:t>our proposed solution, which will allow us to</w:t>
+      </w:r>
+      <w:r>
+        <w:t>:</w:t>
+      </w:r>
+    </w:p>
+    <w:p>
+      <w:r>
+        <w:t>Create a system which takes input with an easy to go interface.</w:t>
+      </w:r>
+    </w:p>
+    <w:p>
+      <w:r>
+        <w:t>Allow only authorized users to access the system.</w:t>
+      </w:r>
+    </w:p>
+    <w:p>
+      <w:r>
+        <w:t>Insert, update and delete data from the database in real time.</w:t>
+      </w:r>
+    </w:p>
+    <w:p>
+      <w:r>
+        <w:t>Calculate the Air Quality Index based on location and region,</w:t>
+      </w:r>
+    </w:p>
+    <w:p>
+      <w:r>
+        <w:t>Generating table and chart.</w:t>
+      </w:r>
+    </w:p>
+    <w:p/>
+    <w:p>
+      <w:pPr>
+        <w:jc w:val="left"/>
+      </w:pPr>
+      <w:r>
+        <w:br w:type="page"/>
+      </w:r>
+    </w:p>
+    <w:p>
+      <w:pPr>
+        <w:pStyle w:val="Heading2"/>
+      </w:pPr>
+      <w:r>
+        <w:lastRenderedPageBreak/>
+        <w:t>CHApter 2: requirement analysis</w:t>
+      </w:r>
+    </w:p>
+    <w:p>
+      <w:pPr>
+        <w:pStyle w:val="Bodytext"/>
       </w:pPr>
     </w:p>
     <w:sectPr>
@@ -1141,6 +2186,119 @@
     </w:lvl>
   </w:abstractNum>
   <w:abstractNum w:abstractNumId="1" w15:restartNumberingAfterBreak="0">
+    <w:nsid w:val="09C20FEA"/>
+    <w:multiLevelType w:val="hybridMultilevel"/>
+    <w:tmpl w:val="796CB988"/>
+    <w:lvl w:ilvl="0" w:tplc="04090001">
+      <w:start w:val="1"/>
+      <w:numFmt w:val="bullet"/>
+      <w:lvlText w:val=""/>
+      <w:lvlJc w:val="left"/>
+      <w:pPr>
+        <w:ind w:left="720" w:hanging="360"/>
+      </w:pPr>
+      <w:rPr>
+        <w:rFonts w:ascii="Symbol" w:hAnsi="Symbol" w:hint="default"/>
+      </w:rPr>
+    </w:lvl>
+    <w:lvl w:ilvl="1" w:tplc="04090003" w:tentative="1">
+      <w:start w:val="1"/>
+      <w:numFmt w:val="bullet"/>
+      <w:lvlText w:val="o"/>
+      <w:lvlJc w:val="left"/>
+      <w:pPr>
+        <w:ind w:left="1440" w:hanging="360"/>
+      </w:pPr>
+      <w:rPr>
+        <w:rFonts w:ascii="Courier New" w:hAnsi="Courier New" w:cs="Courier New" w:hint="default"/>
+      </w:rPr>
+    </w:lvl>
+    <w:lvl w:ilvl="2" w:tplc="04090005" w:tentative="1">
+      <w:start w:val="1"/>
+      <w:numFmt w:val="bullet"/>
+      <w:lvlText w:val=""/>
+      <w:lvlJc w:val="left"/>
+      <w:pPr>
+        <w:ind w:left="2160" w:hanging="360"/>
+      </w:pPr>
+      <w:rPr>
+        <w:rFonts w:ascii="Wingdings" w:hAnsi="Wingdings" w:hint="default"/>
+      </w:rPr>
+    </w:lvl>
+    <w:lvl w:ilvl="3" w:tplc="04090001" w:tentative="1">
+      <w:start w:val="1"/>
+      <w:numFmt w:val="bullet"/>
+      <w:lvlText w:val=""/>
+      <w:lvlJc w:val="left"/>
+      <w:pPr>
+        <w:ind w:left="2880" w:hanging="360"/>
+      </w:pPr>
+      <w:rPr>
+        <w:rFonts w:ascii="Symbol" w:hAnsi="Symbol" w:hint="default"/>
+      </w:rPr>
+    </w:lvl>
+    <w:lvl w:ilvl="4" w:tplc="04090003" w:tentative="1">
+      <w:start w:val="1"/>
+      <w:numFmt w:val="bullet"/>
+      <w:lvlText w:val="o"/>
+      <w:lvlJc w:val="left"/>
+      <w:pPr>
+        <w:ind w:left="3600" w:hanging="360"/>
+      </w:pPr>
+      <w:rPr>
+        <w:rFonts w:ascii="Courier New" w:hAnsi="Courier New" w:cs="Courier New" w:hint="default"/>
+      </w:rPr>
+    </w:lvl>
+    <w:lvl w:ilvl="5" w:tplc="04090005" w:tentative="1">
+      <w:start w:val="1"/>
+      <w:numFmt w:val="bullet"/>
+      <w:lvlText w:val=""/>
+      <w:lvlJc w:val="left"/>
+      <w:pPr>
+        <w:ind w:left="4320" w:hanging="360"/>
+      </w:pPr>
+      <w:rPr>
+        <w:rFonts w:ascii="Wingdings" w:hAnsi="Wingdings" w:hint="default"/>
+      </w:rPr>
+    </w:lvl>
+    <w:lvl w:ilvl="6" w:tplc="04090001" w:tentative="1">
+      <w:start w:val="1"/>
+      <w:numFmt w:val="bullet"/>
+      <w:lvlText w:val=""/>
+      <w:lvlJc w:val="left"/>
+      <w:pPr>
+        <w:ind w:left="5040" w:hanging="360"/>
+      </w:pPr>
+      <w:rPr>
+        <w:rFonts w:ascii="Symbol" w:hAnsi="Symbol" w:hint="default"/>
+      </w:rPr>
+    </w:lvl>
+    <w:lvl w:ilvl="7" w:tplc="04090003" w:tentative="1">
+      <w:start w:val="1"/>
+      <w:numFmt w:val="bullet"/>
+      <w:lvlText w:val="o"/>
+      <w:lvlJc w:val="left"/>
+      <w:pPr>
+        <w:ind w:left="5760" w:hanging="360"/>
+      </w:pPr>
+      <w:rPr>
+        <w:rFonts w:ascii="Courier New" w:hAnsi="Courier New" w:cs="Courier New" w:hint="default"/>
+      </w:rPr>
+    </w:lvl>
+    <w:lvl w:ilvl="8" w:tplc="04090005" w:tentative="1">
+      <w:start w:val="1"/>
+      <w:numFmt w:val="bullet"/>
+      <w:lvlText w:val=""/>
+      <w:lvlJc w:val="left"/>
+      <w:pPr>
+        <w:ind w:left="6480" w:hanging="360"/>
+      </w:pPr>
+      <w:rPr>
+        <w:rFonts w:ascii="Wingdings" w:hAnsi="Wingdings" w:hint="default"/>
+      </w:rPr>
+    </w:lvl>
+  </w:abstractNum>
+  <w:abstractNum w:abstractNumId="2" w15:restartNumberingAfterBreak="0">
     <w:nsid w:val="10EF496E"/>
     <w:multiLevelType w:val="hybridMultilevel"/>
     <w:tmpl w:val="6ED2F50A"/>
@@ -1253,7 +2411,7 @@
       </w:rPr>
     </w:lvl>
   </w:abstractNum>
-  <w:abstractNum w:abstractNumId="2" w15:restartNumberingAfterBreak="0">
+  <w:abstractNum w:abstractNumId="3" w15:restartNumberingAfterBreak="0">
     <w:nsid w:val="1B647E3A"/>
     <w:multiLevelType w:val="hybridMultilevel"/>
     <w:tmpl w:val="A38E050C"/>
@@ -1339,7 +2497,7 @@
       </w:pPr>
     </w:lvl>
   </w:abstractNum>
-  <w:abstractNum w:abstractNumId="3" w15:restartNumberingAfterBreak="0">
+  <w:abstractNum w:abstractNumId="4" w15:restartNumberingAfterBreak="0">
     <w:nsid w:val="21B846A9"/>
     <w:multiLevelType w:val="hybridMultilevel"/>
     <w:tmpl w:val="4D6C8860"/>
@@ -1428,7 +2586,7 @@
       </w:pPr>
     </w:lvl>
   </w:abstractNum>
-  <w:abstractNum w:abstractNumId="4" w15:restartNumberingAfterBreak="0">
+  <w:abstractNum w:abstractNumId="5" w15:restartNumberingAfterBreak="0">
     <w:nsid w:val="236061A9"/>
     <w:multiLevelType w:val="hybridMultilevel"/>
     <w:tmpl w:val="4D6C8860"/>
@@ -1517,7 +2675,7 @@
       </w:pPr>
     </w:lvl>
   </w:abstractNum>
-  <w:abstractNum w:abstractNumId="5" w15:restartNumberingAfterBreak="0">
+  <w:abstractNum w:abstractNumId="6" w15:restartNumberingAfterBreak="0">
     <w:nsid w:val="24A1633C"/>
     <w:multiLevelType w:val="hybridMultilevel"/>
     <w:tmpl w:val="6C2084B2"/>
@@ -1603,7 +2761,7 @@
       </w:pPr>
     </w:lvl>
   </w:abstractNum>
-  <w:abstractNum w:abstractNumId="6" w15:restartNumberingAfterBreak="0">
+  <w:abstractNum w:abstractNumId="7" w15:restartNumberingAfterBreak="0">
     <w:nsid w:val="25B6021E"/>
     <w:multiLevelType w:val="hybridMultilevel"/>
     <w:tmpl w:val="CF603F9A"/>
@@ -1716,7 +2874,7 @@
       </w:rPr>
     </w:lvl>
   </w:abstractNum>
-  <w:abstractNum w:abstractNumId="7" w15:restartNumberingAfterBreak="0">
+  <w:abstractNum w:abstractNumId="8" w15:restartNumberingAfterBreak="0">
     <w:nsid w:val="286B3A3F"/>
     <w:multiLevelType w:val="hybridMultilevel"/>
     <w:tmpl w:val="2452AB54"/>
@@ -1804,7 +2962,7 @@
       </w:pPr>
     </w:lvl>
   </w:abstractNum>
-  <w:abstractNum w:abstractNumId="8" w15:restartNumberingAfterBreak="0">
+  <w:abstractNum w:abstractNumId="9" w15:restartNumberingAfterBreak="0">
     <w:nsid w:val="36F80838"/>
     <w:multiLevelType w:val="hybridMultilevel"/>
     <w:tmpl w:val="FA0C4516"/>
@@ -1890,7 +3048,96 @@
       </w:pPr>
     </w:lvl>
   </w:abstractNum>
-  <w:abstractNum w:abstractNumId="9" w15:restartNumberingAfterBreak="0">
+  <w:abstractNum w:abstractNumId="10" w15:restartNumberingAfterBreak="0">
+    <w:nsid w:val="3A3B33CD"/>
+    <w:multiLevelType w:val="hybridMultilevel"/>
+    <w:tmpl w:val="5A0A8DCA"/>
+    <w:lvl w:ilvl="0" w:tplc="9EF8FBB0">
+      <w:start w:val="1"/>
+      <w:numFmt w:val="upperLetter"/>
+      <w:lvlText w:val="%1."/>
+      <w:lvlJc w:val="left"/>
+      <w:pPr>
+        <w:ind w:left="744" w:hanging="384"/>
+      </w:pPr>
+      <w:rPr>
+        <w:rFonts w:hint="default"/>
+      </w:rPr>
+    </w:lvl>
+    <w:lvl w:ilvl="1" w:tplc="04090019" w:tentative="1">
+      <w:start w:val="1"/>
+      <w:numFmt w:val="lowerLetter"/>
+      <w:lvlText w:val="%2."/>
+      <w:lvlJc w:val="left"/>
+      <w:pPr>
+        <w:ind w:left="1440" w:hanging="360"/>
+      </w:pPr>
+    </w:lvl>
+    <w:lvl w:ilvl="2" w:tplc="0409001B" w:tentative="1">
+      <w:start w:val="1"/>
+      <w:numFmt w:val="lowerRoman"/>
+      <w:lvlText w:val="%3."/>
+      <w:lvlJc w:val="right"/>
+      <w:pPr>
+        <w:ind w:left="2160" w:hanging="180"/>
+      </w:pPr>
+    </w:lvl>
+    <w:lvl w:ilvl="3" w:tplc="0409000F" w:tentative="1">
+      <w:start w:val="1"/>
+      <w:numFmt w:val="decimal"/>
+      <w:lvlText w:val="%4."/>
+      <w:lvlJc w:val="left"/>
+      <w:pPr>
+        <w:ind w:left="2880" w:hanging="360"/>
+      </w:pPr>
+    </w:lvl>
+    <w:lvl w:ilvl="4" w:tplc="04090019" w:tentative="1">
+      <w:start w:val="1"/>
+      <w:numFmt w:val="lowerLetter"/>
+      <w:lvlText w:val="%5."/>
+      <w:lvlJc w:val="left"/>
+      <w:pPr>
+        <w:ind w:left="3600" w:hanging="360"/>
+      </w:pPr>
+    </w:lvl>
+    <w:lvl w:ilvl="5" w:tplc="0409001B" w:tentative="1">
+      <w:start w:val="1"/>
+      <w:numFmt w:val="lowerRoman"/>
+      <w:lvlText w:val="%6."/>
+      <w:lvlJc w:val="right"/>
+      <w:pPr>
+        <w:ind w:left="4320" w:hanging="180"/>
+      </w:pPr>
+    </w:lvl>
+    <w:lvl w:ilvl="6" w:tplc="0409000F" w:tentative="1">
+      <w:start w:val="1"/>
+      <w:numFmt w:val="decimal"/>
+      <w:lvlText w:val="%7."/>
+      <w:lvlJc w:val="left"/>
+      <w:pPr>
+        <w:ind w:left="5040" w:hanging="360"/>
+      </w:pPr>
+    </w:lvl>
+    <w:lvl w:ilvl="7" w:tplc="04090019" w:tentative="1">
+      <w:start w:val="1"/>
+      <w:numFmt w:val="lowerLetter"/>
+      <w:lvlText w:val="%8."/>
+      <w:lvlJc w:val="left"/>
+      <w:pPr>
+        <w:ind w:left="5760" w:hanging="360"/>
+      </w:pPr>
+    </w:lvl>
+    <w:lvl w:ilvl="8" w:tplc="0409001B" w:tentative="1">
+      <w:start w:val="1"/>
+      <w:numFmt w:val="lowerRoman"/>
+      <w:lvlText w:val="%9."/>
+      <w:lvlJc w:val="right"/>
+      <w:pPr>
+        <w:ind w:left="6480" w:hanging="180"/>
+      </w:pPr>
+    </w:lvl>
+  </w:abstractNum>
+  <w:abstractNum w:abstractNumId="11" w15:restartNumberingAfterBreak="0">
     <w:nsid w:val="3BFF6AC6"/>
     <w:multiLevelType w:val="hybridMultilevel"/>
     <w:tmpl w:val="19D66ADC"/>
@@ -2003,7 +3250,7 @@
       </w:rPr>
     </w:lvl>
   </w:abstractNum>
-  <w:abstractNum w:abstractNumId="10" w15:restartNumberingAfterBreak="0">
+  <w:abstractNum w:abstractNumId="12" w15:restartNumberingAfterBreak="0">
     <w:nsid w:val="3DED0056"/>
     <w:multiLevelType w:val="hybridMultilevel"/>
     <w:tmpl w:val="D93C6DEC"/>
@@ -2092,7 +3339,7 @@
       </w:pPr>
     </w:lvl>
   </w:abstractNum>
-  <w:abstractNum w:abstractNumId="11" w15:restartNumberingAfterBreak="0">
+  <w:abstractNum w:abstractNumId="13" w15:restartNumberingAfterBreak="0">
     <w:nsid w:val="49AC1D81"/>
     <w:multiLevelType w:val="hybridMultilevel"/>
     <w:tmpl w:val="0A547FBE"/>
@@ -2179,7 +3426,7 @@
       </w:pPr>
     </w:lvl>
   </w:abstractNum>
-  <w:abstractNum w:abstractNumId="12" w15:restartNumberingAfterBreak="0">
+  <w:abstractNum w:abstractNumId="14" w15:restartNumberingAfterBreak="0">
     <w:nsid w:val="533D01B3"/>
     <w:multiLevelType w:val="hybridMultilevel"/>
     <w:tmpl w:val="C2BAD52E"/>
@@ -2292,7 +3539,7 @@
       </w:rPr>
     </w:lvl>
   </w:abstractNum>
-  <w:abstractNum w:abstractNumId="13" w15:restartNumberingAfterBreak="0">
+  <w:abstractNum w:abstractNumId="15" w15:restartNumberingAfterBreak="0">
     <w:nsid w:val="547A1896"/>
     <w:multiLevelType w:val="hybridMultilevel"/>
     <w:tmpl w:val="2D3CD526"/>
@@ -2405,7 +3652,7 @@
       </w:rPr>
     </w:lvl>
   </w:abstractNum>
-  <w:abstractNum w:abstractNumId="14" w15:restartNumberingAfterBreak="0">
+  <w:abstractNum w:abstractNumId="16" w15:restartNumberingAfterBreak="0">
     <w:nsid w:val="5D804BD1"/>
     <w:multiLevelType w:val="hybridMultilevel"/>
     <w:tmpl w:val="C9DC8630"/>
@@ -2518,7 +3765,96 @@
       </w:rPr>
     </w:lvl>
   </w:abstractNum>
-  <w:abstractNum w:abstractNumId="15" w15:restartNumberingAfterBreak="0">
+  <w:abstractNum w:abstractNumId="17" w15:restartNumberingAfterBreak="0">
+    <w:nsid w:val="60EF01CE"/>
+    <w:multiLevelType w:val="hybridMultilevel"/>
+    <w:tmpl w:val="A58EE63C"/>
+    <w:lvl w:ilvl="0" w:tplc="E0801ED2">
+      <w:start w:val="1"/>
+      <w:numFmt w:val="upperLetter"/>
+      <w:lvlText w:val="%1."/>
+      <w:lvlJc w:val="left"/>
+      <w:pPr>
+        <w:ind w:left="744" w:hanging="384"/>
+      </w:pPr>
+      <w:rPr>
+        <w:rFonts w:hint="default"/>
+      </w:rPr>
+    </w:lvl>
+    <w:lvl w:ilvl="1" w:tplc="04090019" w:tentative="1">
+      <w:start w:val="1"/>
+      <w:numFmt w:val="lowerLetter"/>
+      <w:lvlText w:val="%2."/>
+      <w:lvlJc w:val="left"/>
+      <w:pPr>
+        <w:ind w:left="1440" w:hanging="360"/>
+      </w:pPr>
+    </w:lvl>
+    <w:lvl w:ilvl="2" w:tplc="0409001B" w:tentative="1">
+      <w:start w:val="1"/>
+      <w:numFmt w:val="lowerRoman"/>
+      <w:lvlText w:val="%3."/>
+      <w:lvlJc w:val="right"/>
+      <w:pPr>
+        <w:ind w:left="2160" w:hanging="180"/>
+      </w:pPr>
+    </w:lvl>
+    <w:lvl w:ilvl="3" w:tplc="0409000F" w:tentative="1">
+      <w:start w:val="1"/>
+      <w:numFmt w:val="decimal"/>
+      <w:lvlText w:val="%4."/>
+      <w:lvlJc w:val="left"/>
+      <w:pPr>
+        <w:ind w:left="2880" w:hanging="360"/>
+      </w:pPr>
+    </w:lvl>
+    <w:lvl w:ilvl="4" w:tplc="04090019" w:tentative="1">
+      <w:start w:val="1"/>
+      <w:numFmt w:val="lowerLetter"/>
+      <w:lvlText w:val="%5."/>
+      <w:lvlJc w:val="left"/>
+      <w:pPr>
+        <w:ind w:left="3600" w:hanging="360"/>
+      </w:pPr>
+    </w:lvl>
+    <w:lvl w:ilvl="5" w:tplc="0409001B" w:tentative="1">
+      <w:start w:val="1"/>
+      <w:numFmt w:val="lowerRoman"/>
+      <w:lvlText w:val="%6."/>
+      <w:lvlJc w:val="right"/>
+      <w:pPr>
+        <w:ind w:left="4320" w:hanging="180"/>
+      </w:pPr>
+    </w:lvl>
+    <w:lvl w:ilvl="6" w:tplc="0409000F" w:tentative="1">
+      <w:start w:val="1"/>
+      <w:numFmt w:val="decimal"/>
+      <w:lvlText w:val="%7."/>
+      <w:lvlJc w:val="left"/>
+      <w:pPr>
+        <w:ind w:left="5040" w:hanging="360"/>
+      </w:pPr>
+    </w:lvl>
+    <w:lvl w:ilvl="7" w:tplc="04090019" w:tentative="1">
+      <w:start w:val="1"/>
+      <w:numFmt w:val="lowerLetter"/>
+      <w:lvlText w:val="%8."/>
+      <w:lvlJc w:val="left"/>
+      <w:pPr>
+        <w:ind w:left="5760" w:hanging="360"/>
+      </w:pPr>
+    </w:lvl>
+    <w:lvl w:ilvl="8" w:tplc="0409001B" w:tentative="1">
+      <w:start w:val="1"/>
+      <w:numFmt w:val="lowerRoman"/>
+      <w:lvlText w:val="%9."/>
+      <w:lvlJc w:val="right"/>
+      <w:pPr>
+        <w:ind w:left="6480" w:hanging="180"/>
+      </w:pPr>
+    </w:lvl>
+  </w:abstractNum>
+  <w:abstractNum w:abstractNumId="18" w15:restartNumberingAfterBreak="0">
     <w:nsid w:val="64880B92"/>
     <w:multiLevelType w:val="hybridMultilevel"/>
     <w:tmpl w:val="45E867FE"/>
@@ -2631,7 +3967,7 @@
       </w:rPr>
     </w:lvl>
   </w:abstractNum>
-  <w:abstractNum w:abstractNumId="16" w15:restartNumberingAfterBreak="0">
+  <w:abstractNum w:abstractNumId="19" w15:restartNumberingAfterBreak="0">
     <w:nsid w:val="678D5165"/>
     <w:multiLevelType w:val="hybridMultilevel"/>
     <w:tmpl w:val="C1C40A1A"/>
@@ -2744,41 +4080,308 @@
       </w:rPr>
     </w:lvl>
   </w:abstractNum>
+  <w:abstractNum w:abstractNumId="20" w15:restartNumberingAfterBreak="0">
+    <w:nsid w:val="6ED822C4"/>
+    <w:multiLevelType w:val="hybridMultilevel"/>
+    <w:tmpl w:val="32D0E43E"/>
+    <w:lvl w:ilvl="0" w:tplc="F0407880">
+      <w:start w:val="1"/>
+      <w:numFmt w:val="upperLetter"/>
+      <w:lvlText w:val="%1."/>
+      <w:lvlJc w:val="left"/>
+      <w:pPr>
+        <w:ind w:left="744" w:hanging="384"/>
+      </w:pPr>
+      <w:rPr>
+        <w:rFonts w:hint="default"/>
+      </w:rPr>
+    </w:lvl>
+    <w:lvl w:ilvl="1" w:tplc="04090019" w:tentative="1">
+      <w:start w:val="1"/>
+      <w:numFmt w:val="lowerLetter"/>
+      <w:lvlText w:val="%2."/>
+      <w:lvlJc w:val="left"/>
+      <w:pPr>
+        <w:ind w:left="1440" w:hanging="360"/>
+      </w:pPr>
+    </w:lvl>
+    <w:lvl w:ilvl="2" w:tplc="0409001B" w:tentative="1">
+      <w:start w:val="1"/>
+      <w:numFmt w:val="lowerRoman"/>
+      <w:lvlText w:val="%3."/>
+      <w:lvlJc w:val="right"/>
+      <w:pPr>
+        <w:ind w:left="2160" w:hanging="180"/>
+      </w:pPr>
+    </w:lvl>
+    <w:lvl w:ilvl="3" w:tplc="0409000F" w:tentative="1">
+      <w:start w:val="1"/>
+      <w:numFmt w:val="decimal"/>
+      <w:lvlText w:val="%4."/>
+      <w:lvlJc w:val="left"/>
+      <w:pPr>
+        <w:ind w:left="2880" w:hanging="360"/>
+      </w:pPr>
+    </w:lvl>
+    <w:lvl w:ilvl="4" w:tplc="04090019" w:tentative="1">
+      <w:start w:val="1"/>
+      <w:numFmt w:val="lowerLetter"/>
+      <w:lvlText w:val="%5."/>
+      <w:lvlJc w:val="left"/>
+      <w:pPr>
+        <w:ind w:left="3600" w:hanging="360"/>
+      </w:pPr>
+    </w:lvl>
+    <w:lvl w:ilvl="5" w:tplc="0409001B" w:tentative="1">
+      <w:start w:val="1"/>
+      <w:numFmt w:val="lowerRoman"/>
+      <w:lvlText w:val="%6."/>
+      <w:lvlJc w:val="right"/>
+      <w:pPr>
+        <w:ind w:left="4320" w:hanging="180"/>
+      </w:pPr>
+    </w:lvl>
+    <w:lvl w:ilvl="6" w:tplc="0409000F" w:tentative="1">
+      <w:start w:val="1"/>
+      <w:numFmt w:val="decimal"/>
+      <w:lvlText w:val="%7."/>
+      <w:lvlJc w:val="left"/>
+      <w:pPr>
+        <w:ind w:left="5040" w:hanging="360"/>
+      </w:pPr>
+    </w:lvl>
+    <w:lvl w:ilvl="7" w:tplc="04090019" w:tentative="1">
+      <w:start w:val="1"/>
+      <w:numFmt w:val="lowerLetter"/>
+      <w:lvlText w:val="%8."/>
+      <w:lvlJc w:val="left"/>
+      <w:pPr>
+        <w:ind w:left="5760" w:hanging="360"/>
+      </w:pPr>
+    </w:lvl>
+    <w:lvl w:ilvl="8" w:tplc="0409001B" w:tentative="1">
+      <w:start w:val="1"/>
+      <w:numFmt w:val="lowerRoman"/>
+      <w:lvlText w:val="%9."/>
+      <w:lvlJc w:val="right"/>
+      <w:pPr>
+        <w:ind w:left="6480" w:hanging="180"/>
+      </w:pPr>
+    </w:lvl>
+  </w:abstractNum>
+  <w:abstractNum w:abstractNumId="21" w15:restartNumberingAfterBreak="0">
+    <w:nsid w:val="736654D4"/>
+    <w:multiLevelType w:val="hybridMultilevel"/>
+    <w:tmpl w:val="6C8A7ACA"/>
+    <w:lvl w:ilvl="0" w:tplc="DB642F86">
+      <w:start w:val="1"/>
+      <w:numFmt w:val="upperLetter"/>
+      <w:lvlText w:val="%1."/>
+      <w:lvlJc w:val="left"/>
+      <w:pPr>
+        <w:ind w:left="828" w:hanging="468"/>
+      </w:pPr>
+      <w:rPr>
+        <w:rFonts w:hint="default"/>
+      </w:rPr>
+    </w:lvl>
+    <w:lvl w:ilvl="1" w:tplc="04090019" w:tentative="1">
+      <w:start w:val="1"/>
+      <w:numFmt w:val="lowerLetter"/>
+      <w:lvlText w:val="%2."/>
+      <w:lvlJc w:val="left"/>
+      <w:pPr>
+        <w:ind w:left="1440" w:hanging="360"/>
+      </w:pPr>
+    </w:lvl>
+    <w:lvl w:ilvl="2" w:tplc="0409001B" w:tentative="1">
+      <w:start w:val="1"/>
+      <w:numFmt w:val="lowerRoman"/>
+      <w:lvlText w:val="%3."/>
+      <w:lvlJc w:val="right"/>
+      <w:pPr>
+        <w:ind w:left="2160" w:hanging="180"/>
+      </w:pPr>
+    </w:lvl>
+    <w:lvl w:ilvl="3" w:tplc="0409000F" w:tentative="1">
+      <w:start w:val="1"/>
+      <w:numFmt w:val="decimal"/>
+      <w:lvlText w:val="%4."/>
+      <w:lvlJc w:val="left"/>
+      <w:pPr>
+        <w:ind w:left="2880" w:hanging="360"/>
+      </w:pPr>
+    </w:lvl>
+    <w:lvl w:ilvl="4" w:tplc="04090019" w:tentative="1">
+      <w:start w:val="1"/>
+      <w:numFmt w:val="lowerLetter"/>
+      <w:lvlText w:val="%5."/>
+      <w:lvlJc w:val="left"/>
+      <w:pPr>
+        <w:ind w:left="3600" w:hanging="360"/>
+      </w:pPr>
+    </w:lvl>
+    <w:lvl w:ilvl="5" w:tplc="0409001B" w:tentative="1">
+      <w:start w:val="1"/>
+      <w:numFmt w:val="lowerRoman"/>
+      <w:lvlText w:val="%6."/>
+      <w:lvlJc w:val="right"/>
+      <w:pPr>
+        <w:ind w:left="4320" w:hanging="180"/>
+      </w:pPr>
+    </w:lvl>
+    <w:lvl w:ilvl="6" w:tplc="0409000F" w:tentative="1">
+      <w:start w:val="1"/>
+      <w:numFmt w:val="decimal"/>
+      <w:lvlText w:val="%7."/>
+      <w:lvlJc w:val="left"/>
+      <w:pPr>
+        <w:ind w:left="5040" w:hanging="360"/>
+      </w:pPr>
+    </w:lvl>
+    <w:lvl w:ilvl="7" w:tplc="04090019" w:tentative="1">
+      <w:start w:val="1"/>
+      <w:numFmt w:val="lowerLetter"/>
+      <w:lvlText w:val="%8."/>
+      <w:lvlJc w:val="left"/>
+      <w:pPr>
+        <w:ind w:left="5760" w:hanging="360"/>
+      </w:pPr>
+    </w:lvl>
+    <w:lvl w:ilvl="8" w:tplc="0409001B" w:tentative="1">
+      <w:start w:val="1"/>
+      <w:numFmt w:val="lowerRoman"/>
+      <w:lvlText w:val="%9."/>
+      <w:lvlJc w:val="right"/>
+      <w:pPr>
+        <w:ind w:left="6480" w:hanging="180"/>
+      </w:pPr>
+    </w:lvl>
+  </w:abstractNum>
+  <w:abstractNum w:abstractNumId="22" w15:restartNumberingAfterBreak="0">
+    <w:nsid w:val="7AD20B1F"/>
+    <w:multiLevelType w:val="hybridMultilevel"/>
+    <w:tmpl w:val="A1A24192"/>
+    <w:lvl w:ilvl="0" w:tplc="17AC786E">
+      <w:start w:val="1"/>
+      <w:numFmt w:val="upperLetter"/>
+      <w:lvlText w:val="%1."/>
+      <w:lvlJc w:val="left"/>
+      <w:pPr>
+        <w:ind w:left="1128" w:hanging="384"/>
+      </w:pPr>
+      <w:rPr>
+        <w:rFonts w:hint="default"/>
+      </w:rPr>
+    </w:lvl>
+    <w:lvl w:ilvl="1" w:tplc="04090019" w:tentative="1">
+      <w:start w:val="1"/>
+      <w:numFmt w:val="lowerLetter"/>
+      <w:lvlText w:val="%2."/>
+      <w:lvlJc w:val="left"/>
+      <w:pPr>
+        <w:ind w:left="1824" w:hanging="360"/>
+      </w:pPr>
+    </w:lvl>
+    <w:lvl w:ilvl="2" w:tplc="0409001B" w:tentative="1">
+      <w:start w:val="1"/>
+      <w:numFmt w:val="lowerRoman"/>
+      <w:lvlText w:val="%3."/>
+      <w:lvlJc w:val="right"/>
+      <w:pPr>
+        <w:ind w:left="2544" w:hanging="180"/>
+      </w:pPr>
+    </w:lvl>
+    <w:lvl w:ilvl="3" w:tplc="0409000F" w:tentative="1">
+      <w:start w:val="1"/>
+      <w:numFmt w:val="decimal"/>
+      <w:lvlText w:val="%4."/>
+      <w:lvlJc w:val="left"/>
+      <w:pPr>
+        <w:ind w:left="3264" w:hanging="360"/>
+      </w:pPr>
+    </w:lvl>
+    <w:lvl w:ilvl="4" w:tplc="04090019" w:tentative="1">
+      <w:start w:val="1"/>
+      <w:numFmt w:val="lowerLetter"/>
+      <w:lvlText w:val="%5."/>
+      <w:lvlJc w:val="left"/>
+      <w:pPr>
+        <w:ind w:left="3984" w:hanging="360"/>
+      </w:pPr>
+    </w:lvl>
+    <w:lvl w:ilvl="5" w:tplc="0409001B" w:tentative="1">
+      <w:start w:val="1"/>
+      <w:numFmt w:val="lowerRoman"/>
+      <w:lvlText w:val="%6."/>
+      <w:lvlJc w:val="right"/>
+      <w:pPr>
+        <w:ind w:left="4704" w:hanging="180"/>
+      </w:pPr>
+    </w:lvl>
+    <w:lvl w:ilvl="6" w:tplc="0409000F" w:tentative="1">
+      <w:start w:val="1"/>
+      <w:numFmt w:val="decimal"/>
+      <w:lvlText w:val="%7."/>
+      <w:lvlJc w:val="left"/>
+      <w:pPr>
+        <w:ind w:left="5424" w:hanging="360"/>
+      </w:pPr>
+    </w:lvl>
+    <w:lvl w:ilvl="7" w:tplc="04090019" w:tentative="1">
+      <w:start w:val="1"/>
+      <w:numFmt w:val="lowerLetter"/>
+      <w:lvlText w:val="%8."/>
+      <w:lvlJc w:val="left"/>
+      <w:pPr>
+        <w:ind w:left="6144" w:hanging="360"/>
+      </w:pPr>
+    </w:lvl>
+    <w:lvl w:ilvl="8" w:tplc="0409001B" w:tentative="1">
+      <w:start w:val="1"/>
+      <w:numFmt w:val="lowerRoman"/>
+      <w:lvlText w:val="%9."/>
+      <w:lvlJc w:val="right"/>
+      <w:pPr>
+        <w:ind w:left="6864" w:hanging="180"/>
+      </w:pPr>
+    </w:lvl>
+  </w:abstractNum>
   <w:num w:numId="1" w16cid:durableId="277105686">
+    <w:abstractNumId w:val="11"/>
+  </w:num>
+  <w:num w:numId="2" w16cid:durableId="700476677">
     <w:abstractNumId w:val="9"/>
   </w:num>
-  <w:num w:numId="2" w16cid:durableId="700476677">
+  <w:num w:numId="3" w16cid:durableId="1792430016">
+    <w:abstractNumId w:val="3"/>
+  </w:num>
+  <w:num w:numId="4" w16cid:durableId="2024086063">
+    <w:abstractNumId w:val="12"/>
+  </w:num>
+  <w:num w:numId="5" w16cid:durableId="1854763445">
+    <w:abstractNumId w:val="7"/>
+  </w:num>
+  <w:num w:numId="6" w16cid:durableId="2133399758">
+    <w:abstractNumId w:val="15"/>
+  </w:num>
+  <w:num w:numId="7" w16cid:durableId="440154103">
     <w:abstractNumId w:val="8"/>
   </w:num>
-  <w:num w:numId="3" w16cid:durableId="1792430016">
+  <w:num w:numId="8" w16cid:durableId="216162395">
+    <w:abstractNumId w:val="6"/>
+  </w:num>
+  <w:num w:numId="9" w16cid:durableId="479998450">
+    <w:abstractNumId w:val="18"/>
+  </w:num>
+  <w:num w:numId="10" w16cid:durableId="2044331503">
+    <w:abstractNumId w:val="14"/>
+  </w:num>
+  <w:num w:numId="11" w16cid:durableId="609093647">
     <w:abstractNumId w:val="2"/>
   </w:num>
-  <w:num w:numId="4" w16cid:durableId="2024086063">
-    <w:abstractNumId w:val="10"/>
-  </w:num>
-  <w:num w:numId="5" w16cid:durableId="1854763445">
-    <w:abstractNumId w:val="6"/>
-  </w:num>
-  <w:num w:numId="6" w16cid:durableId="2133399758">
+  <w:num w:numId="12" w16cid:durableId="37166878">
     <w:abstractNumId w:val="13"/>
-  </w:num>
-  <w:num w:numId="7" w16cid:durableId="440154103">
-    <w:abstractNumId w:val="7"/>
-  </w:num>
-  <w:num w:numId="8" w16cid:durableId="216162395">
-    <w:abstractNumId w:val="5"/>
-  </w:num>
-  <w:num w:numId="9" w16cid:durableId="479998450">
-    <w:abstractNumId w:val="15"/>
-  </w:num>
-  <w:num w:numId="10" w16cid:durableId="2044331503">
-    <w:abstractNumId w:val="12"/>
-  </w:num>
-  <w:num w:numId="11" w16cid:durableId="609093647">
-    <w:abstractNumId w:val="1"/>
-  </w:num>
-  <w:num w:numId="12" w16cid:durableId="37166878">
-    <w:abstractNumId w:val="11"/>
     <w:lvlOverride w:ilvl="0">
       <w:startOverride w:val="1"/>
     </w:lvlOverride>
@@ -2808,19 +4411,37 @@
     </w:lvlOverride>
   </w:num>
   <w:num w:numId="13" w16cid:durableId="310601983">
-    <w:abstractNumId w:val="3"/>
+    <w:abstractNumId w:val="4"/>
   </w:num>
   <w:num w:numId="14" w16cid:durableId="826045637">
-    <w:abstractNumId w:val="4"/>
+    <w:abstractNumId w:val="5"/>
   </w:num>
   <w:num w:numId="15" w16cid:durableId="1600602511">
     <w:abstractNumId w:val="0"/>
   </w:num>
   <w:num w:numId="16" w16cid:durableId="1557472743">
+    <w:abstractNumId w:val="19"/>
+  </w:num>
+  <w:num w:numId="17" w16cid:durableId="52197615">
     <w:abstractNumId w:val="16"/>
   </w:num>
-  <w:num w:numId="17" w16cid:durableId="52197615">
-    <w:abstractNumId w:val="14"/>
+  <w:num w:numId="18" w16cid:durableId="1940212873">
+    <w:abstractNumId w:val="21"/>
+  </w:num>
+  <w:num w:numId="19" w16cid:durableId="1868635333">
+    <w:abstractNumId w:val="20"/>
+  </w:num>
+  <w:num w:numId="20" w16cid:durableId="2086878377">
+    <w:abstractNumId w:val="17"/>
+  </w:num>
+  <w:num w:numId="21" w16cid:durableId="1964383470">
+    <w:abstractNumId w:val="22"/>
+  </w:num>
+  <w:num w:numId="22" w16cid:durableId="1482384275">
+    <w:abstractNumId w:val="10"/>
+  </w:num>
+  <w:num w:numId="23" w16cid:durableId="1775055771">
+    <w:abstractNumId w:val="1"/>
   </w:num>
 </w:numbering>
 </file>

</xml_diff>

<commit_message>
added problem analysis table
</commit_message>
<xml_diff>
--- a/Reports/Sec-3_Group-1_Final_Report.docx
+++ b/Reports/Sec-3_Group-1_Final_Report.docx
@@ -954,7 +954,7 @@
           <w:r>
             <w:fldChar w:fldCharType="separate"/>
           </w:r>
-          <w:hyperlink w:anchor="_Toc109849773" w:history="1">
+          <w:hyperlink w:anchor="_Toc110183471" w:history="1">
             <w:r>
               <w:rPr>
                 <w:rStyle w:val="Hyperlink"/>
@@ -981,7 +981,7 @@
                 <w:noProof/>
                 <w:webHidden/>
               </w:rPr>
-              <w:instrText xml:space="preserve"> PAGEREF _Toc109849773 \h </w:instrText>
+              <w:instrText xml:space="preserve"> PAGEREF _Toc110183471 \h </w:instrText>
             </w:r>
             <w:r>
               <w:rPr>
@@ -1023,7 +1023,7 @@
               <w:sz w:val="22"/>
             </w:rPr>
           </w:pPr>
-          <w:hyperlink w:anchor="_Toc109849774" w:history="1">
+          <w:hyperlink w:anchor="_Toc110183472" w:history="1">
             <w:r>
               <w:rPr>
                 <w:rStyle w:val="Hyperlink"/>
@@ -1059,7 +1059,7 @@
               <w:rPr>
                 <w:webHidden/>
               </w:rPr>
-              <w:instrText xml:space="preserve"> PAGEREF _Toc109849774 \h </w:instrText>
+              <w:instrText xml:space="preserve"> PAGEREF _Toc110183472 \h </w:instrText>
             </w:r>
             <w:r>
               <w:rPr>
@@ -1097,7 +1097,7 @@
               <w:sz w:val="22"/>
             </w:rPr>
           </w:pPr>
-          <w:hyperlink w:anchor="_Toc109849775" w:history="1">
+          <w:hyperlink w:anchor="_Toc110183473" w:history="1">
             <w:r>
               <w:rPr>
                 <w:rStyle w:val="Hyperlink"/>
@@ -1133,7 +1133,7 @@
               <w:rPr>
                 <w:webHidden/>
               </w:rPr>
-              <w:instrText xml:space="preserve"> PAGEREF _Toc109849775 \h </w:instrText>
+              <w:instrText xml:space="preserve"> PAGEREF _Toc110183473 \h </w:instrText>
             </w:r>
             <w:r>
               <w:rPr>
@@ -1151,6 +1151,874 @@
                 <w:webHidden/>
               </w:rPr>
               <w:t>5</w:t>
+            </w:r>
+            <w:r>
+              <w:rPr>
+                <w:webHidden/>
+              </w:rPr>
+              <w:fldChar w:fldCharType="end"/>
+            </w:r>
+          </w:hyperlink>
+        </w:p>
+        <w:p>
+          <w:pPr>
+            <w:pStyle w:val="TOC2"/>
+            <w:tabs>
+              <w:tab w:val="left" w:pos="880"/>
+            </w:tabs>
+            <w:rPr>
+              <w:rFonts w:asciiTheme="minorHAnsi" w:eastAsiaTheme="minorEastAsia" w:hAnsiTheme="minorHAnsi"/>
+              <w:sz w:val="22"/>
+            </w:rPr>
+          </w:pPr>
+          <w:hyperlink w:anchor="_Toc110183474" w:history="1">
+            <w:r>
+              <w:rPr>
+                <w:rStyle w:val="Hyperlink"/>
+              </w:rPr>
+              <w:t>C.</w:t>
+            </w:r>
+            <w:r>
+              <w:rPr>
+                <w:rFonts w:asciiTheme="minorHAnsi" w:eastAsiaTheme="minorEastAsia" w:hAnsiTheme="minorHAnsi"/>
+                <w:sz w:val="22"/>
+              </w:rPr>
+              <w:tab/>
+            </w:r>
+            <w:r>
+              <w:rPr>
+                <w:rStyle w:val="Hyperlink"/>
+              </w:rPr>
+              <w:t>Objectives of the project</w:t>
+            </w:r>
+            <w:r>
+              <w:rPr>
+                <w:webHidden/>
+              </w:rPr>
+              <w:tab/>
+            </w:r>
+            <w:r>
+              <w:rPr>
+                <w:webHidden/>
+              </w:rPr>
+              <w:fldChar w:fldCharType="begin"/>
+            </w:r>
+            <w:r>
+              <w:rPr>
+                <w:webHidden/>
+              </w:rPr>
+              <w:instrText xml:space="preserve"> PAGEREF _Toc110183474 \h </w:instrText>
+            </w:r>
+            <w:r>
+              <w:rPr>
+                <w:webHidden/>
+              </w:rPr>
+            </w:r>
+            <w:r>
+              <w:rPr>
+                <w:webHidden/>
+              </w:rPr>
+              <w:fldChar w:fldCharType="separate"/>
+            </w:r>
+            <w:r>
+              <w:rPr>
+                <w:webHidden/>
+              </w:rPr>
+              <w:t>5</w:t>
+            </w:r>
+            <w:r>
+              <w:rPr>
+                <w:webHidden/>
+              </w:rPr>
+              <w:fldChar w:fldCharType="end"/>
+            </w:r>
+          </w:hyperlink>
+        </w:p>
+        <w:p>
+          <w:pPr>
+            <w:pStyle w:val="TOC2"/>
+            <w:tabs>
+              <w:tab w:val="left" w:pos="880"/>
+            </w:tabs>
+            <w:rPr>
+              <w:rFonts w:asciiTheme="minorHAnsi" w:eastAsiaTheme="minorEastAsia" w:hAnsiTheme="minorHAnsi"/>
+              <w:sz w:val="22"/>
+            </w:rPr>
+          </w:pPr>
+          <w:hyperlink w:anchor="_Toc110183475" w:history="1">
+            <w:r>
+              <w:rPr>
+                <w:rStyle w:val="Hyperlink"/>
+              </w:rPr>
+              <w:t>D.</w:t>
+            </w:r>
+            <w:r>
+              <w:rPr>
+                <w:rFonts w:asciiTheme="minorHAnsi" w:eastAsiaTheme="minorEastAsia" w:hAnsiTheme="minorHAnsi"/>
+                <w:sz w:val="22"/>
+              </w:rPr>
+              <w:tab/>
+            </w:r>
+            <w:r>
+              <w:rPr>
+                <w:rStyle w:val="Hyperlink"/>
+              </w:rPr>
+              <w:t>Scope of the project</w:t>
+            </w:r>
+            <w:r>
+              <w:rPr>
+                <w:webHidden/>
+              </w:rPr>
+              <w:tab/>
+            </w:r>
+            <w:r>
+              <w:rPr>
+                <w:webHidden/>
+              </w:rPr>
+              <w:fldChar w:fldCharType="begin"/>
+            </w:r>
+            <w:r>
+              <w:rPr>
+                <w:webHidden/>
+              </w:rPr>
+              <w:instrText xml:space="preserve"> PAGEREF _Toc110183475 \h </w:instrText>
+            </w:r>
+            <w:r>
+              <w:rPr>
+                <w:webHidden/>
+              </w:rPr>
+            </w:r>
+            <w:r>
+              <w:rPr>
+                <w:webHidden/>
+              </w:rPr>
+              <w:fldChar w:fldCharType="separate"/>
+            </w:r>
+            <w:r>
+              <w:rPr>
+                <w:webHidden/>
+              </w:rPr>
+              <w:t>6</w:t>
+            </w:r>
+            <w:r>
+              <w:rPr>
+                <w:webHidden/>
+              </w:rPr>
+              <w:fldChar w:fldCharType="end"/>
+            </w:r>
+          </w:hyperlink>
+        </w:p>
+        <w:p>
+          <w:pPr>
+            <w:pStyle w:val="TOC2"/>
+            <w:rPr>
+              <w:rFonts w:asciiTheme="minorHAnsi" w:eastAsiaTheme="minorEastAsia" w:hAnsiTheme="minorHAnsi"/>
+              <w:sz w:val="22"/>
+            </w:rPr>
+          </w:pPr>
+          <w:hyperlink w:anchor="_Toc110183476" w:history="1">
+            <w:r>
+              <w:rPr>
+                <w:rStyle w:val="Hyperlink"/>
+              </w:rPr>
+              <w:t>CHApter 2: requirement analysis</w:t>
+            </w:r>
+            <w:r>
+              <w:rPr>
+                <w:webHidden/>
+              </w:rPr>
+              <w:tab/>
+            </w:r>
+            <w:r>
+              <w:rPr>
+                <w:webHidden/>
+              </w:rPr>
+              <w:fldChar w:fldCharType="begin"/>
+            </w:r>
+            <w:r>
+              <w:rPr>
+                <w:webHidden/>
+              </w:rPr>
+              <w:instrText xml:space="preserve"> PAGEREF _Toc110183476 \h </w:instrText>
+            </w:r>
+            <w:r>
+              <w:rPr>
+                <w:webHidden/>
+              </w:rPr>
+            </w:r>
+            <w:r>
+              <w:rPr>
+                <w:webHidden/>
+              </w:rPr>
+              <w:fldChar w:fldCharType="separate"/>
+            </w:r>
+            <w:r>
+              <w:rPr>
+                <w:webHidden/>
+              </w:rPr>
+              <w:t>7</w:t>
+            </w:r>
+            <w:r>
+              <w:rPr>
+                <w:webHidden/>
+              </w:rPr>
+              <w:fldChar w:fldCharType="end"/>
+            </w:r>
+          </w:hyperlink>
+        </w:p>
+        <w:p>
+          <w:pPr>
+            <w:pStyle w:val="TOC2"/>
+            <w:tabs>
+              <w:tab w:val="left" w:pos="880"/>
+            </w:tabs>
+            <w:rPr>
+              <w:rFonts w:asciiTheme="minorHAnsi" w:eastAsiaTheme="minorEastAsia" w:hAnsiTheme="minorHAnsi"/>
+              <w:sz w:val="22"/>
+            </w:rPr>
+          </w:pPr>
+          <w:hyperlink w:anchor="_Toc110183477" w:history="1">
+            <w:r>
+              <w:rPr>
+                <w:rStyle w:val="Hyperlink"/>
+              </w:rPr>
+              <w:t>A.</w:t>
+            </w:r>
+            <w:r>
+              <w:rPr>
+                <w:rFonts w:asciiTheme="minorHAnsi" w:eastAsiaTheme="minorEastAsia" w:hAnsiTheme="minorHAnsi"/>
+                <w:sz w:val="22"/>
+              </w:rPr>
+              <w:tab/>
+            </w:r>
+            <w:r>
+              <w:rPr>
+                <w:rStyle w:val="Hyperlink"/>
+              </w:rPr>
+              <w:t>Rich Picture – Existing Business System</w:t>
+            </w:r>
+            <w:r>
+              <w:rPr>
+                <w:webHidden/>
+              </w:rPr>
+              <w:tab/>
+            </w:r>
+            <w:r>
+              <w:rPr>
+                <w:webHidden/>
+              </w:rPr>
+              <w:fldChar w:fldCharType="begin"/>
+            </w:r>
+            <w:r>
+              <w:rPr>
+                <w:webHidden/>
+              </w:rPr>
+              <w:instrText xml:space="preserve"> PAGEREF _Toc110183477 \h </w:instrText>
+            </w:r>
+            <w:r>
+              <w:rPr>
+                <w:webHidden/>
+              </w:rPr>
+            </w:r>
+            <w:r>
+              <w:rPr>
+                <w:webHidden/>
+              </w:rPr>
+              <w:fldChar w:fldCharType="separate"/>
+            </w:r>
+            <w:r>
+              <w:rPr>
+                <w:webHidden/>
+              </w:rPr>
+              <w:t>7</w:t>
+            </w:r>
+            <w:r>
+              <w:rPr>
+                <w:webHidden/>
+              </w:rPr>
+              <w:fldChar w:fldCharType="end"/>
+            </w:r>
+          </w:hyperlink>
+        </w:p>
+        <w:p>
+          <w:pPr>
+            <w:pStyle w:val="TOC2"/>
+            <w:tabs>
+              <w:tab w:val="left" w:pos="880"/>
+            </w:tabs>
+            <w:rPr>
+              <w:rFonts w:asciiTheme="minorHAnsi" w:eastAsiaTheme="minorEastAsia" w:hAnsiTheme="minorHAnsi"/>
+              <w:sz w:val="22"/>
+            </w:rPr>
+          </w:pPr>
+          <w:hyperlink w:anchor="_Toc110183478" w:history="1">
+            <w:r>
+              <w:rPr>
+                <w:rStyle w:val="Hyperlink"/>
+              </w:rPr>
+              <w:t>B.</w:t>
+            </w:r>
+            <w:r>
+              <w:rPr>
+                <w:rFonts w:asciiTheme="minorHAnsi" w:eastAsiaTheme="minorEastAsia" w:hAnsiTheme="minorHAnsi"/>
+                <w:sz w:val="22"/>
+              </w:rPr>
+              <w:tab/>
+            </w:r>
+            <w:r>
+              <w:rPr>
+                <w:rStyle w:val="Hyperlink"/>
+              </w:rPr>
+              <w:t>Six Elements Analysis – Existing Business System</w:t>
+            </w:r>
+            <w:r>
+              <w:rPr>
+                <w:webHidden/>
+              </w:rPr>
+              <w:tab/>
+            </w:r>
+            <w:r>
+              <w:rPr>
+                <w:webHidden/>
+              </w:rPr>
+              <w:fldChar w:fldCharType="begin"/>
+            </w:r>
+            <w:r>
+              <w:rPr>
+                <w:webHidden/>
+              </w:rPr>
+              <w:instrText xml:space="preserve"> PAGEREF _Toc110183478 \h </w:instrText>
+            </w:r>
+            <w:r>
+              <w:rPr>
+                <w:webHidden/>
+              </w:rPr>
+            </w:r>
+            <w:r>
+              <w:rPr>
+                <w:webHidden/>
+              </w:rPr>
+              <w:fldChar w:fldCharType="separate"/>
+            </w:r>
+            <w:r>
+              <w:rPr>
+                <w:webHidden/>
+              </w:rPr>
+              <w:t>9</w:t>
+            </w:r>
+            <w:r>
+              <w:rPr>
+                <w:webHidden/>
+              </w:rPr>
+              <w:fldChar w:fldCharType="end"/>
+            </w:r>
+          </w:hyperlink>
+        </w:p>
+        <w:p>
+          <w:pPr>
+            <w:pStyle w:val="TOC2"/>
+            <w:tabs>
+              <w:tab w:val="left" w:pos="880"/>
+            </w:tabs>
+            <w:rPr>
+              <w:rFonts w:asciiTheme="minorHAnsi" w:eastAsiaTheme="minorEastAsia" w:hAnsiTheme="minorHAnsi"/>
+              <w:sz w:val="22"/>
+            </w:rPr>
+          </w:pPr>
+          <w:hyperlink w:anchor="_Toc110183479" w:history="1">
+            <w:r>
+              <w:rPr>
+                <w:rStyle w:val="Hyperlink"/>
+              </w:rPr>
+              <w:t>C.</w:t>
+            </w:r>
+            <w:r>
+              <w:rPr>
+                <w:rFonts w:asciiTheme="minorHAnsi" w:eastAsiaTheme="minorEastAsia" w:hAnsiTheme="minorHAnsi"/>
+                <w:sz w:val="22"/>
+              </w:rPr>
+              <w:tab/>
+            </w:r>
+            <w:r>
+              <w:rPr>
+                <w:rStyle w:val="Hyperlink"/>
+              </w:rPr>
+              <w:t>Process Model – Existing Business System</w:t>
+            </w:r>
+            <w:r>
+              <w:rPr>
+                <w:webHidden/>
+              </w:rPr>
+              <w:tab/>
+            </w:r>
+            <w:r>
+              <w:rPr>
+                <w:webHidden/>
+              </w:rPr>
+              <w:fldChar w:fldCharType="begin"/>
+            </w:r>
+            <w:r>
+              <w:rPr>
+                <w:webHidden/>
+              </w:rPr>
+              <w:instrText xml:space="preserve"> PAGEREF _Toc110183479 \h </w:instrText>
+            </w:r>
+            <w:r>
+              <w:rPr>
+                <w:webHidden/>
+              </w:rPr>
+            </w:r>
+            <w:r>
+              <w:rPr>
+                <w:webHidden/>
+              </w:rPr>
+              <w:fldChar w:fldCharType="separate"/>
+            </w:r>
+            <w:r>
+              <w:rPr>
+                <w:webHidden/>
+              </w:rPr>
+              <w:t>11</w:t>
+            </w:r>
+            <w:r>
+              <w:rPr>
+                <w:webHidden/>
+              </w:rPr>
+              <w:fldChar w:fldCharType="end"/>
+            </w:r>
+          </w:hyperlink>
+        </w:p>
+        <w:p>
+          <w:pPr>
+            <w:pStyle w:val="TOC2"/>
+            <w:tabs>
+              <w:tab w:val="left" w:pos="880"/>
+            </w:tabs>
+            <w:rPr>
+              <w:rFonts w:asciiTheme="minorHAnsi" w:eastAsiaTheme="minorEastAsia" w:hAnsiTheme="minorHAnsi"/>
+              <w:sz w:val="22"/>
+            </w:rPr>
+          </w:pPr>
+          <w:hyperlink w:anchor="_Toc110183480" w:history="1">
+            <w:r>
+              <w:rPr>
+                <w:rStyle w:val="Hyperlink"/>
+              </w:rPr>
+              <w:t>D.</w:t>
+            </w:r>
+            <w:r>
+              <w:rPr>
+                <w:rFonts w:asciiTheme="minorHAnsi" w:eastAsiaTheme="minorEastAsia" w:hAnsiTheme="minorHAnsi"/>
+                <w:sz w:val="22"/>
+              </w:rPr>
+              <w:tab/>
+            </w:r>
+            <w:r>
+              <w:rPr>
+                <w:rStyle w:val="Hyperlink"/>
+              </w:rPr>
+              <w:t>Problem ANalysis – Existing Business System</w:t>
+            </w:r>
+            <w:r>
+              <w:rPr>
+                <w:webHidden/>
+              </w:rPr>
+              <w:tab/>
+            </w:r>
+            <w:r>
+              <w:rPr>
+                <w:webHidden/>
+              </w:rPr>
+              <w:fldChar w:fldCharType="begin"/>
+            </w:r>
+            <w:r>
+              <w:rPr>
+                <w:webHidden/>
+              </w:rPr>
+              <w:instrText xml:space="preserve"> PAGEREF _Toc110183480 \h </w:instrText>
+            </w:r>
+            <w:r>
+              <w:rPr>
+                <w:webHidden/>
+              </w:rPr>
+            </w:r>
+            <w:r>
+              <w:rPr>
+                <w:webHidden/>
+              </w:rPr>
+              <w:fldChar w:fldCharType="separate"/>
+            </w:r>
+            <w:r>
+              <w:rPr>
+                <w:webHidden/>
+              </w:rPr>
+              <w:t>11</w:t>
+            </w:r>
+            <w:r>
+              <w:rPr>
+                <w:webHidden/>
+              </w:rPr>
+              <w:fldChar w:fldCharType="end"/>
+            </w:r>
+          </w:hyperlink>
+        </w:p>
+        <w:p>
+          <w:pPr>
+            <w:pStyle w:val="TOC2"/>
+            <w:tabs>
+              <w:tab w:val="left" w:pos="660"/>
+            </w:tabs>
+            <w:rPr>
+              <w:rFonts w:asciiTheme="minorHAnsi" w:eastAsiaTheme="minorEastAsia" w:hAnsiTheme="minorHAnsi"/>
+              <w:sz w:val="22"/>
+            </w:rPr>
+          </w:pPr>
+          <w:hyperlink w:anchor="_Toc110183481" w:history="1">
+            <w:r>
+              <w:rPr>
+                <w:rStyle w:val="Hyperlink"/>
+              </w:rPr>
+              <w:t>E.</w:t>
+            </w:r>
+            <w:r>
+              <w:rPr>
+                <w:rFonts w:asciiTheme="minorHAnsi" w:eastAsiaTheme="minorEastAsia" w:hAnsiTheme="minorHAnsi"/>
+                <w:sz w:val="22"/>
+              </w:rPr>
+              <w:tab/>
+            </w:r>
+            <w:r>
+              <w:rPr>
+                <w:rStyle w:val="Hyperlink"/>
+              </w:rPr>
+              <w:t>Rich Picture – Proposed System</w:t>
+            </w:r>
+            <w:r>
+              <w:rPr>
+                <w:webHidden/>
+              </w:rPr>
+              <w:tab/>
+            </w:r>
+            <w:r>
+              <w:rPr>
+                <w:webHidden/>
+              </w:rPr>
+              <w:fldChar w:fldCharType="begin"/>
+            </w:r>
+            <w:r>
+              <w:rPr>
+                <w:webHidden/>
+              </w:rPr>
+              <w:instrText xml:space="preserve"> PAGEREF _Toc110183481 \h </w:instrText>
+            </w:r>
+            <w:r>
+              <w:rPr>
+                <w:webHidden/>
+              </w:rPr>
+            </w:r>
+            <w:r>
+              <w:rPr>
+                <w:webHidden/>
+              </w:rPr>
+              <w:fldChar w:fldCharType="separate"/>
+            </w:r>
+            <w:r>
+              <w:rPr>
+                <w:webHidden/>
+              </w:rPr>
+              <w:t>11</w:t>
+            </w:r>
+            <w:r>
+              <w:rPr>
+                <w:webHidden/>
+              </w:rPr>
+              <w:fldChar w:fldCharType="end"/>
+            </w:r>
+          </w:hyperlink>
+        </w:p>
+        <w:p>
+          <w:pPr>
+            <w:pStyle w:val="TOC2"/>
+            <w:tabs>
+              <w:tab w:val="left" w:pos="660"/>
+            </w:tabs>
+            <w:rPr>
+              <w:rFonts w:asciiTheme="minorHAnsi" w:eastAsiaTheme="minorEastAsia" w:hAnsiTheme="minorHAnsi"/>
+              <w:sz w:val="22"/>
+            </w:rPr>
+          </w:pPr>
+          <w:hyperlink w:anchor="_Toc110183482" w:history="1">
+            <w:r>
+              <w:rPr>
+                <w:rStyle w:val="Hyperlink"/>
+              </w:rPr>
+              <w:t>F.</w:t>
+            </w:r>
+            <w:r>
+              <w:rPr>
+                <w:rFonts w:asciiTheme="minorHAnsi" w:eastAsiaTheme="minorEastAsia" w:hAnsiTheme="minorHAnsi"/>
+                <w:sz w:val="22"/>
+              </w:rPr>
+              <w:tab/>
+            </w:r>
+            <w:r>
+              <w:rPr>
+                <w:rStyle w:val="Hyperlink"/>
+              </w:rPr>
+              <w:t>Six Elements Analysis – Proposed System</w:t>
+            </w:r>
+            <w:r>
+              <w:rPr>
+                <w:webHidden/>
+              </w:rPr>
+              <w:tab/>
+            </w:r>
+            <w:r>
+              <w:rPr>
+                <w:webHidden/>
+              </w:rPr>
+              <w:fldChar w:fldCharType="begin"/>
+            </w:r>
+            <w:r>
+              <w:rPr>
+                <w:webHidden/>
+              </w:rPr>
+              <w:instrText xml:space="preserve"> PAGEREF _Toc110183482 \h </w:instrText>
+            </w:r>
+            <w:r>
+              <w:rPr>
+                <w:webHidden/>
+              </w:rPr>
+            </w:r>
+            <w:r>
+              <w:rPr>
+                <w:webHidden/>
+              </w:rPr>
+              <w:fldChar w:fldCharType="separate"/>
+            </w:r>
+            <w:r>
+              <w:rPr>
+                <w:webHidden/>
+              </w:rPr>
+              <w:t>12</w:t>
+            </w:r>
+            <w:r>
+              <w:rPr>
+                <w:webHidden/>
+              </w:rPr>
+              <w:fldChar w:fldCharType="end"/>
+            </w:r>
+          </w:hyperlink>
+        </w:p>
+        <w:p>
+          <w:pPr>
+            <w:pStyle w:val="TOC2"/>
+            <w:tabs>
+              <w:tab w:val="left" w:pos="880"/>
+            </w:tabs>
+            <w:rPr>
+              <w:rFonts w:asciiTheme="minorHAnsi" w:eastAsiaTheme="minorEastAsia" w:hAnsiTheme="minorHAnsi"/>
+              <w:sz w:val="22"/>
+            </w:rPr>
+          </w:pPr>
+          <w:hyperlink w:anchor="_Toc110183483" w:history="1">
+            <w:r>
+              <w:rPr>
+                <w:rStyle w:val="Hyperlink"/>
+              </w:rPr>
+              <w:t>G.</w:t>
+            </w:r>
+            <w:r>
+              <w:rPr>
+                <w:rFonts w:asciiTheme="minorHAnsi" w:eastAsiaTheme="minorEastAsia" w:hAnsiTheme="minorHAnsi"/>
+                <w:sz w:val="22"/>
+              </w:rPr>
+              <w:tab/>
+            </w:r>
+            <w:r>
+              <w:rPr>
+                <w:rStyle w:val="Hyperlink"/>
+              </w:rPr>
+              <w:t>Process Model – Proposed System</w:t>
+            </w:r>
+            <w:r>
+              <w:rPr>
+                <w:webHidden/>
+              </w:rPr>
+              <w:tab/>
+            </w:r>
+            <w:r>
+              <w:rPr>
+                <w:webHidden/>
+              </w:rPr>
+              <w:fldChar w:fldCharType="begin"/>
+            </w:r>
+            <w:r>
+              <w:rPr>
+                <w:webHidden/>
+              </w:rPr>
+              <w:instrText xml:space="preserve"> PAGEREF _Toc110183483 \h </w:instrText>
+            </w:r>
+            <w:r>
+              <w:rPr>
+                <w:webHidden/>
+              </w:rPr>
+            </w:r>
+            <w:r>
+              <w:rPr>
+                <w:webHidden/>
+              </w:rPr>
+              <w:fldChar w:fldCharType="separate"/>
+            </w:r>
+            <w:r>
+              <w:rPr>
+                <w:webHidden/>
+              </w:rPr>
+              <w:t>12</w:t>
+            </w:r>
+            <w:r>
+              <w:rPr>
+                <w:webHidden/>
+              </w:rPr>
+              <w:fldChar w:fldCharType="end"/>
+            </w:r>
+          </w:hyperlink>
+        </w:p>
+        <w:p>
+          <w:pPr>
+            <w:pStyle w:val="TOC1"/>
+            <w:tabs>
+              <w:tab w:val="right" w:leader="dot" w:pos="8656"/>
+            </w:tabs>
+            <w:rPr>
+              <w:rFonts w:asciiTheme="minorHAnsi" w:eastAsiaTheme="minorEastAsia" w:hAnsiTheme="minorHAnsi"/>
+              <w:noProof/>
+              <w:sz w:val="22"/>
+            </w:rPr>
+          </w:pPr>
+          <w:hyperlink w:anchor="_Toc110183484" w:history="1">
+            <w:r>
+              <w:rPr>
+                <w:rStyle w:val="Hyperlink"/>
+                <w:noProof/>
+              </w:rPr>
+              <w:t>Chapter 3 – Logical System Design</w:t>
+            </w:r>
+            <w:r>
+              <w:rPr>
+                <w:noProof/>
+                <w:webHidden/>
+              </w:rPr>
+              <w:tab/>
+            </w:r>
+            <w:r>
+              <w:rPr>
+                <w:noProof/>
+                <w:webHidden/>
+              </w:rPr>
+              <w:fldChar w:fldCharType="begin"/>
+            </w:r>
+            <w:r>
+              <w:rPr>
+                <w:noProof/>
+                <w:webHidden/>
+              </w:rPr>
+              <w:instrText xml:space="preserve"> PAGEREF _Toc110183484 \h </w:instrText>
+            </w:r>
+            <w:r>
+              <w:rPr>
+                <w:noProof/>
+                <w:webHidden/>
+              </w:rPr>
+            </w:r>
+            <w:r>
+              <w:rPr>
+                <w:noProof/>
+                <w:webHidden/>
+              </w:rPr>
+              <w:fldChar w:fldCharType="separate"/>
+            </w:r>
+            <w:r>
+              <w:rPr>
+                <w:noProof/>
+                <w:webHidden/>
+              </w:rPr>
+              <w:t>12</w:t>
+            </w:r>
+            <w:r>
+              <w:rPr>
+                <w:noProof/>
+                <w:webHidden/>
+              </w:rPr>
+              <w:fldChar w:fldCharType="end"/>
+            </w:r>
+          </w:hyperlink>
+        </w:p>
+        <w:p>
+          <w:pPr>
+            <w:pStyle w:val="TOC2"/>
+            <w:tabs>
+              <w:tab w:val="left" w:pos="880"/>
+            </w:tabs>
+            <w:rPr>
+              <w:rFonts w:asciiTheme="minorHAnsi" w:eastAsiaTheme="minorEastAsia" w:hAnsiTheme="minorHAnsi"/>
+              <w:sz w:val="22"/>
+            </w:rPr>
+          </w:pPr>
+          <w:hyperlink w:anchor="_Toc110183485" w:history="1">
+            <w:r>
+              <w:rPr>
+                <w:rStyle w:val="Hyperlink"/>
+              </w:rPr>
+              <w:t>A.</w:t>
+            </w:r>
+            <w:r>
+              <w:rPr>
+                <w:rFonts w:asciiTheme="minorHAnsi" w:eastAsiaTheme="minorEastAsia" w:hAnsiTheme="minorHAnsi"/>
+                <w:sz w:val="22"/>
+              </w:rPr>
+              <w:tab/>
+            </w:r>
+            <w:r>
+              <w:rPr>
+                <w:rStyle w:val="Hyperlink"/>
+              </w:rPr>
+              <w:t>Business Rule</w:t>
+            </w:r>
+            <w:r>
+              <w:rPr>
+                <w:webHidden/>
+              </w:rPr>
+              <w:tab/>
+            </w:r>
+            <w:r>
+              <w:rPr>
+                <w:webHidden/>
+              </w:rPr>
+              <w:fldChar w:fldCharType="begin"/>
+            </w:r>
+            <w:r>
+              <w:rPr>
+                <w:webHidden/>
+              </w:rPr>
+              <w:instrText xml:space="preserve"> PAGEREF _Toc110183485 \h </w:instrText>
+            </w:r>
+            <w:r>
+              <w:rPr>
+                <w:webHidden/>
+              </w:rPr>
+            </w:r>
+            <w:r>
+              <w:rPr>
+                <w:webHidden/>
+              </w:rPr>
+              <w:fldChar w:fldCharType="separate"/>
+            </w:r>
+            <w:r>
+              <w:rPr>
+                <w:webHidden/>
+              </w:rPr>
+              <w:t>12</w:t>
             </w:r>
             <w:r>
               <w:rPr>
@@ -1190,7 +2058,7 @@
       <w:pPr>
         <w:pStyle w:val="Heading1"/>
       </w:pPr>
-      <w:bookmarkStart w:id="1" w:name="_Toc109849773"/>
+      <w:bookmarkStart w:id="1" w:name="_Toc110183471"/>
       <w:r>
         <w:lastRenderedPageBreak/>
         <w:t>Chapter 1: Introduction</w:t>
@@ -1449,7 +2317,7 @@
           <w:numId w:val="2"/>
         </w:numPr>
       </w:pPr>
-      <w:bookmarkStart w:id="2" w:name="_Toc109849774"/>
+      <w:bookmarkStart w:id="2" w:name="_Toc110183472"/>
       <w:r>
         <w:lastRenderedPageBreak/>
         <w:t>Background of the organization</w:t>
@@ -1658,7 +2526,7 @@
           <w:numId w:val="2"/>
         </w:numPr>
       </w:pPr>
-      <w:bookmarkStart w:id="3" w:name="_Toc109849775"/>
+      <w:bookmarkStart w:id="3" w:name="_Toc110183473"/>
       <w:r>
         <w:t xml:space="preserve">Background </w:t>
       </w:r>
@@ -1744,9 +2612,11 @@
           <w:numId w:val="2"/>
         </w:numPr>
       </w:pPr>
+      <w:bookmarkStart w:id="4" w:name="_Toc110183474"/>
       <w:r>
         <w:t>Objectives of the project</w:t>
       </w:r>
+      <w:bookmarkEnd w:id="4"/>
     </w:p>
     <w:p>
       <w:pPr>
@@ -1817,9 +2687,11 @@
           <w:numId w:val="2"/>
         </w:numPr>
       </w:pPr>
+      <w:bookmarkStart w:id="5" w:name="_Toc110183475"/>
       <w:r>
         <w:t>Scope of the project</w:t>
       </w:r>
+      <w:bookmarkEnd w:id="5"/>
     </w:p>
     <w:p>
       <w:pPr>
@@ -1951,10 +2823,12 @@
       <w:pPr>
         <w:pStyle w:val="Heading2"/>
       </w:pPr>
+      <w:bookmarkStart w:id="6" w:name="_Toc110183476"/>
       <w:r>
         <w:lastRenderedPageBreak/>
         <w:t>CHApter 2: requirement analysis</w:t>
       </w:r>
+      <w:bookmarkEnd w:id="6"/>
     </w:p>
     <w:p>
       <w:pPr>
@@ -2044,9 +2918,11 @@
           <w:numId w:val="4"/>
         </w:numPr>
       </w:pPr>
+      <w:bookmarkStart w:id="7" w:name="_Toc110183477"/>
       <w:r>
         <w:t>Rich Picture – Existing Business System</w:t>
       </w:r>
+      <w:bookmarkEnd w:id="7"/>
     </w:p>
     <w:p>
       <w:pPr>
@@ -2315,10 +3191,12 @@
           <w:numId w:val="4"/>
         </w:numPr>
       </w:pPr>
+      <w:bookmarkStart w:id="8" w:name="_Toc110183478"/>
       <w:r>
         <w:lastRenderedPageBreak/>
         <w:t>Six Elements Analysis – Existing Business System</w:t>
       </w:r>
+      <w:bookmarkEnd w:id="8"/>
     </w:p>
     <w:p>
       <w:pPr>
@@ -5173,9 +6051,11 @@
           <w:numId w:val="4"/>
         </w:numPr>
       </w:pPr>
+      <w:bookmarkStart w:id="9" w:name="_Toc110183479"/>
       <w:r>
         <w:t>Process Model – Existing Business System</w:t>
       </w:r>
+      <w:bookmarkEnd w:id="9"/>
     </w:p>
     <w:p>
       <w:pPr>
@@ -5225,9 +6105,11 @@
           <w:numId w:val="4"/>
         </w:numPr>
       </w:pPr>
+      <w:bookmarkStart w:id="10" w:name="_Toc110183480"/>
       <w:r>
         <w:t>Problem ANalysis – Existing Business System</w:t>
       </w:r>
+      <w:bookmarkEnd w:id="10"/>
     </w:p>
     <w:p>
       <w:pPr>
@@ -5258,6 +6140,628 @@
         <w:t xml:space="preserve"> in a variety of ways.</w:t>
       </w:r>
     </w:p>
+    <w:p>
+      <w:pPr>
+        <w:pStyle w:val="bd"/>
+      </w:pPr>
+    </w:p>
+    <w:tbl>
+      <w:tblPr>
+        <w:tblStyle w:val="TableGrid"/>
+        <w:tblW w:w="0" w:type="auto"/>
+        <w:tblInd w:w="0" w:type="dxa"/>
+        <w:tblLook w:val="04A0" w:firstRow="1" w:lastRow="0" w:firstColumn="1" w:lastColumn="0" w:noHBand="0" w:noVBand="1"/>
+      </w:tblPr>
+      <w:tblGrid>
+        <w:gridCol w:w="1613"/>
+        <w:gridCol w:w="1825"/>
+        <w:gridCol w:w="1792"/>
+        <w:gridCol w:w="1766"/>
+        <w:gridCol w:w="1660"/>
+      </w:tblGrid>
+      <w:tr>
+        <w:tc>
+          <w:tcPr>
+            <w:tcW w:w="1635" w:type="dxa"/>
+          </w:tcPr>
+          <w:p>
+            <w:pPr>
+              <w:pStyle w:val="bd"/>
+              <w:rPr>
+                <w:b/>
+                <w:bCs/>
+              </w:rPr>
+            </w:pPr>
+            <w:r>
+              <w:rPr>
+                <w:b/>
+                <w:bCs/>
+              </w:rPr>
+              <w:t>Process Name</w:t>
+            </w:r>
+          </w:p>
+        </w:tc>
+        <w:tc>
+          <w:tcPr>
+            <w:tcW w:w="1852" w:type="dxa"/>
+          </w:tcPr>
+          <w:p>
+            <w:pPr>
+              <w:pStyle w:val="bd"/>
+              <w:rPr>
+                <w:b/>
+                <w:bCs/>
+              </w:rPr>
+            </w:pPr>
+            <w:r>
+              <w:rPr>
+                <w:b/>
+                <w:bCs/>
+              </w:rPr>
+              <w:t>Stakeholders</w:t>
+            </w:r>
+          </w:p>
+        </w:tc>
+        <w:tc>
+          <w:tcPr>
+            <w:tcW w:w="1818" w:type="dxa"/>
+          </w:tcPr>
+          <w:p>
+            <w:pPr>
+              <w:pStyle w:val="bd"/>
+              <w:rPr>
+                <w:b/>
+                <w:bCs/>
+              </w:rPr>
+            </w:pPr>
+            <w:r>
+              <w:rPr>
+                <w:b/>
+                <w:bCs/>
+              </w:rPr>
+              <w:t>Concerns (</w:t>
+            </w:r>
+            <w:r>
+              <w:rPr>
+                <w:b/>
+                <w:bCs/>
+              </w:rPr>
+              <w:t>Problems)</w:t>
+            </w:r>
+          </w:p>
+        </w:tc>
+        <w:tc>
+          <w:tcPr>
+            <w:tcW w:w="1771" w:type="dxa"/>
+          </w:tcPr>
+          <w:p>
+            <w:pPr>
+              <w:pStyle w:val="bd"/>
+              <w:rPr>
+                <w:b/>
+                <w:bCs/>
+              </w:rPr>
+            </w:pPr>
+            <w:r>
+              <w:rPr>
+                <w:b/>
+                <w:bCs/>
+              </w:rPr>
+              <w:t>Analysis (Reason of the Problems)</w:t>
+            </w:r>
+          </w:p>
+        </w:tc>
+        <w:tc>
+          <w:tcPr>
+            <w:tcW w:w="1580" w:type="dxa"/>
+          </w:tcPr>
+          <w:p>
+            <w:pPr>
+              <w:pStyle w:val="bd"/>
+              <w:rPr>
+                <w:b/>
+                <w:bCs/>
+              </w:rPr>
+            </w:pPr>
+            <w:r>
+              <w:rPr>
+                <w:b/>
+                <w:bCs/>
+              </w:rPr>
+              <w:t>Proposed Solution</w:t>
+            </w:r>
+          </w:p>
+        </w:tc>
+      </w:tr>
+      <w:tr>
+        <w:tc>
+          <w:tcPr>
+            <w:tcW w:w="1635" w:type="dxa"/>
+          </w:tcPr>
+          <w:p>
+            <w:pPr>
+              <w:pStyle w:val="bd"/>
+            </w:pPr>
+            <w:r>
+              <w:t xml:space="preserve">Transfer of Weather Data / AQI </w:t>
+            </w:r>
+            <w:r>
+              <w:t xml:space="preserve">to </w:t>
+            </w:r>
+            <w:r>
+              <w:t>CASE website.</w:t>
+            </w:r>
+          </w:p>
+        </w:tc>
+        <w:tc>
+          <w:tcPr>
+            <w:tcW w:w="1852" w:type="dxa"/>
+          </w:tcPr>
+          <w:p>
+            <w:pPr>
+              <w:pStyle w:val="bd"/>
+            </w:pPr>
+            <w:r>
+              <w:t>1.</w:t>
+            </w:r>
+            <w:r>
+              <w:t xml:space="preserve"> </w:t>
+            </w:r>
+            <w:r>
+              <w:t xml:space="preserve">Ministry </w:t>
+            </w:r>
+            <w:r>
+              <w:t>Employee</w:t>
+            </w:r>
+          </w:p>
+          <w:p>
+            <w:pPr>
+              <w:pStyle w:val="bd"/>
+            </w:pPr>
+            <w:r>
+              <w:t xml:space="preserve">2. </w:t>
+            </w:r>
+            <w:r>
+              <w:t xml:space="preserve">Weather Station </w:t>
+            </w:r>
+            <w:r>
+              <w:t>Representative</w:t>
+            </w:r>
+          </w:p>
+        </w:tc>
+        <w:tc>
+          <w:tcPr>
+            <w:tcW w:w="1818" w:type="dxa"/>
+          </w:tcPr>
+          <w:p>
+            <w:pPr>
+              <w:pStyle w:val="bd"/>
+            </w:pPr>
+            <w:r>
+              <w:t xml:space="preserve">1. </w:t>
+            </w:r>
+            <w:r>
+              <w:t>Requires manual distribution of weather data / AQI.</w:t>
+            </w:r>
+          </w:p>
+          <w:p>
+            <w:pPr>
+              <w:pStyle w:val="bd"/>
+            </w:pPr>
+            <w:r>
+              <w:t xml:space="preserve">2. </w:t>
+            </w:r>
+            <w:r>
+              <w:t>Data redundancy and variability.</w:t>
+            </w:r>
+          </w:p>
+          <w:p>
+            <w:pPr>
+              <w:pStyle w:val="bd"/>
+            </w:pPr>
+            <w:r>
+              <w:t xml:space="preserve">3. </w:t>
+            </w:r>
+            <w:r>
+              <w:t>Time Consuming.</w:t>
+            </w:r>
+          </w:p>
+          <w:p>
+            <w:pPr>
+              <w:pStyle w:val="bd"/>
+            </w:pPr>
+            <w:r>
+              <w:lastRenderedPageBreak/>
+              <w:t xml:space="preserve">4. </w:t>
+            </w:r>
+            <w:r>
+              <w:t>Human error.</w:t>
+            </w:r>
+          </w:p>
+          <w:p>
+            <w:pPr>
+              <w:pStyle w:val="bd"/>
+            </w:pPr>
+            <w:r>
+              <w:t xml:space="preserve">5. </w:t>
+            </w:r>
+            <w:r>
+              <w:t>Decentrali</w:t>
+            </w:r>
+            <w:r>
+              <w:t>zed.</w:t>
+            </w:r>
+          </w:p>
+        </w:tc>
+        <w:tc>
+          <w:tcPr>
+            <w:tcW w:w="1771" w:type="dxa"/>
+          </w:tcPr>
+          <w:p>
+            <w:pPr>
+              <w:pStyle w:val="bd"/>
+            </w:pPr>
+            <w:r>
+              <w:lastRenderedPageBreak/>
+              <w:t xml:space="preserve">The </w:t>
+            </w:r>
+            <w:r>
+              <w:t xml:space="preserve">weather data / AQI gathered by a weather station employee needs to be </w:t>
+            </w:r>
+            <w:r>
+              <w:t xml:space="preserve">transferred to a Ministry employee through a weather </w:t>
+            </w:r>
+            <w:r>
+              <w:lastRenderedPageBreak/>
+              <w:t xml:space="preserve">station representative </w:t>
+            </w:r>
+            <w:r>
+              <w:t xml:space="preserve">before </w:t>
+            </w:r>
+            <w:r>
+              <w:t xml:space="preserve">sending to the CASE website. </w:t>
+            </w:r>
+            <w:r>
+              <w:t>This takes up a lot of valuable time.</w:t>
+            </w:r>
+            <w:r>
+              <w:t xml:space="preserve"> Since the </w:t>
+            </w:r>
+            <w:r>
+              <w:t xml:space="preserve">weather station does not </w:t>
+            </w:r>
+            <w:r>
+              <w:t xml:space="preserve">contain any </w:t>
+            </w:r>
+            <w:r>
+              <w:t xml:space="preserve">database, </w:t>
+            </w:r>
+            <w:r>
+              <w:t xml:space="preserve">there is a </w:t>
+            </w:r>
+            <w:r>
+              <w:t xml:space="preserve">risk of data </w:t>
+            </w:r>
+            <w:r>
+              <w:t xml:space="preserve">variability and redundancy as well. </w:t>
+            </w:r>
+            <w:r>
+              <w:t xml:space="preserve">Also, since </w:t>
+            </w:r>
+            <w:r>
+              <w:t xml:space="preserve">several different authorities are </w:t>
+            </w:r>
+            <w:r>
+              <w:t xml:space="preserve">involved in this one process, </w:t>
+            </w:r>
+            <w:r>
+              <w:t>it is decentralized.</w:t>
+            </w:r>
+          </w:p>
+        </w:tc>
+        <w:tc>
+          <w:tcPr>
+            <w:tcW w:w="1580" w:type="dxa"/>
+          </w:tcPr>
+          <w:p>
+            <w:pPr>
+              <w:pStyle w:val="bd"/>
+            </w:pPr>
+            <w:r>
+              <w:lastRenderedPageBreak/>
+              <w:t>We proposed a system where there is no need for distribution.</w:t>
+            </w:r>
+            <w:r>
+              <w:t xml:space="preserve"> The system will work as a central system. </w:t>
+            </w:r>
+            <w:r>
+              <w:t xml:space="preserve">The </w:t>
+            </w:r>
+            <w:r>
+              <w:t xml:space="preserve">weather data / AQI </w:t>
+            </w:r>
+            <w:r>
+              <w:t xml:space="preserve">will be </w:t>
+            </w:r>
+            <w:r>
+              <w:lastRenderedPageBreak/>
+              <w:t xml:space="preserve">updated to the CASE website </w:t>
+            </w:r>
+            <w:r>
+              <w:t xml:space="preserve">directly without </w:t>
+            </w:r>
+            <w:r>
+              <w:t>any involvement from the Ministry.</w:t>
+            </w:r>
+          </w:p>
+        </w:tc>
+      </w:tr>
+      <w:tr>
+        <w:tc>
+          <w:tcPr>
+            <w:tcW w:w="1635" w:type="dxa"/>
+          </w:tcPr>
+          <w:p>
+            <w:pPr>
+              <w:pStyle w:val="bd"/>
+            </w:pPr>
+            <w:r>
+              <w:lastRenderedPageBreak/>
+              <w:t xml:space="preserve">Send rules and regulations to </w:t>
+            </w:r>
+            <w:r>
+              <w:t>Municipality</w:t>
+            </w:r>
+          </w:p>
+        </w:tc>
+        <w:tc>
+          <w:tcPr>
+            <w:tcW w:w="1852" w:type="dxa"/>
+          </w:tcPr>
+          <w:p>
+            <w:pPr>
+              <w:pStyle w:val="bd"/>
+            </w:pPr>
+            <w:r>
+              <w:t>1.</w:t>
+            </w:r>
+            <w:r>
+              <w:t xml:space="preserve"> </w:t>
+            </w:r>
+            <w:r>
+              <w:t>Ministry Employee</w:t>
+            </w:r>
+          </w:p>
+          <w:p>
+            <w:pPr>
+              <w:pStyle w:val="bd"/>
+            </w:pPr>
+            <w:r>
+              <w:t xml:space="preserve">2. Municipality </w:t>
+            </w:r>
+            <w:r>
+              <w:t>Representative</w:t>
+            </w:r>
+          </w:p>
+        </w:tc>
+        <w:tc>
+          <w:tcPr>
+            <w:tcW w:w="1818" w:type="dxa"/>
+          </w:tcPr>
+          <w:p>
+            <w:pPr>
+              <w:pStyle w:val="bd"/>
+            </w:pPr>
+            <w:r>
+              <w:t xml:space="preserve">1. </w:t>
+            </w:r>
+            <w:r>
+              <w:t>Time Consuming</w:t>
+            </w:r>
+          </w:p>
+          <w:p>
+            <w:pPr>
+              <w:pStyle w:val="bd"/>
+            </w:pPr>
+            <w:r>
+              <w:t xml:space="preserve">2. </w:t>
+            </w:r>
+            <w:r>
+              <w:t>Data redundancy and variability</w:t>
+            </w:r>
+          </w:p>
+          <w:p>
+            <w:pPr>
+              <w:pStyle w:val="bd"/>
+            </w:pPr>
+            <w:r>
+              <w:t xml:space="preserve">3. </w:t>
+            </w:r>
+            <w:r>
+              <w:t>Decentralized</w:t>
+            </w:r>
+          </w:p>
+        </w:tc>
+        <w:tc>
+          <w:tcPr>
+            <w:tcW w:w="1771" w:type="dxa"/>
+          </w:tcPr>
+          <w:p>
+            <w:pPr>
+              <w:pStyle w:val="bd"/>
+            </w:pPr>
+            <w:r>
+              <w:t xml:space="preserve">In order for the rules and regulations to be </w:t>
+            </w:r>
+            <w:r>
+              <w:t xml:space="preserve">implemented on CASE website, it has to </w:t>
+            </w:r>
+            <w:r>
+              <w:t xml:space="preserve">pass </w:t>
+            </w:r>
+            <w:r>
+              <w:t xml:space="preserve">through the Municipality manually </w:t>
+            </w:r>
+            <w:r>
+              <w:t xml:space="preserve">before they update the website. </w:t>
+            </w:r>
+            <w:r>
+              <w:t xml:space="preserve">This takes up unnecessary time. </w:t>
+            </w:r>
+            <w:r>
+              <w:t xml:space="preserve">Moreover, since </w:t>
+            </w:r>
+            <w:r>
+              <w:t xml:space="preserve">there are three stakeholders (Ministry, Municipality and </w:t>
+            </w:r>
+            <w:r>
+              <w:t>CASE)</w:t>
+            </w:r>
+            <w:r>
+              <w:t>,</w:t>
+            </w:r>
+            <w:r>
+              <w:t xml:space="preserve"> i</w:t>
+            </w:r>
+            <w:r>
+              <w:t xml:space="preserve">t </w:t>
+            </w:r>
+            <w:r>
+              <w:lastRenderedPageBreak/>
+              <w:t>is more prone</w:t>
+            </w:r>
+            <w:r>
+              <w:t xml:space="preserve"> to data inconsistency.</w:t>
+            </w:r>
+          </w:p>
+        </w:tc>
+        <w:tc>
+          <w:tcPr>
+            <w:tcW w:w="1580" w:type="dxa"/>
+          </w:tcPr>
+          <w:p>
+            <w:pPr>
+              <w:pStyle w:val="bd"/>
+            </w:pPr>
+            <w:r>
+              <w:lastRenderedPageBreak/>
+              <w:t xml:space="preserve">The Ministry can directly </w:t>
+            </w:r>
+            <w:r>
+              <w:t>update the rules and regulations on the CASE website, without the municipality</w:t>
+            </w:r>
+            <w:r>
+              <w:t>, creating a centralized system.</w:t>
+            </w:r>
+          </w:p>
+        </w:tc>
+      </w:tr>
+      <w:tr>
+        <w:tc>
+          <w:tcPr>
+            <w:tcW w:w="1635" w:type="dxa"/>
+          </w:tcPr>
+          <w:p>
+            <w:pPr>
+              <w:pStyle w:val="bd"/>
+            </w:pPr>
+            <w:r>
+              <w:t>Check monthly AQI per division</w:t>
+            </w:r>
+          </w:p>
+        </w:tc>
+        <w:tc>
+          <w:tcPr>
+            <w:tcW w:w="1852" w:type="dxa"/>
+          </w:tcPr>
+          <w:p>
+            <w:pPr>
+              <w:pStyle w:val="bd"/>
+            </w:pPr>
+            <w:r>
+              <w:t>1.</w:t>
+            </w:r>
+            <w:r>
+              <w:t xml:space="preserve"> </w:t>
+            </w:r>
+            <w:r>
+              <w:t>Users</w:t>
+            </w:r>
+          </w:p>
+        </w:tc>
+        <w:tc>
+          <w:tcPr>
+            <w:tcW w:w="1818" w:type="dxa"/>
+          </w:tcPr>
+          <w:p>
+            <w:pPr>
+              <w:pStyle w:val="bd"/>
+            </w:pPr>
+            <w:r>
+              <w:t>1.</w:t>
+            </w:r>
+            <w:r>
+              <w:t xml:space="preserve"> </w:t>
+            </w:r>
+            <w:r>
+              <w:t>Disorganized data.</w:t>
+            </w:r>
+          </w:p>
+          <w:p>
+            <w:pPr>
+              <w:pStyle w:val="bd"/>
+            </w:pPr>
+            <w:r>
+              <w:t xml:space="preserve">2. </w:t>
+            </w:r>
+            <w:r>
+              <w:t>Not user-friendly</w:t>
+            </w:r>
+            <w:r>
+              <w:t>.</w:t>
+            </w:r>
+          </w:p>
+        </w:tc>
+        <w:tc>
+          <w:tcPr>
+            <w:tcW w:w="1771" w:type="dxa"/>
+          </w:tcPr>
+          <w:p>
+            <w:pPr>
+              <w:pStyle w:val="bd"/>
+            </w:pPr>
+            <w:r>
+              <w:t>Since CASE website only contains raw weather data</w:t>
+            </w:r>
+            <w:r>
+              <w:t xml:space="preserve">, </w:t>
+            </w:r>
+            <w:r>
+              <w:t xml:space="preserve">the data is presented to the user without any additional calculations. </w:t>
+            </w:r>
+            <w:r>
+              <w:t xml:space="preserve">It is not organized into </w:t>
+            </w:r>
+            <w:r>
+              <w:t>any charts or graphs so the information is not user-friendly.</w:t>
+            </w:r>
+          </w:p>
+        </w:tc>
+        <w:tc>
+          <w:tcPr>
+            <w:tcW w:w="1580" w:type="dxa"/>
+          </w:tcPr>
+          <w:p>
+            <w:pPr>
+              <w:pStyle w:val="bd"/>
+            </w:pPr>
+            <w:r>
+              <w:t>The proposed system will be able to generate required pdf reports, charts and graphs for the raw weather data.</w:t>
+            </w:r>
+          </w:p>
+        </w:tc>
+      </w:tr>
+    </w:tbl>
     <w:p>
       <w:pPr>
         <w:pStyle w:val="bd"/>
@@ -5271,6 +6775,7 @@
           <w:numId w:val="4"/>
         </w:numPr>
       </w:pPr>
+      <w:bookmarkStart w:id="11" w:name="_Toc110183481"/>
       <w:r>
         <w:t xml:space="preserve">Rich Picture </w:t>
       </w:r>
@@ -5283,6 +6788,7 @@
       <w:r>
         <w:t>Proposed System</w:t>
       </w:r>
+      <w:bookmarkEnd w:id="11"/>
     </w:p>
     <w:p>
       <w:pPr>
@@ -5359,12 +6865,14 @@
           <w:numId w:val="4"/>
         </w:numPr>
       </w:pPr>
+      <w:bookmarkStart w:id="12" w:name="_Toc110183482"/>
       <w:r>
         <w:t xml:space="preserve">Six Elements Analysis </w:t>
       </w:r>
       <w:r>
         <w:t>– Proposed System</w:t>
       </w:r>
+      <w:bookmarkEnd w:id="12"/>
     </w:p>
     <w:p>
       <w:pPr>
@@ -5379,9 +6887,11 @@
           <w:numId w:val="4"/>
         </w:numPr>
       </w:pPr>
+      <w:bookmarkStart w:id="13" w:name="_Toc110183483"/>
       <w:r>
         <w:t>Process Model – Proposed System</w:t>
       </w:r>
+      <w:bookmarkEnd w:id="13"/>
     </w:p>
     <w:p>
       <w:pPr>
@@ -5392,9 +6902,11 @@
       <w:pPr>
         <w:pStyle w:val="Heading1"/>
       </w:pPr>
+      <w:bookmarkStart w:id="14" w:name="_Toc110183484"/>
       <w:r>
         <w:t>Chapter 3 – Logical System Design</w:t>
       </w:r>
+      <w:bookmarkEnd w:id="14"/>
     </w:p>
     <w:p>
       <w:pPr>
@@ -5404,9 +6916,11 @@
           <w:numId w:val="7"/>
         </w:numPr>
       </w:pPr>
+      <w:bookmarkStart w:id="15" w:name="_Toc110183485"/>
       <w:r>
         <w:t>Business Rule</w:t>
       </w:r>
+      <w:bookmarkEnd w:id="15"/>
     </w:p>
     <w:p>
       <w:pPr>
@@ -5590,16 +7104,16 @@
 <file path=word/numbering.xml><?xml version="1.0" encoding="utf-8"?>
 <w:numbering xmlns:wpc="http://schemas.microsoft.com/office/word/2010/wordprocessingCanvas" xmlns:cx="http://schemas.microsoft.com/office/drawing/2014/chartex" xmlns:cx1="http://schemas.microsoft.com/office/drawing/2015/9/8/chartex" xmlns:cx2="http://schemas.microsoft.com/office/drawing/2015/10/21/chartex" xmlns:cx3="http://schemas.microsoft.com/office/drawing/2016/5/9/chartex" xmlns:cx4="http://schemas.microsoft.com/office/drawing/2016/5/10/chartex" xmlns:cx5="http://schemas.microsoft.com/office/drawing/2016/5/11/chartex" xmlns:cx6="http://schemas.microsoft.com/office/drawing/2016/5/12/chartex" xmlns:cx7="http://schemas.microsoft.com/office/drawing/2016/5/13/chartex" xmlns:cx8="http://schemas.microsoft.com/office/drawing/2016/5/14/chartex" xmlns:mc="http://schemas.openxmlformats.org/markup-compatibility/2006" xmlns:aink="http://schemas.microsoft.com/office/drawing/2016/ink" xmlns:am3d="http://schemas.microsoft.com/office/drawing/2017/model3d" xmlns:o="urn:schemas-microsoft-com:office:office" xmlns:oel="http://schemas.microsoft.com/office/2019/extlst" xmlns:r="http://schemas.openxmlformats.org/officeDocument/2006/relationships" xmlns:m="http://schemas.openxmlformats.org/officeDocument/2006/math" xmlns:v="urn:schemas-microsoft-com:vml" xmlns:wp14="http://schemas.microsoft.com/office/word/2010/wordprocessingDrawing" xmlns:wp="http://schemas.openxmlformats.org/drawingml/2006/wordprocessingDrawing" xmlns:w10="urn:schemas-microsoft-com:office:word" xmlns:w="http://schemas.openxmlformats.org/wordprocessingml/2006/main" xmlns:w14="http://schemas.microsoft.com/office/word/2010/wordml" xmlns:w15="http://schemas.microsoft.com/office/word/2012/wordml" xmlns:w16cex="http://schemas.microsoft.com/office/word/2018/wordml/cex" xmlns:w16cid="http://schemas.microsoft.com/office/word/2016/wordml/cid" xmlns:w16="http://schemas.microsoft.com/office/word/2018/wordml" xmlns:w16sdtdh="http://schemas.microsoft.com/office/word/2020/wordml/sdtdatahash" xmlns:w16se="http://schemas.microsoft.com/office/word/2015/wordml/symex" xmlns:wpg="http://schemas.microsoft.com/office/word/2010/wordprocessingGroup" xmlns:wpi="http://schemas.microsoft.com/office/word/2010/wordprocessingInk" xmlns:wne="http://schemas.microsoft.com/office/word/2006/wordml" xmlns:wps="http://schemas.microsoft.com/office/word/2010/wordprocessingShape" mc:Ignorable="w14 w15 w16se w16cid w16 w16cex w16sdtdh wp14">
   <w:abstractNum w:abstractNumId="0" w15:restartNumberingAfterBreak="0">
-    <w:nsid w:val="08E2794F"/>
+    <w:nsid w:val="067262E7"/>
     <w:multiLevelType w:val="hybridMultilevel"/>
-    <w:tmpl w:val="E20CA6A2"/>
-    <w:lvl w:ilvl="0" w:tplc="1828FA52">
+    <w:tmpl w:val="F0963C76"/>
+    <w:lvl w:ilvl="0" w:tplc="37B47FDE">
       <w:start w:val="1"/>
-      <w:numFmt w:val="upperLetter"/>
+      <w:numFmt w:val="decimal"/>
       <w:lvlText w:val="%1."/>
       <w:lvlJc w:val="left"/>
       <w:pPr>
-        <w:ind w:left="852" w:hanging="492"/>
+        <w:ind w:left="720" w:hanging="360"/>
       </w:pPr>
       <w:rPr>
         <w:rFonts w:hint="default"/>
@@ -5679,6 +7193,95 @@
     </w:lvl>
   </w:abstractNum>
   <w:abstractNum w:abstractNumId="1" w15:restartNumberingAfterBreak="0">
+    <w:nsid w:val="08E2794F"/>
+    <w:multiLevelType w:val="hybridMultilevel"/>
+    <w:tmpl w:val="E20CA6A2"/>
+    <w:lvl w:ilvl="0" w:tplc="1828FA52">
+      <w:start w:val="1"/>
+      <w:numFmt w:val="upperLetter"/>
+      <w:lvlText w:val="%1."/>
+      <w:lvlJc w:val="left"/>
+      <w:pPr>
+        <w:ind w:left="852" w:hanging="492"/>
+      </w:pPr>
+      <w:rPr>
+        <w:rFonts w:hint="default"/>
+      </w:rPr>
+    </w:lvl>
+    <w:lvl w:ilvl="1" w:tplc="04090019" w:tentative="1">
+      <w:start w:val="1"/>
+      <w:numFmt w:val="lowerLetter"/>
+      <w:lvlText w:val="%2."/>
+      <w:lvlJc w:val="left"/>
+      <w:pPr>
+        <w:ind w:left="1440" w:hanging="360"/>
+      </w:pPr>
+    </w:lvl>
+    <w:lvl w:ilvl="2" w:tplc="0409001B" w:tentative="1">
+      <w:start w:val="1"/>
+      <w:numFmt w:val="lowerRoman"/>
+      <w:lvlText w:val="%3."/>
+      <w:lvlJc w:val="right"/>
+      <w:pPr>
+        <w:ind w:left="2160" w:hanging="180"/>
+      </w:pPr>
+    </w:lvl>
+    <w:lvl w:ilvl="3" w:tplc="0409000F" w:tentative="1">
+      <w:start w:val="1"/>
+      <w:numFmt w:val="decimal"/>
+      <w:lvlText w:val="%4."/>
+      <w:lvlJc w:val="left"/>
+      <w:pPr>
+        <w:ind w:left="2880" w:hanging="360"/>
+      </w:pPr>
+    </w:lvl>
+    <w:lvl w:ilvl="4" w:tplc="04090019" w:tentative="1">
+      <w:start w:val="1"/>
+      <w:numFmt w:val="lowerLetter"/>
+      <w:lvlText w:val="%5."/>
+      <w:lvlJc w:val="left"/>
+      <w:pPr>
+        <w:ind w:left="3600" w:hanging="360"/>
+      </w:pPr>
+    </w:lvl>
+    <w:lvl w:ilvl="5" w:tplc="0409001B" w:tentative="1">
+      <w:start w:val="1"/>
+      <w:numFmt w:val="lowerRoman"/>
+      <w:lvlText w:val="%6."/>
+      <w:lvlJc w:val="right"/>
+      <w:pPr>
+        <w:ind w:left="4320" w:hanging="180"/>
+      </w:pPr>
+    </w:lvl>
+    <w:lvl w:ilvl="6" w:tplc="0409000F" w:tentative="1">
+      <w:start w:val="1"/>
+      <w:numFmt w:val="decimal"/>
+      <w:lvlText w:val="%7."/>
+      <w:lvlJc w:val="left"/>
+      <w:pPr>
+        <w:ind w:left="5040" w:hanging="360"/>
+      </w:pPr>
+    </w:lvl>
+    <w:lvl w:ilvl="7" w:tplc="04090019" w:tentative="1">
+      <w:start w:val="1"/>
+      <w:numFmt w:val="lowerLetter"/>
+      <w:lvlText w:val="%8."/>
+      <w:lvlJc w:val="left"/>
+      <w:pPr>
+        <w:ind w:left="5760" w:hanging="360"/>
+      </w:pPr>
+    </w:lvl>
+    <w:lvl w:ilvl="8" w:tplc="0409001B" w:tentative="1">
+      <w:start w:val="1"/>
+      <w:numFmt w:val="lowerRoman"/>
+      <w:lvlText w:val="%9."/>
+      <w:lvlJc w:val="right"/>
+      <w:pPr>
+        <w:ind w:left="6480" w:hanging="180"/>
+      </w:pPr>
+    </w:lvl>
+  </w:abstractNum>
+  <w:abstractNum w:abstractNumId="2" w15:restartNumberingAfterBreak="0">
     <w:nsid w:val="09C20FEA"/>
     <w:multiLevelType w:val="hybridMultilevel"/>
     <w:tmpl w:val="796CB988"/>
@@ -5791,17 +7394,17 @@
       </w:rPr>
     </w:lvl>
   </w:abstractNum>
-  <w:abstractNum w:abstractNumId="2" w15:restartNumberingAfterBreak="0">
-    <w:nsid w:val="3A3B33CD"/>
+  <w:abstractNum w:abstractNumId="3" w15:restartNumberingAfterBreak="0">
+    <w:nsid w:val="0C2755D9"/>
     <w:multiLevelType w:val="hybridMultilevel"/>
-    <w:tmpl w:val="5A0A8DCA"/>
-    <w:lvl w:ilvl="0" w:tplc="9EF8FBB0">
+    <w:tmpl w:val="B8C2971A"/>
+    <w:lvl w:ilvl="0" w:tplc="3086CD3A">
       <w:start w:val="1"/>
-      <w:numFmt w:val="upperLetter"/>
+      <w:numFmt w:val="decimal"/>
       <w:lvlText w:val="%1."/>
       <w:lvlJc w:val="left"/>
       <w:pPr>
-        <w:ind w:left="744" w:hanging="384"/>
+        <w:ind w:left="720" w:hanging="360"/>
       </w:pPr>
       <w:rPr>
         <w:rFonts w:hint="default"/>
@@ -5880,7 +7483,185 @@
       </w:pPr>
     </w:lvl>
   </w:abstractNum>
-  <w:abstractNum w:abstractNumId="3" w15:restartNumberingAfterBreak="0">
+  <w:abstractNum w:abstractNumId="4" w15:restartNumberingAfterBreak="0">
+    <w:nsid w:val="1D1A2514"/>
+    <w:multiLevelType w:val="hybridMultilevel"/>
+    <w:tmpl w:val="2530281A"/>
+    <w:lvl w:ilvl="0" w:tplc="F5FC4EB6">
+      <w:start w:val="1"/>
+      <w:numFmt w:val="decimal"/>
+      <w:lvlText w:val="%1."/>
+      <w:lvlJc w:val="left"/>
+      <w:pPr>
+        <w:ind w:left="720" w:hanging="360"/>
+      </w:pPr>
+      <w:rPr>
+        <w:rFonts w:hint="default"/>
+      </w:rPr>
+    </w:lvl>
+    <w:lvl w:ilvl="1" w:tplc="04090019" w:tentative="1">
+      <w:start w:val="1"/>
+      <w:numFmt w:val="lowerLetter"/>
+      <w:lvlText w:val="%2."/>
+      <w:lvlJc w:val="left"/>
+      <w:pPr>
+        <w:ind w:left="1440" w:hanging="360"/>
+      </w:pPr>
+    </w:lvl>
+    <w:lvl w:ilvl="2" w:tplc="0409001B" w:tentative="1">
+      <w:start w:val="1"/>
+      <w:numFmt w:val="lowerRoman"/>
+      <w:lvlText w:val="%3."/>
+      <w:lvlJc w:val="right"/>
+      <w:pPr>
+        <w:ind w:left="2160" w:hanging="180"/>
+      </w:pPr>
+    </w:lvl>
+    <w:lvl w:ilvl="3" w:tplc="0409000F" w:tentative="1">
+      <w:start w:val="1"/>
+      <w:numFmt w:val="decimal"/>
+      <w:lvlText w:val="%4."/>
+      <w:lvlJc w:val="left"/>
+      <w:pPr>
+        <w:ind w:left="2880" w:hanging="360"/>
+      </w:pPr>
+    </w:lvl>
+    <w:lvl w:ilvl="4" w:tplc="04090019" w:tentative="1">
+      <w:start w:val="1"/>
+      <w:numFmt w:val="lowerLetter"/>
+      <w:lvlText w:val="%5."/>
+      <w:lvlJc w:val="left"/>
+      <w:pPr>
+        <w:ind w:left="3600" w:hanging="360"/>
+      </w:pPr>
+    </w:lvl>
+    <w:lvl w:ilvl="5" w:tplc="0409001B" w:tentative="1">
+      <w:start w:val="1"/>
+      <w:numFmt w:val="lowerRoman"/>
+      <w:lvlText w:val="%6."/>
+      <w:lvlJc w:val="right"/>
+      <w:pPr>
+        <w:ind w:left="4320" w:hanging="180"/>
+      </w:pPr>
+    </w:lvl>
+    <w:lvl w:ilvl="6" w:tplc="0409000F" w:tentative="1">
+      <w:start w:val="1"/>
+      <w:numFmt w:val="decimal"/>
+      <w:lvlText w:val="%7."/>
+      <w:lvlJc w:val="left"/>
+      <w:pPr>
+        <w:ind w:left="5040" w:hanging="360"/>
+      </w:pPr>
+    </w:lvl>
+    <w:lvl w:ilvl="7" w:tplc="04090019" w:tentative="1">
+      <w:start w:val="1"/>
+      <w:numFmt w:val="lowerLetter"/>
+      <w:lvlText w:val="%8."/>
+      <w:lvlJc w:val="left"/>
+      <w:pPr>
+        <w:ind w:left="5760" w:hanging="360"/>
+      </w:pPr>
+    </w:lvl>
+    <w:lvl w:ilvl="8" w:tplc="0409001B" w:tentative="1">
+      <w:start w:val="1"/>
+      <w:numFmt w:val="lowerRoman"/>
+      <w:lvlText w:val="%9."/>
+      <w:lvlJc w:val="right"/>
+      <w:pPr>
+        <w:ind w:left="6480" w:hanging="180"/>
+      </w:pPr>
+    </w:lvl>
+  </w:abstractNum>
+  <w:abstractNum w:abstractNumId="5" w15:restartNumberingAfterBreak="0">
+    <w:nsid w:val="3A3B33CD"/>
+    <w:multiLevelType w:val="hybridMultilevel"/>
+    <w:tmpl w:val="5A0A8DCA"/>
+    <w:lvl w:ilvl="0" w:tplc="9EF8FBB0">
+      <w:start w:val="1"/>
+      <w:numFmt w:val="upperLetter"/>
+      <w:lvlText w:val="%1."/>
+      <w:lvlJc w:val="left"/>
+      <w:pPr>
+        <w:ind w:left="744" w:hanging="384"/>
+      </w:pPr>
+      <w:rPr>
+        <w:rFonts w:hint="default"/>
+      </w:rPr>
+    </w:lvl>
+    <w:lvl w:ilvl="1" w:tplc="04090019" w:tentative="1">
+      <w:start w:val="1"/>
+      <w:numFmt w:val="lowerLetter"/>
+      <w:lvlText w:val="%2."/>
+      <w:lvlJc w:val="left"/>
+      <w:pPr>
+        <w:ind w:left="1440" w:hanging="360"/>
+      </w:pPr>
+    </w:lvl>
+    <w:lvl w:ilvl="2" w:tplc="0409001B" w:tentative="1">
+      <w:start w:val="1"/>
+      <w:numFmt w:val="lowerRoman"/>
+      <w:lvlText w:val="%3."/>
+      <w:lvlJc w:val="right"/>
+      <w:pPr>
+        <w:ind w:left="2160" w:hanging="180"/>
+      </w:pPr>
+    </w:lvl>
+    <w:lvl w:ilvl="3" w:tplc="0409000F" w:tentative="1">
+      <w:start w:val="1"/>
+      <w:numFmt w:val="decimal"/>
+      <w:lvlText w:val="%4."/>
+      <w:lvlJc w:val="left"/>
+      <w:pPr>
+        <w:ind w:left="2880" w:hanging="360"/>
+      </w:pPr>
+    </w:lvl>
+    <w:lvl w:ilvl="4" w:tplc="04090019" w:tentative="1">
+      <w:start w:val="1"/>
+      <w:numFmt w:val="lowerLetter"/>
+      <w:lvlText w:val="%5."/>
+      <w:lvlJc w:val="left"/>
+      <w:pPr>
+        <w:ind w:left="3600" w:hanging="360"/>
+      </w:pPr>
+    </w:lvl>
+    <w:lvl w:ilvl="5" w:tplc="0409001B" w:tentative="1">
+      <w:start w:val="1"/>
+      <w:numFmt w:val="lowerRoman"/>
+      <w:lvlText w:val="%6."/>
+      <w:lvlJc w:val="right"/>
+      <w:pPr>
+        <w:ind w:left="4320" w:hanging="180"/>
+      </w:pPr>
+    </w:lvl>
+    <w:lvl w:ilvl="6" w:tplc="0409000F" w:tentative="1">
+      <w:start w:val="1"/>
+      <w:numFmt w:val="decimal"/>
+      <w:lvlText w:val="%7."/>
+      <w:lvlJc w:val="left"/>
+      <w:pPr>
+        <w:ind w:left="5040" w:hanging="360"/>
+      </w:pPr>
+    </w:lvl>
+    <w:lvl w:ilvl="7" w:tplc="04090019" w:tentative="1">
+      <w:start w:val="1"/>
+      <w:numFmt w:val="lowerLetter"/>
+      <w:lvlText w:val="%8."/>
+      <w:lvlJc w:val="left"/>
+      <w:pPr>
+        <w:ind w:left="5760" w:hanging="360"/>
+      </w:pPr>
+    </w:lvl>
+    <w:lvl w:ilvl="8" w:tplc="0409001B" w:tentative="1">
+      <w:start w:val="1"/>
+      <w:numFmt w:val="lowerRoman"/>
+      <w:lvlText w:val="%9."/>
+      <w:lvlJc w:val="right"/>
+      <w:pPr>
+        <w:ind w:left="6480" w:hanging="180"/>
+      </w:pPr>
+    </w:lvl>
+  </w:abstractNum>
+  <w:abstractNum w:abstractNumId="6" w15:restartNumberingAfterBreak="0">
     <w:nsid w:val="3B381CBC"/>
     <w:multiLevelType w:val="hybridMultilevel"/>
     <w:tmpl w:val="1BCCB8A4"/>
@@ -5993,7 +7774,7 @@
       </w:rPr>
     </w:lvl>
   </w:abstractNum>
-  <w:abstractNum w:abstractNumId="4" w15:restartNumberingAfterBreak="0">
+  <w:abstractNum w:abstractNumId="7" w15:restartNumberingAfterBreak="0">
     <w:nsid w:val="49AC1D81"/>
     <w:multiLevelType w:val="hybridMultilevel"/>
     <w:tmpl w:val="0A547FBE"/>
@@ -6080,7 +7861,7 @@
       </w:pPr>
     </w:lvl>
   </w:abstractNum>
-  <w:abstractNum w:abstractNumId="5" w15:restartNumberingAfterBreak="0">
+  <w:abstractNum w:abstractNumId="8" w15:restartNumberingAfterBreak="0">
     <w:nsid w:val="558E76AA"/>
     <w:multiLevelType w:val="hybridMultilevel"/>
     <w:tmpl w:val="3F5625FA"/>
@@ -6193,7 +7974,7 @@
       </w:rPr>
     </w:lvl>
   </w:abstractNum>
-  <w:abstractNum w:abstractNumId="6" w15:restartNumberingAfterBreak="0">
+  <w:abstractNum w:abstractNumId="9" w15:restartNumberingAfterBreak="0">
     <w:nsid w:val="66EF1B32"/>
     <w:multiLevelType w:val="hybridMultilevel"/>
     <w:tmpl w:val="EDFCA3CC"/>
@@ -6283,7 +8064,7 @@
     </w:lvl>
   </w:abstractNum>
   <w:num w:numId="1" w16cid:durableId="37166878">
-    <w:abstractNumId w:val="4"/>
+    <w:abstractNumId w:val="7"/>
     <w:lvlOverride w:ilvl="0">
       <w:startOverride w:val="1"/>
     </w:lvlOverride>
@@ -6313,22 +8094,31 @@
     </w:lvlOverride>
   </w:num>
   <w:num w:numId="2" w16cid:durableId="1482384275">
+    <w:abstractNumId w:val="5"/>
+  </w:num>
+  <w:num w:numId="3" w16cid:durableId="1775055771">
     <w:abstractNumId w:val="2"/>
   </w:num>
-  <w:num w:numId="3" w16cid:durableId="1775055771">
+  <w:num w:numId="4" w16cid:durableId="1901479637">
     <w:abstractNumId w:val="1"/>
   </w:num>
-  <w:num w:numId="4" w16cid:durableId="1901479637">
-    <w:abstractNumId w:val="0"/>
+  <w:num w:numId="5" w16cid:durableId="287787657">
+    <w:abstractNumId w:val="6"/>
   </w:num>
-  <w:num w:numId="5" w16cid:durableId="287787657">
+  <w:num w:numId="6" w16cid:durableId="735250847">
+    <w:abstractNumId w:val="8"/>
+  </w:num>
+  <w:num w:numId="7" w16cid:durableId="898130486">
+    <w:abstractNumId w:val="9"/>
+  </w:num>
+  <w:num w:numId="8" w16cid:durableId="622540406">
     <w:abstractNumId w:val="3"/>
   </w:num>
-  <w:num w:numId="6" w16cid:durableId="735250847">
-    <w:abstractNumId w:val="5"/>
+  <w:num w:numId="9" w16cid:durableId="1647932363">
+    <w:abstractNumId w:val="4"/>
   </w:num>
-  <w:num w:numId="7" w16cid:durableId="898130486">
-    <w:abstractNumId w:val="6"/>
+  <w:num w:numId="10" w16cid:durableId="1973168844">
+    <w:abstractNumId w:val="0"/>
   </w:num>
   <w:numIdMacAtCleanup w:val="7"/>
 </w:numbering>

</xml_diff>

<commit_message>
added six elements for proposed system
</commit_message>
<xml_diff>
--- a/Reports/Sec-3_Group-1_Final_Report.docx
+++ b/Reports/Sec-3_Group-1_Final_Report.docx
@@ -6874,6 +6874,1093 @@
       </w:r>
       <w:bookmarkEnd w:id="12"/>
     </w:p>
+    <w:tbl>
+      <w:tblPr>
+        <w:tblStyle w:val="TableGrid"/>
+        <w:tblW w:w="10710" w:type="dxa"/>
+        <w:tblInd w:w="-1175" w:type="dxa"/>
+        <w:tblLook w:val="04A0" w:firstRow="1" w:lastRow="0" w:firstColumn="1" w:lastColumn="0" w:noHBand="0" w:noVBand="1"/>
+      </w:tblPr>
+      <w:tblGrid>
+        <w:gridCol w:w="1553"/>
+        <w:gridCol w:w="1646"/>
+        <w:gridCol w:w="1350"/>
+        <w:gridCol w:w="1548"/>
+        <w:gridCol w:w="1450"/>
+        <w:gridCol w:w="1225"/>
+        <w:gridCol w:w="1938"/>
+      </w:tblGrid>
+      <w:tr>
+        <w:tc>
+          <w:tcPr>
+            <w:tcW w:w="1710" w:type="dxa"/>
+          </w:tcPr>
+          <w:p>
+            <w:r>
+              <w:t>Process</w:t>
+            </w:r>
+          </w:p>
+        </w:tc>
+        <w:tc>
+          <w:tcPr>
+            <w:tcW w:w="1693" w:type="dxa"/>
+          </w:tcPr>
+          <w:p>
+            <w:r>
+              <w:t>Human</w:t>
+            </w:r>
+          </w:p>
+        </w:tc>
+        <w:tc>
+          <w:tcPr>
+            <w:tcW w:w="1243" w:type="dxa"/>
+          </w:tcPr>
+          <w:p>
+            <w:r>
+              <w:t>Non-computing hardware</w:t>
+            </w:r>
+          </w:p>
+        </w:tc>
+        <w:tc>
+          <w:tcPr>
+            <w:tcW w:w="1654" w:type="dxa"/>
+          </w:tcPr>
+          <w:p>
+            <w:r>
+              <w:t>Computing hardware</w:t>
+            </w:r>
+          </w:p>
+        </w:tc>
+        <w:tc>
+          <w:tcPr>
+            <w:tcW w:w="1080" w:type="dxa"/>
+          </w:tcPr>
+          <w:p>
+            <w:r>
+              <w:t>Software</w:t>
+            </w:r>
+          </w:p>
+        </w:tc>
+        <w:tc>
+          <w:tcPr>
+            <w:tcW w:w="1260" w:type="dxa"/>
+          </w:tcPr>
+          <w:p>
+            <w:r>
+              <w:t>Database</w:t>
+            </w:r>
+          </w:p>
+        </w:tc>
+        <w:tc>
+          <w:tcPr>
+            <w:tcW w:w="2070" w:type="dxa"/>
+          </w:tcPr>
+          <w:p>
+            <w:r>
+              <w:t>Network and communication</w:t>
+            </w:r>
+          </w:p>
+        </w:tc>
+      </w:tr>
+      <w:tr>
+        <w:tc>
+          <w:tcPr>
+            <w:tcW w:w="1710" w:type="dxa"/>
+          </w:tcPr>
+          <w:p>
+            <w:r>
+              <w:t>Sends weather data to CASE website</w:t>
+            </w:r>
+          </w:p>
+        </w:tc>
+        <w:tc>
+          <w:tcPr>
+            <w:tcW w:w="1693" w:type="dxa"/>
+          </w:tcPr>
+          <w:p>
+            <w:r>
+              <w:t>Weather Station Employee</w:t>
+            </w:r>
+            <w:r>
+              <w:t>:</w:t>
+            </w:r>
+          </w:p>
+          <w:p>
+            <w:r>
+              <w:t xml:space="preserve">1. </w:t>
+            </w:r>
+            <w:r>
+              <w:t>Prepares updated weather data.</w:t>
+            </w:r>
+          </w:p>
+          <w:p>
+            <w:r>
+              <w:t xml:space="preserve">2. </w:t>
+            </w:r>
+            <w:r>
+              <w:t xml:space="preserve">Uploads the </w:t>
+            </w:r>
+            <w:r>
+              <w:t>weather data to CASE website</w:t>
+            </w:r>
+            <w:r>
+              <w:t xml:space="preserve"> directly.</w:t>
+            </w:r>
+          </w:p>
+        </w:tc>
+        <w:tc>
+          <w:tcPr>
+            <w:tcW w:w="1243" w:type="dxa"/>
+          </w:tcPr>
+          <w:p>
+            <w:r>
+              <w:t>Pen and Paper:</w:t>
+            </w:r>
+          </w:p>
+          <w:p>
+            <w:r>
+              <w:t xml:space="preserve">1. </w:t>
+            </w:r>
+            <w:r>
+              <w:t xml:space="preserve">To </w:t>
+            </w:r>
+            <w:r>
+              <w:t>note down necessary information if needed.</w:t>
+            </w:r>
+          </w:p>
+          <w:p/>
+        </w:tc>
+        <w:tc>
+          <w:tcPr>
+            <w:tcW w:w="1654" w:type="dxa"/>
+          </w:tcPr>
+          <w:p>
+            <w:r>
+              <w:t>Computer / Laptop:</w:t>
+            </w:r>
+          </w:p>
+          <w:p>
+            <w:r>
+              <w:t xml:space="preserve">1. The weather station employee uses computer to </w:t>
+            </w:r>
+            <w:r>
+              <w:t>load the weather data into the system.</w:t>
+            </w:r>
+          </w:p>
+          <w:p>
+            <w:r>
+              <w:t xml:space="preserve">2. </w:t>
+            </w:r>
+            <w:r>
+              <w:t xml:space="preserve">The weather station employee uploads weather data </w:t>
+            </w:r>
+            <w:r>
+              <w:lastRenderedPageBreak/>
+              <w:t>using computer.</w:t>
+            </w:r>
+          </w:p>
+          <w:p/>
+          <w:p>
+            <w:r>
+              <w:t>Networking Devices</w:t>
+            </w:r>
+            <w:r>
+              <w:t xml:space="preserve"> (Router, </w:t>
+            </w:r>
+            <w:r>
+              <w:t>Switch, Bridge, Hub)</w:t>
+            </w:r>
+            <w:r>
+              <w:t>:</w:t>
+            </w:r>
+          </w:p>
+          <w:p>
+            <w:r>
+              <w:t xml:space="preserve">1. </w:t>
+            </w:r>
+            <w:r>
+              <w:t>Needed to access the internet.</w:t>
+            </w:r>
+          </w:p>
+        </w:tc>
+        <w:tc>
+          <w:tcPr>
+            <w:tcW w:w="1080" w:type="dxa"/>
+          </w:tcPr>
+          <w:p>
+            <w:r>
+              <w:lastRenderedPageBreak/>
+              <w:t>MS Excel:</w:t>
+            </w:r>
+          </w:p>
+          <w:p>
+            <w:r>
+              <w:t>1. To create or edit csv data files of weather data.</w:t>
+            </w:r>
+          </w:p>
+          <w:p/>
+          <w:p>
+            <w:r>
+              <w:t>CASE</w:t>
+            </w:r>
+            <w:r>
+              <w:t>:</w:t>
+            </w:r>
+          </w:p>
+          <w:p>
+            <w:r>
+              <w:t xml:space="preserve">1. </w:t>
+            </w:r>
+            <w:r>
+              <w:t>Import the dataset or weather data into the system</w:t>
+            </w:r>
+            <w:r>
+              <w:t>.</w:t>
+            </w:r>
+          </w:p>
+        </w:tc>
+        <w:tc>
+          <w:tcPr>
+            <w:tcW w:w="1260" w:type="dxa"/>
+          </w:tcPr>
+          <w:p>
+            <w:r>
+              <w:t>CASE Database</w:t>
+            </w:r>
+            <w:r>
+              <w:t>:</w:t>
+            </w:r>
+          </w:p>
+          <w:p>
+            <w:r>
+              <w:t>1. The imported data will be stored into the system’s database.</w:t>
+            </w:r>
+          </w:p>
+        </w:tc>
+        <w:tc>
+          <w:tcPr>
+            <w:tcW w:w="2070" w:type="dxa"/>
+          </w:tcPr>
+          <w:p>
+            <w:r>
+              <w:t>Internet:</w:t>
+            </w:r>
+          </w:p>
+          <w:p>
+            <w:r>
+              <w:t xml:space="preserve">1. </w:t>
+            </w:r>
+            <w:r>
+              <w:t xml:space="preserve">Needed to import </w:t>
+            </w:r>
+            <w:r>
+              <w:t>data and store into the system.</w:t>
+            </w:r>
+          </w:p>
+        </w:tc>
+      </w:tr>
+      <w:tr>
+        <w:tc>
+          <w:tcPr>
+            <w:tcW w:w="1710" w:type="dxa"/>
+          </w:tcPr>
+          <w:p>
+            <w:r>
+              <w:t>Updates rules and regulations to be maintained</w:t>
+            </w:r>
+          </w:p>
+        </w:tc>
+        <w:tc>
+          <w:tcPr>
+            <w:tcW w:w="1693" w:type="dxa"/>
+          </w:tcPr>
+          <w:p>
+            <w:r>
+              <w:t>Ministry Employee:</w:t>
+            </w:r>
+          </w:p>
+          <w:p>
+            <w:r>
+              <w:t xml:space="preserve">1. </w:t>
+            </w:r>
+            <w:r>
+              <w:t>Logs into the system.</w:t>
+            </w:r>
+          </w:p>
+          <w:p>
+            <w:r>
+              <w:t xml:space="preserve">2. </w:t>
+            </w:r>
+            <w:r>
+              <w:t>Updates the rules and regulations if needed.</w:t>
+            </w:r>
+          </w:p>
+        </w:tc>
+        <w:tc>
+          <w:tcPr>
+            <w:tcW w:w="1243" w:type="dxa"/>
+          </w:tcPr>
+          <w:p>
+            <w:r>
+              <w:t>Pen and Paper:</w:t>
+            </w:r>
+          </w:p>
+          <w:p>
+            <w:r>
+              <w:t xml:space="preserve">1. To note down </w:t>
+            </w:r>
+            <w:r>
+              <w:t>any rules and regulations</w:t>
+            </w:r>
+          </w:p>
+        </w:tc>
+        <w:tc>
+          <w:tcPr>
+            <w:tcW w:w="1654" w:type="dxa"/>
+          </w:tcPr>
+          <w:p>
+            <w:r>
+              <w:t>Computer / Laptop:</w:t>
+            </w:r>
+          </w:p>
+          <w:p>
+            <w:r>
+              <w:t xml:space="preserve">1. </w:t>
+            </w:r>
+            <w:r>
+              <w:t>Needed to access the CASE website</w:t>
+            </w:r>
+            <w:r>
+              <w:t xml:space="preserve"> and update / edit the rules and regulations.</w:t>
+            </w:r>
+          </w:p>
+          <w:p/>
+          <w:p>
+            <w:r>
+              <w:t>Networking Devices:</w:t>
+            </w:r>
+          </w:p>
+          <w:p>
+            <w:r>
+              <w:t xml:space="preserve">1. </w:t>
+            </w:r>
+            <w:r>
+              <w:t>Needed to access the internet.</w:t>
+            </w:r>
+          </w:p>
+        </w:tc>
+        <w:tc>
+          <w:tcPr>
+            <w:tcW w:w="1080" w:type="dxa"/>
+          </w:tcPr>
+          <w:p>
+            <w:r>
+              <w:t>CASE:</w:t>
+            </w:r>
+          </w:p>
+          <w:p>
+            <w:r>
+              <w:t xml:space="preserve">1. </w:t>
+            </w:r>
+            <w:r>
+              <w:t>Update the rules and regulations.</w:t>
+            </w:r>
+          </w:p>
+        </w:tc>
+        <w:tc>
+          <w:tcPr>
+            <w:tcW w:w="1260" w:type="dxa"/>
+          </w:tcPr>
+          <w:p>
+            <w:r>
+              <w:t>N/A</w:t>
+            </w:r>
+          </w:p>
+        </w:tc>
+        <w:tc>
+          <w:tcPr>
+            <w:tcW w:w="2070" w:type="dxa"/>
+          </w:tcPr>
+          <w:p>
+            <w:r>
+              <w:t>Internet:</w:t>
+            </w:r>
+          </w:p>
+          <w:p>
+            <w:r>
+              <w:t xml:space="preserve">Needed to access CASE and </w:t>
+            </w:r>
+            <w:r>
+              <w:t>update rules and regulations.</w:t>
+            </w:r>
+          </w:p>
+        </w:tc>
+      </w:tr>
+      <w:tr>
+        <w:tc>
+          <w:tcPr>
+            <w:tcW w:w="1710" w:type="dxa"/>
+          </w:tcPr>
+          <w:p>
+            <w:r>
+              <w:t xml:space="preserve">Upload Air Pollution Data </w:t>
+            </w:r>
+            <w:r>
+              <w:t>to CASE</w:t>
+            </w:r>
+          </w:p>
+        </w:tc>
+        <w:tc>
+          <w:tcPr>
+            <w:tcW w:w="1693" w:type="dxa"/>
+          </w:tcPr>
+          <w:p>
+            <w:r>
+              <w:t>Eligible Organization Employee:</w:t>
+            </w:r>
+          </w:p>
+          <w:p>
+            <w:r>
+              <w:t xml:space="preserve">1. </w:t>
+            </w:r>
+            <w:r>
+              <w:t>Logs onto the CASE website.</w:t>
+            </w:r>
+          </w:p>
+          <w:p>
+            <w:r>
+              <w:t xml:space="preserve">2. </w:t>
+            </w:r>
+            <w:r>
+              <w:t>Uploads the air pollution data as required</w:t>
+            </w:r>
+            <w:r>
+              <w:t>.</w:t>
+            </w:r>
+          </w:p>
+        </w:tc>
+        <w:tc>
+          <w:tcPr>
+            <w:tcW w:w="1243" w:type="dxa"/>
+          </w:tcPr>
+          <w:p>
+            <w:r>
+              <w:t>Pen and Paper:</w:t>
+            </w:r>
+          </w:p>
+          <w:p>
+            <w:r>
+              <w:t xml:space="preserve">1. </w:t>
+            </w:r>
+            <w:r>
+              <w:t xml:space="preserve">To note down </w:t>
+            </w:r>
+            <w:r>
+              <w:t>the necessary information if required.</w:t>
+            </w:r>
+          </w:p>
+        </w:tc>
+        <w:tc>
+          <w:tcPr>
+            <w:tcW w:w="1654" w:type="dxa"/>
+          </w:tcPr>
+          <w:p>
+            <w:r>
+              <w:t>Computer / Laptop:</w:t>
+            </w:r>
+          </w:p>
+          <w:p>
+            <w:r>
+              <w:t xml:space="preserve">1. Needed to access the CASE website and </w:t>
+            </w:r>
+            <w:r>
+              <w:t xml:space="preserve">upload </w:t>
+            </w:r>
+            <w:r>
+              <w:t>the air pollution data.</w:t>
+            </w:r>
+          </w:p>
+          <w:p/>
+          <w:p>
+            <w:r>
+              <w:t>Networking Devices:</w:t>
+            </w:r>
+          </w:p>
+          <w:p>
+            <w:r>
+              <w:t>1. Needed to access the internet.</w:t>
+            </w:r>
+          </w:p>
+        </w:tc>
+        <w:tc>
+          <w:tcPr>
+            <w:tcW w:w="1080" w:type="dxa"/>
+          </w:tcPr>
+          <w:p>
+            <w:r>
+              <w:t>CASE:</w:t>
+            </w:r>
+          </w:p>
+          <w:p>
+            <w:r>
+              <w:t xml:space="preserve">1. </w:t>
+            </w:r>
+            <w:r>
+              <w:t>Upload air pollution data.</w:t>
+            </w:r>
+          </w:p>
+        </w:tc>
+        <w:tc>
+          <w:tcPr>
+            <w:tcW w:w="1260" w:type="dxa"/>
+          </w:tcPr>
+          <w:p>
+            <w:r>
+              <w:t>CASE</w:t>
+            </w:r>
+            <w:r>
+              <w:t xml:space="preserve"> Database:</w:t>
+            </w:r>
+          </w:p>
+          <w:p>
+            <w:r>
+              <w:t xml:space="preserve">1. </w:t>
+            </w:r>
+            <w:r>
+              <w:t xml:space="preserve">The uploaded data will be stored in </w:t>
+            </w:r>
+            <w:r>
+              <w:t>the system’s database.</w:t>
+            </w:r>
+          </w:p>
+        </w:tc>
+        <w:tc>
+          <w:tcPr>
+            <w:tcW w:w="2070" w:type="dxa"/>
+          </w:tcPr>
+          <w:p>
+            <w:r>
+              <w:t>Internet:</w:t>
+            </w:r>
+          </w:p>
+          <w:p>
+            <w:r>
+              <w:t xml:space="preserve">1. </w:t>
+            </w:r>
+            <w:r>
+              <w:t xml:space="preserve">Needed to access the CASE website and </w:t>
+            </w:r>
+            <w:r>
+              <w:t>import air pollution data into the system</w:t>
+            </w:r>
+            <w:r>
+              <w:t xml:space="preserve">. </w:t>
+            </w:r>
+          </w:p>
+        </w:tc>
+      </w:tr>
+      <w:tr>
+        <w:tc>
+          <w:tcPr>
+            <w:tcW w:w="1710" w:type="dxa"/>
+          </w:tcPr>
+          <w:p>
+            <w:r>
+              <w:t xml:space="preserve">Send </w:t>
+            </w:r>
+            <w:r>
+              <w:t>Air Pollution Reports</w:t>
+            </w:r>
+          </w:p>
+        </w:tc>
+        <w:tc>
+          <w:tcPr>
+            <w:tcW w:w="1693" w:type="dxa"/>
+          </w:tcPr>
+          <w:p>
+            <w:r>
+              <w:t>Ministry Employee:</w:t>
+            </w:r>
+          </w:p>
+          <w:p>
+            <w:r>
+              <w:t xml:space="preserve">1. </w:t>
+            </w:r>
+            <w:r>
+              <w:t>Requests PDF reports of Air Pollution data from CASE.</w:t>
+            </w:r>
+          </w:p>
+          <w:p>
+            <w:r>
+              <w:lastRenderedPageBreak/>
+              <w:t xml:space="preserve">2. </w:t>
+            </w:r>
+            <w:r>
+              <w:t>Receives</w:t>
+            </w:r>
+            <w:r>
+              <w:t xml:space="preserve"> downloadable </w:t>
+            </w:r>
+            <w:r>
+              <w:t>PDF</w:t>
+            </w:r>
+            <w:r>
+              <w:t xml:space="preserve"> reports.</w:t>
+            </w:r>
+          </w:p>
+          <w:p/>
+          <w:p>
+            <w:r>
+              <w:t>Eligible Organization Employee:</w:t>
+            </w:r>
+          </w:p>
+          <w:p>
+            <w:r>
+              <w:t xml:space="preserve">1. </w:t>
+            </w:r>
+            <w:r>
+              <w:t>Requests air pollution PDF reports.</w:t>
+            </w:r>
+          </w:p>
+          <w:p>
+            <w:r>
+              <w:t xml:space="preserve">2. </w:t>
+            </w:r>
+            <w:r>
+              <w:t>Receives downloadable PDF reports.</w:t>
+            </w:r>
+          </w:p>
+          <w:p/>
+          <w:p>
+            <w:r>
+              <w:t>Municipality Employee:</w:t>
+            </w:r>
+          </w:p>
+          <w:p>
+            <w:r>
+              <w:t xml:space="preserve">1. </w:t>
+            </w:r>
+            <w:r>
+              <w:t>Requests air pollution reports.</w:t>
+            </w:r>
+          </w:p>
+          <w:p>
+            <w:r>
+              <w:t>2. Receives downloadable pdf reports.</w:t>
+            </w:r>
+          </w:p>
+        </w:tc>
+        <w:tc>
+          <w:tcPr>
+            <w:tcW w:w="1243" w:type="dxa"/>
+          </w:tcPr>
+          <w:p>
+            <w:r>
+              <w:lastRenderedPageBreak/>
+              <w:t>N/A</w:t>
+            </w:r>
+          </w:p>
+        </w:tc>
+        <w:tc>
+          <w:tcPr>
+            <w:tcW w:w="1654" w:type="dxa"/>
+          </w:tcPr>
+          <w:p>
+            <w:r>
+              <w:t>Computer / Laptop:</w:t>
+            </w:r>
+          </w:p>
+          <w:p>
+            <w:r>
+              <w:t>Needed to access the CASE website and download reports.</w:t>
+            </w:r>
+          </w:p>
+          <w:p/>
+          <w:p>
+            <w:r>
+              <w:lastRenderedPageBreak/>
+              <w:t>Networking Devices:</w:t>
+            </w:r>
+          </w:p>
+          <w:p>
+            <w:r>
+              <w:t xml:space="preserve">Needed to access the </w:t>
+            </w:r>
+            <w:r>
+              <w:t>internet.</w:t>
+            </w:r>
+          </w:p>
+        </w:tc>
+        <w:tc>
+          <w:tcPr>
+            <w:tcW w:w="1080" w:type="dxa"/>
+          </w:tcPr>
+          <w:p>
+            <w:r>
+              <w:lastRenderedPageBreak/>
+              <w:t>CASE:</w:t>
+            </w:r>
+          </w:p>
+          <w:p>
+            <w:r>
+              <w:t xml:space="preserve">1. </w:t>
+            </w:r>
+            <w:r>
+              <w:t>To request and download the report.</w:t>
+            </w:r>
+          </w:p>
+          <w:p/>
+          <w:p>
+            <w:r>
+              <w:t>Adobe Reader:</w:t>
+            </w:r>
+          </w:p>
+          <w:p>
+            <w:r>
+              <w:lastRenderedPageBreak/>
+              <w:t>1. To view the PDF report once it’s downloaded.</w:t>
+            </w:r>
+          </w:p>
+        </w:tc>
+        <w:tc>
+          <w:tcPr>
+            <w:tcW w:w="1260" w:type="dxa"/>
+          </w:tcPr>
+          <w:p>
+            <w:r>
+              <w:lastRenderedPageBreak/>
+              <w:t>CASE database:</w:t>
+            </w:r>
+          </w:p>
+          <w:p>
+            <w:r>
+              <w:t xml:space="preserve">The report will be generated using the data stored in the </w:t>
+            </w:r>
+            <w:r>
+              <w:lastRenderedPageBreak/>
+              <w:t>system’s database.</w:t>
+            </w:r>
+          </w:p>
+        </w:tc>
+        <w:tc>
+          <w:tcPr>
+            <w:tcW w:w="2070" w:type="dxa"/>
+          </w:tcPr>
+          <w:p>
+            <w:r>
+              <w:lastRenderedPageBreak/>
+              <w:t>Internet:</w:t>
+            </w:r>
+          </w:p>
+          <w:p>
+            <w:r>
+              <w:t xml:space="preserve">1. </w:t>
+            </w:r>
+            <w:r>
+              <w:t>Needed to access the CASE website and request reports.</w:t>
+            </w:r>
+          </w:p>
+        </w:tc>
+      </w:tr>
+      <w:tr>
+        <w:tc>
+          <w:tcPr>
+            <w:tcW w:w="1710" w:type="dxa"/>
+          </w:tcPr>
+          <w:p>
+            <w:r>
+              <w:t>Send comments / messages</w:t>
+            </w:r>
+          </w:p>
+        </w:tc>
+        <w:tc>
+          <w:tcPr>
+            <w:tcW w:w="1693" w:type="dxa"/>
+          </w:tcPr>
+          <w:p>
+            <w:r>
+              <w:t>Municipality Employee:</w:t>
+            </w:r>
+          </w:p>
+          <w:p>
+            <w:r>
+              <w:t xml:space="preserve">1. </w:t>
+            </w:r>
+            <w:r>
+              <w:t>Opens the Conversation portal.</w:t>
+            </w:r>
+          </w:p>
+          <w:p>
+            <w:r>
+              <w:t xml:space="preserve">2. </w:t>
+            </w:r>
+            <w:r>
+              <w:t>Types and sends the message to the Ministry.</w:t>
+            </w:r>
+          </w:p>
+          <w:p/>
+          <w:p>
+            <w:r>
+              <w:t>Ministry Employee:</w:t>
+            </w:r>
+          </w:p>
+          <w:p>
+            <w:r>
+              <w:t xml:space="preserve">1. </w:t>
+            </w:r>
+            <w:r>
+              <w:t>Opens the conversation portal.</w:t>
+            </w:r>
+          </w:p>
+          <w:p>
+            <w:r>
+              <w:t xml:space="preserve">2. </w:t>
+            </w:r>
+            <w:r>
+              <w:t xml:space="preserve">Types and sends the message to </w:t>
+            </w:r>
+            <w:r>
+              <w:t>Municipality.</w:t>
+            </w:r>
+          </w:p>
+        </w:tc>
+        <w:tc>
+          <w:tcPr>
+            <w:tcW w:w="1243" w:type="dxa"/>
+          </w:tcPr>
+          <w:p>
+            <w:r>
+              <w:t>N/A</w:t>
+            </w:r>
+          </w:p>
+        </w:tc>
+        <w:tc>
+          <w:tcPr>
+            <w:tcW w:w="1654" w:type="dxa"/>
+          </w:tcPr>
+          <w:p>
+            <w:r>
+              <w:t>Computer / Laptop:</w:t>
+            </w:r>
+          </w:p>
+          <w:p>
+            <w:r>
+              <w:t>1. Needed to access the CASE website and type messages.</w:t>
+            </w:r>
+          </w:p>
+          <w:p/>
+          <w:p>
+            <w:r>
+              <w:t>Networking Devices:</w:t>
+            </w:r>
+          </w:p>
+          <w:p>
+            <w:r>
+              <w:t>Needed to access the internet.</w:t>
+            </w:r>
+          </w:p>
+        </w:tc>
+        <w:tc>
+          <w:tcPr>
+            <w:tcW w:w="1080" w:type="dxa"/>
+          </w:tcPr>
+          <w:p>
+            <w:r>
+              <w:t>CASE:</w:t>
+            </w:r>
+          </w:p>
+          <w:p>
+            <w:r>
+              <w:t>Needed to access the conversation portal.</w:t>
+            </w:r>
+          </w:p>
+        </w:tc>
+        <w:tc>
+          <w:tcPr>
+            <w:tcW w:w="1260" w:type="dxa"/>
+          </w:tcPr>
+          <w:p>
+            <w:r>
+              <w:t>N/A</w:t>
+            </w:r>
+          </w:p>
+        </w:tc>
+        <w:tc>
+          <w:tcPr>
+            <w:tcW w:w="2070" w:type="dxa"/>
+          </w:tcPr>
+          <w:p>
+            <w:r>
+              <w:t>Internet:</w:t>
+            </w:r>
+          </w:p>
+          <w:p>
+            <w:r>
+              <w:t>To access the CASE website</w:t>
+            </w:r>
+            <w:r>
+              <w:t xml:space="preserve"> and </w:t>
+            </w:r>
+            <w:r>
+              <w:t>send messages.</w:t>
+            </w:r>
+          </w:p>
+        </w:tc>
+      </w:tr>
+      <w:tr>
+        <w:tc>
+          <w:tcPr>
+            <w:tcW w:w="1710" w:type="dxa"/>
+          </w:tcPr>
+          <w:p>
+            <w:r>
+              <w:t>Check Monthly AQI per division</w:t>
+            </w:r>
+          </w:p>
+        </w:tc>
+        <w:tc>
+          <w:tcPr>
+            <w:tcW w:w="1693" w:type="dxa"/>
+          </w:tcPr>
+          <w:p>
+            <w:r>
+              <w:t>User:</w:t>
+            </w:r>
+          </w:p>
+          <w:p>
+            <w:r>
+              <w:t xml:space="preserve">1. </w:t>
+            </w:r>
+            <w:r>
+              <w:t>Request monthly AQI data.</w:t>
+            </w:r>
+          </w:p>
+          <w:p>
+            <w:r>
+              <w:t xml:space="preserve">2. </w:t>
+            </w:r>
+            <w:r>
+              <w:t>Select required graphs, charts or comparison.</w:t>
+            </w:r>
+          </w:p>
+          <w:p>
+            <w:r>
+              <w:lastRenderedPageBreak/>
+              <w:t xml:space="preserve">3. </w:t>
+            </w:r>
+            <w:r>
+              <w:t xml:space="preserve">Receive the </w:t>
+            </w:r>
+            <w:r>
+              <w:t xml:space="preserve">required graphs, charts / </w:t>
+            </w:r>
+            <w:r>
+              <w:t>data.</w:t>
+            </w:r>
+          </w:p>
+        </w:tc>
+        <w:tc>
+          <w:tcPr>
+            <w:tcW w:w="1243" w:type="dxa"/>
+          </w:tcPr>
+          <w:p>
+            <w:r>
+              <w:lastRenderedPageBreak/>
+              <w:t>N/A</w:t>
+            </w:r>
+          </w:p>
+        </w:tc>
+        <w:tc>
+          <w:tcPr>
+            <w:tcW w:w="1654" w:type="dxa"/>
+          </w:tcPr>
+          <w:p>
+            <w:r>
+              <w:t>Computer / Laptop:</w:t>
+            </w:r>
+          </w:p>
+          <w:p>
+            <w:r>
+              <w:t xml:space="preserve">1. </w:t>
+            </w:r>
+            <w:r>
+              <w:t xml:space="preserve">Needed to access CASE website and </w:t>
+            </w:r>
+            <w:r>
+              <w:t>request data.</w:t>
+            </w:r>
+          </w:p>
+          <w:p/>
+          <w:p>
+            <w:r>
+              <w:t>Networking Devices:</w:t>
+            </w:r>
+          </w:p>
+          <w:p>
+            <w:r>
+              <w:lastRenderedPageBreak/>
+              <w:t>1. Needed to access the internet</w:t>
+            </w:r>
+            <w:r>
+              <w:t>.</w:t>
+            </w:r>
+          </w:p>
+        </w:tc>
+        <w:tc>
+          <w:tcPr>
+            <w:tcW w:w="1080" w:type="dxa"/>
+          </w:tcPr>
+          <w:p>
+            <w:r>
+              <w:lastRenderedPageBreak/>
+              <w:t>CASE:</w:t>
+            </w:r>
+          </w:p>
+          <w:p>
+            <w:r>
+              <w:t xml:space="preserve">Needed to </w:t>
+            </w:r>
+            <w:r>
+              <w:t>request monthly AQI data.</w:t>
+            </w:r>
+          </w:p>
+        </w:tc>
+        <w:tc>
+          <w:tcPr>
+            <w:tcW w:w="1260" w:type="dxa"/>
+          </w:tcPr>
+          <w:p>
+            <w:r>
+              <w:t>CASE Database:</w:t>
+            </w:r>
+          </w:p>
+          <w:p>
+            <w:r>
+              <w:t>The AQI data is retrieved from the database.</w:t>
+            </w:r>
+          </w:p>
+        </w:tc>
+        <w:tc>
+          <w:tcPr>
+            <w:tcW w:w="2070" w:type="dxa"/>
+          </w:tcPr>
+          <w:p>
+            <w:r>
+              <w:t>Internet:</w:t>
+            </w:r>
+          </w:p>
+          <w:p>
+            <w:r>
+              <w:t xml:space="preserve">Needed to access CASE and </w:t>
+            </w:r>
+            <w:r>
+              <w:t>request data.</w:t>
+            </w:r>
+          </w:p>
+        </w:tc>
+      </w:tr>
+    </w:tbl>
+    <w:p/>
     <w:p>
       <w:pPr>
         <w:pStyle w:val="bd"/>
@@ -7104,6 +8191,273 @@
 <file path=word/numbering.xml><?xml version="1.0" encoding="utf-8"?>
 <w:numbering xmlns:wpc="http://schemas.microsoft.com/office/word/2010/wordprocessingCanvas" xmlns:cx="http://schemas.microsoft.com/office/drawing/2014/chartex" xmlns:cx1="http://schemas.microsoft.com/office/drawing/2015/9/8/chartex" xmlns:cx2="http://schemas.microsoft.com/office/drawing/2015/10/21/chartex" xmlns:cx3="http://schemas.microsoft.com/office/drawing/2016/5/9/chartex" xmlns:cx4="http://schemas.microsoft.com/office/drawing/2016/5/10/chartex" xmlns:cx5="http://schemas.microsoft.com/office/drawing/2016/5/11/chartex" xmlns:cx6="http://schemas.microsoft.com/office/drawing/2016/5/12/chartex" xmlns:cx7="http://schemas.microsoft.com/office/drawing/2016/5/13/chartex" xmlns:cx8="http://schemas.microsoft.com/office/drawing/2016/5/14/chartex" xmlns:mc="http://schemas.openxmlformats.org/markup-compatibility/2006" xmlns:aink="http://schemas.microsoft.com/office/drawing/2016/ink" xmlns:am3d="http://schemas.microsoft.com/office/drawing/2017/model3d" xmlns:o="urn:schemas-microsoft-com:office:office" xmlns:oel="http://schemas.microsoft.com/office/2019/extlst" xmlns:r="http://schemas.openxmlformats.org/officeDocument/2006/relationships" xmlns:m="http://schemas.openxmlformats.org/officeDocument/2006/math" xmlns:v="urn:schemas-microsoft-com:vml" xmlns:wp14="http://schemas.microsoft.com/office/word/2010/wordprocessingDrawing" xmlns:wp="http://schemas.openxmlformats.org/drawingml/2006/wordprocessingDrawing" xmlns:w10="urn:schemas-microsoft-com:office:word" xmlns:w="http://schemas.openxmlformats.org/wordprocessingml/2006/main" xmlns:w14="http://schemas.microsoft.com/office/word/2010/wordml" xmlns:w15="http://schemas.microsoft.com/office/word/2012/wordml" xmlns:w16cex="http://schemas.microsoft.com/office/word/2018/wordml/cex" xmlns:w16cid="http://schemas.microsoft.com/office/word/2016/wordml/cid" xmlns:w16="http://schemas.microsoft.com/office/word/2018/wordml" xmlns:w16sdtdh="http://schemas.microsoft.com/office/word/2020/wordml/sdtdatahash" xmlns:w16se="http://schemas.microsoft.com/office/word/2015/wordml/symex" xmlns:wpg="http://schemas.microsoft.com/office/word/2010/wordprocessingGroup" xmlns:wpi="http://schemas.microsoft.com/office/word/2010/wordprocessingInk" xmlns:wne="http://schemas.microsoft.com/office/word/2006/wordml" xmlns:wps="http://schemas.microsoft.com/office/word/2010/wordprocessingShape" mc:Ignorable="w14 w15 w16se w16cid w16 w16cex w16sdtdh wp14">
   <w:abstractNum w:abstractNumId="0" w15:restartNumberingAfterBreak="0">
+    <w:nsid w:val="004E5B72"/>
+    <w:multiLevelType w:val="hybridMultilevel"/>
+    <w:tmpl w:val="190AE39C"/>
+    <w:lvl w:ilvl="0" w:tplc="E18C3290">
+      <w:start w:val="1"/>
+      <w:numFmt w:val="decimal"/>
+      <w:lvlText w:val="%1."/>
+      <w:lvlJc w:val="left"/>
+      <w:pPr>
+        <w:ind w:left="720" w:hanging="360"/>
+      </w:pPr>
+      <w:rPr>
+        <w:rFonts w:hint="default"/>
+      </w:rPr>
+    </w:lvl>
+    <w:lvl w:ilvl="1" w:tplc="04090019" w:tentative="1">
+      <w:start w:val="1"/>
+      <w:numFmt w:val="lowerLetter"/>
+      <w:lvlText w:val="%2."/>
+      <w:lvlJc w:val="left"/>
+      <w:pPr>
+        <w:ind w:left="1440" w:hanging="360"/>
+      </w:pPr>
+    </w:lvl>
+    <w:lvl w:ilvl="2" w:tplc="0409001B" w:tentative="1">
+      <w:start w:val="1"/>
+      <w:numFmt w:val="lowerRoman"/>
+      <w:lvlText w:val="%3."/>
+      <w:lvlJc w:val="right"/>
+      <w:pPr>
+        <w:ind w:left="2160" w:hanging="180"/>
+      </w:pPr>
+    </w:lvl>
+    <w:lvl w:ilvl="3" w:tplc="0409000F" w:tentative="1">
+      <w:start w:val="1"/>
+      <w:numFmt w:val="decimal"/>
+      <w:lvlText w:val="%4."/>
+      <w:lvlJc w:val="left"/>
+      <w:pPr>
+        <w:ind w:left="2880" w:hanging="360"/>
+      </w:pPr>
+    </w:lvl>
+    <w:lvl w:ilvl="4" w:tplc="04090019" w:tentative="1">
+      <w:start w:val="1"/>
+      <w:numFmt w:val="lowerLetter"/>
+      <w:lvlText w:val="%5."/>
+      <w:lvlJc w:val="left"/>
+      <w:pPr>
+        <w:ind w:left="3600" w:hanging="360"/>
+      </w:pPr>
+    </w:lvl>
+    <w:lvl w:ilvl="5" w:tplc="0409001B" w:tentative="1">
+      <w:start w:val="1"/>
+      <w:numFmt w:val="lowerRoman"/>
+      <w:lvlText w:val="%6."/>
+      <w:lvlJc w:val="right"/>
+      <w:pPr>
+        <w:ind w:left="4320" w:hanging="180"/>
+      </w:pPr>
+    </w:lvl>
+    <w:lvl w:ilvl="6" w:tplc="0409000F" w:tentative="1">
+      <w:start w:val="1"/>
+      <w:numFmt w:val="decimal"/>
+      <w:lvlText w:val="%7."/>
+      <w:lvlJc w:val="left"/>
+      <w:pPr>
+        <w:ind w:left="5040" w:hanging="360"/>
+      </w:pPr>
+    </w:lvl>
+    <w:lvl w:ilvl="7" w:tplc="04090019" w:tentative="1">
+      <w:start w:val="1"/>
+      <w:numFmt w:val="lowerLetter"/>
+      <w:lvlText w:val="%8."/>
+      <w:lvlJc w:val="left"/>
+      <w:pPr>
+        <w:ind w:left="5760" w:hanging="360"/>
+      </w:pPr>
+    </w:lvl>
+    <w:lvl w:ilvl="8" w:tplc="0409001B" w:tentative="1">
+      <w:start w:val="1"/>
+      <w:numFmt w:val="lowerRoman"/>
+      <w:lvlText w:val="%9."/>
+      <w:lvlJc w:val="right"/>
+      <w:pPr>
+        <w:ind w:left="6480" w:hanging="180"/>
+      </w:pPr>
+    </w:lvl>
+  </w:abstractNum>
+  <w:abstractNum w:abstractNumId="1" w15:restartNumberingAfterBreak="0">
+    <w:nsid w:val="021E7A12"/>
+    <w:multiLevelType w:val="hybridMultilevel"/>
+    <w:tmpl w:val="EF5C4DC0"/>
+    <w:lvl w:ilvl="0" w:tplc="87FE8E56">
+      <w:start w:val="1"/>
+      <w:numFmt w:val="decimal"/>
+      <w:lvlText w:val="%1."/>
+      <w:lvlJc w:val="left"/>
+      <w:pPr>
+        <w:ind w:left="720" w:hanging="360"/>
+      </w:pPr>
+      <w:rPr>
+        <w:rFonts w:hint="default"/>
+      </w:rPr>
+    </w:lvl>
+    <w:lvl w:ilvl="1" w:tplc="04090019" w:tentative="1">
+      <w:start w:val="1"/>
+      <w:numFmt w:val="lowerLetter"/>
+      <w:lvlText w:val="%2."/>
+      <w:lvlJc w:val="left"/>
+      <w:pPr>
+        <w:ind w:left="1440" w:hanging="360"/>
+      </w:pPr>
+    </w:lvl>
+    <w:lvl w:ilvl="2" w:tplc="0409001B" w:tentative="1">
+      <w:start w:val="1"/>
+      <w:numFmt w:val="lowerRoman"/>
+      <w:lvlText w:val="%3."/>
+      <w:lvlJc w:val="right"/>
+      <w:pPr>
+        <w:ind w:left="2160" w:hanging="180"/>
+      </w:pPr>
+    </w:lvl>
+    <w:lvl w:ilvl="3" w:tplc="0409000F" w:tentative="1">
+      <w:start w:val="1"/>
+      <w:numFmt w:val="decimal"/>
+      <w:lvlText w:val="%4."/>
+      <w:lvlJc w:val="left"/>
+      <w:pPr>
+        <w:ind w:left="2880" w:hanging="360"/>
+      </w:pPr>
+    </w:lvl>
+    <w:lvl w:ilvl="4" w:tplc="04090019" w:tentative="1">
+      <w:start w:val="1"/>
+      <w:numFmt w:val="lowerLetter"/>
+      <w:lvlText w:val="%5."/>
+      <w:lvlJc w:val="left"/>
+      <w:pPr>
+        <w:ind w:left="3600" w:hanging="360"/>
+      </w:pPr>
+    </w:lvl>
+    <w:lvl w:ilvl="5" w:tplc="0409001B" w:tentative="1">
+      <w:start w:val="1"/>
+      <w:numFmt w:val="lowerRoman"/>
+      <w:lvlText w:val="%6."/>
+      <w:lvlJc w:val="right"/>
+      <w:pPr>
+        <w:ind w:left="4320" w:hanging="180"/>
+      </w:pPr>
+    </w:lvl>
+    <w:lvl w:ilvl="6" w:tplc="0409000F" w:tentative="1">
+      <w:start w:val="1"/>
+      <w:numFmt w:val="decimal"/>
+      <w:lvlText w:val="%7."/>
+      <w:lvlJc w:val="left"/>
+      <w:pPr>
+        <w:ind w:left="5040" w:hanging="360"/>
+      </w:pPr>
+    </w:lvl>
+    <w:lvl w:ilvl="7" w:tplc="04090019" w:tentative="1">
+      <w:start w:val="1"/>
+      <w:numFmt w:val="lowerLetter"/>
+      <w:lvlText w:val="%8."/>
+      <w:lvlJc w:val="left"/>
+      <w:pPr>
+        <w:ind w:left="5760" w:hanging="360"/>
+      </w:pPr>
+    </w:lvl>
+    <w:lvl w:ilvl="8" w:tplc="0409001B" w:tentative="1">
+      <w:start w:val="1"/>
+      <w:numFmt w:val="lowerRoman"/>
+      <w:lvlText w:val="%9."/>
+      <w:lvlJc w:val="right"/>
+      <w:pPr>
+        <w:ind w:left="6480" w:hanging="180"/>
+      </w:pPr>
+    </w:lvl>
+  </w:abstractNum>
+  <w:abstractNum w:abstractNumId="2" w15:restartNumberingAfterBreak="0">
+    <w:nsid w:val="035346A5"/>
+    <w:multiLevelType w:val="hybridMultilevel"/>
+    <w:tmpl w:val="9D7C1E02"/>
+    <w:lvl w:ilvl="0" w:tplc="80A01B24">
+      <w:start w:val="1"/>
+      <w:numFmt w:val="decimal"/>
+      <w:lvlText w:val="%1."/>
+      <w:lvlJc w:val="left"/>
+      <w:pPr>
+        <w:ind w:left="720" w:hanging="360"/>
+      </w:pPr>
+      <w:rPr>
+        <w:rFonts w:hint="default"/>
+      </w:rPr>
+    </w:lvl>
+    <w:lvl w:ilvl="1" w:tplc="04090019" w:tentative="1">
+      <w:start w:val="1"/>
+      <w:numFmt w:val="lowerLetter"/>
+      <w:lvlText w:val="%2."/>
+      <w:lvlJc w:val="left"/>
+      <w:pPr>
+        <w:ind w:left="1440" w:hanging="360"/>
+      </w:pPr>
+    </w:lvl>
+    <w:lvl w:ilvl="2" w:tplc="0409001B" w:tentative="1">
+      <w:start w:val="1"/>
+      <w:numFmt w:val="lowerRoman"/>
+      <w:lvlText w:val="%3."/>
+      <w:lvlJc w:val="right"/>
+      <w:pPr>
+        <w:ind w:left="2160" w:hanging="180"/>
+      </w:pPr>
+    </w:lvl>
+    <w:lvl w:ilvl="3" w:tplc="0409000F" w:tentative="1">
+      <w:start w:val="1"/>
+      <w:numFmt w:val="decimal"/>
+      <w:lvlText w:val="%4."/>
+      <w:lvlJc w:val="left"/>
+      <w:pPr>
+        <w:ind w:left="2880" w:hanging="360"/>
+      </w:pPr>
+    </w:lvl>
+    <w:lvl w:ilvl="4" w:tplc="04090019" w:tentative="1">
+      <w:start w:val="1"/>
+      <w:numFmt w:val="lowerLetter"/>
+      <w:lvlText w:val="%5."/>
+      <w:lvlJc w:val="left"/>
+      <w:pPr>
+        <w:ind w:left="3600" w:hanging="360"/>
+      </w:pPr>
+    </w:lvl>
+    <w:lvl w:ilvl="5" w:tplc="0409001B" w:tentative="1">
+      <w:start w:val="1"/>
+      <w:numFmt w:val="lowerRoman"/>
+      <w:lvlText w:val="%6."/>
+      <w:lvlJc w:val="right"/>
+      <w:pPr>
+        <w:ind w:left="4320" w:hanging="180"/>
+      </w:pPr>
+    </w:lvl>
+    <w:lvl w:ilvl="6" w:tplc="0409000F" w:tentative="1">
+      <w:start w:val="1"/>
+      <w:numFmt w:val="decimal"/>
+      <w:lvlText w:val="%7."/>
+      <w:lvlJc w:val="left"/>
+      <w:pPr>
+        <w:ind w:left="5040" w:hanging="360"/>
+      </w:pPr>
+    </w:lvl>
+    <w:lvl w:ilvl="7" w:tplc="04090019" w:tentative="1">
+      <w:start w:val="1"/>
+      <w:numFmt w:val="lowerLetter"/>
+      <w:lvlText w:val="%8."/>
+      <w:lvlJc w:val="left"/>
+      <w:pPr>
+        <w:ind w:left="5760" w:hanging="360"/>
+      </w:pPr>
+    </w:lvl>
+    <w:lvl w:ilvl="8" w:tplc="0409001B" w:tentative="1">
+      <w:start w:val="1"/>
+      <w:numFmt w:val="lowerRoman"/>
+      <w:lvlText w:val="%9."/>
+      <w:lvlJc w:val="right"/>
+      <w:pPr>
+        <w:ind w:left="6480" w:hanging="180"/>
+      </w:pPr>
+    </w:lvl>
+  </w:abstractNum>
+  <w:abstractNum w:abstractNumId="3" w15:restartNumberingAfterBreak="0">
     <w:nsid w:val="067262E7"/>
     <w:multiLevelType w:val="hybridMultilevel"/>
     <w:tmpl w:val="F0963C76"/>
@@ -7192,7 +8546,7 @@
       </w:pPr>
     </w:lvl>
   </w:abstractNum>
-  <w:abstractNum w:abstractNumId="1" w15:restartNumberingAfterBreak="0">
+  <w:abstractNum w:abstractNumId="4" w15:restartNumberingAfterBreak="0">
     <w:nsid w:val="08E2794F"/>
     <w:multiLevelType w:val="hybridMultilevel"/>
     <w:tmpl w:val="E20CA6A2"/>
@@ -7281,7 +8635,7 @@
       </w:pPr>
     </w:lvl>
   </w:abstractNum>
-  <w:abstractNum w:abstractNumId="2" w15:restartNumberingAfterBreak="0">
+  <w:abstractNum w:abstractNumId="5" w15:restartNumberingAfterBreak="0">
     <w:nsid w:val="09C20FEA"/>
     <w:multiLevelType w:val="hybridMultilevel"/>
     <w:tmpl w:val="796CB988"/>
@@ -7394,7 +8748,7 @@
       </w:rPr>
     </w:lvl>
   </w:abstractNum>
-  <w:abstractNum w:abstractNumId="3" w15:restartNumberingAfterBreak="0">
+  <w:abstractNum w:abstractNumId="6" w15:restartNumberingAfterBreak="0">
     <w:nsid w:val="0C2755D9"/>
     <w:multiLevelType w:val="hybridMultilevel"/>
     <w:tmpl w:val="B8C2971A"/>
@@ -7483,7 +8837,274 @@
       </w:pPr>
     </w:lvl>
   </w:abstractNum>
-  <w:abstractNum w:abstractNumId="4" w15:restartNumberingAfterBreak="0">
+  <w:abstractNum w:abstractNumId="7" w15:restartNumberingAfterBreak="0">
+    <w:nsid w:val="123F26B8"/>
+    <w:multiLevelType w:val="hybridMultilevel"/>
+    <w:tmpl w:val="BCC69CF8"/>
+    <w:lvl w:ilvl="0" w:tplc="A5A67DF0">
+      <w:start w:val="1"/>
+      <w:numFmt w:val="decimal"/>
+      <w:lvlText w:val="%1."/>
+      <w:lvlJc w:val="left"/>
+      <w:pPr>
+        <w:ind w:left="720" w:hanging="360"/>
+      </w:pPr>
+      <w:rPr>
+        <w:rFonts w:hint="default"/>
+      </w:rPr>
+    </w:lvl>
+    <w:lvl w:ilvl="1" w:tplc="04090019" w:tentative="1">
+      <w:start w:val="1"/>
+      <w:numFmt w:val="lowerLetter"/>
+      <w:lvlText w:val="%2."/>
+      <w:lvlJc w:val="left"/>
+      <w:pPr>
+        <w:ind w:left="1440" w:hanging="360"/>
+      </w:pPr>
+    </w:lvl>
+    <w:lvl w:ilvl="2" w:tplc="0409001B" w:tentative="1">
+      <w:start w:val="1"/>
+      <w:numFmt w:val="lowerRoman"/>
+      <w:lvlText w:val="%3."/>
+      <w:lvlJc w:val="right"/>
+      <w:pPr>
+        <w:ind w:left="2160" w:hanging="180"/>
+      </w:pPr>
+    </w:lvl>
+    <w:lvl w:ilvl="3" w:tplc="0409000F" w:tentative="1">
+      <w:start w:val="1"/>
+      <w:numFmt w:val="decimal"/>
+      <w:lvlText w:val="%4."/>
+      <w:lvlJc w:val="left"/>
+      <w:pPr>
+        <w:ind w:left="2880" w:hanging="360"/>
+      </w:pPr>
+    </w:lvl>
+    <w:lvl w:ilvl="4" w:tplc="04090019" w:tentative="1">
+      <w:start w:val="1"/>
+      <w:numFmt w:val="lowerLetter"/>
+      <w:lvlText w:val="%5."/>
+      <w:lvlJc w:val="left"/>
+      <w:pPr>
+        <w:ind w:left="3600" w:hanging="360"/>
+      </w:pPr>
+    </w:lvl>
+    <w:lvl w:ilvl="5" w:tplc="0409001B" w:tentative="1">
+      <w:start w:val="1"/>
+      <w:numFmt w:val="lowerRoman"/>
+      <w:lvlText w:val="%6."/>
+      <w:lvlJc w:val="right"/>
+      <w:pPr>
+        <w:ind w:left="4320" w:hanging="180"/>
+      </w:pPr>
+    </w:lvl>
+    <w:lvl w:ilvl="6" w:tplc="0409000F" w:tentative="1">
+      <w:start w:val="1"/>
+      <w:numFmt w:val="decimal"/>
+      <w:lvlText w:val="%7."/>
+      <w:lvlJc w:val="left"/>
+      <w:pPr>
+        <w:ind w:left="5040" w:hanging="360"/>
+      </w:pPr>
+    </w:lvl>
+    <w:lvl w:ilvl="7" w:tplc="04090019" w:tentative="1">
+      <w:start w:val="1"/>
+      <w:numFmt w:val="lowerLetter"/>
+      <w:lvlText w:val="%8."/>
+      <w:lvlJc w:val="left"/>
+      <w:pPr>
+        <w:ind w:left="5760" w:hanging="360"/>
+      </w:pPr>
+    </w:lvl>
+    <w:lvl w:ilvl="8" w:tplc="0409001B" w:tentative="1">
+      <w:start w:val="1"/>
+      <w:numFmt w:val="lowerRoman"/>
+      <w:lvlText w:val="%9."/>
+      <w:lvlJc w:val="right"/>
+      <w:pPr>
+        <w:ind w:left="6480" w:hanging="180"/>
+      </w:pPr>
+    </w:lvl>
+  </w:abstractNum>
+  <w:abstractNum w:abstractNumId="8" w15:restartNumberingAfterBreak="0">
+    <w:nsid w:val="1A961BDF"/>
+    <w:multiLevelType w:val="hybridMultilevel"/>
+    <w:tmpl w:val="1FBE2488"/>
+    <w:lvl w:ilvl="0" w:tplc="2BC0DF1E">
+      <w:start w:val="1"/>
+      <w:numFmt w:val="decimal"/>
+      <w:lvlText w:val="%1."/>
+      <w:lvlJc w:val="left"/>
+      <w:pPr>
+        <w:ind w:left="720" w:hanging="360"/>
+      </w:pPr>
+      <w:rPr>
+        <w:rFonts w:hint="default"/>
+      </w:rPr>
+    </w:lvl>
+    <w:lvl w:ilvl="1" w:tplc="04090019" w:tentative="1">
+      <w:start w:val="1"/>
+      <w:numFmt w:val="lowerLetter"/>
+      <w:lvlText w:val="%2."/>
+      <w:lvlJc w:val="left"/>
+      <w:pPr>
+        <w:ind w:left="1440" w:hanging="360"/>
+      </w:pPr>
+    </w:lvl>
+    <w:lvl w:ilvl="2" w:tplc="0409001B" w:tentative="1">
+      <w:start w:val="1"/>
+      <w:numFmt w:val="lowerRoman"/>
+      <w:lvlText w:val="%3."/>
+      <w:lvlJc w:val="right"/>
+      <w:pPr>
+        <w:ind w:left="2160" w:hanging="180"/>
+      </w:pPr>
+    </w:lvl>
+    <w:lvl w:ilvl="3" w:tplc="0409000F" w:tentative="1">
+      <w:start w:val="1"/>
+      <w:numFmt w:val="decimal"/>
+      <w:lvlText w:val="%4."/>
+      <w:lvlJc w:val="left"/>
+      <w:pPr>
+        <w:ind w:left="2880" w:hanging="360"/>
+      </w:pPr>
+    </w:lvl>
+    <w:lvl w:ilvl="4" w:tplc="04090019" w:tentative="1">
+      <w:start w:val="1"/>
+      <w:numFmt w:val="lowerLetter"/>
+      <w:lvlText w:val="%5."/>
+      <w:lvlJc w:val="left"/>
+      <w:pPr>
+        <w:ind w:left="3600" w:hanging="360"/>
+      </w:pPr>
+    </w:lvl>
+    <w:lvl w:ilvl="5" w:tplc="0409001B" w:tentative="1">
+      <w:start w:val="1"/>
+      <w:numFmt w:val="lowerRoman"/>
+      <w:lvlText w:val="%6."/>
+      <w:lvlJc w:val="right"/>
+      <w:pPr>
+        <w:ind w:left="4320" w:hanging="180"/>
+      </w:pPr>
+    </w:lvl>
+    <w:lvl w:ilvl="6" w:tplc="0409000F" w:tentative="1">
+      <w:start w:val="1"/>
+      <w:numFmt w:val="decimal"/>
+      <w:lvlText w:val="%7."/>
+      <w:lvlJc w:val="left"/>
+      <w:pPr>
+        <w:ind w:left="5040" w:hanging="360"/>
+      </w:pPr>
+    </w:lvl>
+    <w:lvl w:ilvl="7" w:tplc="04090019" w:tentative="1">
+      <w:start w:val="1"/>
+      <w:numFmt w:val="lowerLetter"/>
+      <w:lvlText w:val="%8."/>
+      <w:lvlJc w:val="left"/>
+      <w:pPr>
+        <w:ind w:left="5760" w:hanging="360"/>
+      </w:pPr>
+    </w:lvl>
+    <w:lvl w:ilvl="8" w:tplc="0409001B" w:tentative="1">
+      <w:start w:val="1"/>
+      <w:numFmt w:val="lowerRoman"/>
+      <w:lvlText w:val="%9."/>
+      <w:lvlJc w:val="right"/>
+      <w:pPr>
+        <w:ind w:left="6480" w:hanging="180"/>
+      </w:pPr>
+    </w:lvl>
+  </w:abstractNum>
+  <w:abstractNum w:abstractNumId="9" w15:restartNumberingAfterBreak="0">
+    <w:nsid w:val="1C982541"/>
+    <w:multiLevelType w:val="hybridMultilevel"/>
+    <w:tmpl w:val="466ADA4C"/>
+    <w:lvl w:ilvl="0" w:tplc="CC0687CC">
+      <w:start w:val="1"/>
+      <w:numFmt w:val="decimal"/>
+      <w:lvlText w:val="%1."/>
+      <w:lvlJc w:val="left"/>
+      <w:pPr>
+        <w:ind w:left="720" w:hanging="360"/>
+      </w:pPr>
+      <w:rPr>
+        <w:rFonts w:hint="default"/>
+      </w:rPr>
+    </w:lvl>
+    <w:lvl w:ilvl="1" w:tplc="04090019" w:tentative="1">
+      <w:start w:val="1"/>
+      <w:numFmt w:val="lowerLetter"/>
+      <w:lvlText w:val="%2."/>
+      <w:lvlJc w:val="left"/>
+      <w:pPr>
+        <w:ind w:left="1440" w:hanging="360"/>
+      </w:pPr>
+    </w:lvl>
+    <w:lvl w:ilvl="2" w:tplc="0409001B" w:tentative="1">
+      <w:start w:val="1"/>
+      <w:numFmt w:val="lowerRoman"/>
+      <w:lvlText w:val="%3."/>
+      <w:lvlJc w:val="right"/>
+      <w:pPr>
+        <w:ind w:left="2160" w:hanging="180"/>
+      </w:pPr>
+    </w:lvl>
+    <w:lvl w:ilvl="3" w:tplc="0409000F" w:tentative="1">
+      <w:start w:val="1"/>
+      <w:numFmt w:val="decimal"/>
+      <w:lvlText w:val="%4."/>
+      <w:lvlJc w:val="left"/>
+      <w:pPr>
+        <w:ind w:left="2880" w:hanging="360"/>
+      </w:pPr>
+    </w:lvl>
+    <w:lvl w:ilvl="4" w:tplc="04090019" w:tentative="1">
+      <w:start w:val="1"/>
+      <w:numFmt w:val="lowerLetter"/>
+      <w:lvlText w:val="%5."/>
+      <w:lvlJc w:val="left"/>
+      <w:pPr>
+        <w:ind w:left="3600" w:hanging="360"/>
+      </w:pPr>
+    </w:lvl>
+    <w:lvl w:ilvl="5" w:tplc="0409001B" w:tentative="1">
+      <w:start w:val="1"/>
+      <w:numFmt w:val="lowerRoman"/>
+      <w:lvlText w:val="%6."/>
+      <w:lvlJc w:val="right"/>
+      <w:pPr>
+        <w:ind w:left="4320" w:hanging="180"/>
+      </w:pPr>
+    </w:lvl>
+    <w:lvl w:ilvl="6" w:tplc="0409000F" w:tentative="1">
+      <w:start w:val="1"/>
+      <w:numFmt w:val="decimal"/>
+      <w:lvlText w:val="%7."/>
+      <w:lvlJc w:val="left"/>
+      <w:pPr>
+        <w:ind w:left="5040" w:hanging="360"/>
+      </w:pPr>
+    </w:lvl>
+    <w:lvl w:ilvl="7" w:tplc="04090019" w:tentative="1">
+      <w:start w:val="1"/>
+      <w:numFmt w:val="lowerLetter"/>
+      <w:lvlText w:val="%8."/>
+      <w:lvlJc w:val="left"/>
+      <w:pPr>
+        <w:ind w:left="5760" w:hanging="360"/>
+      </w:pPr>
+    </w:lvl>
+    <w:lvl w:ilvl="8" w:tplc="0409001B" w:tentative="1">
+      <w:start w:val="1"/>
+      <w:numFmt w:val="lowerRoman"/>
+      <w:lvlText w:val="%9."/>
+      <w:lvlJc w:val="right"/>
+      <w:pPr>
+        <w:ind w:left="6480" w:hanging="180"/>
+      </w:pPr>
+    </w:lvl>
+  </w:abstractNum>
+  <w:abstractNum w:abstractNumId="10" w15:restartNumberingAfterBreak="0">
     <w:nsid w:val="1D1A2514"/>
     <w:multiLevelType w:val="hybridMultilevel"/>
     <w:tmpl w:val="2530281A"/>
@@ -7572,7 +9193,541 @@
       </w:pPr>
     </w:lvl>
   </w:abstractNum>
-  <w:abstractNum w:abstractNumId="5" w15:restartNumberingAfterBreak="0">
+  <w:abstractNum w:abstractNumId="11" w15:restartNumberingAfterBreak="0">
+    <w:nsid w:val="1D3A78D2"/>
+    <w:multiLevelType w:val="hybridMultilevel"/>
+    <w:tmpl w:val="3C8AF12A"/>
+    <w:lvl w:ilvl="0" w:tplc="5E263C3C">
+      <w:start w:val="1"/>
+      <w:numFmt w:val="decimal"/>
+      <w:lvlText w:val="%1."/>
+      <w:lvlJc w:val="left"/>
+      <w:pPr>
+        <w:ind w:left="720" w:hanging="360"/>
+      </w:pPr>
+      <w:rPr>
+        <w:rFonts w:hint="default"/>
+      </w:rPr>
+    </w:lvl>
+    <w:lvl w:ilvl="1" w:tplc="04090019" w:tentative="1">
+      <w:start w:val="1"/>
+      <w:numFmt w:val="lowerLetter"/>
+      <w:lvlText w:val="%2."/>
+      <w:lvlJc w:val="left"/>
+      <w:pPr>
+        <w:ind w:left="1440" w:hanging="360"/>
+      </w:pPr>
+    </w:lvl>
+    <w:lvl w:ilvl="2" w:tplc="0409001B" w:tentative="1">
+      <w:start w:val="1"/>
+      <w:numFmt w:val="lowerRoman"/>
+      <w:lvlText w:val="%3."/>
+      <w:lvlJc w:val="right"/>
+      <w:pPr>
+        <w:ind w:left="2160" w:hanging="180"/>
+      </w:pPr>
+    </w:lvl>
+    <w:lvl w:ilvl="3" w:tplc="0409000F" w:tentative="1">
+      <w:start w:val="1"/>
+      <w:numFmt w:val="decimal"/>
+      <w:lvlText w:val="%4."/>
+      <w:lvlJc w:val="left"/>
+      <w:pPr>
+        <w:ind w:left="2880" w:hanging="360"/>
+      </w:pPr>
+    </w:lvl>
+    <w:lvl w:ilvl="4" w:tplc="04090019" w:tentative="1">
+      <w:start w:val="1"/>
+      <w:numFmt w:val="lowerLetter"/>
+      <w:lvlText w:val="%5."/>
+      <w:lvlJc w:val="left"/>
+      <w:pPr>
+        <w:ind w:left="3600" w:hanging="360"/>
+      </w:pPr>
+    </w:lvl>
+    <w:lvl w:ilvl="5" w:tplc="0409001B" w:tentative="1">
+      <w:start w:val="1"/>
+      <w:numFmt w:val="lowerRoman"/>
+      <w:lvlText w:val="%6."/>
+      <w:lvlJc w:val="right"/>
+      <w:pPr>
+        <w:ind w:left="4320" w:hanging="180"/>
+      </w:pPr>
+    </w:lvl>
+    <w:lvl w:ilvl="6" w:tplc="0409000F" w:tentative="1">
+      <w:start w:val="1"/>
+      <w:numFmt w:val="decimal"/>
+      <w:lvlText w:val="%7."/>
+      <w:lvlJc w:val="left"/>
+      <w:pPr>
+        <w:ind w:left="5040" w:hanging="360"/>
+      </w:pPr>
+    </w:lvl>
+    <w:lvl w:ilvl="7" w:tplc="04090019" w:tentative="1">
+      <w:start w:val="1"/>
+      <w:numFmt w:val="lowerLetter"/>
+      <w:lvlText w:val="%8."/>
+      <w:lvlJc w:val="left"/>
+      <w:pPr>
+        <w:ind w:left="5760" w:hanging="360"/>
+      </w:pPr>
+    </w:lvl>
+    <w:lvl w:ilvl="8" w:tplc="0409001B" w:tentative="1">
+      <w:start w:val="1"/>
+      <w:numFmt w:val="lowerRoman"/>
+      <w:lvlText w:val="%9."/>
+      <w:lvlJc w:val="right"/>
+      <w:pPr>
+        <w:ind w:left="6480" w:hanging="180"/>
+      </w:pPr>
+    </w:lvl>
+  </w:abstractNum>
+  <w:abstractNum w:abstractNumId="12" w15:restartNumberingAfterBreak="0">
+    <w:nsid w:val="25002D39"/>
+    <w:multiLevelType w:val="hybridMultilevel"/>
+    <w:tmpl w:val="B93A7CDC"/>
+    <w:lvl w:ilvl="0" w:tplc="6534F940">
+      <w:start w:val="1"/>
+      <w:numFmt w:val="decimal"/>
+      <w:lvlText w:val="%1."/>
+      <w:lvlJc w:val="left"/>
+      <w:pPr>
+        <w:ind w:left="720" w:hanging="360"/>
+      </w:pPr>
+      <w:rPr>
+        <w:rFonts w:hint="default"/>
+      </w:rPr>
+    </w:lvl>
+    <w:lvl w:ilvl="1" w:tplc="04090019" w:tentative="1">
+      <w:start w:val="1"/>
+      <w:numFmt w:val="lowerLetter"/>
+      <w:lvlText w:val="%2."/>
+      <w:lvlJc w:val="left"/>
+      <w:pPr>
+        <w:ind w:left="1440" w:hanging="360"/>
+      </w:pPr>
+    </w:lvl>
+    <w:lvl w:ilvl="2" w:tplc="0409001B" w:tentative="1">
+      <w:start w:val="1"/>
+      <w:numFmt w:val="lowerRoman"/>
+      <w:lvlText w:val="%3."/>
+      <w:lvlJc w:val="right"/>
+      <w:pPr>
+        <w:ind w:left="2160" w:hanging="180"/>
+      </w:pPr>
+    </w:lvl>
+    <w:lvl w:ilvl="3" w:tplc="0409000F" w:tentative="1">
+      <w:start w:val="1"/>
+      <w:numFmt w:val="decimal"/>
+      <w:lvlText w:val="%4."/>
+      <w:lvlJc w:val="left"/>
+      <w:pPr>
+        <w:ind w:left="2880" w:hanging="360"/>
+      </w:pPr>
+    </w:lvl>
+    <w:lvl w:ilvl="4" w:tplc="04090019" w:tentative="1">
+      <w:start w:val="1"/>
+      <w:numFmt w:val="lowerLetter"/>
+      <w:lvlText w:val="%5."/>
+      <w:lvlJc w:val="left"/>
+      <w:pPr>
+        <w:ind w:left="3600" w:hanging="360"/>
+      </w:pPr>
+    </w:lvl>
+    <w:lvl w:ilvl="5" w:tplc="0409001B" w:tentative="1">
+      <w:start w:val="1"/>
+      <w:numFmt w:val="lowerRoman"/>
+      <w:lvlText w:val="%6."/>
+      <w:lvlJc w:val="right"/>
+      <w:pPr>
+        <w:ind w:left="4320" w:hanging="180"/>
+      </w:pPr>
+    </w:lvl>
+    <w:lvl w:ilvl="6" w:tplc="0409000F" w:tentative="1">
+      <w:start w:val="1"/>
+      <w:numFmt w:val="decimal"/>
+      <w:lvlText w:val="%7."/>
+      <w:lvlJc w:val="left"/>
+      <w:pPr>
+        <w:ind w:left="5040" w:hanging="360"/>
+      </w:pPr>
+    </w:lvl>
+    <w:lvl w:ilvl="7" w:tplc="04090019" w:tentative="1">
+      <w:start w:val="1"/>
+      <w:numFmt w:val="lowerLetter"/>
+      <w:lvlText w:val="%8."/>
+      <w:lvlJc w:val="left"/>
+      <w:pPr>
+        <w:ind w:left="5760" w:hanging="360"/>
+      </w:pPr>
+    </w:lvl>
+    <w:lvl w:ilvl="8" w:tplc="0409001B" w:tentative="1">
+      <w:start w:val="1"/>
+      <w:numFmt w:val="lowerRoman"/>
+      <w:lvlText w:val="%9."/>
+      <w:lvlJc w:val="right"/>
+      <w:pPr>
+        <w:ind w:left="6480" w:hanging="180"/>
+      </w:pPr>
+    </w:lvl>
+  </w:abstractNum>
+  <w:abstractNum w:abstractNumId="13" w15:restartNumberingAfterBreak="0">
+    <w:nsid w:val="26902EAF"/>
+    <w:multiLevelType w:val="hybridMultilevel"/>
+    <w:tmpl w:val="8F808314"/>
+    <w:lvl w:ilvl="0" w:tplc="F9085E78">
+      <w:start w:val="1"/>
+      <w:numFmt w:val="decimal"/>
+      <w:lvlText w:val="%1."/>
+      <w:lvlJc w:val="left"/>
+      <w:pPr>
+        <w:ind w:left="720" w:hanging="360"/>
+      </w:pPr>
+      <w:rPr>
+        <w:rFonts w:hint="default"/>
+      </w:rPr>
+    </w:lvl>
+    <w:lvl w:ilvl="1" w:tplc="04090019" w:tentative="1">
+      <w:start w:val="1"/>
+      <w:numFmt w:val="lowerLetter"/>
+      <w:lvlText w:val="%2."/>
+      <w:lvlJc w:val="left"/>
+      <w:pPr>
+        <w:ind w:left="1440" w:hanging="360"/>
+      </w:pPr>
+    </w:lvl>
+    <w:lvl w:ilvl="2" w:tplc="0409001B" w:tentative="1">
+      <w:start w:val="1"/>
+      <w:numFmt w:val="lowerRoman"/>
+      <w:lvlText w:val="%3."/>
+      <w:lvlJc w:val="right"/>
+      <w:pPr>
+        <w:ind w:left="2160" w:hanging="180"/>
+      </w:pPr>
+    </w:lvl>
+    <w:lvl w:ilvl="3" w:tplc="0409000F" w:tentative="1">
+      <w:start w:val="1"/>
+      <w:numFmt w:val="decimal"/>
+      <w:lvlText w:val="%4."/>
+      <w:lvlJc w:val="left"/>
+      <w:pPr>
+        <w:ind w:left="2880" w:hanging="360"/>
+      </w:pPr>
+    </w:lvl>
+    <w:lvl w:ilvl="4" w:tplc="04090019" w:tentative="1">
+      <w:start w:val="1"/>
+      <w:numFmt w:val="lowerLetter"/>
+      <w:lvlText w:val="%5."/>
+      <w:lvlJc w:val="left"/>
+      <w:pPr>
+        <w:ind w:left="3600" w:hanging="360"/>
+      </w:pPr>
+    </w:lvl>
+    <w:lvl w:ilvl="5" w:tplc="0409001B" w:tentative="1">
+      <w:start w:val="1"/>
+      <w:numFmt w:val="lowerRoman"/>
+      <w:lvlText w:val="%6."/>
+      <w:lvlJc w:val="right"/>
+      <w:pPr>
+        <w:ind w:left="4320" w:hanging="180"/>
+      </w:pPr>
+    </w:lvl>
+    <w:lvl w:ilvl="6" w:tplc="0409000F" w:tentative="1">
+      <w:start w:val="1"/>
+      <w:numFmt w:val="decimal"/>
+      <w:lvlText w:val="%7."/>
+      <w:lvlJc w:val="left"/>
+      <w:pPr>
+        <w:ind w:left="5040" w:hanging="360"/>
+      </w:pPr>
+    </w:lvl>
+    <w:lvl w:ilvl="7" w:tplc="04090019" w:tentative="1">
+      <w:start w:val="1"/>
+      <w:numFmt w:val="lowerLetter"/>
+      <w:lvlText w:val="%8."/>
+      <w:lvlJc w:val="left"/>
+      <w:pPr>
+        <w:ind w:left="5760" w:hanging="360"/>
+      </w:pPr>
+    </w:lvl>
+    <w:lvl w:ilvl="8" w:tplc="0409001B" w:tentative="1">
+      <w:start w:val="1"/>
+      <w:numFmt w:val="lowerRoman"/>
+      <w:lvlText w:val="%9."/>
+      <w:lvlJc w:val="right"/>
+      <w:pPr>
+        <w:ind w:left="6480" w:hanging="180"/>
+      </w:pPr>
+    </w:lvl>
+  </w:abstractNum>
+  <w:abstractNum w:abstractNumId="14" w15:restartNumberingAfterBreak="0">
+    <w:nsid w:val="33CF4358"/>
+    <w:multiLevelType w:val="hybridMultilevel"/>
+    <w:tmpl w:val="F3408012"/>
+    <w:lvl w:ilvl="0" w:tplc="F5A096E2">
+      <w:start w:val="1"/>
+      <w:numFmt w:val="decimal"/>
+      <w:lvlText w:val="%1."/>
+      <w:lvlJc w:val="left"/>
+      <w:pPr>
+        <w:ind w:left="720" w:hanging="360"/>
+      </w:pPr>
+      <w:rPr>
+        <w:rFonts w:hint="default"/>
+      </w:rPr>
+    </w:lvl>
+    <w:lvl w:ilvl="1" w:tplc="04090019" w:tentative="1">
+      <w:start w:val="1"/>
+      <w:numFmt w:val="lowerLetter"/>
+      <w:lvlText w:val="%2."/>
+      <w:lvlJc w:val="left"/>
+      <w:pPr>
+        <w:ind w:left="1440" w:hanging="360"/>
+      </w:pPr>
+    </w:lvl>
+    <w:lvl w:ilvl="2" w:tplc="0409001B" w:tentative="1">
+      <w:start w:val="1"/>
+      <w:numFmt w:val="lowerRoman"/>
+      <w:lvlText w:val="%3."/>
+      <w:lvlJc w:val="right"/>
+      <w:pPr>
+        <w:ind w:left="2160" w:hanging="180"/>
+      </w:pPr>
+    </w:lvl>
+    <w:lvl w:ilvl="3" w:tplc="0409000F" w:tentative="1">
+      <w:start w:val="1"/>
+      <w:numFmt w:val="decimal"/>
+      <w:lvlText w:val="%4."/>
+      <w:lvlJc w:val="left"/>
+      <w:pPr>
+        <w:ind w:left="2880" w:hanging="360"/>
+      </w:pPr>
+    </w:lvl>
+    <w:lvl w:ilvl="4" w:tplc="04090019" w:tentative="1">
+      <w:start w:val="1"/>
+      <w:numFmt w:val="lowerLetter"/>
+      <w:lvlText w:val="%5."/>
+      <w:lvlJc w:val="left"/>
+      <w:pPr>
+        <w:ind w:left="3600" w:hanging="360"/>
+      </w:pPr>
+    </w:lvl>
+    <w:lvl w:ilvl="5" w:tplc="0409001B" w:tentative="1">
+      <w:start w:val="1"/>
+      <w:numFmt w:val="lowerRoman"/>
+      <w:lvlText w:val="%6."/>
+      <w:lvlJc w:val="right"/>
+      <w:pPr>
+        <w:ind w:left="4320" w:hanging="180"/>
+      </w:pPr>
+    </w:lvl>
+    <w:lvl w:ilvl="6" w:tplc="0409000F" w:tentative="1">
+      <w:start w:val="1"/>
+      <w:numFmt w:val="decimal"/>
+      <w:lvlText w:val="%7."/>
+      <w:lvlJc w:val="left"/>
+      <w:pPr>
+        <w:ind w:left="5040" w:hanging="360"/>
+      </w:pPr>
+    </w:lvl>
+    <w:lvl w:ilvl="7" w:tplc="04090019" w:tentative="1">
+      <w:start w:val="1"/>
+      <w:numFmt w:val="lowerLetter"/>
+      <w:lvlText w:val="%8."/>
+      <w:lvlJc w:val="left"/>
+      <w:pPr>
+        <w:ind w:left="5760" w:hanging="360"/>
+      </w:pPr>
+    </w:lvl>
+    <w:lvl w:ilvl="8" w:tplc="0409001B" w:tentative="1">
+      <w:start w:val="1"/>
+      <w:numFmt w:val="lowerRoman"/>
+      <w:lvlText w:val="%9."/>
+      <w:lvlJc w:val="right"/>
+      <w:pPr>
+        <w:ind w:left="6480" w:hanging="180"/>
+      </w:pPr>
+    </w:lvl>
+  </w:abstractNum>
+  <w:abstractNum w:abstractNumId="15" w15:restartNumberingAfterBreak="0">
+    <w:nsid w:val="35C61EBD"/>
+    <w:multiLevelType w:val="hybridMultilevel"/>
+    <w:tmpl w:val="97B80784"/>
+    <w:lvl w:ilvl="0" w:tplc="1EF27E94">
+      <w:start w:val="1"/>
+      <w:numFmt w:val="decimal"/>
+      <w:lvlText w:val="%1."/>
+      <w:lvlJc w:val="left"/>
+      <w:pPr>
+        <w:ind w:left="720" w:hanging="360"/>
+      </w:pPr>
+      <w:rPr>
+        <w:rFonts w:hint="default"/>
+      </w:rPr>
+    </w:lvl>
+    <w:lvl w:ilvl="1" w:tplc="04090019" w:tentative="1">
+      <w:start w:val="1"/>
+      <w:numFmt w:val="lowerLetter"/>
+      <w:lvlText w:val="%2."/>
+      <w:lvlJc w:val="left"/>
+      <w:pPr>
+        <w:ind w:left="1440" w:hanging="360"/>
+      </w:pPr>
+    </w:lvl>
+    <w:lvl w:ilvl="2" w:tplc="0409001B" w:tentative="1">
+      <w:start w:val="1"/>
+      <w:numFmt w:val="lowerRoman"/>
+      <w:lvlText w:val="%3."/>
+      <w:lvlJc w:val="right"/>
+      <w:pPr>
+        <w:ind w:left="2160" w:hanging="180"/>
+      </w:pPr>
+    </w:lvl>
+    <w:lvl w:ilvl="3" w:tplc="0409000F" w:tentative="1">
+      <w:start w:val="1"/>
+      <w:numFmt w:val="decimal"/>
+      <w:lvlText w:val="%4."/>
+      <w:lvlJc w:val="left"/>
+      <w:pPr>
+        <w:ind w:left="2880" w:hanging="360"/>
+      </w:pPr>
+    </w:lvl>
+    <w:lvl w:ilvl="4" w:tplc="04090019" w:tentative="1">
+      <w:start w:val="1"/>
+      <w:numFmt w:val="lowerLetter"/>
+      <w:lvlText w:val="%5."/>
+      <w:lvlJc w:val="left"/>
+      <w:pPr>
+        <w:ind w:left="3600" w:hanging="360"/>
+      </w:pPr>
+    </w:lvl>
+    <w:lvl w:ilvl="5" w:tplc="0409001B" w:tentative="1">
+      <w:start w:val="1"/>
+      <w:numFmt w:val="lowerRoman"/>
+      <w:lvlText w:val="%6."/>
+      <w:lvlJc w:val="right"/>
+      <w:pPr>
+        <w:ind w:left="4320" w:hanging="180"/>
+      </w:pPr>
+    </w:lvl>
+    <w:lvl w:ilvl="6" w:tplc="0409000F" w:tentative="1">
+      <w:start w:val="1"/>
+      <w:numFmt w:val="decimal"/>
+      <w:lvlText w:val="%7."/>
+      <w:lvlJc w:val="left"/>
+      <w:pPr>
+        <w:ind w:left="5040" w:hanging="360"/>
+      </w:pPr>
+    </w:lvl>
+    <w:lvl w:ilvl="7" w:tplc="04090019" w:tentative="1">
+      <w:start w:val="1"/>
+      <w:numFmt w:val="lowerLetter"/>
+      <w:lvlText w:val="%8."/>
+      <w:lvlJc w:val="left"/>
+      <w:pPr>
+        <w:ind w:left="5760" w:hanging="360"/>
+      </w:pPr>
+    </w:lvl>
+    <w:lvl w:ilvl="8" w:tplc="0409001B" w:tentative="1">
+      <w:start w:val="1"/>
+      <w:numFmt w:val="lowerRoman"/>
+      <w:lvlText w:val="%9."/>
+      <w:lvlJc w:val="right"/>
+      <w:pPr>
+        <w:ind w:left="6480" w:hanging="180"/>
+      </w:pPr>
+    </w:lvl>
+  </w:abstractNum>
+  <w:abstractNum w:abstractNumId="16" w15:restartNumberingAfterBreak="0">
+    <w:nsid w:val="38B5404D"/>
+    <w:multiLevelType w:val="hybridMultilevel"/>
+    <w:tmpl w:val="5270E874"/>
+    <w:lvl w:ilvl="0" w:tplc="2A1CCE6A">
+      <w:start w:val="1"/>
+      <w:numFmt w:val="decimal"/>
+      <w:lvlText w:val="%1."/>
+      <w:lvlJc w:val="left"/>
+      <w:pPr>
+        <w:ind w:left="720" w:hanging="360"/>
+      </w:pPr>
+      <w:rPr>
+        <w:rFonts w:hint="default"/>
+      </w:rPr>
+    </w:lvl>
+    <w:lvl w:ilvl="1" w:tplc="04090019" w:tentative="1">
+      <w:start w:val="1"/>
+      <w:numFmt w:val="lowerLetter"/>
+      <w:lvlText w:val="%2."/>
+      <w:lvlJc w:val="left"/>
+      <w:pPr>
+        <w:ind w:left="1440" w:hanging="360"/>
+      </w:pPr>
+    </w:lvl>
+    <w:lvl w:ilvl="2" w:tplc="0409001B" w:tentative="1">
+      <w:start w:val="1"/>
+      <w:numFmt w:val="lowerRoman"/>
+      <w:lvlText w:val="%3."/>
+      <w:lvlJc w:val="right"/>
+      <w:pPr>
+        <w:ind w:left="2160" w:hanging="180"/>
+      </w:pPr>
+    </w:lvl>
+    <w:lvl w:ilvl="3" w:tplc="0409000F" w:tentative="1">
+      <w:start w:val="1"/>
+      <w:numFmt w:val="decimal"/>
+      <w:lvlText w:val="%4."/>
+      <w:lvlJc w:val="left"/>
+      <w:pPr>
+        <w:ind w:left="2880" w:hanging="360"/>
+      </w:pPr>
+    </w:lvl>
+    <w:lvl w:ilvl="4" w:tplc="04090019" w:tentative="1">
+      <w:start w:val="1"/>
+      <w:numFmt w:val="lowerLetter"/>
+      <w:lvlText w:val="%5."/>
+      <w:lvlJc w:val="left"/>
+      <w:pPr>
+        <w:ind w:left="3600" w:hanging="360"/>
+      </w:pPr>
+    </w:lvl>
+    <w:lvl w:ilvl="5" w:tplc="0409001B" w:tentative="1">
+      <w:start w:val="1"/>
+      <w:numFmt w:val="lowerRoman"/>
+      <w:lvlText w:val="%6."/>
+      <w:lvlJc w:val="right"/>
+      <w:pPr>
+        <w:ind w:left="4320" w:hanging="180"/>
+      </w:pPr>
+    </w:lvl>
+    <w:lvl w:ilvl="6" w:tplc="0409000F" w:tentative="1">
+      <w:start w:val="1"/>
+      <w:numFmt w:val="decimal"/>
+      <w:lvlText w:val="%7."/>
+      <w:lvlJc w:val="left"/>
+      <w:pPr>
+        <w:ind w:left="5040" w:hanging="360"/>
+      </w:pPr>
+    </w:lvl>
+    <w:lvl w:ilvl="7" w:tplc="04090019" w:tentative="1">
+      <w:start w:val="1"/>
+      <w:numFmt w:val="lowerLetter"/>
+      <w:lvlText w:val="%8."/>
+      <w:lvlJc w:val="left"/>
+      <w:pPr>
+        <w:ind w:left="5760" w:hanging="360"/>
+      </w:pPr>
+    </w:lvl>
+    <w:lvl w:ilvl="8" w:tplc="0409001B" w:tentative="1">
+      <w:start w:val="1"/>
+      <w:numFmt w:val="lowerRoman"/>
+      <w:lvlText w:val="%9."/>
+      <w:lvlJc w:val="right"/>
+      <w:pPr>
+        <w:ind w:left="6480" w:hanging="180"/>
+      </w:pPr>
+    </w:lvl>
+  </w:abstractNum>
+  <w:abstractNum w:abstractNumId="17" w15:restartNumberingAfterBreak="0">
     <w:nsid w:val="3A3B33CD"/>
     <w:multiLevelType w:val="hybridMultilevel"/>
     <w:tmpl w:val="5A0A8DCA"/>
@@ -7661,7 +9816,7 @@
       </w:pPr>
     </w:lvl>
   </w:abstractNum>
-  <w:abstractNum w:abstractNumId="6" w15:restartNumberingAfterBreak="0">
+  <w:abstractNum w:abstractNumId="18" w15:restartNumberingAfterBreak="0">
     <w:nsid w:val="3B381CBC"/>
     <w:multiLevelType w:val="hybridMultilevel"/>
     <w:tmpl w:val="1BCCB8A4"/>
@@ -7774,7 +9929,363 @@
       </w:rPr>
     </w:lvl>
   </w:abstractNum>
-  <w:abstractNum w:abstractNumId="7" w15:restartNumberingAfterBreak="0">
+  <w:abstractNum w:abstractNumId="19" w15:restartNumberingAfterBreak="0">
+    <w:nsid w:val="40A94314"/>
+    <w:multiLevelType w:val="hybridMultilevel"/>
+    <w:tmpl w:val="7E2E4F40"/>
+    <w:lvl w:ilvl="0" w:tplc="2988C75A">
+      <w:start w:val="1"/>
+      <w:numFmt w:val="decimal"/>
+      <w:lvlText w:val="%1."/>
+      <w:lvlJc w:val="left"/>
+      <w:pPr>
+        <w:ind w:left="720" w:hanging="360"/>
+      </w:pPr>
+      <w:rPr>
+        <w:rFonts w:hint="default"/>
+      </w:rPr>
+    </w:lvl>
+    <w:lvl w:ilvl="1" w:tplc="04090019" w:tentative="1">
+      <w:start w:val="1"/>
+      <w:numFmt w:val="lowerLetter"/>
+      <w:lvlText w:val="%2."/>
+      <w:lvlJc w:val="left"/>
+      <w:pPr>
+        <w:ind w:left="1440" w:hanging="360"/>
+      </w:pPr>
+    </w:lvl>
+    <w:lvl w:ilvl="2" w:tplc="0409001B" w:tentative="1">
+      <w:start w:val="1"/>
+      <w:numFmt w:val="lowerRoman"/>
+      <w:lvlText w:val="%3."/>
+      <w:lvlJc w:val="right"/>
+      <w:pPr>
+        <w:ind w:left="2160" w:hanging="180"/>
+      </w:pPr>
+    </w:lvl>
+    <w:lvl w:ilvl="3" w:tplc="0409000F" w:tentative="1">
+      <w:start w:val="1"/>
+      <w:numFmt w:val="decimal"/>
+      <w:lvlText w:val="%4."/>
+      <w:lvlJc w:val="left"/>
+      <w:pPr>
+        <w:ind w:left="2880" w:hanging="360"/>
+      </w:pPr>
+    </w:lvl>
+    <w:lvl w:ilvl="4" w:tplc="04090019" w:tentative="1">
+      <w:start w:val="1"/>
+      <w:numFmt w:val="lowerLetter"/>
+      <w:lvlText w:val="%5."/>
+      <w:lvlJc w:val="left"/>
+      <w:pPr>
+        <w:ind w:left="3600" w:hanging="360"/>
+      </w:pPr>
+    </w:lvl>
+    <w:lvl w:ilvl="5" w:tplc="0409001B" w:tentative="1">
+      <w:start w:val="1"/>
+      <w:numFmt w:val="lowerRoman"/>
+      <w:lvlText w:val="%6."/>
+      <w:lvlJc w:val="right"/>
+      <w:pPr>
+        <w:ind w:left="4320" w:hanging="180"/>
+      </w:pPr>
+    </w:lvl>
+    <w:lvl w:ilvl="6" w:tplc="0409000F" w:tentative="1">
+      <w:start w:val="1"/>
+      <w:numFmt w:val="decimal"/>
+      <w:lvlText w:val="%7."/>
+      <w:lvlJc w:val="left"/>
+      <w:pPr>
+        <w:ind w:left="5040" w:hanging="360"/>
+      </w:pPr>
+    </w:lvl>
+    <w:lvl w:ilvl="7" w:tplc="04090019" w:tentative="1">
+      <w:start w:val="1"/>
+      <w:numFmt w:val="lowerLetter"/>
+      <w:lvlText w:val="%8."/>
+      <w:lvlJc w:val="left"/>
+      <w:pPr>
+        <w:ind w:left="5760" w:hanging="360"/>
+      </w:pPr>
+    </w:lvl>
+    <w:lvl w:ilvl="8" w:tplc="0409001B" w:tentative="1">
+      <w:start w:val="1"/>
+      <w:numFmt w:val="lowerRoman"/>
+      <w:lvlText w:val="%9."/>
+      <w:lvlJc w:val="right"/>
+      <w:pPr>
+        <w:ind w:left="6480" w:hanging="180"/>
+      </w:pPr>
+    </w:lvl>
+  </w:abstractNum>
+  <w:abstractNum w:abstractNumId="20" w15:restartNumberingAfterBreak="0">
+    <w:nsid w:val="42B43EDC"/>
+    <w:multiLevelType w:val="hybridMultilevel"/>
+    <w:tmpl w:val="81842EBE"/>
+    <w:lvl w:ilvl="0" w:tplc="58AC3FF2">
+      <w:start w:val="1"/>
+      <w:numFmt w:val="decimal"/>
+      <w:lvlText w:val="%1."/>
+      <w:lvlJc w:val="left"/>
+      <w:pPr>
+        <w:ind w:left="720" w:hanging="360"/>
+      </w:pPr>
+      <w:rPr>
+        <w:rFonts w:hint="default"/>
+      </w:rPr>
+    </w:lvl>
+    <w:lvl w:ilvl="1" w:tplc="04090019" w:tentative="1">
+      <w:start w:val="1"/>
+      <w:numFmt w:val="lowerLetter"/>
+      <w:lvlText w:val="%2."/>
+      <w:lvlJc w:val="left"/>
+      <w:pPr>
+        <w:ind w:left="1440" w:hanging="360"/>
+      </w:pPr>
+    </w:lvl>
+    <w:lvl w:ilvl="2" w:tplc="0409001B" w:tentative="1">
+      <w:start w:val="1"/>
+      <w:numFmt w:val="lowerRoman"/>
+      <w:lvlText w:val="%3."/>
+      <w:lvlJc w:val="right"/>
+      <w:pPr>
+        <w:ind w:left="2160" w:hanging="180"/>
+      </w:pPr>
+    </w:lvl>
+    <w:lvl w:ilvl="3" w:tplc="0409000F" w:tentative="1">
+      <w:start w:val="1"/>
+      <w:numFmt w:val="decimal"/>
+      <w:lvlText w:val="%4."/>
+      <w:lvlJc w:val="left"/>
+      <w:pPr>
+        <w:ind w:left="2880" w:hanging="360"/>
+      </w:pPr>
+    </w:lvl>
+    <w:lvl w:ilvl="4" w:tplc="04090019" w:tentative="1">
+      <w:start w:val="1"/>
+      <w:numFmt w:val="lowerLetter"/>
+      <w:lvlText w:val="%5."/>
+      <w:lvlJc w:val="left"/>
+      <w:pPr>
+        <w:ind w:left="3600" w:hanging="360"/>
+      </w:pPr>
+    </w:lvl>
+    <w:lvl w:ilvl="5" w:tplc="0409001B" w:tentative="1">
+      <w:start w:val="1"/>
+      <w:numFmt w:val="lowerRoman"/>
+      <w:lvlText w:val="%6."/>
+      <w:lvlJc w:val="right"/>
+      <w:pPr>
+        <w:ind w:left="4320" w:hanging="180"/>
+      </w:pPr>
+    </w:lvl>
+    <w:lvl w:ilvl="6" w:tplc="0409000F" w:tentative="1">
+      <w:start w:val="1"/>
+      <w:numFmt w:val="decimal"/>
+      <w:lvlText w:val="%7."/>
+      <w:lvlJc w:val="left"/>
+      <w:pPr>
+        <w:ind w:left="5040" w:hanging="360"/>
+      </w:pPr>
+    </w:lvl>
+    <w:lvl w:ilvl="7" w:tplc="04090019" w:tentative="1">
+      <w:start w:val="1"/>
+      <w:numFmt w:val="lowerLetter"/>
+      <w:lvlText w:val="%8."/>
+      <w:lvlJc w:val="left"/>
+      <w:pPr>
+        <w:ind w:left="5760" w:hanging="360"/>
+      </w:pPr>
+    </w:lvl>
+    <w:lvl w:ilvl="8" w:tplc="0409001B" w:tentative="1">
+      <w:start w:val="1"/>
+      <w:numFmt w:val="lowerRoman"/>
+      <w:lvlText w:val="%9."/>
+      <w:lvlJc w:val="right"/>
+      <w:pPr>
+        <w:ind w:left="6480" w:hanging="180"/>
+      </w:pPr>
+    </w:lvl>
+  </w:abstractNum>
+  <w:abstractNum w:abstractNumId="21" w15:restartNumberingAfterBreak="0">
+    <w:nsid w:val="43560481"/>
+    <w:multiLevelType w:val="hybridMultilevel"/>
+    <w:tmpl w:val="F8F2168E"/>
+    <w:lvl w:ilvl="0" w:tplc="ED9AEC76">
+      <w:start w:val="1"/>
+      <w:numFmt w:val="decimal"/>
+      <w:lvlText w:val="%1."/>
+      <w:lvlJc w:val="left"/>
+      <w:pPr>
+        <w:ind w:left="720" w:hanging="360"/>
+      </w:pPr>
+      <w:rPr>
+        <w:rFonts w:hint="default"/>
+      </w:rPr>
+    </w:lvl>
+    <w:lvl w:ilvl="1" w:tplc="04090019" w:tentative="1">
+      <w:start w:val="1"/>
+      <w:numFmt w:val="lowerLetter"/>
+      <w:lvlText w:val="%2."/>
+      <w:lvlJc w:val="left"/>
+      <w:pPr>
+        <w:ind w:left="1440" w:hanging="360"/>
+      </w:pPr>
+    </w:lvl>
+    <w:lvl w:ilvl="2" w:tplc="0409001B" w:tentative="1">
+      <w:start w:val="1"/>
+      <w:numFmt w:val="lowerRoman"/>
+      <w:lvlText w:val="%3."/>
+      <w:lvlJc w:val="right"/>
+      <w:pPr>
+        <w:ind w:left="2160" w:hanging="180"/>
+      </w:pPr>
+    </w:lvl>
+    <w:lvl w:ilvl="3" w:tplc="0409000F" w:tentative="1">
+      <w:start w:val="1"/>
+      <w:numFmt w:val="decimal"/>
+      <w:lvlText w:val="%4."/>
+      <w:lvlJc w:val="left"/>
+      <w:pPr>
+        <w:ind w:left="2880" w:hanging="360"/>
+      </w:pPr>
+    </w:lvl>
+    <w:lvl w:ilvl="4" w:tplc="04090019" w:tentative="1">
+      <w:start w:val="1"/>
+      <w:numFmt w:val="lowerLetter"/>
+      <w:lvlText w:val="%5."/>
+      <w:lvlJc w:val="left"/>
+      <w:pPr>
+        <w:ind w:left="3600" w:hanging="360"/>
+      </w:pPr>
+    </w:lvl>
+    <w:lvl w:ilvl="5" w:tplc="0409001B" w:tentative="1">
+      <w:start w:val="1"/>
+      <w:numFmt w:val="lowerRoman"/>
+      <w:lvlText w:val="%6."/>
+      <w:lvlJc w:val="right"/>
+      <w:pPr>
+        <w:ind w:left="4320" w:hanging="180"/>
+      </w:pPr>
+    </w:lvl>
+    <w:lvl w:ilvl="6" w:tplc="0409000F" w:tentative="1">
+      <w:start w:val="1"/>
+      <w:numFmt w:val="decimal"/>
+      <w:lvlText w:val="%7."/>
+      <w:lvlJc w:val="left"/>
+      <w:pPr>
+        <w:ind w:left="5040" w:hanging="360"/>
+      </w:pPr>
+    </w:lvl>
+    <w:lvl w:ilvl="7" w:tplc="04090019" w:tentative="1">
+      <w:start w:val="1"/>
+      <w:numFmt w:val="lowerLetter"/>
+      <w:lvlText w:val="%8."/>
+      <w:lvlJc w:val="left"/>
+      <w:pPr>
+        <w:ind w:left="5760" w:hanging="360"/>
+      </w:pPr>
+    </w:lvl>
+    <w:lvl w:ilvl="8" w:tplc="0409001B" w:tentative="1">
+      <w:start w:val="1"/>
+      <w:numFmt w:val="lowerRoman"/>
+      <w:lvlText w:val="%9."/>
+      <w:lvlJc w:val="right"/>
+      <w:pPr>
+        <w:ind w:left="6480" w:hanging="180"/>
+      </w:pPr>
+    </w:lvl>
+  </w:abstractNum>
+  <w:abstractNum w:abstractNumId="22" w15:restartNumberingAfterBreak="0">
+    <w:nsid w:val="469F7BD3"/>
+    <w:multiLevelType w:val="hybridMultilevel"/>
+    <w:tmpl w:val="2948F4D0"/>
+    <w:lvl w:ilvl="0" w:tplc="F9AABC24">
+      <w:start w:val="1"/>
+      <w:numFmt w:val="decimal"/>
+      <w:lvlText w:val="%1."/>
+      <w:lvlJc w:val="left"/>
+      <w:pPr>
+        <w:ind w:left="720" w:hanging="360"/>
+      </w:pPr>
+      <w:rPr>
+        <w:rFonts w:hint="default"/>
+      </w:rPr>
+    </w:lvl>
+    <w:lvl w:ilvl="1" w:tplc="04090019" w:tentative="1">
+      <w:start w:val="1"/>
+      <w:numFmt w:val="lowerLetter"/>
+      <w:lvlText w:val="%2."/>
+      <w:lvlJc w:val="left"/>
+      <w:pPr>
+        <w:ind w:left="1440" w:hanging="360"/>
+      </w:pPr>
+    </w:lvl>
+    <w:lvl w:ilvl="2" w:tplc="0409001B" w:tentative="1">
+      <w:start w:val="1"/>
+      <w:numFmt w:val="lowerRoman"/>
+      <w:lvlText w:val="%3."/>
+      <w:lvlJc w:val="right"/>
+      <w:pPr>
+        <w:ind w:left="2160" w:hanging="180"/>
+      </w:pPr>
+    </w:lvl>
+    <w:lvl w:ilvl="3" w:tplc="0409000F" w:tentative="1">
+      <w:start w:val="1"/>
+      <w:numFmt w:val="decimal"/>
+      <w:lvlText w:val="%4."/>
+      <w:lvlJc w:val="left"/>
+      <w:pPr>
+        <w:ind w:left="2880" w:hanging="360"/>
+      </w:pPr>
+    </w:lvl>
+    <w:lvl w:ilvl="4" w:tplc="04090019" w:tentative="1">
+      <w:start w:val="1"/>
+      <w:numFmt w:val="lowerLetter"/>
+      <w:lvlText w:val="%5."/>
+      <w:lvlJc w:val="left"/>
+      <w:pPr>
+        <w:ind w:left="3600" w:hanging="360"/>
+      </w:pPr>
+    </w:lvl>
+    <w:lvl w:ilvl="5" w:tplc="0409001B" w:tentative="1">
+      <w:start w:val="1"/>
+      <w:numFmt w:val="lowerRoman"/>
+      <w:lvlText w:val="%6."/>
+      <w:lvlJc w:val="right"/>
+      <w:pPr>
+        <w:ind w:left="4320" w:hanging="180"/>
+      </w:pPr>
+    </w:lvl>
+    <w:lvl w:ilvl="6" w:tplc="0409000F" w:tentative="1">
+      <w:start w:val="1"/>
+      <w:numFmt w:val="decimal"/>
+      <w:lvlText w:val="%7."/>
+      <w:lvlJc w:val="left"/>
+      <w:pPr>
+        <w:ind w:left="5040" w:hanging="360"/>
+      </w:pPr>
+    </w:lvl>
+    <w:lvl w:ilvl="7" w:tplc="04090019" w:tentative="1">
+      <w:start w:val="1"/>
+      <w:numFmt w:val="lowerLetter"/>
+      <w:lvlText w:val="%8."/>
+      <w:lvlJc w:val="left"/>
+      <w:pPr>
+        <w:ind w:left="5760" w:hanging="360"/>
+      </w:pPr>
+    </w:lvl>
+    <w:lvl w:ilvl="8" w:tplc="0409001B" w:tentative="1">
+      <w:start w:val="1"/>
+      <w:numFmt w:val="lowerRoman"/>
+      <w:lvlText w:val="%9."/>
+      <w:lvlJc w:val="right"/>
+      <w:pPr>
+        <w:ind w:left="6480" w:hanging="180"/>
+      </w:pPr>
+    </w:lvl>
+  </w:abstractNum>
+  <w:abstractNum w:abstractNumId="23" w15:restartNumberingAfterBreak="0">
     <w:nsid w:val="49AC1D81"/>
     <w:multiLevelType w:val="hybridMultilevel"/>
     <w:tmpl w:val="0A547FBE"/>
@@ -7861,7 +10372,363 @@
       </w:pPr>
     </w:lvl>
   </w:abstractNum>
-  <w:abstractNum w:abstractNumId="8" w15:restartNumberingAfterBreak="0">
+  <w:abstractNum w:abstractNumId="24" w15:restartNumberingAfterBreak="0">
+    <w:nsid w:val="4F6B14B5"/>
+    <w:multiLevelType w:val="hybridMultilevel"/>
+    <w:tmpl w:val="2682952A"/>
+    <w:lvl w:ilvl="0" w:tplc="7D56C9C6">
+      <w:start w:val="1"/>
+      <w:numFmt w:val="decimal"/>
+      <w:lvlText w:val="%1."/>
+      <w:lvlJc w:val="left"/>
+      <w:pPr>
+        <w:ind w:left="720" w:hanging="360"/>
+      </w:pPr>
+      <w:rPr>
+        <w:rFonts w:hint="default"/>
+      </w:rPr>
+    </w:lvl>
+    <w:lvl w:ilvl="1" w:tplc="04090019" w:tentative="1">
+      <w:start w:val="1"/>
+      <w:numFmt w:val="lowerLetter"/>
+      <w:lvlText w:val="%2."/>
+      <w:lvlJc w:val="left"/>
+      <w:pPr>
+        <w:ind w:left="1440" w:hanging="360"/>
+      </w:pPr>
+    </w:lvl>
+    <w:lvl w:ilvl="2" w:tplc="0409001B" w:tentative="1">
+      <w:start w:val="1"/>
+      <w:numFmt w:val="lowerRoman"/>
+      <w:lvlText w:val="%3."/>
+      <w:lvlJc w:val="right"/>
+      <w:pPr>
+        <w:ind w:left="2160" w:hanging="180"/>
+      </w:pPr>
+    </w:lvl>
+    <w:lvl w:ilvl="3" w:tplc="0409000F" w:tentative="1">
+      <w:start w:val="1"/>
+      <w:numFmt w:val="decimal"/>
+      <w:lvlText w:val="%4."/>
+      <w:lvlJc w:val="left"/>
+      <w:pPr>
+        <w:ind w:left="2880" w:hanging="360"/>
+      </w:pPr>
+    </w:lvl>
+    <w:lvl w:ilvl="4" w:tplc="04090019" w:tentative="1">
+      <w:start w:val="1"/>
+      <w:numFmt w:val="lowerLetter"/>
+      <w:lvlText w:val="%5."/>
+      <w:lvlJc w:val="left"/>
+      <w:pPr>
+        <w:ind w:left="3600" w:hanging="360"/>
+      </w:pPr>
+    </w:lvl>
+    <w:lvl w:ilvl="5" w:tplc="0409001B" w:tentative="1">
+      <w:start w:val="1"/>
+      <w:numFmt w:val="lowerRoman"/>
+      <w:lvlText w:val="%6."/>
+      <w:lvlJc w:val="right"/>
+      <w:pPr>
+        <w:ind w:left="4320" w:hanging="180"/>
+      </w:pPr>
+    </w:lvl>
+    <w:lvl w:ilvl="6" w:tplc="0409000F" w:tentative="1">
+      <w:start w:val="1"/>
+      <w:numFmt w:val="decimal"/>
+      <w:lvlText w:val="%7."/>
+      <w:lvlJc w:val="left"/>
+      <w:pPr>
+        <w:ind w:left="5040" w:hanging="360"/>
+      </w:pPr>
+    </w:lvl>
+    <w:lvl w:ilvl="7" w:tplc="04090019" w:tentative="1">
+      <w:start w:val="1"/>
+      <w:numFmt w:val="lowerLetter"/>
+      <w:lvlText w:val="%8."/>
+      <w:lvlJc w:val="left"/>
+      <w:pPr>
+        <w:ind w:left="5760" w:hanging="360"/>
+      </w:pPr>
+    </w:lvl>
+    <w:lvl w:ilvl="8" w:tplc="0409001B" w:tentative="1">
+      <w:start w:val="1"/>
+      <w:numFmt w:val="lowerRoman"/>
+      <w:lvlText w:val="%9."/>
+      <w:lvlJc w:val="right"/>
+      <w:pPr>
+        <w:ind w:left="6480" w:hanging="180"/>
+      </w:pPr>
+    </w:lvl>
+  </w:abstractNum>
+  <w:abstractNum w:abstractNumId="25" w15:restartNumberingAfterBreak="0">
+    <w:nsid w:val="532161D8"/>
+    <w:multiLevelType w:val="hybridMultilevel"/>
+    <w:tmpl w:val="8530E5FE"/>
+    <w:lvl w:ilvl="0" w:tplc="C8006364">
+      <w:start w:val="1"/>
+      <w:numFmt w:val="decimal"/>
+      <w:lvlText w:val="%1."/>
+      <w:lvlJc w:val="left"/>
+      <w:pPr>
+        <w:ind w:left="720" w:hanging="360"/>
+      </w:pPr>
+      <w:rPr>
+        <w:rFonts w:hint="default"/>
+      </w:rPr>
+    </w:lvl>
+    <w:lvl w:ilvl="1" w:tplc="04090019" w:tentative="1">
+      <w:start w:val="1"/>
+      <w:numFmt w:val="lowerLetter"/>
+      <w:lvlText w:val="%2."/>
+      <w:lvlJc w:val="left"/>
+      <w:pPr>
+        <w:ind w:left="1440" w:hanging="360"/>
+      </w:pPr>
+    </w:lvl>
+    <w:lvl w:ilvl="2" w:tplc="0409001B" w:tentative="1">
+      <w:start w:val="1"/>
+      <w:numFmt w:val="lowerRoman"/>
+      <w:lvlText w:val="%3."/>
+      <w:lvlJc w:val="right"/>
+      <w:pPr>
+        <w:ind w:left="2160" w:hanging="180"/>
+      </w:pPr>
+    </w:lvl>
+    <w:lvl w:ilvl="3" w:tplc="0409000F" w:tentative="1">
+      <w:start w:val="1"/>
+      <w:numFmt w:val="decimal"/>
+      <w:lvlText w:val="%4."/>
+      <w:lvlJc w:val="left"/>
+      <w:pPr>
+        <w:ind w:left="2880" w:hanging="360"/>
+      </w:pPr>
+    </w:lvl>
+    <w:lvl w:ilvl="4" w:tplc="04090019" w:tentative="1">
+      <w:start w:val="1"/>
+      <w:numFmt w:val="lowerLetter"/>
+      <w:lvlText w:val="%5."/>
+      <w:lvlJc w:val="left"/>
+      <w:pPr>
+        <w:ind w:left="3600" w:hanging="360"/>
+      </w:pPr>
+    </w:lvl>
+    <w:lvl w:ilvl="5" w:tplc="0409001B" w:tentative="1">
+      <w:start w:val="1"/>
+      <w:numFmt w:val="lowerRoman"/>
+      <w:lvlText w:val="%6."/>
+      <w:lvlJc w:val="right"/>
+      <w:pPr>
+        <w:ind w:left="4320" w:hanging="180"/>
+      </w:pPr>
+    </w:lvl>
+    <w:lvl w:ilvl="6" w:tplc="0409000F" w:tentative="1">
+      <w:start w:val="1"/>
+      <w:numFmt w:val="decimal"/>
+      <w:lvlText w:val="%7."/>
+      <w:lvlJc w:val="left"/>
+      <w:pPr>
+        <w:ind w:left="5040" w:hanging="360"/>
+      </w:pPr>
+    </w:lvl>
+    <w:lvl w:ilvl="7" w:tplc="04090019" w:tentative="1">
+      <w:start w:val="1"/>
+      <w:numFmt w:val="lowerLetter"/>
+      <w:lvlText w:val="%8."/>
+      <w:lvlJc w:val="left"/>
+      <w:pPr>
+        <w:ind w:left="5760" w:hanging="360"/>
+      </w:pPr>
+    </w:lvl>
+    <w:lvl w:ilvl="8" w:tplc="0409001B" w:tentative="1">
+      <w:start w:val="1"/>
+      <w:numFmt w:val="lowerRoman"/>
+      <w:lvlText w:val="%9."/>
+      <w:lvlJc w:val="right"/>
+      <w:pPr>
+        <w:ind w:left="6480" w:hanging="180"/>
+      </w:pPr>
+    </w:lvl>
+  </w:abstractNum>
+  <w:abstractNum w:abstractNumId="26" w15:restartNumberingAfterBreak="0">
+    <w:nsid w:val="535121CE"/>
+    <w:multiLevelType w:val="hybridMultilevel"/>
+    <w:tmpl w:val="749AD40C"/>
+    <w:lvl w:ilvl="0" w:tplc="EC2040A6">
+      <w:start w:val="1"/>
+      <w:numFmt w:val="decimal"/>
+      <w:lvlText w:val="%1."/>
+      <w:lvlJc w:val="left"/>
+      <w:pPr>
+        <w:ind w:left="720" w:hanging="360"/>
+      </w:pPr>
+      <w:rPr>
+        <w:rFonts w:hint="default"/>
+      </w:rPr>
+    </w:lvl>
+    <w:lvl w:ilvl="1" w:tplc="04090019" w:tentative="1">
+      <w:start w:val="1"/>
+      <w:numFmt w:val="lowerLetter"/>
+      <w:lvlText w:val="%2."/>
+      <w:lvlJc w:val="left"/>
+      <w:pPr>
+        <w:ind w:left="1440" w:hanging="360"/>
+      </w:pPr>
+    </w:lvl>
+    <w:lvl w:ilvl="2" w:tplc="0409001B" w:tentative="1">
+      <w:start w:val="1"/>
+      <w:numFmt w:val="lowerRoman"/>
+      <w:lvlText w:val="%3."/>
+      <w:lvlJc w:val="right"/>
+      <w:pPr>
+        <w:ind w:left="2160" w:hanging="180"/>
+      </w:pPr>
+    </w:lvl>
+    <w:lvl w:ilvl="3" w:tplc="0409000F" w:tentative="1">
+      <w:start w:val="1"/>
+      <w:numFmt w:val="decimal"/>
+      <w:lvlText w:val="%4."/>
+      <w:lvlJc w:val="left"/>
+      <w:pPr>
+        <w:ind w:left="2880" w:hanging="360"/>
+      </w:pPr>
+    </w:lvl>
+    <w:lvl w:ilvl="4" w:tplc="04090019" w:tentative="1">
+      <w:start w:val="1"/>
+      <w:numFmt w:val="lowerLetter"/>
+      <w:lvlText w:val="%5."/>
+      <w:lvlJc w:val="left"/>
+      <w:pPr>
+        <w:ind w:left="3600" w:hanging="360"/>
+      </w:pPr>
+    </w:lvl>
+    <w:lvl w:ilvl="5" w:tplc="0409001B" w:tentative="1">
+      <w:start w:val="1"/>
+      <w:numFmt w:val="lowerRoman"/>
+      <w:lvlText w:val="%6."/>
+      <w:lvlJc w:val="right"/>
+      <w:pPr>
+        <w:ind w:left="4320" w:hanging="180"/>
+      </w:pPr>
+    </w:lvl>
+    <w:lvl w:ilvl="6" w:tplc="0409000F" w:tentative="1">
+      <w:start w:val="1"/>
+      <w:numFmt w:val="decimal"/>
+      <w:lvlText w:val="%7."/>
+      <w:lvlJc w:val="left"/>
+      <w:pPr>
+        <w:ind w:left="5040" w:hanging="360"/>
+      </w:pPr>
+    </w:lvl>
+    <w:lvl w:ilvl="7" w:tplc="04090019" w:tentative="1">
+      <w:start w:val="1"/>
+      <w:numFmt w:val="lowerLetter"/>
+      <w:lvlText w:val="%8."/>
+      <w:lvlJc w:val="left"/>
+      <w:pPr>
+        <w:ind w:left="5760" w:hanging="360"/>
+      </w:pPr>
+    </w:lvl>
+    <w:lvl w:ilvl="8" w:tplc="0409001B" w:tentative="1">
+      <w:start w:val="1"/>
+      <w:numFmt w:val="lowerRoman"/>
+      <w:lvlText w:val="%9."/>
+      <w:lvlJc w:val="right"/>
+      <w:pPr>
+        <w:ind w:left="6480" w:hanging="180"/>
+      </w:pPr>
+    </w:lvl>
+  </w:abstractNum>
+  <w:abstractNum w:abstractNumId="27" w15:restartNumberingAfterBreak="0">
+    <w:nsid w:val="554A50EB"/>
+    <w:multiLevelType w:val="hybridMultilevel"/>
+    <w:tmpl w:val="5F862650"/>
+    <w:lvl w:ilvl="0" w:tplc="3ED002BC">
+      <w:start w:val="1"/>
+      <w:numFmt w:val="decimal"/>
+      <w:lvlText w:val="%1."/>
+      <w:lvlJc w:val="left"/>
+      <w:pPr>
+        <w:ind w:left="720" w:hanging="360"/>
+      </w:pPr>
+      <w:rPr>
+        <w:rFonts w:hint="default"/>
+      </w:rPr>
+    </w:lvl>
+    <w:lvl w:ilvl="1" w:tplc="04090019" w:tentative="1">
+      <w:start w:val="1"/>
+      <w:numFmt w:val="lowerLetter"/>
+      <w:lvlText w:val="%2."/>
+      <w:lvlJc w:val="left"/>
+      <w:pPr>
+        <w:ind w:left="1440" w:hanging="360"/>
+      </w:pPr>
+    </w:lvl>
+    <w:lvl w:ilvl="2" w:tplc="0409001B" w:tentative="1">
+      <w:start w:val="1"/>
+      <w:numFmt w:val="lowerRoman"/>
+      <w:lvlText w:val="%3."/>
+      <w:lvlJc w:val="right"/>
+      <w:pPr>
+        <w:ind w:left="2160" w:hanging="180"/>
+      </w:pPr>
+    </w:lvl>
+    <w:lvl w:ilvl="3" w:tplc="0409000F" w:tentative="1">
+      <w:start w:val="1"/>
+      <w:numFmt w:val="decimal"/>
+      <w:lvlText w:val="%4."/>
+      <w:lvlJc w:val="left"/>
+      <w:pPr>
+        <w:ind w:left="2880" w:hanging="360"/>
+      </w:pPr>
+    </w:lvl>
+    <w:lvl w:ilvl="4" w:tplc="04090019" w:tentative="1">
+      <w:start w:val="1"/>
+      <w:numFmt w:val="lowerLetter"/>
+      <w:lvlText w:val="%5."/>
+      <w:lvlJc w:val="left"/>
+      <w:pPr>
+        <w:ind w:left="3600" w:hanging="360"/>
+      </w:pPr>
+    </w:lvl>
+    <w:lvl w:ilvl="5" w:tplc="0409001B" w:tentative="1">
+      <w:start w:val="1"/>
+      <w:numFmt w:val="lowerRoman"/>
+      <w:lvlText w:val="%6."/>
+      <w:lvlJc w:val="right"/>
+      <w:pPr>
+        <w:ind w:left="4320" w:hanging="180"/>
+      </w:pPr>
+    </w:lvl>
+    <w:lvl w:ilvl="6" w:tplc="0409000F" w:tentative="1">
+      <w:start w:val="1"/>
+      <w:numFmt w:val="decimal"/>
+      <w:lvlText w:val="%7."/>
+      <w:lvlJc w:val="left"/>
+      <w:pPr>
+        <w:ind w:left="5040" w:hanging="360"/>
+      </w:pPr>
+    </w:lvl>
+    <w:lvl w:ilvl="7" w:tplc="04090019" w:tentative="1">
+      <w:start w:val="1"/>
+      <w:numFmt w:val="lowerLetter"/>
+      <w:lvlText w:val="%8."/>
+      <w:lvlJc w:val="left"/>
+      <w:pPr>
+        <w:ind w:left="5760" w:hanging="360"/>
+      </w:pPr>
+    </w:lvl>
+    <w:lvl w:ilvl="8" w:tplc="0409001B" w:tentative="1">
+      <w:start w:val="1"/>
+      <w:numFmt w:val="lowerRoman"/>
+      <w:lvlText w:val="%9."/>
+      <w:lvlJc w:val="right"/>
+      <w:pPr>
+        <w:ind w:left="6480" w:hanging="180"/>
+      </w:pPr>
+    </w:lvl>
+  </w:abstractNum>
+  <w:abstractNum w:abstractNumId="28" w15:restartNumberingAfterBreak="0">
     <w:nsid w:val="558E76AA"/>
     <w:multiLevelType w:val="hybridMultilevel"/>
     <w:tmpl w:val="3F5625FA"/>
@@ -7974,7 +10841,541 @@
       </w:rPr>
     </w:lvl>
   </w:abstractNum>
-  <w:abstractNum w:abstractNumId="9" w15:restartNumberingAfterBreak="0">
+  <w:abstractNum w:abstractNumId="29" w15:restartNumberingAfterBreak="0">
+    <w:nsid w:val="56026045"/>
+    <w:multiLevelType w:val="hybridMultilevel"/>
+    <w:tmpl w:val="51186318"/>
+    <w:lvl w:ilvl="0" w:tplc="AEE6350A">
+      <w:start w:val="1"/>
+      <w:numFmt w:val="decimal"/>
+      <w:lvlText w:val="%1."/>
+      <w:lvlJc w:val="left"/>
+      <w:pPr>
+        <w:ind w:left="720" w:hanging="360"/>
+      </w:pPr>
+      <w:rPr>
+        <w:rFonts w:hint="default"/>
+      </w:rPr>
+    </w:lvl>
+    <w:lvl w:ilvl="1" w:tplc="04090019" w:tentative="1">
+      <w:start w:val="1"/>
+      <w:numFmt w:val="lowerLetter"/>
+      <w:lvlText w:val="%2."/>
+      <w:lvlJc w:val="left"/>
+      <w:pPr>
+        <w:ind w:left="1440" w:hanging="360"/>
+      </w:pPr>
+    </w:lvl>
+    <w:lvl w:ilvl="2" w:tplc="0409001B" w:tentative="1">
+      <w:start w:val="1"/>
+      <w:numFmt w:val="lowerRoman"/>
+      <w:lvlText w:val="%3."/>
+      <w:lvlJc w:val="right"/>
+      <w:pPr>
+        <w:ind w:left="2160" w:hanging="180"/>
+      </w:pPr>
+    </w:lvl>
+    <w:lvl w:ilvl="3" w:tplc="0409000F" w:tentative="1">
+      <w:start w:val="1"/>
+      <w:numFmt w:val="decimal"/>
+      <w:lvlText w:val="%4."/>
+      <w:lvlJc w:val="left"/>
+      <w:pPr>
+        <w:ind w:left="2880" w:hanging="360"/>
+      </w:pPr>
+    </w:lvl>
+    <w:lvl w:ilvl="4" w:tplc="04090019" w:tentative="1">
+      <w:start w:val="1"/>
+      <w:numFmt w:val="lowerLetter"/>
+      <w:lvlText w:val="%5."/>
+      <w:lvlJc w:val="left"/>
+      <w:pPr>
+        <w:ind w:left="3600" w:hanging="360"/>
+      </w:pPr>
+    </w:lvl>
+    <w:lvl w:ilvl="5" w:tplc="0409001B" w:tentative="1">
+      <w:start w:val="1"/>
+      <w:numFmt w:val="lowerRoman"/>
+      <w:lvlText w:val="%6."/>
+      <w:lvlJc w:val="right"/>
+      <w:pPr>
+        <w:ind w:left="4320" w:hanging="180"/>
+      </w:pPr>
+    </w:lvl>
+    <w:lvl w:ilvl="6" w:tplc="0409000F" w:tentative="1">
+      <w:start w:val="1"/>
+      <w:numFmt w:val="decimal"/>
+      <w:lvlText w:val="%7."/>
+      <w:lvlJc w:val="left"/>
+      <w:pPr>
+        <w:ind w:left="5040" w:hanging="360"/>
+      </w:pPr>
+    </w:lvl>
+    <w:lvl w:ilvl="7" w:tplc="04090019" w:tentative="1">
+      <w:start w:val="1"/>
+      <w:numFmt w:val="lowerLetter"/>
+      <w:lvlText w:val="%8."/>
+      <w:lvlJc w:val="left"/>
+      <w:pPr>
+        <w:ind w:left="5760" w:hanging="360"/>
+      </w:pPr>
+    </w:lvl>
+    <w:lvl w:ilvl="8" w:tplc="0409001B" w:tentative="1">
+      <w:start w:val="1"/>
+      <w:numFmt w:val="lowerRoman"/>
+      <w:lvlText w:val="%9."/>
+      <w:lvlJc w:val="right"/>
+      <w:pPr>
+        <w:ind w:left="6480" w:hanging="180"/>
+      </w:pPr>
+    </w:lvl>
+  </w:abstractNum>
+  <w:abstractNum w:abstractNumId="30" w15:restartNumberingAfterBreak="0">
+    <w:nsid w:val="58260525"/>
+    <w:multiLevelType w:val="hybridMultilevel"/>
+    <w:tmpl w:val="3F2AAAB6"/>
+    <w:lvl w:ilvl="0" w:tplc="03E6E4E8">
+      <w:start w:val="1"/>
+      <w:numFmt w:val="decimal"/>
+      <w:lvlText w:val="%1."/>
+      <w:lvlJc w:val="left"/>
+      <w:pPr>
+        <w:ind w:left="720" w:hanging="360"/>
+      </w:pPr>
+      <w:rPr>
+        <w:rFonts w:hint="default"/>
+      </w:rPr>
+    </w:lvl>
+    <w:lvl w:ilvl="1" w:tplc="04090019" w:tentative="1">
+      <w:start w:val="1"/>
+      <w:numFmt w:val="lowerLetter"/>
+      <w:lvlText w:val="%2."/>
+      <w:lvlJc w:val="left"/>
+      <w:pPr>
+        <w:ind w:left="1440" w:hanging="360"/>
+      </w:pPr>
+    </w:lvl>
+    <w:lvl w:ilvl="2" w:tplc="0409001B" w:tentative="1">
+      <w:start w:val="1"/>
+      <w:numFmt w:val="lowerRoman"/>
+      <w:lvlText w:val="%3."/>
+      <w:lvlJc w:val="right"/>
+      <w:pPr>
+        <w:ind w:left="2160" w:hanging="180"/>
+      </w:pPr>
+    </w:lvl>
+    <w:lvl w:ilvl="3" w:tplc="0409000F" w:tentative="1">
+      <w:start w:val="1"/>
+      <w:numFmt w:val="decimal"/>
+      <w:lvlText w:val="%4."/>
+      <w:lvlJc w:val="left"/>
+      <w:pPr>
+        <w:ind w:left="2880" w:hanging="360"/>
+      </w:pPr>
+    </w:lvl>
+    <w:lvl w:ilvl="4" w:tplc="04090019" w:tentative="1">
+      <w:start w:val="1"/>
+      <w:numFmt w:val="lowerLetter"/>
+      <w:lvlText w:val="%5."/>
+      <w:lvlJc w:val="left"/>
+      <w:pPr>
+        <w:ind w:left="3600" w:hanging="360"/>
+      </w:pPr>
+    </w:lvl>
+    <w:lvl w:ilvl="5" w:tplc="0409001B" w:tentative="1">
+      <w:start w:val="1"/>
+      <w:numFmt w:val="lowerRoman"/>
+      <w:lvlText w:val="%6."/>
+      <w:lvlJc w:val="right"/>
+      <w:pPr>
+        <w:ind w:left="4320" w:hanging="180"/>
+      </w:pPr>
+    </w:lvl>
+    <w:lvl w:ilvl="6" w:tplc="0409000F" w:tentative="1">
+      <w:start w:val="1"/>
+      <w:numFmt w:val="decimal"/>
+      <w:lvlText w:val="%7."/>
+      <w:lvlJc w:val="left"/>
+      <w:pPr>
+        <w:ind w:left="5040" w:hanging="360"/>
+      </w:pPr>
+    </w:lvl>
+    <w:lvl w:ilvl="7" w:tplc="04090019" w:tentative="1">
+      <w:start w:val="1"/>
+      <w:numFmt w:val="lowerLetter"/>
+      <w:lvlText w:val="%8."/>
+      <w:lvlJc w:val="left"/>
+      <w:pPr>
+        <w:ind w:left="5760" w:hanging="360"/>
+      </w:pPr>
+    </w:lvl>
+    <w:lvl w:ilvl="8" w:tplc="0409001B" w:tentative="1">
+      <w:start w:val="1"/>
+      <w:numFmt w:val="lowerRoman"/>
+      <w:lvlText w:val="%9."/>
+      <w:lvlJc w:val="right"/>
+      <w:pPr>
+        <w:ind w:left="6480" w:hanging="180"/>
+      </w:pPr>
+    </w:lvl>
+  </w:abstractNum>
+  <w:abstractNum w:abstractNumId="31" w15:restartNumberingAfterBreak="0">
+    <w:nsid w:val="5E5F314A"/>
+    <w:multiLevelType w:val="hybridMultilevel"/>
+    <w:tmpl w:val="01241F26"/>
+    <w:lvl w:ilvl="0" w:tplc="3CA04164">
+      <w:start w:val="1"/>
+      <w:numFmt w:val="decimal"/>
+      <w:lvlText w:val="%1."/>
+      <w:lvlJc w:val="left"/>
+      <w:pPr>
+        <w:ind w:left="720" w:hanging="360"/>
+      </w:pPr>
+      <w:rPr>
+        <w:rFonts w:hint="default"/>
+      </w:rPr>
+    </w:lvl>
+    <w:lvl w:ilvl="1" w:tplc="04090019" w:tentative="1">
+      <w:start w:val="1"/>
+      <w:numFmt w:val="lowerLetter"/>
+      <w:lvlText w:val="%2."/>
+      <w:lvlJc w:val="left"/>
+      <w:pPr>
+        <w:ind w:left="1440" w:hanging="360"/>
+      </w:pPr>
+    </w:lvl>
+    <w:lvl w:ilvl="2" w:tplc="0409001B" w:tentative="1">
+      <w:start w:val="1"/>
+      <w:numFmt w:val="lowerRoman"/>
+      <w:lvlText w:val="%3."/>
+      <w:lvlJc w:val="right"/>
+      <w:pPr>
+        <w:ind w:left="2160" w:hanging="180"/>
+      </w:pPr>
+    </w:lvl>
+    <w:lvl w:ilvl="3" w:tplc="0409000F" w:tentative="1">
+      <w:start w:val="1"/>
+      <w:numFmt w:val="decimal"/>
+      <w:lvlText w:val="%4."/>
+      <w:lvlJc w:val="left"/>
+      <w:pPr>
+        <w:ind w:left="2880" w:hanging="360"/>
+      </w:pPr>
+    </w:lvl>
+    <w:lvl w:ilvl="4" w:tplc="04090019" w:tentative="1">
+      <w:start w:val="1"/>
+      <w:numFmt w:val="lowerLetter"/>
+      <w:lvlText w:val="%5."/>
+      <w:lvlJc w:val="left"/>
+      <w:pPr>
+        <w:ind w:left="3600" w:hanging="360"/>
+      </w:pPr>
+    </w:lvl>
+    <w:lvl w:ilvl="5" w:tplc="0409001B" w:tentative="1">
+      <w:start w:val="1"/>
+      <w:numFmt w:val="lowerRoman"/>
+      <w:lvlText w:val="%6."/>
+      <w:lvlJc w:val="right"/>
+      <w:pPr>
+        <w:ind w:left="4320" w:hanging="180"/>
+      </w:pPr>
+    </w:lvl>
+    <w:lvl w:ilvl="6" w:tplc="0409000F" w:tentative="1">
+      <w:start w:val="1"/>
+      <w:numFmt w:val="decimal"/>
+      <w:lvlText w:val="%7."/>
+      <w:lvlJc w:val="left"/>
+      <w:pPr>
+        <w:ind w:left="5040" w:hanging="360"/>
+      </w:pPr>
+    </w:lvl>
+    <w:lvl w:ilvl="7" w:tplc="04090019" w:tentative="1">
+      <w:start w:val="1"/>
+      <w:numFmt w:val="lowerLetter"/>
+      <w:lvlText w:val="%8."/>
+      <w:lvlJc w:val="left"/>
+      <w:pPr>
+        <w:ind w:left="5760" w:hanging="360"/>
+      </w:pPr>
+    </w:lvl>
+    <w:lvl w:ilvl="8" w:tplc="0409001B" w:tentative="1">
+      <w:start w:val="1"/>
+      <w:numFmt w:val="lowerRoman"/>
+      <w:lvlText w:val="%9."/>
+      <w:lvlJc w:val="right"/>
+      <w:pPr>
+        <w:ind w:left="6480" w:hanging="180"/>
+      </w:pPr>
+    </w:lvl>
+  </w:abstractNum>
+  <w:abstractNum w:abstractNumId="32" w15:restartNumberingAfterBreak="0">
+    <w:nsid w:val="60FF5C37"/>
+    <w:multiLevelType w:val="hybridMultilevel"/>
+    <w:tmpl w:val="D85E10EA"/>
+    <w:lvl w:ilvl="0" w:tplc="EB50F0B4">
+      <w:start w:val="1"/>
+      <w:numFmt w:val="decimal"/>
+      <w:lvlText w:val="%1."/>
+      <w:lvlJc w:val="left"/>
+      <w:pPr>
+        <w:ind w:left="720" w:hanging="360"/>
+      </w:pPr>
+      <w:rPr>
+        <w:rFonts w:hint="default"/>
+      </w:rPr>
+    </w:lvl>
+    <w:lvl w:ilvl="1" w:tplc="04090019" w:tentative="1">
+      <w:start w:val="1"/>
+      <w:numFmt w:val="lowerLetter"/>
+      <w:lvlText w:val="%2."/>
+      <w:lvlJc w:val="left"/>
+      <w:pPr>
+        <w:ind w:left="1440" w:hanging="360"/>
+      </w:pPr>
+    </w:lvl>
+    <w:lvl w:ilvl="2" w:tplc="0409001B" w:tentative="1">
+      <w:start w:val="1"/>
+      <w:numFmt w:val="lowerRoman"/>
+      <w:lvlText w:val="%3."/>
+      <w:lvlJc w:val="right"/>
+      <w:pPr>
+        <w:ind w:left="2160" w:hanging="180"/>
+      </w:pPr>
+    </w:lvl>
+    <w:lvl w:ilvl="3" w:tplc="0409000F" w:tentative="1">
+      <w:start w:val="1"/>
+      <w:numFmt w:val="decimal"/>
+      <w:lvlText w:val="%4."/>
+      <w:lvlJc w:val="left"/>
+      <w:pPr>
+        <w:ind w:left="2880" w:hanging="360"/>
+      </w:pPr>
+    </w:lvl>
+    <w:lvl w:ilvl="4" w:tplc="04090019" w:tentative="1">
+      <w:start w:val="1"/>
+      <w:numFmt w:val="lowerLetter"/>
+      <w:lvlText w:val="%5."/>
+      <w:lvlJc w:val="left"/>
+      <w:pPr>
+        <w:ind w:left="3600" w:hanging="360"/>
+      </w:pPr>
+    </w:lvl>
+    <w:lvl w:ilvl="5" w:tplc="0409001B" w:tentative="1">
+      <w:start w:val="1"/>
+      <w:numFmt w:val="lowerRoman"/>
+      <w:lvlText w:val="%6."/>
+      <w:lvlJc w:val="right"/>
+      <w:pPr>
+        <w:ind w:left="4320" w:hanging="180"/>
+      </w:pPr>
+    </w:lvl>
+    <w:lvl w:ilvl="6" w:tplc="0409000F" w:tentative="1">
+      <w:start w:val="1"/>
+      <w:numFmt w:val="decimal"/>
+      <w:lvlText w:val="%7."/>
+      <w:lvlJc w:val="left"/>
+      <w:pPr>
+        <w:ind w:left="5040" w:hanging="360"/>
+      </w:pPr>
+    </w:lvl>
+    <w:lvl w:ilvl="7" w:tplc="04090019" w:tentative="1">
+      <w:start w:val="1"/>
+      <w:numFmt w:val="lowerLetter"/>
+      <w:lvlText w:val="%8."/>
+      <w:lvlJc w:val="left"/>
+      <w:pPr>
+        <w:ind w:left="5760" w:hanging="360"/>
+      </w:pPr>
+    </w:lvl>
+    <w:lvl w:ilvl="8" w:tplc="0409001B" w:tentative="1">
+      <w:start w:val="1"/>
+      <w:numFmt w:val="lowerRoman"/>
+      <w:lvlText w:val="%9."/>
+      <w:lvlJc w:val="right"/>
+      <w:pPr>
+        <w:ind w:left="6480" w:hanging="180"/>
+      </w:pPr>
+    </w:lvl>
+  </w:abstractNum>
+  <w:abstractNum w:abstractNumId="33" w15:restartNumberingAfterBreak="0">
+    <w:nsid w:val="615E2CA2"/>
+    <w:multiLevelType w:val="hybridMultilevel"/>
+    <w:tmpl w:val="4E4647D2"/>
+    <w:lvl w:ilvl="0" w:tplc="964ED872">
+      <w:start w:val="1"/>
+      <w:numFmt w:val="decimal"/>
+      <w:lvlText w:val="%1."/>
+      <w:lvlJc w:val="left"/>
+      <w:pPr>
+        <w:ind w:left="720" w:hanging="360"/>
+      </w:pPr>
+      <w:rPr>
+        <w:rFonts w:hint="default"/>
+      </w:rPr>
+    </w:lvl>
+    <w:lvl w:ilvl="1" w:tplc="04090019" w:tentative="1">
+      <w:start w:val="1"/>
+      <w:numFmt w:val="lowerLetter"/>
+      <w:lvlText w:val="%2."/>
+      <w:lvlJc w:val="left"/>
+      <w:pPr>
+        <w:ind w:left="1440" w:hanging="360"/>
+      </w:pPr>
+    </w:lvl>
+    <w:lvl w:ilvl="2" w:tplc="0409001B" w:tentative="1">
+      <w:start w:val="1"/>
+      <w:numFmt w:val="lowerRoman"/>
+      <w:lvlText w:val="%3."/>
+      <w:lvlJc w:val="right"/>
+      <w:pPr>
+        <w:ind w:left="2160" w:hanging="180"/>
+      </w:pPr>
+    </w:lvl>
+    <w:lvl w:ilvl="3" w:tplc="0409000F" w:tentative="1">
+      <w:start w:val="1"/>
+      <w:numFmt w:val="decimal"/>
+      <w:lvlText w:val="%4."/>
+      <w:lvlJc w:val="left"/>
+      <w:pPr>
+        <w:ind w:left="2880" w:hanging="360"/>
+      </w:pPr>
+    </w:lvl>
+    <w:lvl w:ilvl="4" w:tplc="04090019" w:tentative="1">
+      <w:start w:val="1"/>
+      <w:numFmt w:val="lowerLetter"/>
+      <w:lvlText w:val="%5."/>
+      <w:lvlJc w:val="left"/>
+      <w:pPr>
+        <w:ind w:left="3600" w:hanging="360"/>
+      </w:pPr>
+    </w:lvl>
+    <w:lvl w:ilvl="5" w:tplc="0409001B" w:tentative="1">
+      <w:start w:val="1"/>
+      <w:numFmt w:val="lowerRoman"/>
+      <w:lvlText w:val="%6."/>
+      <w:lvlJc w:val="right"/>
+      <w:pPr>
+        <w:ind w:left="4320" w:hanging="180"/>
+      </w:pPr>
+    </w:lvl>
+    <w:lvl w:ilvl="6" w:tplc="0409000F" w:tentative="1">
+      <w:start w:val="1"/>
+      <w:numFmt w:val="decimal"/>
+      <w:lvlText w:val="%7."/>
+      <w:lvlJc w:val="left"/>
+      <w:pPr>
+        <w:ind w:left="5040" w:hanging="360"/>
+      </w:pPr>
+    </w:lvl>
+    <w:lvl w:ilvl="7" w:tplc="04090019" w:tentative="1">
+      <w:start w:val="1"/>
+      <w:numFmt w:val="lowerLetter"/>
+      <w:lvlText w:val="%8."/>
+      <w:lvlJc w:val="left"/>
+      <w:pPr>
+        <w:ind w:left="5760" w:hanging="360"/>
+      </w:pPr>
+    </w:lvl>
+    <w:lvl w:ilvl="8" w:tplc="0409001B" w:tentative="1">
+      <w:start w:val="1"/>
+      <w:numFmt w:val="lowerRoman"/>
+      <w:lvlText w:val="%9."/>
+      <w:lvlJc w:val="right"/>
+      <w:pPr>
+        <w:ind w:left="6480" w:hanging="180"/>
+      </w:pPr>
+    </w:lvl>
+  </w:abstractNum>
+  <w:abstractNum w:abstractNumId="34" w15:restartNumberingAfterBreak="0">
+    <w:nsid w:val="61D211FD"/>
+    <w:multiLevelType w:val="hybridMultilevel"/>
+    <w:tmpl w:val="818C7ADA"/>
+    <w:lvl w:ilvl="0" w:tplc="000897AE">
+      <w:start w:val="1"/>
+      <w:numFmt w:val="decimal"/>
+      <w:lvlText w:val="%1."/>
+      <w:lvlJc w:val="left"/>
+      <w:pPr>
+        <w:ind w:left="720" w:hanging="360"/>
+      </w:pPr>
+      <w:rPr>
+        <w:rFonts w:hint="default"/>
+      </w:rPr>
+    </w:lvl>
+    <w:lvl w:ilvl="1" w:tplc="04090019" w:tentative="1">
+      <w:start w:val="1"/>
+      <w:numFmt w:val="lowerLetter"/>
+      <w:lvlText w:val="%2."/>
+      <w:lvlJc w:val="left"/>
+      <w:pPr>
+        <w:ind w:left="1440" w:hanging="360"/>
+      </w:pPr>
+    </w:lvl>
+    <w:lvl w:ilvl="2" w:tplc="0409001B" w:tentative="1">
+      <w:start w:val="1"/>
+      <w:numFmt w:val="lowerRoman"/>
+      <w:lvlText w:val="%3."/>
+      <w:lvlJc w:val="right"/>
+      <w:pPr>
+        <w:ind w:left="2160" w:hanging="180"/>
+      </w:pPr>
+    </w:lvl>
+    <w:lvl w:ilvl="3" w:tplc="0409000F" w:tentative="1">
+      <w:start w:val="1"/>
+      <w:numFmt w:val="decimal"/>
+      <w:lvlText w:val="%4."/>
+      <w:lvlJc w:val="left"/>
+      <w:pPr>
+        <w:ind w:left="2880" w:hanging="360"/>
+      </w:pPr>
+    </w:lvl>
+    <w:lvl w:ilvl="4" w:tplc="04090019" w:tentative="1">
+      <w:start w:val="1"/>
+      <w:numFmt w:val="lowerLetter"/>
+      <w:lvlText w:val="%5."/>
+      <w:lvlJc w:val="left"/>
+      <w:pPr>
+        <w:ind w:left="3600" w:hanging="360"/>
+      </w:pPr>
+    </w:lvl>
+    <w:lvl w:ilvl="5" w:tplc="0409001B" w:tentative="1">
+      <w:start w:val="1"/>
+      <w:numFmt w:val="lowerRoman"/>
+      <w:lvlText w:val="%6."/>
+      <w:lvlJc w:val="right"/>
+      <w:pPr>
+        <w:ind w:left="4320" w:hanging="180"/>
+      </w:pPr>
+    </w:lvl>
+    <w:lvl w:ilvl="6" w:tplc="0409000F" w:tentative="1">
+      <w:start w:val="1"/>
+      <w:numFmt w:val="decimal"/>
+      <w:lvlText w:val="%7."/>
+      <w:lvlJc w:val="left"/>
+      <w:pPr>
+        <w:ind w:left="5040" w:hanging="360"/>
+      </w:pPr>
+    </w:lvl>
+    <w:lvl w:ilvl="7" w:tplc="04090019" w:tentative="1">
+      <w:start w:val="1"/>
+      <w:numFmt w:val="lowerLetter"/>
+      <w:lvlText w:val="%8."/>
+      <w:lvlJc w:val="left"/>
+      <w:pPr>
+        <w:ind w:left="5760" w:hanging="360"/>
+      </w:pPr>
+    </w:lvl>
+    <w:lvl w:ilvl="8" w:tplc="0409001B" w:tentative="1">
+      <w:start w:val="1"/>
+      <w:numFmt w:val="lowerRoman"/>
+      <w:lvlText w:val="%9."/>
+      <w:lvlJc w:val="right"/>
+      <w:pPr>
+        <w:ind w:left="6480" w:hanging="180"/>
+      </w:pPr>
+    </w:lvl>
+  </w:abstractNum>
+  <w:abstractNum w:abstractNumId="35" w15:restartNumberingAfterBreak="0">
     <w:nsid w:val="66EF1B32"/>
     <w:multiLevelType w:val="hybridMultilevel"/>
     <w:tmpl w:val="EDFCA3CC"/>
@@ -8063,8 +11464,720 @@
       </w:pPr>
     </w:lvl>
   </w:abstractNum>
+  <w:abstractNum w:abstractNumId="36" w15:restartNumberingAfterBreak="0">
+    <w:nsid w:val="67D05991"/>
+    <w:multiLevelType w:val="hybridMultilevel"/>
+    <w:tmpl w:val="BBC88DB8"/>
+    <w:lvl w:ilvl="0" w:tplc="1A3CF252">
+      <w:start w:val="1"/>
+      <w:numFmt w:val="decimal"/>
+      <w:lvlText w:val="%1."/>
+      <w:lvlJc w:val="left"/>
+      <w:pPr>
+        <w:ind w:left="720" w:hanging="360"/>
+      </w:pPr>
+      <w:rPr>
+        <w:rFonts w:hint="default"/>
+      </w:rPr>
+    </w:lvl>
+    <w:lvl w:ilvl="1" w:tplc="04090019" w:tentative="1">
+      <w:start w:val="1"/>
+      <w:numFmt w:val="lowerLetter"/>
+      <w:lvlText w:val="%2."/>
+      <w:lvlJc w:val="left"/>
+      <w:pPr>
+        <w:ind w:left="1440" w:hanging="360"/>
+      </w:pPr>
+    </w:lvl>
+    <w:lvl w:ilvl="2" w:tplc="0409001B" w:tentative="1">
+      <w:start w:val="1"/>
+      <w:numFmt w:val="lowerRoman"/>
+      <w:lvlText w:val="%3."/>
+      <w:lvlJc w:val="right"/>
+      <w:pPr>
+        <w:ind w:left="2160" w:hanging="180"/>
+      </w:pPr>
+    </w:lvl>
+    <w:lvl w:ilvl="3" w:tplc="0409000F" w:tentative="1">
+      <w:start w:val="1"/>
+      <w:numFmt w:val="decimal"/>
+      <w:lvlText w:val="%4."/>
+      <w:lvlJc w:val="left"/>
+      <w:pPr>
+        <w:ind w:left="2880" w:hanging="360"/>
+      </w:pPr>
+    </w:lvl>
+    <w:lvl w:ilvl="4" w:tplc="04090019" w:tentative="1">
+      <w:start w:val="1"/>
+      <w:numFmt w:val="lowerLetter"/>
+      <w:lvlText w:val="%5."/>
+      <w:lvlJc w:val="left"/>
+      <w:pPr>
+        <w:ind w:left="3600" w:hanging="360"/>
+      </w:pPr>
+    </w:lvl>
+    <w:lvl w:ilvl="5" w:tplc="0409001B" w:tentative="1">
+      <w:start w:val="1"/>
+      <w:numFmt w:val="lowerRoman"/>
+      <w:lvlText w:val="%6."/>
+      <w:lvlJc w:val="right"/>
+      <w:pPr>
+        <w:ind w:left="4320" w:hanging="180"/>
+      </w:pPr>
+    </w:lvl>
+    <w:lvl w:ilvl="6" w:tplc="0409000F" w:tentative="1">
+      <w:start w:val="1"/>
+      <w:numFmt w:val="decimal"/>
+      <w:lvlText w:val="%7."/>
+      <w:lvlJc w:val="left"/>
+      <w:pPr>
+        <w:ind w:left="5040" w:hanging="360"/>
+      </w:pPr>
+    </w:lvl>
+    <w:lvl w:ilvl="7" w:tplc="04090019" w:tentative="1">
+      <w:start w:val="1"/>
+      <w:numFmt w:val="lowerLetter"/>
+      <w:lvlText w:val="%8."/>
+      <w:lvlJc w:val="left"/>
+      <w:pPr>
+        <w:ind w:left="5760" w:hanging="360"/>
+      </w:pPr>
+    </w:lvl>
+    <w:lvl w:ilvl="8" w:tplc="0409001B" w:tentative="1">
+      <w:start w:val="1"/>
+      <w:numFmt w:val="lowerRoman"/>
+      <w:lvlText w:val="%9."/>
+      <w:lvlJc w:val="right"/>
+      <w:pPr>
+        <w:ind w:left="6480" w:hanging="180"/>
+      </w:pPr>
+    </w:lvl>
+  </w:abstractNum>
+  <w:abstractNum w:abstractNumId="37" w15:restartNumberingAfterBreak="0">
+    <w:nsid w:val="6C7336F2"/>
+    <w:multiLevelType w:val="hybridMultilevel"/>
+    <w:tmpl w:val="16900548"/>
+    <w:lvl w:ilvl="0" w:tplc="1FD805E8">
+      <w:start w:val="1"/>
+      <w:numFmt w:val="decimal"/>
+      <w:lvlText w:val="%1."/>
+      <w:lvlJc w:val="left"/>
+      <w:pPr>
+        <w:ind w:left="720" w:hanging="360"/>
+      </w:pPr>
+      <w:rPr>
+        <w:rFonts w:hint="default"/>
+      </w:rPr>
+    </w:lvl>
+    <w:lvl w:ilvl="1" w:tplc="04090019" w:tentative="1">
+      <w:start w:val="1"/>
+      <w:numFmt w:val="lowerLetter"/>
+      <w:lvlText w:val="%2."/>
+      <w:lvlJc w:val="left"/>
+      <w:pPr>
+        <w:ind w:left="1440" w:hanging="360"/>
+      </w:pPr>
+    </w:lvl>
+    <w:lvl w:ilvl="2" w:tplc="0409001B" w:tentative="1">
+      <w:start w:val="1"/>
+      <w:numFmt w:val="lowerRoman"/>
+      <w:lvlText w:val="%3."/>
+      <w:lvlJc w:val="right"/>
+      <w:pPr>
+        <w:ind w:left="2160" w:hanging="180"/>
+      </w:pPr>
+    </w:lvl>
+    <w:lvl w:ilvl="3" w:tplc="0409000F" w:tentative="1">
+      <w:start w:val="1"/>
+      <w:numFmt w:val="decimal"/>
+      <w:lvlText w:val="%4."/>
+      <w:lvlJc w:val="left"/>
+      <w:pPr>
+        <w:ind w:left="2880" w:hanging="360"/>
+      </w:pPr>
+    </w:lvl>
+    <w:lvl w:ilvl="4" w:tplc="04090019" w:tentative="1">
+      <w:start w:val="1"/>
+      <w:numFmt w:val="lowerLetter"/>
+      <w:lvlText w:val="%5."/>
+      <w:lvlJc w:val="left"/>
+      <w:pPr>
+        <w:ind w:left="3600" w:hanging="360"/>
+      </w:pPr>
+    </w:lvl>
+    <w:lvl w:ilvl="5" w:tplc="0409001B" w:tentative="1">
+      <w:start w:val="1"/>
+      <w:numFmt w:val="lowerRoman"/>
+      <w:lvlText w:val="%6."/>
+      <w:lvlJc w:val="right"/>
+      <w:pPr>
+        <w:ind w:left="4320" w:hanging="180"/>
+      </w:pPr>
+    </w:lvl>
+    <w:lvl w:ilvl="6" w:tplc="0409000F" w:tentative="1">
+      <w:start w:val="1"/>
+      <w:numFmt w:val="decimal"/>
+      <w:lvlText w:val="%7."/>
+      <w:lvlJc w:val="left"/>
+      <w:pPr>
+        <w:ind w:left="5040" w:hanging="360"/>
+      </w:pPr>
+    </w:lvl>
+    <w:lvl w:ilvl="7" w:tplc="04090019" w:tentative="1">
+      <w:start w:val="1"/>
+      <w:numFmt w:val="lowerLetter"/>
+      <w:lvlText w:val="%8."/>
+      <w:lvlJc w:val="left"/>
+      <w:pPr>
+        <w:ind w:left="5760" w:hanging="360"/>
+      </w:pPr>
+    </w:lvl>
+    <w:lvl w:ilvl="8" w:tplc="0409001B" w:tentative="1">
+      <w:start w:val="1"/>
+      <w:numFmt w:val="lowerRoman"/>
+      <w:lvlText w:val="%9."/>
+      <w:lvlJc w:val="right"/>
+      <w:pPr>
+        <w:ind w:left="6480" w:hanging="180"/>
+      </w:pPr>
+    </w:lvl>
+  </w:abstractNum>
+  <w:abstractNum w:abstractNumId="38" w15:restartNumberingAfterBreak="0">
+    <w:nsid w:val="6CF664EC"/>
+    <w:multiLevelType w:val="hybridMultilevel"/>
+    <w:tmpl w:val="CA50F27E"/>
+    <w:lvl w:ilvl="0" w:tplc="5D4EFB7E">
+      <w:start w:val="1"/>
+      <w:numFmt w:val="decimal"/>
+      <w:lvlText w:val="%1."/>
+      <w:lvlJc w:val="left"/>
+      <w:pPr>
+        <w:ind w:left="720" w:hanging="360"/>
+      </w:pPr>
+      <w:rPr>
+        <w:rFonts w:hint="default"/>
+      </w:rPr>
+    </w:lvl>
+    <w:lvl w:ilvl="1" w:tplc="04090019" w:tentative="1">
+      <w:start w:val="1"/>
+      <w:numFmt w:val="lowerLetter"/>
+      <w:lvlText w:val="%2."/>
+      <w:lvlJc w:val="left"/>
+      <w:pPr>
+        <w:ind w:left="1440" w:hanging="360"/>
+      </w:pPr>
+    </w:lvl>
+    <w:lvl w:ilvl="2" w:tplc="0409001B" w:tentative="1">
+      <w:start w:val="1"/>
+      <w:numFmt w:val="lowerRoman"/>
+      <w:lvlText w:val="%3."/>
+      <w:lvlJc w:val="right"/>
+      <w:pPr>
+        <w:ind w:left="2160" w:hanging="180"/>
+      </w:pPr>
+    </w:lvl>
+    <w:lvl w:ilvl="3" w:tplc="0409000F" w:tentative="1">
+      <w:start w:val="1"/>
+      <w:numFmt w:val="decimal"/>
+      <w:lvlText w:val="%4."/>
+      <w:lvlJc w:val="left"/>
+      <w:pPr>
+        <w:ind w:left="2880" w:hanging="360"/>
+      </w:pPr>
+    </w:lvl>
+    <w:lvl w:ilvl="4" w:tplc="04090019" w:tentative="1">
+      <w:start w:val="1"/>
+      <w:numFmt w:val="lowerLetter"/>
+      <w:lvlText w:val="%5."/>
+      <w:lvlJc w:val="left"/>
+      <w:pPr>
+        <w:ind w:left="3600" w:hanging="360"/>
+      </w:pPr>
+    </w:lvl>
+    <w:lvl w:ilvl="5" w:tplc="0409001B" w:tentative="1">
+      <w:start w:val="1"/>
+      <w:numFmt w:val="lowerRoman"/>
+      <w:lvlText w:val="%6."/>
+      <w:lvlJc w:val="right"/>
+      <w:pPr>
+        <w:ind w:left="4320" w:hanging="180"/>
+      </w:pPr>
+    </w:lvl>
+    <w:lvl w:ilvl="6" w:tplc="0409000F" w:tentative="1">
+      <w:start w:val="1"/>
+      <w:numFmt w:val="decimal"/>
+      <w:lvlText w:val="%7."/>
+      <w:lvlJc w:val="left"/>
+      <w:pPr>
+        <w:ind w:left="5040" w:hanging="360"/>
+      </w:pPr>
+    </w:lvl>
+    <w:lvl w:ilvl="7" w:tplc="04090019" w:tentative="1">
+      <w:start w:val="1"/>
+      <w:numFmt w:val="lowerLetter"/>
+      <w:lvlText w:val="%8."/>
+      <w:lvlJc w:val="left"/>
+      <w:pPr>
+        <w:ind w:left="5760" w:hanging="360"/>
+      </w:pPr>
+    </w:lvl>
+    <w:lvl w:ilvl="8" w:tplc="0409001B" w:tentative="1">
+      <w:start w:val="1"/>
+      <w:numFmt w:val="lowerRoman"/>
+      <w:lvlText w:val="%9."/>
+      <w:lvlJc w:val="right"/>
+      <w:pPr>
+        <w:ind w:left="6480" w:hanging="180"/>
+      </w:pPr>
+    </w:lvl>
+  </w:abstractNum>
+  <w:abstractNum w:abstractNumId="39" w15:restartNumberingAfterBreak="0">
+    <w:nsid w:val="6F530353"/>
+    <w:multiLevelType w:val="hybridMultilevel"/>
+    <w:tmpl w:val="A030E6CE"/>
+    <w:lvl w:ilvl="0" w:tplc="DD84B91A">
+      <w:start w:val="1"/>
+      <w:numFmt w:val="decimal"/>
+      <w:lvlText w:val="%1."/>
+      <w:lvlJc w:val="left"/>
+      <w:pPr>
+        <w:ind w:left="720" w:hanging="360"/>
+      </w:pPr>
+      <w:rPr>
+        <w:rFonts w:hint="default"/>
+      </w:rPr>
+    </w:lvl>
+    <w:lvl w:ilvl="1" w:tplc="04090019" w:tentative="1">
+      <w:start w:val="1"/>
+      <w:numFmt w:val="lowerLetter"/>
+      <w:lvlText w:val="%2."/>
+      <w:lvlJc w:val="left"/>
+      <w:pPr>
+        <w:ind w:left="1440" w:hanging="360"/>
+      </w:pPr>
+    </w:lvl>
+    <w:lvl w:ilvl="2" w:tplc="0409001B" w:tentative="1">
+      <w:start w:val="1"/>
+      <w:numFmt w:val="lowerRoman"/>
+      <w:lvlText w:val="%3."/>
+      <w:lvlJc w:val="right"/>
+      <w:pPr>
+        <w:ind w:left="2160" w:hanging="180"/>
+      </w:pPr>
+    </w:lvl>
+    <w:lvl w:ilvl="3" w:tplc="0409000F" w:tentative="1">
+      <w:start w:val="1"/>
+      <w:numFmt w:val="decimal"/>
+      <w:lvlText w:val="%4."/>
+      <w:lvlJc w:val="left"/>
+      <w:pPr>
+        <w:ind w:left="2880" w:hanging="360"/>
+      </w:pPr>
+    </w:lvl>
+    <w:lvl w:ilvl="4" w:tplc="04090019" w:tentative="1">
+      <w:start w:val="1"/>
+      <w:numFmt w:val="lowerLetter"/>
+      <w:lvlText w:val="%5."/>
+      <w:lvlJc w:val="left"/>
+      <w:pPr>
+        <w:ind w:left="3600" w:hanging="360"/>
+      </w:pPr>
+    </w:lvl>
+    <w:lvl w:ilvl="5" w:tplc="0409001B" w:tentative="1">
+      <w:start w:val="1"/>
+      <w:numFmt w:val="lowerRoman"/>
+      <w:lvlText w:val="%6."/>
+      <w:lvlJc w:val="right"/>
+      <w:pPr>
+        <w:ind w:left="4320" w:hanging="180"/>
+      </w:pPr>
+    </w:lvl>
+    <w:lvl w:ilvl="6" w:tplc="0409000F" w:tentative="1">
+      <w:start w:val="1"/>
+      <w:numFmt w:val="decimal"/>
+      <w:lvlText w:val="%7."/>
+      <w:lvlJc w:val="left"/>
+      <w:pPr>
+        <w:ind w:left="5040" w:hanging="360"/>
+      </w:pPr>
+    </w:lvl>
+    <w:lvl w:ilvl="7" w:tplc="04090019" w:tentative="1">
+      <w:start w:val="1"/>
+      <w:numFmt w:val="lowerLetter"/>
+      <w:lvlText w:val="%8."/>
+      <w:lvlJc w:val="left"/>
+      <w:pPr>
+        <w:ind w:left="5760" w:hanging="360"/>
+      </w:pPr>
+    </w:lvl>
+    <w:lvl w:ilvl="8" w:tplc="0409001B" w:tentative="1">
+      <w:start w:val="1"/>
+      <w:numFmt w:val="lowerRoman"/>
+      <w:lvlText w:val="%9."/>
+      <w:lvlJc w:val="right"/>
+      <w:pPr>
+        <w:ind w:left="6480" w:hanging="180"/>
+      </w:pPr>
+    </w:lvl>
+  </w:abstractNum>
+  <w:abstractNum w:abstractNumId="40" w15:restartNumberingAfterBreak="0">
+    <w:nsid w:val="6FF27612"/>
+    <w:multiLevelType w:val="hybridMultilevel"/>
+    <w:tmpl w:val="15A0F4F6"/>
+    <w:lvl w:ilvl="0" w:tplc="0E7AD2B6">
+      <w:start w:val="1"/>
+      <w:numFmt w:val="decimal"/>
+      <w:lvlText w:val="%1."/>
+      <w:lvlJc w:val="left"/>
+      <w:pPr>
+        <w:ind w:left="720" w:hanging="360"/>
+      </w:pPr>
+      <w:rPr>
+        <w:rFonts w:hint="default"/>
+      </w:rPr>
+    </w:lvl>
+    <w:lvl w:ilvl="1" w:tplc="04090019" w:tentative="1">
+      <w:start w:val="1"/>
+      <w:numFmt w:val="lowerLetter"/>
+      <w:lvlText w:val="%2."/>
+      <w:lvlJc w:val="left"/>
+      <w:pPr>
+        <w:ind w:left="1440" w:hanging="360"/>
+      </w:pPr>
+    </w:lvl>
+    <w:lvl w:ilvl="2" w:tplc="0409001B" w:tentative="1">
+      <w:start w:val="1"/>
+      <w:numFmt w:val="lowerRoman"/>
+      <w:lvlText w:val="%3."/>
+      <w:lvlJc w:val="right"/>
+      <w:pPr>
+        <w:ind w:left="2160" w:hanging="180"/>
+      </w:pPr>
+    </w:lvl>
+    <w:lvl w:ilvl="3" w:tplc="0409000F" w:tentative="1">
+      <w:start w:val="1"/>
+      <w:numFmt w:val="decimal"/>
+      <w:lvlText w:val="%4."/>
+      <w:lvlJc w:val="left"/>
+      <w:pPr>
+        <w:ind w:left="2880" w:hanging="360"/>
+      </w:pPr>
+    </w:lvl>
+    <w:lvl w:ilvl="4" w:tplc="04090019" w:tentative="1">
+      <w:start w:val="1"/>
+      <w:numFmt w:val="lowerLetter"/>
+      <w:lvlText w:val="%5."/>
+      <w:lvlJc w:val="left"/>
+      <w:pPr>
+        <w:ind w:left="3600" w:hanging="360"/>
+      </w:pPr>
+    </w:lvl>
+    <w:lvl w:ilvl="5" w:tplc="0409001B" w:tentative="1">
+      <w:start w:val="1"/>
+      <w:numFmt w:val="lowerRoman"/>
+      <w:lvlText w:val="%6."/>
+      <w:lvlJc w:val="right"/>
+      <w:pPr>
+        <w:ind w:left="4320" w:hanging="180"/>
+      </w:pPr>
+    </w:lvl>
+    <w:lvl w:ilvl="6" w:tplc="0409000F" w:tentative="1">
+      <w:start w:val="1"/>
+      <w:numFmt w:val="decimal"/>
+      <w:lvlText w:val="%7."/>
+      <w:lvlJc w:val="left"/>
+      <w:pPr>
+        <w:ind w:left="5040" w:hanging="360"/>
+      </w:pPr>
+    </w:lvl>
+    <w:lvl w:ilvl="7" w:tplc="04090019" w:tentative="1">
+      <w:start w:val="1"/>
+      <w:numFmt w:val="lowerLetter"/>
+      <w:lvlText w:val="%8."/>
+      <w:lvlJc w:val="left"/>
+      <w:pPr>
+        <w:ind w:left="5760" w:hanging="360"/>
+      </w:pPr>
+    </w:lvl>
+    <w:lvl w:ilvl="8" w:tplc="0409001B" w:tentative="1">
+      <w:start w:val="1"/>
+      <w:numFmt w:val="lowerRoman"/>
+      <w:lvlText w:val="%9."/>
+      <w:lvlJc w:val="right"/>
+      <w:pPr>
+        <w:ind w:left="6480" w:hanging="180"/>
+      </w:pPr>
+    </w:lvl>
+  </w:abstractNum>
+  <w:abstractNum w:abstractNumId="41" w15:restartNumberingAfterBreak="0">
+    <w:nsid w:val="755F0C3A"/>
+    <w:multiLevelType w:val="hybridMultilevel"/>
+    <w:tmpl w:val="32741E0C"/>
+    <w:lvl w:ilvl="0" w:tplc="852C4DDA">
+      <w:start w:val="1"/>
+      <w:numFmt w:val="decimal"/>
+      <w:lvlText w:val="%1."/>
+      <w:lvlJc w:val="left"/>
+      <w:pPr>
+        <w:ind w:left="720" w:hanging="360"/>
+      </w:pPr>
+      <w:rPr>
+        <w:rFonts w:hint="default"/>
+      </w:rPr>
+    </w:lvl>
+    <w:lvl w:ilvl="1" w:tplc="04090019" w:tentative="1">
+      <w:start w:val="1"/>
+      <w:numFmt w:val="lowerLetter"/>
+      <w:lvlText w:val="%2."/>
+      <w:lvlJc w:val="left"/>
+      <w:pPr>
+        <w:ind w:left="1440" w:hanging="360"/>
+      </w:pPr>
+    </w:lvl>
+    <w:lvl w:ilvl="2" w:tplc="0409001B" w:tentative="1">
+      <w:start w:val="1"/>
+      <w:numFmt w:val="lowerRoman"/>
+      <w:lvlText w:val="%3."/>
+      <w:lvlJc w:val="right"/>
+      <w:pPr>
+        <w:ind w:left="2160" w:hanging="180"/>
+      </w:pPr>
+    </w:lvl>
+    <w:lvl w:ilvl="3" w:tplc="0409000F" w:tentative="1">
+      <w:start w:val="1"/>
+      <w:numFmt w:val="decimal"/>
+      <w:lvlText w:val="%4."/>
+      <w:lvlJc w:val="left"/>
+      <w:pPr>
+        <w:ind w:left="2880" w:hanging="360"/>
+      </w:pPr>
+    </w:lvl>
+    <w:lvl w:ilvl="4" w:tplc="04090019" w:tentative="1">
+      <w:start w:val="1"/>
+      <w:numFmt w:val="lowerLetter"/>
+      <w:lvlText w:val="%5."/>
+      <w:lvlJc w:val="left"/>
+      <w:pPr>
+        <w:ind w:left="3600" w:hanging="360"/>
+      </w:pPr>
+    </w:lvl>
+    <w:lvl w:ilvl="5" w:tplc="0409001B" w:tentative="1">
+      <w:start w:val="1"/>
+      <w:numFmt w:val="lowerRoman"/>
+      <w:lvlText w:val="%6."/>
+      <w:lvlJc w:val="right"/>
+      <w:pPr>
+        <w:ind w:left="4320" w:hanging="180"/>
+      </w:pPr>
+    </w:lvl>
+    <w:lvl w:ilvl="6" w:tplc="0409000F" w:tentative="1">
+      <w:start w:val="1"/>
+      <w:numFmt w:val="decimal"/>
+      <w:lvlText w:val="%7."/>
+      <w:lvlJc w:val="left"/>
+      <w:pPr>
+        <w:ind w:left="5040" w:hanging="360"/>
+      </w:pPr>
+    </w:lvl>
+    <w:lvl w:ilvl="7" w:tplc="04090019" w:tentative="1">
+      <w:start w:val="1"/>
+      <w:numFmt w:val="lowerLetter"/>
+      <w:lvlText w:val="%8."/>
+      <w:lvlJc w:val="left"/>
+      <w:pPr>
+        <w:ind w:left="5760" w:hanging="360"/>
+      </w:pPr>
+    </w:lvl>
+    <w:lvl w:ilvl="8" w:tplc="0409001B" w:tentative="1">
+      <w:start w:val="1"/>
+      <w:numFmt w:val="lowerRoman"/>
+      <w:lvlText w:val="%9."/>
+      <w:lvlJc w:val="right"/>
+      <w:pPr>
+        <w:ind w:left="6480" w:hanging="180"/>
+      </w:pPr>
+    </w:lvl>
+  </w:abstractNum>
+  <w:abstractNum w:abstractNumId="42" w15:restartNumberingAfterBreak="0">
+    <w:nsid w:val="7A4879CF"/>
+    <w:multiLevelType w:val="hybridMultilevel"/>
+    <w:tmpl w:val="EF02E35A"/>
+    <w:lvl w:ilvl="0" w:tplc="2E3CFDD8">
+      <w:start w:val="1"/>
+      <w:numFmt w:val="decimal"/>
+      <w:lvlText w:val="%1."/>
+      <w:lvlJc w:val="left"/>
+      <w:pPr>
+        <w:ind w:left="720" w:hanging="360"/>
+      </w:pPr>
+      <w:rPr>
+        <w:rFonts w:hint="default"/>
+      </w:rPr>
+    </w:lvl>
+    <w:lvl w:ilvl="1" w:tplc="04090019" w:tentative="1">
+      <w:start w:val="1"/>
+      <w:numFmt w:val="lowerLetter"/>
+      <w:lvlText w:val="%2."/>
+      <w:lvlJc w:val="left"/>
+      <w:pPr>
+        <w:ind w:left="1440" w:hanging="360"/>
+      </w:pPr>
+    </w:lvl>
+    <w:lvl w:ilvl="2" w:tplc="0409001B" w:tentative="1">
+      <w:start w:val="1"/>
+      <w:numFmt w:val="lowerRoman"/>
+      <w:lvlText w:val="%3."/>
+      <w:lvlJc w:val="right"/>
+      <w:pPr>
+        <w:ind w:left="2160" w:hanging="180"/>
+      </w:pPr>
+    </w:lvl>
+    <w:lvl w:ilvl="3" w:tplc="0409000F" w:tentative="1">
+      <w:start w:val="1"/>
+      <w:numFmt w:val="decimal"/>
+      <w:lvlText w:val="%4."/>
+      <w:lvlJc w:val="left"/>
+      <w:pPr>
+        <w:ind w:left="2880" w:hanging="360"/>
+      </w:pPr>
+    </w:lvl>
+    <w:lvl w:ilvl="4" w:tplc="04090019" w:tentative="1">
+      <w:start w:val="1"/>
+      <w:numFmt w:val="lowerLetter"/>
+      <w:lvlText w:val="%5."/>
+      <w:lvlJc w:val="left"/>
+      <w:pPr>
+        <w:ind w:left="3600" w:hanging="360"/>
+      </w:pPr>
+    </w:lvl>
+    <w:lvl w:ilvl="5" w:tplc="0409001B" w:tentative="1">
+      <w:start w:val="1"/>
+      <w:numFmt w:val="lowerRoman"/>
+      <w:lvlText w:val="%6."/>
+      <w:lvlJc w:val="right"/>
+      <w:pPr>
+        <w:ind w:left="4320" w:hanging="180"/>
+      </w:pPr>
+    </w:lvl>
+    <w:lvl w:ilvl="6" w:tplc="0409000F" w:tentative="1">
+      <w:start w:val="1"/>
+      <w:numFmt w:val="decimal"/>
+      <w:lvlText w:val="%7."/>
+      <w:lvlJc w:val="left"/>
+      <w:pPr>
+        <w:ind w:left="5040" w:hanging="360"/>
+      </w:pPr>
+    </w:lvl>
+    <w:lvl w:ilvl="7" w:tplc="04090019" w:tentative="1">
+      <w:start w:val="1"/>
+      <w:numFmt w:val="lowerLetter"/>
+      <w:lvlText w:val="%8."/>
+      <w:lvlJc w:val="left"/>
+      <w:pPr>
+        <w:ind w:left="5760" w:hanging="360"/>
+      </w:pPr>
+    </w:lvl>
+    <w:lvl w:ilvl="8" w:tplc="0409001B" w:tentative="1">
+      <w:start w:val="1"/>
+      <w:numFmt w:val="lowerRoman"/>
+      <w:lvlText w:val="%9."/>
+      <w:lvlJc w:val="right"/>
+      <w:pPr>
+        <w:ind w:left="6480" w:hanging="180"/>
+      </w:pPr>
+    </w:lvl>
+  </w:abstractNum>
+  <w:abstractNum w:abstractNumId="43" w15:restartNumberingAfterBreak="0">
+    <w:nsid w:val="7D574C8B"/>
+    <w:multiLevelType w:val="hybridMultilevel"/>
+    <w:tmpl w:val="C4A697B6"/>
+    <w:lvl w:ilvl="0" w:tplc="8514EFC4">
+      <w:start w:val="1"/>
+      <w:numFmt w:val="decimal"/>
+      <w:lvlText w:val="%1."/>
+      <w:lvlJc w:val="left"/>
+      <w:pPr>
+        <w:ind w:left="720" w:hanging="360"/>
+      </w:pPr>
+      <w:rPr>
+        <w:rFonts w:hint="default"/>
+      </w:rPr>
+    </w:lvl>
+    <w:lvl w:ilvl="1" w:tplc="04090019" w:tentative="1">
+      <w:start w:val="1"/>
+      <w:numFmt w:val="lowerLetter"/>
+      <w:lvlText w:val="%2."/>
+      <w:lvlJc w:val="left"/>
+      <w:pPr>
+        <w:ind w:left="1440" w:hanging="360"/>
+      </w:pPr>
+    </w:lvl>
+    <w:lvl w:ilvl="2" w:tplc="0409001B" w:tentative="1">
+      <w:start w:val="1"/>
+      <w:numFmt w:val="lowerRoman"/>
+      <w:lvlText w:val="%3."/>
+      <w:lvlJc w:val="right"/>
+      <w:pPr>
+        <w:ind w:left="2160" w:hanging="180"/>
+      </w:pPr>
+    </w:lvl>
+    <w:lvl w:ilvl="3" w:tplc="0409000F" w:tentative="1">
+      <w:start w:val="1"/>
+      <w:numFmt w:val="decimal"/>
+      <w:lvlText w:val="%4."/>
+      <w:lvlJc w:val="left"/>
+      <w:pPr>
+        <w:ind w:left="2880" w:hanging="360"/>
+      </w:pPr>
+    </w:lvl>
+    <w:lvl w:ilvl="4" w:tplc="04090019" w:tentative="1">
+      <w:start w:val="1"/>
+      <w:numFmt w:val="lowerLetter"/>
+      <w:lvlText w:val="%5."/>
+      <w:lvlJc w:val="left"/>
+      <w:pPr>
+        <w:ind w:left="3600" w:hanging="360"/>
+      </w:pPr>
+    </w:lvl>
+    <w:lvl w:ilvl="5" w:tplc="0409001B" w:tentative="1">
+      <w:start w:val="1"/>
+      <w:numFmt w:val="lowerRoman"/>
+      <w:lvlText w:val="%6."/>
+      <w:lvlJc w:val="right"/>
+      <w:pPr>
+        <w:ind w:left="4320" w:hanging="180"/>
+      </w:pPr>
+    </w:lvl>
+    <w:lvl w:ilvl="6" w:tplc="0409000F" w:tentative="1">
+      <w:start w:val="1"/>
+      <w:numFmt w:val="decimal"/>
+      <w:lvlText w:val="%7."/>
+      <w:lvlJc w:val="left"/>
+      <w:pPr>
+        <w:ind w:left="5040" w:hanging="360"/>
+      </w:pPr>
+    </w:lvl>
+    <w:lvl w:ilvl="7" w:tplc="04090019" w:tentative="1">
+      <w:start w:val="1"/>
+      <w:numFmt w:val="lowerLetter"/>
+      <w:lvlText w:val="%8."/>
+      <w:lvlJc w:val="left"/>
+      <w:pPr>
+        <w:ind w:left="5760" w:hanging="360"/>
+      </w:pPr>
+    </w:lvl>
+    <w:lvl w:ilvl="8" w:tplc="0409001B" w:tentative="1">
+      <w:start w:val="1"/>
+      <w:numFmt w:val="lowerRoman"/>
+      <w:lvlText w:val="%9."/>
+      <w:lvlJc w:val="right"/>
+      <w:pPr>
+        <w:ind w:left="6480" w:hanging="180"/>
+      </w:pPr>
+    </w:lvl>
+  </w:abstractNum>
   <w:num w:numId="1" w16cid:durableId="37166878">
-    <w:abstractNumId w:val="7"/>
+    <w:abstractNumId w:val="23"/>
     <w:lvlOverride w:ilvl="0">
       <w:startOverride w:val="1"/>
     </w:lvlOverride>
@@ -8094,31 +12207,133 @@
     </w:lvlOverride>
   </w:num>
   <w:num w:numId="2" w16cid:durableId="1482384275">
+    <w:abstractNumId w:val="17"/>
+  </w:num>
+  <w:num w:numId="3" w16cid:durableId="1775055771">
     <w:abstractNumId w:val="5"/>
   </w:num>
-  <w:num w:numId="3" w16cid:durableId="1775055771">
+  <w:num w:numId="4" w16cid:durableId="1901479637">
+    <w:abstractNumId w:val="4"/>
+  </w:num>
+  <w:num w:numId="5" w16cid:durableId="287787657">
+    <w:abstractNumId w:val="18"/>
+  </w:num>
+  <w:num w:numId="6" w16cid:durableId="735250847">
+    <w:abstractNumId w:val="28"/>
+  </w:num>
+  <w:num w:numId="7" w16cid:durableId="898130486">
+    <w:abstractNumId w:val="35"/>
+  </w:num>
+  <w:num w:numId="8" w16cid:durableId="622540406">
+    <w:abstractNumId w:val="6"/>
+  </w:num>
+  <w:num w:numId="9" w16cid:durableId="1647932363">
+    <w:abstractNumId w:val="10"/>
+  </w:num>
+  <w:num w:numId="10" w16cid:durableId="1973168844">
+    <w:abstractNumId w:val="3"/>
+  </w:num>
+  <w:num w:numId="11" w16cid:durableId="1156074334">
+    <w:abstractNumId w:val="8"/>
+  </w:num>
+  <w:num w:numId="12" w16cid:durableId="1643344035">
+    <w:abstractNumId w:val="39"/>
+  </w:num>
+  <w:num w:numId="13" w16cid:durableId="2112048139">
+    <w:abstractNumId w:val="26"/>
+  </w:num>
+  <w:num w:numId="14" w16cid:durableId="1853570565">
+    <w:abstractNumId w:val="14"/>
+  </w:num>
+  <w:num w:numId="15" w16cid:durableId="1332106049">
+    <w:abstractNumId w:val="11"/>
+  </w:num>
+  <w:num w:numId="16" w16cid:durableId="363746769">
+    <w:abstractNumId w:val="32"/>
+  </w:num>
+  <w:num w:numId="17" w16cid:durableId="1747993453">
+    <w:abstractNumId w:val="13"/>
+  </w:num>
+  <w:num w:numId="18" w16cid:durableId="228805938">
+    <w:abstractNumId w:val="43"/>
+  </w:num>
+  <w:num w:numId="19" w16cid:durableId="844245573">
+    <w:abstractNumId w:val="33"/>
+  </w:num>
+  <w:num w:numId="20" w16cid:durableId="738290627">
+    <w:abstractNumId w:val="0"/>
+  </w:num>
+  <w:num w:numId="21" w16cid:durableId="1989164767">
+    <w:abstractNumId w:val="27"/>
+  </w:num>
+  <w:num w:numId="22" w16cid:durableId="1283227216">
+    <w:abstractNumId w:val="16"/>
+  </w:num>
+  <w:num w:numId="23" w16cid:durableId="905604757">
+    <w:abstractNumId w:val="37"/>
+  </w:num>
+  <w:num w:numId="24" w16cid:durableId="961109475">
+    <w:abstractNumId w:val="36"/>
+  </w:num>
+  <w:num w:numId="25" w16cid:durableId="1536625838">
+    <w:abstractNumId w:val="31"/>
+  </w:num>
+  <w:num w:numId="26" w16cid:durableId="989670957">
+    <w:abstractNumId w:val="38"/>
+  </w:num>
+  <w:num w:numId="27" w16cid:durableId="1061751693">
+    <w:abstractNumId w:val="29"/>
+  </w:num>
+  <w:num w:numId="28" w16cid:durableId="165947455">
+    <w:abstractNumId w:val="20"/>
+  </w:num>
+  <w:num w:numId="29" w16cid:durableId="1419063914">
+    <w:abstractNumId w:val="41"/>
+  </w:num>
+  <w:num w:numId="30" w16cid:durableId="2110808965">
+    <w:abstractNumId w:val="1"/>
+  </w:num>
+  <w:num w:numId="31" w16cid:durableId="807817898">
+    <w:abstractNumId w:val="40"/>
+  </w:num>
+  <w:num w:numId="32" w16cid:durableId="931939449">
+    <w:abstractNumId w:val="42"/>
+  </w:num>
+  <w:num w:numId="33" w16cid:durableId="1350175949">
+    <w:abstractNumId w:val="7"/>
+  </w:num>
+  <w:num w:numId="34" w16cid:durableId="869076312">
+    <w:abstractNumId w:val="15"/>
+  </w:num>
+  <w:num w:numId="35" w16cid:durableId="1510750166">
+    <w:abstractNumId w:val="24"/>
+  </w:num>
+  <w:num w:numId="36" w16cid:durableId="895631589">
     <w:abstractNumId w:val="2"/>
   </w:num>
-  <w:num w:numId="4" w16cid:durableId="1901479637">
-    <w:abstractNumId w:val="1"/>
+  <w:num w:numId="37" w16cid:durableId="2017413699">
+    <w:abstractNumId w:val="12"/>
   </w:num>
-  <w:num w:numId="5" w16cid:durableId="287787657">
-    <w:abstractNumId w:val="6"/>
+  <w:num w:numId="38" w16cid:durableId="1677924753">
+    <w:abstractNumId w:val="30"/>
   </w:num>
-  <w:num w:numId="6" w16cid:durableId="735250847">
-    <w:abstractNumId w:val="8"/>
-  </w:num>
-  <w:num w:numId="7" w16cid:durableId="898130486">
+  <w:num w:numId="39" w16cid:durableId="380860953">
     <w:abstractNumId w:val="9"/>
   </w:num>
-  <w:num w:numId="8" w16cid:durableId="622540406">
-    <w:abstractNumId w:val="3"/>
+  <w:num w:numId="40" w16cid:durableId="1524976211">
+    <w:abstractNumId w:val="19"/>
   </w:num>
-  <w:num w:numId="9" w16cid:durableId="1647932363">
-    <w:abstractNumId w:val="4"/>
+  <w:num w:numId="41" w16cid:durableId="1114861070">
+    <w:abstractNumId w:val="25"/>
   </w:num>
-  <w:num w:numId="10" w16cid:durableId="1973168844">
-    <w:abstractNumId w:val="0"/>
+  <w:num w:numId="42" w16cid:durableId="1575119805">
+    <w:abstractNumId w:val="34"/>
+  </w:num>
+  <w:num w:numId="43" w16cid:durableId="1097484332">
+    <w:abstractNumId w:val="21"/>
+  </w:num>
+  <w:num w:numId="44" w16cid:durableId="86004824">
+    <w:abstractNumId w:val="22"/>
   </w:num>
   <w:numIdMacAtCleanup w:val="7"/>
 </w:numbering>

</xml_diff>

<commit_message>
added BPMN for existing system
</commit_message>
<xml_diff>
--- a/Reports/Sec-3_Group-1_Final_Report.docx
+++ b/Reports/Sec-3_Group-1_Final_Report.docx
@@ -954,7 +954,7 @@
           <w:r>
             <w:fldChar w:fldCharType="separate"/>
           </w:r>
-          <w:hyperlink w:anchor="_Toc110183471" w:history="1">
+          <w:hyperlink w:anchor="_Toc110463432" w:history="1">
             <w:r>
               <w:rPr>
                 <w:rStyle w:val="Hyperlink"/>
@@ -981,7 +981,7 @@
                 <w:noProof/>
                 <w:webHidden/>
               </w:rPr>
-              <w:instrText xml:space="preserve"> PAGEREF _Toc110183471 \h </w:instrText>
+              <w:instrText xml:space="preserve"> PAGEREF _Toc110463432 \h </w:instrText>
             </w:r>
             <w:r>
               <w:rPr>
@@ -1023,7 +1023,7 @@
               <w:sz w:val="22"/>
             </w:rPr>
           </w:pPr>
-          <w:hyperlink w:anchor="_Toc110183472" w:history="1">
+          <w:hyperlink w:anchor="_Toc110463433" w:history="1">
             <w:r>
               <w:rPr>
                 <w:rStyle w:val="Hyperlink"/>
@@ -1059,7 +1059,7 @@
               <w:rPr>
                 <w:webHidden/>
               </w:rPr>
-              <w:instrText xml:space="preserve"> PAGEREF _Toc110183472 \h </w:instrText>
+              <w:instrText xml:space="preserve"> PAGEREF _Toc110463433 \h </w:instrText>
             </w:r>
             <w:r>
               <w:rPr>
@@ -1097,7 +1097,7 @@
               <w:sz w:val="22"/>
             </w:rPr>
           </w:pPr>
-          <w:hyperlink w:anchor="_Toc110183473" w:history="1">
+          <w:hyperlink w:anchor="_Toc110463434" w:history="1">
             <w:r>
               <w:rPr>
                 <w:rStyle w:val="Hyperlink"/>
@@ -1133,7 +1133,7 @@
               <w:rPr>
                 <w:webHidden/>
               </w:rPr>
-              <w:instrText xml:space="preserve"> PAGEREF _Toc110183473 \h </w:instrText>
+              <w:instrText xml:space="preserve"> PAGEREF _Toc110463434 \h </w:instrText>
             </w:r>
             <w:r>
               <w:rPr>
@@ -1171,7 +1171,7 @@
               <w:sz w:val="22"/>
             </w:rPr>
           </w:pPr>
-          <w:hyperlink w:anchor="_Toc110183474" w:history="1">
+          <w:hyperlink w:anchor="_Toc110463435" w:history="1">
             <w:r>
               <w:rPr>
                 <w:rStyle w:val="Hyperlink"/>
@@ -1207,7 +1207,7 @@
               <w:rPr>
                 <w:webHidden/>
               </w:rPr>
-              <w:instrText xml:space="preserve"> PAGEREF _Toc110183474 \h </w:instrText>
+              <w:instrText xml:space="preserve"> PAGEREF _Toc110463435 \h </w:instrText>
             </w:r>
             <w:r>
               <w:rPr>
@@ -1245,7 +1245,7 @@
               <w:sz w:val="22"/>
             </w:rPr>
           </w:pPr>
-          <w:hyperlink w:anchor="_Toc110183475" w:history="1">
+          <w:hyperlink w:anchor="_Toc110463436" w:history="1">
             <w:r>
               <w:rPr>
                 <w:rStyle w:val="Hyperlink"/>
@@ -1281,7 +1281,7 @@
               <w:rPr>
                 <w:webHidden/>
               </w:rPr>
-              <w:instrText xml:space="preserve"> PAGEREF _Toc110183475 \h </w:instrText>
+              <w:instrText xml:space="preserve"> PAGEREF _Toc110463436 \h </w:instrText>
             </w:r>
             <w:r>
               <w:rPr>
@@ -1316,7 +1316,7 @@
               <w:sz w:val="22"/>
             </w:rPr>
           </w:pPr>
-          <w:hyperlink w:anchor="_Toc110183476" w:history="1">
+          <w:hyperlink w:anchor="_Toc110463437" w:history="1">
             <w:r>
               <w:rPr>
                 <w:rStyle w:val="Hyperlink"/>
@@ -1339,7 +1339,7 @@
               <w:rPr>
                 <w:webHidden/>
               </w:rPr>
-              <w:instrText xml:space="preserve"> PAGEREF _Toc110183476 \h </w:instrText>
+              <w:instrText xml:space="preserve"> PAGEREF _Toc110463437 \h </w:instrText>
             </w:r>
             <w:r>
               <w:rPr>
@@ -1377,7 +1377,7 @@
               <w:sz w:val="22"/>
             </w:rPr>
           </w:pPr>
-          <w:hyperlink w:anchor="_Toc110183477" w:history="1">
+          <w:hyperlink w:anchor="_Toc110463438" w:history="1">
             <w:r>
               <w:rPr>
                 <w:rStyle w:val="Hyperlink"/>
@@ -1413,7 +1413,7 @@
               <w:rPr>
                 <w:webHidden/>
               </w:rPr>
-              <w:instrText xml:space="preserve"> PAGEREF _Toc110183477 \h </w:instrText>
+              <w:instrText xml:space="preserve"> PAGEREF _Toc110463438 \h </w:instrText>
             </w:r>
             <w:r>
               <w:rPr>
@@ -1451,7 +1451,7 @@
               <w:sz w:val="22"/>
             </w:rPr>
           </w:pPr>
-          <w:hyperlink w:anchor="_Toc110183478" w:history="1">
+          <w:hyperlink w:anchor="_Toc110463439" w:history="1">
             <w:r>
               <w:rPr>
                 <w:rStyle w:val="Hyperlink"/>
@@ -1487,7 +1487,7 @@
               <w:rPr>
                 <w:webHidden/>
               </w:rPr>
-              <w:instrText xml:space="preserve"> PAGEREF _Toc110183478 \h </w:instrText>
+              <w:instrText xml:space="preserve"> PAGEREF _Toc110463439 \h </w:instrText>
             </w:r>
             <w:r>
               <w:rPr>
@@ -1525,7 +1525,7 @@
               <w:sz w:val="22"/>
             </w:rPr>
           </w:pPr>
-          <w:hyperlink w:anchor="_Toc110183479" w:history="1">
+          <w:hyperlink w:anchor="_Toc110463440" w:history="1">
             <w:r>
               <w:rPr>
                 <w:rStyle w:val="Hyperlink"/>
@@ -1561,7 +1561,7 @@
               <w:rPr>
                 <w:webHidden/>
               </w:rPr>
-              <w:instrText xml:space="preserve"> PAGEREF _Toc110183479 \h </w:instrText>
+              <w:instrText xml:space="preserve"> PAGEREF _Toc110463440 \h </w:instrText>
             </w:r>
             <w:r>
               <w:rPr>
@@ -1599,7 +1599,7 @@
               <w:sz w:val="22"/>
             </w:rPr>
           </w:pPr>
-          <w:hyperlink w:anchor="_Toc110183480" w:history="1">
+          <w:hyperlink w:anchor="_Toc110463441" w:history="1">
             <w:r>
               <w:rPr>
                 <w:rStyle w:val="Hyperlink"/>
@@ -1635,7 +1635,7 @@
               <w:rPr>
                 <w:webHidden/>
               </w:rPr>
-              <w:instrText xml:space="preserve"> PAGEREF _Toc110183480 \h </w:instrText>
+              <w:instrText xml:space="preserve"> PAGEREF _Toc110463441 \h </w:instrText>
             </w:r>
             <w:r>
               <w:rPr>
@@ -1652,7 +1652,7 @@
               <w:rPr>
                 <w:webHidden/>
               </w:rPr>
-              <w:t>11</w:t>
+              <w:t>13</w:t>
             </w:r>
             <w:r>
               <w:rPr>
@@ -1673,7 +1673,7 @@
               <w:sz w:val="22"/>
             </w:rPr>
           </w:pPr>
-          <w:hyperlink w:anchor="_Toc110183481" w:history="1">
+          <w:hyperlink w:anchor="_Toc110463442" w:history="1">
             <w:r>
               <w:rPr>
                 <w:rStyle w:val="Hyperlink"/>
@@ -1709,7 +1709,7 @@
               <w:rPr>
                 <w:webHidden/>
               </w:rPr>
-              <w:instrText xml:space="preserve"> PAGEREF _Toc110183481 \h </w:instrText>
+              <w:instrText xml:space="preserve"> PAGEREF _Toc110463442 \h </w:instrText>
             </w:r>
             <w:r>
               <w:rPr>
@@ -1726,7 +1726,7 @@
               <w:rPr>
                 <w:webHidden/>
               </w:rPr>
-              <w:t>11</w:t>
+              <w:t>15</w:t>
             </w:r>
             <w:r>
               <w:rPr>
@@ -1747,7 +1747,7 @@
               <w:sz w:val="22"/>
             </w:rPr>
           </w:pPr>
-          <w:hyperlink w:anchor="_Toc110183482" w:history="1">
+          <w:hyperlink w:anchor="_Toc110463443" w:history="1">
             <w:r>
               <w:rPr>
                 <w:rStyle w:val="Hyperlink"/>
@@ -1783,7 +1783,7 @@
               <w:rPr>
                 <w:webHidden/>
               </w:rPr>
-              <w:instrText xml:space="preserve"> PAGEREF _Toc110183482 \h </w:instrText>
+              <w:instrText xml:space="preserve"> PAGEREF _Toc110463443 \h </w:instrText>
             </w:r>
             <w:r>
               <w:rPr>
@@ -1800,7 +1800,7 @@
               <w:rPr>
                 <w:webHidden/>
               </w:rPr>
-              <w:t>12</w:t>
+              <w:t>15</w:t>
             </w:r>
             <w:r>
               <w:rPr>
@@ -1821,7 +1821,7 @@
               <w:sz w:val="22"/>
             </w:rPr>
           </w:pPr>
-          <w:hyperlink w:anchor="_Toc110183483" w:history="1">
+          <w:hyperlink w:anchor="_Toc110463444" w:history="1">
             <w:r>
               <w:rPr>
                 <w:rStyle w:val="Hyperlink"/>
@@ -1857,7 +1857,7 @@
               <w:rPr>
                 <w:webHidden/>
               </w:rPr>
-              <w:instrText xml:space="preserve"> PAGEREF _Toc110183483 \h </w:instrText>
+              <w:instrText xml:space="preserve"> PAGEREF _Toc110463444 \h </w:instrText>
             </w:r>
             <w:r>
               <w:rPr>
@@ -1874,7 +1874,7 @@
               <w:rPr>
                 <w:webHidden/>
               </w:rPr>
-              <w:t>12</w:t>
+              <w:t>18</w:t>
             </w:r>
             <w:r>
               <w:rPr>
@@ -1896,7 +1896,7 @@
               <w:sz w:val="22"/>
             </w:rPr>
           </w:pPr>
-          <w:hyperlink w:anchor="_Toc110183484" w:history="1">
+          <w:hyperlink w:anchor="_Toc110463445" w:history="1">
             <w:r>
               <w:rPr>
                 <w:rStyle w:val="Hyperlink"/>
@@ -1923,7 +1923,7 @@
                 <w:noProof/>
                 <w:webHidden/>
               </w:rPr>
-              <w:instrText xml:space="preserve"> PAGEREF _Toc110183484 \h </w:instrText>
+              <w:instrText xml:space="preserve"> PAGEREF _Toc110463445 \h </w:instrText>
             </w:r>
             <w:r>
               <w:rPr>
@@ -1943,7 +1943,7 @@
                 <w:noProof/>
                 <w:webHidden/>
               </w:rPr>
-              <w:t>12</w:t>
+              <w:t>18</w:t>
             </w:r>
             <w:r>
               <w:rPr>
@@ -1965,7 +1965,7 @@
               <w:sz w:val="22"/>
             </w:rPr>
           </w:pPr>
-          <w:hyperlink w:anchor="_Toc110183485" w:history="1">
+          <w:hyperlink w:anchor="_Toc110463446" w:history="1">
             <w:r>
               <w:rPr>
                 <w:rStyle w:val="Hyperlink"/>
@@ -2001,7 +2001,7 @@
               <w:rPr>
                 <w:webHidden/>
               </w:rPr>
-              <w:instrText xml:space="preserve"> PAGEREF _Toc110183485 \h </w:instrText>
+              <w:instrText xml:space="preserve"> PAGEREF _Toc110463446 \h </w:instrText>
             </w:r>
             <w:r>
               <w:rPr>
@@ -2018,7 +2018,7 @@
               <w:rPr>
                 <w:webHidden/>
               </w:rPr>
-              <w:t>12</w:t>
+              <w:t>18</w:t>
             </w:r>
             <w:r>
               <w:rPr>
@@ -2058,7 +2058,7 @@
       <w:pPr>
         <w:pStyle w:val="Heading1"/>
       </w:pPr>
-      <w:bookmarkStart w:id="1" w:name="_Toc110183471"/>
+      <w:bookmarkStart w:id="1" w:name="_Toc110463432"/>
       <w:r>
         <w:lastRenderedPageBreak/>
         <w:t>Chapter 1: Introduction</w:t>
@@ -2317,7 +2317,7 @@
           <w:numId w:val="2"/>
         </w:numPr>
       </w:pPr>
-      <w:bookmarkStart w:id="2" w:name="_Toc110183472"/>
+      <w:bookmarkStart w:id="2" w:name="_Toc110463433"/>
       <w:r>
         <w:lastRenderedPageBreak/>
         <w:t>Background of the organization</w:t>
@@ -2526,7 +2526,7 @@
           <w:numId w:val="2"/>
         </w:numPr>
       </w:pPr>
-      <w:bookmarkStart w:id="3" w:name="_Toc110183473"/>
+      <w:bookmarkStart w:id="3" w:name="_Toc110463434"/>
       <w:r>
         <w:t xml:space="preserve">Background </w:t>
       </w:r>
@@ -2612,7 +2612,7 @@
           <w:numId w:val="2"/>
         </w:numPr>
       </w:pPr>
-      <w:bookmarkStart w:id="4" w:name="_Toc110183474"/>
+      <w:bookmarkStart w:id="4" w:name="_Toc110463435"/>
       <w:r>
         <w:t>Objectives of the project</w:t>
       </w:r>
@@ -2687,7 +2687,7 @@
           <w:numId w:val="2"/>
         </w:numPr>
       </w:pPr>
-      <w:bookmarkStart w:id="5" w:name="_Toc110183475"/>
+      <w:bookmarkStart w:id="5" w:name="_Toc110463436"/>
       <w:r>
         <w:t>Scope of the project</w:t>
       </w:r>
@@ -2823,7 +2823,7 @@
       <w:pPr>
         <w:pStyle w:val="Heading2"/>
       </w:pPr>
-      <w:bookmarkStart w:id="6" w:name="_Toc110183476"/>
+      <w:bookmarkStart w:id="6" w:name="_Toc110463437"/>
       <w:r>
         <w:lastRenderedPageBreak/>
         <w:t>CHApter 2: requirement analysis</w:t>
@@ -2918,7 +2918,7 @@
           <w:numId w:val="4"/>
         </w:numPr>
       </w:pPr>
-      <w:bookmarkStart w:id="7" w:name="_Toc110183477"/>
+      <w:bookmarkStart w:id="7" w:name="_Toc110463438"/>
       <w:r>
         <w:t>Rich Picture – Existing Business System</w:t>
       </w:r>
@@ -3191,7 +3191,7 @@
           <w:numId w:val="4"/>
         </w:numPr>
       </w:pPr>
-      <w:bookmarkStart w:id="8" w:name="_Toc110183478"/>
+      <w:bookmarkStart w:id="8" w:name="_Toc110463439"/>
       <w:r>
         <w:lastRenderedPageBreak/>
         <w:t>Six Elements Analysis – Existing Business System</w:t>
@@ -4765,7 +4765,21 @@
                 <w:rFonts w:cs="Times New Roman"/>
                 <w:szCs w:val="24"/>
               </w:rPr>
-              <w:t>Sends the approved rules and regulations to be maintained to Municipality representative.</w:t>
+              <w:t xml:space="preserve">Sends the approved rules and regulations to be maintained to Municipality </w:t>
+            </w:r>
+            <w:r>
+              <w:rPr>
+                <w:rFonts w:cs="Times New Roman"/>
+                <w:szCs w:val="24"/>
+              </w:rPr>
+              <w:t>employee</w:t>
+            </w:r>
+            <w:r>
+              <w:rPr>
+                <w:rFonts w:cs="Times New Roman"/>
+                <w:szCs w:val="24"/>
+              </w:rPr>
+              <w:t>.</w:t>
             </w:r>
           </w:p>
         </w:tc>
@@ -6051,7 +6065,7 @@
           <w:numId w:val="4"/>
         </w:numPr>
       </w:pPr>
-      <w:bookmarkStart w:id="9" w:name="_Toc110183479"/>
+      <w:bookmarkStart w:id="9" w:name="_Toc110463440"/>
       <w:r>
         <w:t>Process Model – Existing Business System</w:t>
       </w:r>
@@ -6096,6 +6110,368 @@
       <w:pPr>
         <w:pStyle w:val="bd"/>
       </w:pPr>
+    </w:p>
+    <w:p>
+      <w:pPr>
+        <w:pStyle w:val="bd"/>
+        <w:keepNext/>
+      </w:pPr>
+      <w:r>
+        <w:rPr>
+          <w:noProof/>
+        </w:rPr>
+        <w:drawing>
+          <wp:inline distT="0" distB="0" distL="0" distR="0" wp14:anchorId="6D878930" wp14:editId="3663DF81">
+            <wp:extent cx="5502910" cy="4475480"/>
+            <wp:effectExtent l="0" t="0" r="2540" b="1270"/>
+            <wp:docPr id="3" name="Picture 3"/>
+            <wp:cNvGraphicFramePr>
+              <a:graphicFrameLocks xmlns:a="http://schemas.openxmlformats.org/drawingml/2006/main" noChangeAspect="1"/>
+            </wp:cNvGraphicFramePr>
+            <a:graphic xmlns:a="http://schemas.openxmlformats.org/drawingml/2006/main">
+              <a:graphicData uri="http://schemas.openxmlformats.org/drawingml/2006/picture">
+                <pic:pic xmlns:pic="http://schemas.openxmlformats.org/drawingml/2006/picture">
+                  <pic:nvPicPr>
+                    <pic:cNvPr id="3" name="Picture 3"/>
+                    <pic:cNvPicPr/>
+                  </pic:nvPicPr>
+                  <pic:blipFill>
+                    <a:blip r:embed="rId9">
+                      <a:extLst>
+                        <a:ext uri="{28A0092B-C50C-407E-A947-70E740481C1C}">
+                          <a14:useLocalDpi xmlns:a14="http://schemas.microsoft.com/office/drawing/2010/main" val="0"/>
+                        </a:ext>
+                      </a:extLst>
+                    </a:blip>
+                    <a:stretch>
+                      <a:fillRect/>
+                    </a:stretch>
+                  </pic:blipFill>
+                  <pic:spPr>
+                    <a:xfrm>
+                      <a:off x="0" y="0"/>
+                      <a:ext cx="5502910" cy="4475480"/>
+                    </a:xfrm>
+                    <a:prstGeom prst="rect">
+                      <a:avLst/>
+                    </a:prstGeom>
+                  </pic:spPr>
+                </pic:pic>
+              </a:graphicData>
+            </a:graphic>
+          </wp:inline>
+        </w:drawing>
+      </w:r>
+    </w:p>
+    <w:p>
+      <w:pPr>
+        <w:pStyle w:val="Caption"/>
+      </w:pPr>
+      <w:r>
+        <w:t xml:space="preserve">Figure </w:t>
+      </w:r>
+      <w:fldSimple w:instr=" SEQ Figure \* ARABIC ">
+        <w:r>
+          <w:rPr>
+            <w:noProof/>
+          </w:rPr>
+          <w:t>1</w:t>
+        </w:r>
+      </w:fldSimple>
+      <w:r>
+        <w:t xml:space="preserve">: Transfer </w:t>
+      </w:r>
+      <w:r>
+        <w:t>of</w:t>
+      </w:r>
+      <w:r>
+        <w:t xml:space="preserve"> Weather Data</w:t>
+      </w:r>
+      <w:r>
+        <w:t xml:space="preserve"> to Ministry</w:t>
+      </w:r>
+    </w:p>
+    <w:p>
+      <w:pPr>
+        <w:keepNext/>
+      </w:pPr>
+      <w:r>
+        <w:rPr>
+          <w:noProof/>
+        </w:rPr>
+        <w:lastRenderedPageBreak/>
+        <w:drawing>
+          <wp:inline distT="0" distB="0" distL="0" distR="0" wp14:anchorId="53B4D8A9" wp14:editId="54316D3D">
+            <wp:extent cx="5502910" cy="1892300"/>
+            <wp:effectExtent l="0" t="0" r="2540" b="0"/>
+            <wp:docPr id="4" name="Picture 4"/>
+            <wp:cNvGraphicFramePr>
+              <a:graphicFrameLocks xmlns:a="http://schemas.openxmlformats.org/drawingml/2006/main" noChangeAspect="1"/>
+            </wp:cNvGraphicFramePr>
+            <a:graphic xmlns:a="http://schemas.openxmlformats.org/drawingml/2006/main">
+              <a:graphicData uri="http://schemas.openxmlformats.org/drawingml/2006/picture">
+                <pic:pic xmlns:pic="http://schemas.openxmlformats.org/drawingml/2006/picture">
+                  <pic:nvPicPr>
+                    <pic:cNvPr id="4" name="Picture 4"/>
+                    <pic:cNvPicPr/>
+                  </pic:nvPicPr>
+                  <pic:blipFill>
+                    <a:blip r:embed="rId10">
+                      <a:extLst>
+                        <a:ext uri="{28A0092B-C50C-407E-A947-70E740481C1C}">
+                          <a14:useLocalDpi xmlns:a14="http://schemas.microsoft.com/office/drawing/2010/main" val="0"/>
+                        </a:ext>
+                      </a:extLst>
+                    </a:blip>
+                    <a:stretch>
+                      <a:fillRect/>
+                    </a:stretch>
+                  </pic:blipFill>
+                  <pic:spPr>
+                    <a:xfrm>
+                      <a:off x="0" y="0"/>
+                      <a:ext cx="5502910" cy="1892300"/>
+                    </a:xfrm>
+                    <a:prstGeom prst="rect">
+                      <a:avLst/>
+                    </a:prstGeom>
+                  </pic:spPr>
+                </pic:pic>
+              </a:graphicData>
+            </a:graphic>
+          </wp:inline>
+        </w:drawing>
+      </w:r>
+    </w:p>
+    <w:p>
+      <w:pPr>
+        <w:pStyle w:val="Caption"/>
+      </w:pPr>
+      <w:r>
+        <w:t xml:space="preserve">Figure </w:t>
+      </w:r>
+      <w:fldSimple w:instr=" SEQ Figure \* ARABIC ">
+        <w:r>
+          <w:rPr>
+            <w:noProof/>
+          </w:rPr>
+          <w:t>2</w:t>
+        </w:r>
+      </w:fldSimple>
+      <w:r>
+        <w:t>: Transfer of Weather Data to CASE Website</w:t>
+      </w:r>
+    </w:p>
+    <w:p>
+      <w:pPr>
+        <w:keepNext/>
+      </w:pPr>
+      <w:r>
+        <w:rPr>
+          <w:noProof/>
+        </w:rPr>
+        <w:drawing>
+          <wp:inline distT="0" distB="0" distL="0" distR="0" wp14:anchorId="6C63D65A" wp14:editId="460CCE9A">
+            <wp:extent cx="5502910" cy="2882265"/>
+            <wp:effectExtent l="0" t="0" r="2540" b="0"/>
+            <wp:docPr id="5" name="Picture 5"/>
+            <wp:cNvGraphicFramePr>
+              <a:graphicFrameLocks xmlns:a="http://schemas.openxmlformats.org/drawingml/2006/main" noChangeAspect="1"/>
+            </wp:cNvGraphicFramePr>
+            <a:graphic xmlns:a="http://schemas.openxmlformats.org/drawingml/2006/main">
+              <a:graphicData uri="http://schemas.openxmlformats.org/drawingml/2006/picture">
+                <pic:pic xmlns:pic="http://schemas.openxmlformats.org/drawingml/2006/picture">
+                  <pic:nvPicPr>
+                    <pic:cNvPr id="5" name="Picture 5"/>
+                    <pic:cNvPicPr/>
+                  </pic:nvPicPr>
+                  <pic:blipFill>
+                    <a:blip r:embed="rId11">
+                      <a:extLst>
+                        <a:ext uri="{28A0092B-C50C-407E-A947-70E740481C1C}">
+                          <a14:useLocalDpi xmlns:a14="http://schemas.microsoft.com/office/drawing/2010/main" val="0"/>
+                        </a:ext>
+                      </a:extLst>
+                    </a:blip>
+                    <a:stretch>
+                      <a:fillRect/>
+                    </a:stretch>
+                  </pic:blipFill>
+                  <pic:spPr>
+                    <a:xfrm>
+                      <a:off x="0" y="0"/>
+                      <a:ext cx="5502910" cy="2882265"/>
+                    </a:xfrm>
+                    <a:prstGeom prst="rect">
+                      <a:avLst/>
+                    </a:prstGeom>
+                  </pic:spPr>
+                </pic:pic>
+              </a:graphicData>
+            </a:graphic>
+          </wp:inline>
+        </w:drawing>
+      </w:r>
+    </w:p>
+    <w:p>
+      <w:pPr>
+        <w:pStyle w:val="Caption"/>
+      </w:pPr>
+      <w:r>
+        <w:t xml:space="preserve">Figure </w:t>
+      </w:r>
+      <w:fldSimple w:instr=" SEQ Figure \* ARABIC ">
+        <w:r>
+          <w:rPr>
+            <w:noProof/>
+          </w:rPr>
+          <w:t>3</w:t>
+        </w:r>
+      </w:fldSimple>
+      <w:r>
+        <w:t>: Send Rules and Regulations to ministry</w:t>
+      </w:r>
+    </w:p>
+    <w:p>
+      <w:pPr>
+        <w:keepNext/>
+      </w:pPr>
+      <w:r>
+        <w:rPr>
+          <w:noProof/>
+        </w:rPr>
+        <w:drawing>
+          <wp:inline distT="0" distB="0" distL="0" distR="0" wp14:anchorId="0DF8784A" wp14:editId="403BBE6E">
+            <wp:extent cx="6268312" cy="1873250"/>
+            <wp:effectExtent l="0" t="0" r="0" b="0"/>
+            <wp:docPr id="6" name="Picture 6"/>
+            <wp:cNvGraphicFramePr>
+              <a:graphicFrameLocks xmlns:a="http://schemas.openxmlformats.org/drawingml/2006/main" noChangeAspect="1"/>
+            </wp:cNvGraphicFramePr>
+            <a:graphic xmlns:a="http://schemas.openxmlformats.org/drawingml/2006/main">
+              <a:graphicData uri="http://schemas.openxmlformats.org/drawingml/2006/picture">
+                <pic:pic xmlns:pic="http://schemas.openxmlformats.org/drawingml/2006/picture">
+                  <pic:nvPicPr>
+                    <pic:cNvPr id="6" name="Picture 6"/>
+                    <pic:cNvPicPr/>
+                  </pic:nvPicPr>
+                  <pic:blipFill>
+                    <a:blip r:embed="rId12">
+                      <a:extLst>
+                        <a:ext uri="{28A0092B-C50C-407E-A947-70E740481C1C}">
+                          <a14:useLocalDpi xmlns:a14="http://schemas.microsoft.com/office/drawing/2010/main" val="0"/>
+                        </a:ext>
+                      </a:extLst>
+                    </a:blip>
+                    <a:stretch>
+                      <a:fillRect/>
+                    </a:stretch>
+                  </pic:blipFill>
+                  <pic:spPr>
+                    <a:xfrm>
+                      <a:off x="0" y="0"/>
+                      <a:ext cx="6294923" cy="1881203"/>
+                    </a:xfrm>
+                    <a:prstGeom prst="rect">
+                      <a:avLst/>
+                    </a:prstGeom>
+                  </pic:spPr>
+                </pic:pic>
+              </a:graphicData>
+            </a:graphic>
+          </wp:inline>
+        </w:drawing>
+      </w:r>
+    </w:p>
+    <w:p>
+      <w:pPr>
+        <w:pStyle w:val="Caption"/>
+      </w:pPr>
+      <w:r>
+        <w:t xml:space="preserve">Figure </w:t>
+      </w:r>
+      <w:fldSimple w:instr=" SEQ Figure \* ARABIC ">
+        <w:r>
+          <w:rPr>
+            <w:noProof/>
+          </w:rPr>
+          <w:t>4</w:t>
+        </w:r>
+      </w:fldSimple>
+      <w:r>
+        <w:t>: Update and Monitor CASE Website</w:t>
+      </w:r>
+    </w:p>
+    <w:p>
+      <w:pPr>
+        <w:keepNext/>
+      </w:pPr>
+      <w:r>
+        <w:rPr>
+          <w:noProof/>
+        </w:rPr>
+        <w:lastRenderedPageBreak/>
+        <w:drawing>
+          <wp:inline distT="0" distB="0" distL="0" distR="0" wp14:anchorId="75430EA6" wp14:editId="1D967FA2">
+            <wp:extent cx="5502910" cy="1828800"/>
+            <wp:effectExtent l="0" t="0" r="2540" b="0"/>
+            <wp:docPr id="7" name="Picture 7"/>
+            <wp:cNvGraphicFramePr>
+              <a:graphicFrameLocks xmlns:a="http://schemas.openxmlformats.org/drawingml/2006/main" noChangeAspect="1"/>
+            </wp:cNvGraphicFramePr>
+            <a:graphic xmlns:a="http://schemas.openxmlformats.org/drawingml/2006/main">
+              <a:graphicData uri="http://schemas.openxmlformats.org/drawingml/2006/picture">
+                <pic:pic xmlns:pic="http://schemas.openxmlformats.org/drawingml/2006/picture">
+                  <pic:nvPicPr>
+                    <pic:cNvPr id="7" name="Picture 7"/>
+                    <pic:cNvPicPr/>
+                  </pic:nvPicPr>
+                  <pic:blipFill>
+                    <a:blip r:embed="rId13">
+                      <a:extLst>
+                        <a:ext uri="{28A0092B-C50C-407E-A947-70E740481C1C}">
+                          <a14:useLocalDpi xmlns:a14="http://schemas.microsoft.com/office/drawing/2010/main" val="0"/>
+                        </a:ext>
+                      </a:extLst>
+                    </a:blip>
+                    <a:stretch>
+                      <a:fillRect/>
+                    </a:stretch>
+                  </pic:blipFill>
+                  <pic:spPr>
+                    <a:xfrm>
+                      <a:off x="0" y="0"/>
+                      <a:ext cx="5502910" cy="1828800"/>
+                    </a:xfrm>
+                    <a:prstGeom prst="rect">
+                      <a:avLst/>
+                    </a:prstGeom>
+                  </pic:spPr>
+                </pic:pic>
+              </a:graphicData>
+            </a:graphic>
+          </wp:inline>
+        </w:drawing>
+      </w:r>
+    </w:p>
+    <w:p>
+      <w:pPr>
+        <w:pStyle w:val="Caption"/>
+      </w:pPr>
+      <w:r>
+        <w:t xml:space="preserve">Figure </w:t>
+      </w:r>
+      <w:fldSimple w:instr=" SEQ Figure \* ARABIC ">
+        <w:r>
+          <w:rPr>
+            <w:noProof/>
+          </w:rPr>
+          <w:t>5</w:t>
+        </w:r>
+      </w:fldSimple>
+      <w:r>
+        <w:t>: Check Monthly AQI Per Division</w:t>
+      </w:r>
     </w:p>
     <w:p>
       <w:pPr>
@@ -6105,7 +6481,7 @@
           <w:numId w:val="4"/>
         </w:numPr>
       </w:pPr>
-      <w:bookmarkStart w:id="10" w:name="_Toc110183480"/>
+      <w:bookmarkStart w:id="10" w:name="_Toc110463441"/>
       <w:r>
         <w:t>Problem ANalysis – Existing Business System</w:t>
       </w:r>
@@ -6371,7 +6747,6 @@
               <w:pStyle w:val="bd"/>
             </w:pPr>
             <w:r>
-              <w:lastRenderedPageBreak/>
               <w:t xml:space="preserve">4. </w:t>
             </w:r>
             <w:r>
@@ -6402,33 +6777,32 @@
               <w:pStyle w:val="bd"/>
             </w:pPr>
             <w:r>
+              <w:t xml:space="preserve">The </w:t>
+            </w:r>
+            <w:r>
+              <w:t xml:space="preserve">weather data / AQI gathered by a weather station employee needs to be </w:t>
+            </w:r>
+            <w:r>
+              <w:t xml:space="preserve">transferred to a Ministry employee through a weather station representative </w:t>
+            </w:r>
+            <w:r>
+              <w:t xml:space="preserve">before </w:t>
+            </w:r>
+            <w:r>
+              <w:t xml:space="preserve">sending to the CASE website. </w:t>
+            </w:r>
+            <w:r>
+              <w:t>This takes up a lot of valuable time.</w:t>
+            </w:r>
+            <w:r>
+              <w:t xml:space="preserve"> Since the </w:t>
+            </w:r>
+            <w:r>
+              <w:t xml:space="preserve">weather station does </w:t>
+            </w:r>
+            <w:r>
               <w:lastRenderedPageBreak/>
-              <w:t xml:space="preserve">The </w:t>
-            </w:r>
-            <w:r>
-              <w:t xml:space="preserve">weather data / AQI gathered by a weather station employee needs to be </w:t>
-            </w:r>
-            <w:r>
-              <w:t xml:space="preserve">transferred to a Ministry employee through a weather </w:t>
-            </w:r>
-            <w:r>
-              <w:lastRenderedPageBreak/>
-              <w:t xml:space="preserve">station representative </w:t>
-            </w:r>
-            <w:r>
-              <w:t xml:space="preserve">before </w:t>
-            </w:r>
-            <w:r>
-              <w:t xml:space="preserve">sending to the CASE website. </w:t>
-            </w:r>
-            <w:r>
-              <w:t>This takes up a lot of valuable time.</w:t>
-            </w:r>
-            <w:r>
-              <w:t xml:space="preserve"> Since the </w:t>
-            </w:r>
-            <w:r>
-              <w:t xml:space="preserve">weather station does not </w:t>
+              <w:t xml:space="preserve">not </w:t>
             </w:r>
             <w:r>
               <w:t xml:space="preserve">contain any </w:t>
@@ -6481,11 +6855,7 @@
               <w:t xml:space="preserve">weather data / AQI </w:t>
             </w:r>
             <w:r>
-              <w:t xml:space="preserve">will be </w:t>
-            </w:r>
-            <w:r>
-              <w:lastRenderedPageBreak/>
-              <w:t xml:space="preserve">updated to the CASE website </w:t>
+              <w:t xml:space="preserve">will be updated to the CASE website </w:t>
             </w:r>
             <w:r>
               <w:t xml:space="preserve">directly without </w:t>
@@ -6506,7 +6876,6 @@
               <w:pStyle w:val="bd"/>
             </w:pPr>
             <w:r>
-              <w:lastRenderedPageBreak/>
               <w:t xml:space="preserve">Send rules and regulations to </w:t>
             </w:r>
             <w:r>
@@ -6624,11 +6993,7 @@
               <w:t xml:space="preserve"> i</w:t>
             </w:r>
             <w:r>
-              <w:t xml:space="preserve">t </w:t>
-            </w:r>
-            <w:r>
-              <w:lastRenderedPageBreak/>
-              <w:t>is more prone</w:t>
+              <w:t>t is more prone</w:t>
             </w:r>
             <w:r>
               <w:t xml:space="preserve"> to data inconsistency.</w:t>
@@ -6644,7 +7009,6 @@
               <w:pStyle w:val="bd"/>
             </w:pPr>
             <w:r>
-              <w:lastRenderedPageBreak/>
               <w:t xml:space="preserve">The Ministry can directly </w:t>
             </w:r>
             <w:r>
@@ -6737,7 +7101,11 @@
               <w:t xml:space="preserve">, </w:t>
             </w:r>
             <w:r>
-              <w:t xml:space="preserve">the data is presented to the user without any additional calculations. </w:t>
+              <w:t xml:space="preserve">the data is presented to the user </w:t>
+            </w:r>
+            <w:r>
+              <w:lastRenderedPageBreak/>
+              <w:t xml:space="preserve">without any additional calculations. </w:t>
             </w:r>
             <w:r>
               <w:t xml:space="preserve">It is not organized into </w:t>
@@ -6756,7 +7124,12 @@
               <w:pStyle w:val="bd"/>
             </w:pPr>
             <w:r>
-              <w:t>The proposed system will be able to generate required pdf reports, charts and graphs for the raw weather data.</w:t>
+              <w:lastRenderedPageBreak/>
+              <w:t xml:space="preserve">The proposed system will be able to generate required pdf reports, </w:t>
+            </w:r>
+            <w:r>
+              <w:lastRenderedPageBreak/>
+              <w:t>charts and graphs for the raw weather data.</w:t>
             </w:r>
           </w:p>
         </w:tc>
@@ -6775,7 +7148,7 @@
           <w:numId w:val="4"/>
         </w:numPr>
       </w:pPr>
-      <w:bookmarkStart w:id="11" w:name="_Toc110183481"/>
+      <w:bookmarkStart w:id="11" w:name="_Toc110463442"/>
       <w:r>
         <w:t xml:space="preserve">Rich Picture </w:t>
       </w:r>
@@ -6808,7 +7181,6 @@
         <w:rPr>
           <w:noProof/>
         </w:rPr>
-        <w:lastRenderedPageBreak/>
         <w:drawing>
           <wp:inline distT="0" distB="0" distL="0" distR="0" wp14:anchorId="507BBC4C" wp14:editId="59AF92F3">
             <wp:extent cx="6591300" cy="3752766"/>
@@ -6825,7 +7197,7 @@
                     <pic:cNvPicPr/>
                   </pic:nvPicPr>
                   <pic:blipFill>
-                    <a:blip r:embed="rId9" cstate="print">
+                    <a:blip r:embed="rId14" cstate="print">
                       <a:extLst>
                         <a:ext uri="{28A0092B-C50C-407E-A947-70E740481C1C}">
                           <a14:useLocalDpi xmlns:a14="http://schemas.microsoft.com/office/drawing/2010/main" val="0"/>
@@ -6865,7 +7237,7 @@
           <w:numId w:val="4"/>
         </w:numPr>
       </w:pPr>
-      <w:bookmarkStart w:id="12" w:name="_Toc110183482"/>
+      <w:bookmarkStart w:id="12" w:name="_Toc110463443"/>
       <w:r>
         <w:t xml:space="preserve">Six Elements Analysis </w:t>
       </w:r>
@@ -6969,6 +7341,7 @@
           </w:tcPr>
           <w:p>
             <w:r>
+              <w:lastRenderedPageBreak/>
               <w:t>Sends weather data to CASE website</w:t>
             </w:r>
           </w:p>
@@ -7052,11 +7425,7 @@
               <w:t xml:space="preserve">2. </w:t>
             </w:r>
             <w:r>
-              <w:t xml:space="preserve">The weather station employee uploads weather data </w:t>
-            </w:r>
-            <w:r>
-              <w:lastRenderedPageBreak/>
-              <w:t>using computer.</w:t>
+              <w:t>The weather station employee uploads weather data using computer.</w:t>
             </w:r>
           </w:p>
           <w:p/>
@@ -7089,7 +7458,6 @@
           </w:tcPr>
           <w:p>
             <w:r>
-              <w:lastRenderedPageBreak/>
               <w:t>MS Excel:</w:t>
             </w:r>
           </w:p>
@@ -7329,6 +7697,7 @@
           </w:p>
           <w:p>
             <w:r>
+              <w:lastRenderedPageBreak/>
               <w:t xml:space="preserve">2. </w:t>
             </w:r>
             <w:r>
@@ -7345,6 +7714,7 @@
           </w:tcPr>
           <w:p>
             <w:r>
+              <w:lastRenderedPageBreak/>
               <w:t>Pen and Paper:</w:t>
             </w:r>
           </w:p>
@@ -7356,7 +7726,11 @@
               <w:t xml:space="preserve">To note down </w:t>
             </w:r>
             <w:r>
-              <w:t>the necessary information if required.</w:t>
+              <w:t xml:space="preserve">the necessary </w:t>
+            </w:r>
+            <w:r>
+              <w:lastRenderedPageBreak/>
+              <w:t>information if required.</w:t>
             </w:r>
           </w:p>
         </w:tc>
@@ -7366,6 +7740,7 @@
           </w:tcPr>
           <w:p>
             <w:r>
+              <w:lastRenderedPageBreak/>
               <w:t>Computer / Laptop:</w:t>
             </w:r>
           </w:p>
@@ -7374,6 +7749,7 @@
               <w:t xml:space="preserve">1. Needed to access the CASE website and </w:t>
             </w:r>
             <w:r>
+              <w:lastRenderedPageBreak/>
               <w:t xml:space="preserve">upload </w:t>
             </w:r>
             <w:r>
@@ -7398,6 +7774,7 @@
           </w:tcPr>
           <w:p>
             <w:r>
+              <w:lastRenderedPageBreak/>
               <w:t>CASE:</w:t>
             </w:r>
           </w:p>
@@ -7427,7 +7804,11 @@
               <w:t xml:space="preserve">1. </w:t>
             </w:r>
             <w:r>
-              <w:t xml:space="preserve">The uploaded data will be stored in </w:t>
+              <w:t xml:space="preserve">The uploaded data will be stored </w:t>
+            </w:r>
+            <w:r>
+              <w:lastRenderedPageBreak/>
+              <w:t xml:space="preserve">in </w:t>
             </w:r>
             <w:r>
               <w:t>the system’s database.</w:t>
@@ -7440,6 +7821,7 @@
           </w:tcPr>
           <w:p>
             <w:r>
+              <w:lastRenderedPageBreak/>
               <w:t>Internet:</w:t>
             </w:r>
           </w:p>
@@ -7451,7 +7833,11 @@
               <w:t xml:space="preserve">Needed to access the CASE website and </w:t>
             </w:r>
             <w:r>
-              <w:t>import air pollution data into the system</w:t>
+              <w:t xml:space="preserve">import air </w:t>
+            </w:r>
+            <w:r>
+              <w:lastRenderedPageBreak/>
+              <w:t>pollution data into the system</w:t>
             </w:r>
             <w:r>
               <w:t xml:space="preserve">. </w:t>
@@ -7492,7 +7878,6 @@
           </w:p>
           <w:p>
             <w:r>
-              <w:lastRenderedPageBreak/>
               <w:t xml:space="preserve">2. </w:t>
             </w:r>
             <w:r>
@@ -7556,7 +7941,6 @@
           </w:tcPr>
           <w:p>
             <w:r>
-              <w:lastRenderedPageBreak/>
               <w:t>N/A</w:t>
             </w:r>
           </w:p>
@@ -7578,7 +7962,6 @@
           <w:p/>
           <w:p>
             <w:r>
-              <w:lastRenderedPageBreak/>
               <w:t>Networking Devices:</w:t>
             </w:r>
           </w:p>
@@ -7597,7 +7980,6 @@
           </w:tcPr>
           <w:p>
             <w:r>
-              <w:lastRenderedPageBreak/>
               <w:t>CASE:</w:t>
             </w:r>
           </w:p>
@@ -7617,7 +7999,6 @@
           </w:p>
           <w:p>
             <w:r>
-              <w:lastRenderedPageBreak/>
               <w:t>1. To view the PDF report once it’s downloaded.</w:t>
             </w:r>
           </w:p>
@@ -7628,17 +8009,12 @@
           </w:tcPr>
           <w:p>
             <w:r>
-              <w:lastRenderedPageBreak/>
               <w:t>CASE database:</w:t>
             </w:r>
           </w:p>
           <w:p>
             <w:r>
-              <w:t xml:space="preserve">The report will be generated using the data stored in the </w:t>
-            </w:r>
-            <w:r>
-              <w:lastRenderedPageBreak/>
-              <w:t>system’s database.</w:t>
+              <w:t>The report will be generated using the data stored in the system’s database.</w:t>
             </w:r>
           </w:p>
         </w:tc>
@@ -7648,7 +8024,6 @@
           </w:tcPr>
           <w:p>
             <w:r>
-              <w:lastRenderedPageBreak/>
               <w:t>Internet:</w:t>
             </w:r>
           </w:p>
@@ -7706,6 +8081,7 @@
           </w:p>
           <w:p>
             <w:r>
+              <w:lastRenderedPageBreak/>
               <w:t xml:space="preserve">1. </w:t>
             </w:r>
             <w:r>
@@ -7730,6 +8106,7 @@
           </w:tcPr>
           <w:p>
             <w:r>
+              <w:lastRenderedPageBreak/>
               <w:t>N/A</w:t>
             </w:r>
           </w:p>
@@ -7756,6 +8133,7 @@
           </w:p>
           <w:p>
             <w:r>
+              <w:lastRenderedPageBreak/>
               <w:t>Needed to access the internet.</w:t>
             </w:r>
           </w:p>
@@ -7766,6 +8144,7 @@
           </w:tcPr>
           <w:p>
             <w:r>
+              <w:lastRenderedPageBreak/>
               <w:t>CASE:</w:t>
             </w:r>
           </w:p>
@@ -7845,7 +8224,6 @@
           </w:p>
           <w:p>
             <w:r>
-              <w:lastRenderedPageBreak/>
               <w:t xml:space="preserve">3. </w:t>
             </w:r>
             <w:r>
@@ -7865,7 +8243,6 @@
           </w:tcPr>
           <w:p>
             <w:r>
-              <w:lastRenderedPageBreak/>
               <w:t>N/A</w:t>
             </w:r>
           </w:p>
@@ -7898,7 +8275,6 @@
           </w:p>
           <w:p>
             <w:r>
-              <w:lastRenderedPageBreak/>
               <w:t>1. Needed to access the internet</w:t>
             </w:r>
             <w:r>
@@ -7912,7 +8288,6 @@
           </w:tcPr>
           <w:p>
             <w:r>
-              <w:lastRenderedPageBreak/>
               <w:t>CASE:</w:t>
             </w:r>
           </w:p>
@@ -7974,7 +8349,7 @@
           <w:numId w:val="4"/>
         </w:numPr>
       </w:pPr>
-      <w:bookmarkStart w:id="13" w:name="_Toc110183483"/>
+      <w:bookmarkStart w:id="13" w:name="_Toc110463444"/>
       <w:r>
         <w:t>Process Model – Proposed System</w:t>
       </w:r>
@@ -7989,7 +8364,7 @@
       <w:pPr>
         <w:pStyle w:val="Heading1"/>
       </w:pPr>
-      <w:bookmarkStart w:id="14" w:name="_Toc110183484"/>
+      <w:bookmarkStart w:id="14" w:name="_Toc110463445"/>
       <w:r>
         <w:t>Chapter 3 – Logical System Design</w:t>
       </w:r>
@@ -8003,7 +8378,7 @@
           <w:numId w:val="7"/>
         </w:numPr>
       </w:pPr>
-      <w:bookmarkStart w:id="15" w:name="_Toc110183485"/>
+      <w:bookmarkStart w:id="15" w:name="_Toc110463446"/>
       <w:r>
         <w:t>Business Rule</w:t>
       </w:r>
@@ -8015,8 +8390,8 @@
       </w:pPr>
     </w:p>
     <w:sectPr>
-      <w:headerReference w:type="default" r:id="rId10"/>
-      <w:footerReference w:type="default" r:id="rId11"/>
+      <w:headerReference w:type="default" r:id="rId15"/>
+      <w:footerReference w:type="default" r:id="rId16"/>
       <w:pgSz w:w="11906" w:h="16838" w:code="9"/>
       <w:pgMar w:top="1440" w:right="1440" w:bottom="1440" w:left="1800" w:header="720" w:footer="720" w:gutter="0"/>
       <w:cols w:space="720"/>
@@ -8175,11 +8550,16 @@
     <w:r>
       <w:tab/>
     </w:r>
+    <w:proofErr w:type="gramStart"/>
     <w:r>
       <w:tab/>
     </w:r>
     <w:r>
-      <w:t xml:space="preserve">  GROUP </w:t>
+      <w:t xml:space="preserve">  GROUP</w:t>
+    </w:r>
+    <w:proofErr w:type="gramEnd"/>
+    <w:r>
+      <w:t xml:space="preserve"> </w:t>
     </w:r>
     <w:r>
       <w:t>1</w:t>

</xml_diff>

<commit_message>
fixed problems with BPMN for existing and proposed
</commit_message>
<xml_diff>
--- a/Reports/Sec-3_Group-1_Final_Report.docx
+++ b/Reports/Sec-3_Group-1_Final_Report.docx
@@ -4121,7 +4121,14 @@
                 <w:rFonts w:cs="Times New Roman"/>
                 <w:szCs w:val="24"/>
               </w:rPr>
-              <w:t xml:space="preserve"> Receives </w:t>
+              <w:t xml:space="preserve"> </w:t>
+            </w:r>
+            <w:r>
+              <w:rPr>
+                <w:rFonts w:cs="Times New Roman"/>
+                <w:szCs w:val="24"/>
+              </w:rPr>
+              <w:t xml:space="preserve">Receives </w:t>
             </w:r>
             <w:r>
               <w:rPr>
@@ -4144,7 +4151,96 @@
                 <w:szCs w:val="24"/>
               </w:rPr>
               <w:lastRenderedPageBreak/>
-              <w:t>2.</w:t>
+              <w:t>2</w:t>
+            </w:r>
+            <w:r>
+              <w:rPr>
+                <w:rFonts w:cs="Times New Roman"/>
+                <w:szCs w:val="24"/>
+              </w:rPr>
+              <w:t>. Checks if there are any issues with the computer or hardware.</w:t>
+            </w:r>
+          </w:p>
+          <w:p>
+            <w:pPr>
+              <w:rPr>
+                <w:rFonts w:cs="Times New Roman"/>
+                <w:szCs w:val="24"/>
+              </w:rPr>
+            </w:pPr>
+            <w:r>
+              <w:rPr>
+                <w:rFonts w:cs="Times New Roman"/>
+                <w:szCs w:val="24"/>
+              </w:rPr>
+              <w:t>3</w:t>
+            </w:r>
+            <w:r>
+              <w:rPr>
+                <w:rFonts w:cs="Times New Roman"/>
+                <w:szCs w:val="24"/>
+              </w:rPr>
+              <w:t>. If issues present, contact IT Technician.</w:t>
+            </w:r>
+          </w:p>
+          <w:p>
+            <w:pPr>
+              <w:rPr>
+                <w:rFonts w:cs="Times New Roman"/>
+                <w:szCs w:val="24"/>
+              </w:rPr>
+            </w:pPr>
+            <w:r>
+              <w:rPr>
+                <w:rFonts w:cs="Times New Roman"/>
+                <w:szCs w:val="24"/>
+              </w:rPr>
+              <w:t>4</w:t>
+            </w:r>
+            <w:r>
+              <w:rPr>
+                <w:rFonts w:cs="Times New Roman"/>
+                <w:szCs w:val="24"/>
+              </w:rPr>
+              <w:t>. Check if issues present with Internet connection.</w:t>
+            </w:r>
+          </w:p>
+          <w:p>
+            <w:r>
+              <w:rPr>
+                <w:rFonts w:cs="Times New Roman"/>
+                <w:szCs w:val="24"/>
+              </w:rPr>
+              <w:t>5</w:t>
+            </w:r>
+            <w:r>
+              <w:rPr>
+                <w:rFonts w:cs="Times New Roman"/>
+                <w:szCs w:val="24"/>
+              </w:rPr>
+              <w:t>. If present contact External IT Technician.</w:t>
+            </w:r>
+          </w:p>
+          <w:p>
+            <w:pPr>
+              <w:rPr>
+                <w:rFonts w:cs="Times New Roman"/>
+                <w:szCs w:val="24"/>
+              </w:rPr>
+            </w:pPr>
+            <w:r>
+              <w:rPr>
+                <w:rFonts w:cs="Times New Roman"/>
+                <w:szCs w:val="24"/>
+              </w:rPr>
+              <w:t>6</w:t>
+            </w:r>
+            <w:r>
+              <w:rPr>
+                <w:rFonts w:cs="Times New Roman"/>
+                <w:szCs w:val="24"/>
+              </w:rPr>
+              <w:t>.</w:t>
             </w:r>
             <w:r>
               <w:rPr>
@@ -4187,7 +4283,14 @@
                 <w:rFonts w:cs="Times New Roman"/>
                 <w:szCs w:val="24"/>
               </w:rPr>
-              <w:t xml:space="preserve">3. </w:t>
+              <w:t>7</w:t>
+            </w:r>
+            <w:r>
+              <w:rPr>
+                <w:rFonts w:cs="Times New Roman"/>
+                <w:szCs w:val="24"/>
+              </w:rPr>
+              <w:t xml:space="preserve">. </w:t>
             </w:r>
             <w:r>
               <w:rPr>
@@ -4211,93 +4314,6 @@
                 <w:szCs w:val="24"/>
               </w:rPr>
             </w:pPr>
-            <w:r>
-              <w:rPr>
-                <w:rFonts w:cs="Times New Roman"/>
-                <w:szCs w:val="24"/>
-              </w:rPr>
-              <w:t xml:space="preserve">4. Checks if there </w:t>
-            </w:r>
-            <w:r>
-              <w:rPr>
-                <w:rFonts w:cs="Times New Roman"/>
-                <w:szCs w:val="24"/>
-              </w:rPr>
-              <w:t>are</w:t>
-            </w:r>
-            <w:r>
-              <w:rPr>
-                <w:rFonts w:cs="Times New Roman"/>
-                <w:szCs w:val="24"/>
-              </w:rPr>
-              <w:t xml:space="preserve"> any </w:t>
-            </w:r>
-            <w:r>
-              <w:rPr>
-                <w:rFonts w:cs="Times New Roman"/>
-                <w:szCs w:val="24"/>
-              </w:rPr>
-              <w:t>issues with the computer or hardware.</w:t>
-            </w:r>
-          </w:p>
-          <w:p>
-            <w:pPr>
-              <w:rPr>
-                <w:rFonts w:cs="Times New Roman"/>
-                <w:szCs w:val="24"/>
-              </w:rPr>
-            </w:pPr>
-            <w:r>
-              <w:rPr>
-                <w:rFonts w:cs="Times New Roman"/>
-                <w:szCs w:val="24"/>
-              </w:rPr>
-              <w:t>5. If issues present, contact IT Technician.</w:t>
-            </w:r>
-          </w:p>
-          <w:p>
-            <w:pPr>
-              <w:rPr>
-                <w:rFonts w:cs="Times New Roman"/>
-                <w:szCs w:val="24"/>
-              </w:rPr>
-            </w:pPr>
-            <w:r>
-              <w:rPr>
-                <w:rFonts w:cs="Times New Roman"/>
-                <w:szCs w:val="24"/>
-              </w:rPr>
-              <w:t xml:space="preserve">6. Check if issues present </w:t>
-            </w:r>
-            <w:r>
-              <w:rPr>
-                <w:rFonts w:cs="Times New Roman"/>
-                <w:szCs w:val="24"/>
-              </w:rPr>
-              <w:t>with Internet connection.</w:t>
-            </w:r>
-          </w:p>
-          <w:p>
-            <w:pPr>
-              <w:rPr>
-                <w:rFonts w:cs="Times New Roman"/>
-                <w:szCs w:val="24"/>
-              </w:rPr>
-            </w:pPr>
-            <w:r>
-              <w:rPr>
-                <w:rFonts w:cs="Times New Roman"/>
-                <w:szCs w:val="24"/>
-              </w:rPr>
-              <w:t xml:space="preserve">7. If present contact External </w:t>
-            </w:r>
-            <w:r>
-              <w:rPr>
-                <w:rFonts w:cs="Times New Roman"/>
-                <w:szCs w:val="24"/>
-              </w:rPr>
-              <w:t>IT Technician.</w:t>
-            </w:r>
           </w:p>
           <w:p>
             <w:pPr>
@@ -4983,7 +4999,7 @@
                 <w:rFonts w:cs="Times New Roman"/>
                 <w:szCs w:val="24"/>
               </w:rPr>
-              <w:t xml:space="preserve">Gathers the weather data as a softcopy / hardcopy and sends to a </w:t>
+              <w:t xml:space="preserve">Gathers the weather data as a softcopy / hardcopy and </w:t>
             </w:r>
             <w:r>
               <w:rPr>
@@ -4991,7 +5007,7 @@
                 <w:szCs w:val="24"/>
               </w:rPr>
               <w:lastRenderedPageBreak/>
-              <w:t>Municipality representative.</w:t>
+              <w:t>sends to a Municipality representative.</w:t>
             </w:r>
           </w:p>
           <w:p>
@@ -5366,6 +5382,7 @@
                 <w:spacing w:val="15"/>
                 <w:szCs w:val="24"/>
               </w:rPr>
+              <w:lastRenderedPageBreak/>
               <w:t>1.</w:t>
             </w:r>
             <w:r>
@@ -5387,15 +5404,7 @@
                 <w:rFonts w:cs="Times New Roman"/>
                 <w:szCs w:val="24"/>
               </w:rPr>
-              <w:t xml:space="preserve">send </w:t>
-            </w:r>
-            <w:r>
-              <w:rPr>
-                <w:rFonts w:cs="Times New Roman"/>
-                <w:szCs w:val="24"/>
-              </w:rPr>
-              <w:lastRenderedPageBreak/>
-              <w:t>emails to Municipality.</w:t>
+              <w:t>send emails to Municipality.</w:t>
             </w:r>
           </w:p>
         </w:tc>
@@ -5464,7 +5473,15 @@
                 <w:rFonts w:cs="Times New Roman"/>
                 <w:szCs w:val="24"/>
               </w:rPr>
-              <w:t>before sending to Municipality.</w:t>
+              <w:t xml:space="preserve">before sending to </w:t>
+            </w:r>
+            <w:r>
+              <w:rPr>
+                <w:rFonts w:cs="Times New Roman"/>
+                <w:szCs w:val="24"/>
+              </w:rPr>
+              <w:lastRenderedPageBreak/>
+              <w:t>Municipality.</w:t>
             </w:r>
           </w:p>
         </w:tc>
@@ -5488,6 +5505,7 @@
                 <w:bCs/>
                 <w:szCs w:val="24"/>
               </w:rPr>
+              <w:lastRenderedPageBreak/>
               <w:t>Internet &amp; Email:</w:t>
             </w:r>
           </w:p>
@@ -5623,135 +5641,98 @@
             </w:r>
             <w:r>
               <w:rPr>
-                <w:rFonts w:eastAsiaTheme="minorEastAsia" w:cs="Times New Roman"/>
-                <w:spacing w:val="15"/>
-                <w:szCs w:val="24"/>
-              </w:rPr>
-              <w:t>.</w:t>
-            </w:r>
-            <w:r>
-              <w:rPr>
-                <w:rFonts w:cs="Times New Roman"/>
-                <w:szCs w:val="24"/>
-              </w:rPr>
-              <w:t xml:space="preserve"> Monitor CASE website for problems and issues and fix them.</w:t>
-            </w:r>
-          </w:p>
-          <w:p>
-            <w:pPr>
-              <w:rPr>
-                <w:rFonts w:cs="Times New Roman"/>
-                <w:szCs w:val="24"/>
-              </w:rPr>
-            </w:pPr>
-            <w:r>
-              <w:rPr>
-                <w:rFonts w:cs="Times New Roman"/>
-                <w:szCs w:val="24"/>
-              </w:rPr>
-              <w:t>3. Update CASE website according to data received from Ministry.</w:t>
-            </w:r>
-          </w:p>
-          <w:p>
-            <w:pPr>
-              <w:rPr>
-                <w:rFonts w:cs="Times New Roman"/>
-                <w:szCs w:val="24"/>
-              </w:rPr>
-            </w:pPr>
-            <w:r>
-              <w:rPr>
-                <w:rFonts w:cs="Times New Roman"/>
-                <w:szCs w:val="24"/>
-              </w:rPr>
-              <w:t xml:space="preserve">4. </w:t>
-            </w:r>
-            <w:r>
-              <w:rPr>
-                <w:rFonts w:cs="Times New Roman"/>
-                <w:szCs w:val="24"/>
-              </w:rPr>
-              <w:t>Check for issues with hardware and computers.</w:t>
-            </w:r>
-          </w:p>
-          <w:p>
-            <w:pPr>
-              <w:rPr>
-                <w:rFonts w:cs="Times New Roman"/>
-                <w:szCs w:val="24"/>
-              </w:rPr>
-            </w:pPr>
-            <w:r>
-              <w:rPr>
-                <w:rFonts w:cs="Times New Roman"/>
-                <w:szCs w:val="24"/>
-              </w:rPr>
-              <w:t xml:space="preserve">5. </w:t>
-            </w:r>
-            <w:r>
-              <w:rPr>
-                <w:rFonts w:cs="Times New Roman"/>
-                <w:szCs w:val="24"/>
-              </w:rPr>
-              <w:t>If present, contact Internal IT Technician.</w:t>
-            </w:r>
-          </w:p>
-          <w:p>
-            <w:pPr>
-              <w:rPr>
-                <w:rFonts w:cs="Times New Roman"/>
-                <w:szCs w:val="24"/>
-              </w:rPr>
-            </w:pPr>
-            <w:r>
-              <w:rPr>
-                <w:rFonts w:cs="Times New Roman"/>
-                <w:szCs w:val="24"/>
-              </w:rPr>
-              <w:t xml:space="preserve">6. </w:t>
-            </w:r>
-            <w:r>
-              <w:rPr>
-                <w:rFonts w:cs="Times New Roman"/>
-                <w:szCs w:val="24"/>
-              </w:rPr>
-              <w:t xml:space="preserve">Check for issues with </w:t>
-            </w:r>
-            <w:r>
-              <w:rPr>
-                <w:rFonts w:cs="Times New Roman"/>
-                <w:szCs w:val="24"/>
-              </w:rPr>
-              <w:t>internet connection.</w:t>
-            </w:r>
-          </w:p>
-          <w:p>
-            <w:pPr>
-              <w:rPr>
-                <w:rFonts w:cs="Times New Roman"/>
-                <w:szCs w:val="24"/>
-              </w:rPr>
-            </w:pPr>
-            <w:r>
-              <w:rPr>
-                <w:rFonts w:cs="Times New Roman"/>
-                <w:szCs w:val="24"/>
-              </w:rPr>
-              <w:t xml:space="preserve">7. </w:t>
-            </w:r>
-            <w:r>
-              <w:rPr>
-                <w:rFonts w:cs="Times New Roman"/>
-                <w:szCs w:val="24"/>
-              </w:rPr>
-              <w:t xml:space="preserve">If present, contact </w:t>
-            </w:r>
-            <w:r>
-              <w:rPr>
-                <w:rFonts w:cs="Times New Roman"/>
-                <w:szCs w:val="24"/>
-              </w:rPr>
-              <w:t>External IT Technician.</w:t>
+                <w:rFonts w:cs="Times New Roman"/>
+                <w:szCs w:val="24"/>
+              </w:rPr>
+              <w:t>. Check for issues with hardware and computers.</w:t>
+            </w:r>
+          </w:p>
+          <w:p>
+            <w:pPr>
+              <w:rPr>
+                <w:rFonts w:cs="Times New Roman"/>
+                <w:szCs w:val="24"/>
+              </w:rPr>
+            </w:pPr>
+            <w:r>
+              <w:rPr>
+                <w:rFonts w:cs="Times New Roman"/>
+                <w:szCs w:val="24"/>
+              </w:rPr>
+              <w:t>3</w:t>
+            </w:r>
+            <w:r>
+              <w:rPr>
+                <w:rFonts w:cs="Times New Roman"/>
+                <w:szCs w:val="24"/>
+              </w:rPr>
+              <w:t>. If present, contact Internal IT Technician.</w:t>
+            </w:r>
+          </w:p>
+          <w:p>
+            <w:pPr>
+              <w:rPr>
+                <w:rFonts w:cs="Times New Roman"/>
+                <w:szCs w:val="24"/>
+              </w:rPr>
+            </w:pPr>
+            <w:r>
+              <w:rPr>
+                <w:rFonts w:cs="Times New Roman"/>
+                <w:szCs w:val="24"/>
+              </w:rPr>
+              <w:t>4</w:t>
+            </w:r>
+            <w:r>
+              <w:rPr>
+                <w:rFonts w:cs="Times New Roman"/>
+                <w:szCs w:val="24"/>
+              </w:rPr>
+              <w:t>. Check for issues with internet connection.</w:t>
+            </w:r>
+          </w:p>
+          <w:p>
+            <w:pPr>
+              <w:rPr>
+                <w:rFonts w:cs="Times New Roman"/>
+                <w:szCs w:val="24"/>
+              </w:rPr>
+            </w:pPr>
+            <w:r>
+              <w:rPr>
+                <w:rFonts w:cs="Times New Roman"/>
+                <w:szCs w:val="24"/>
+              </w:rPr>
+              <w:t>5</w:t>
+            </w:r>
+            <w:r>
+              <w:rPr>
+                <w:rFonts w:cs="Times New Roman"/>
+                <w:szCs w:val="24"/>
+              </w:rPr>
+              <w:t>. If present, contact External IT Technician.</w:t>
+            </w:r>
+          </w:p>
+          <w:p>
+            <w:pPr>
+              <w:rPr>
+                <w:rFonts w:cs="Times New Roman"/>
+                <w:szCs w:val="24"/>
+              </w:rPr>
+            </w:pPr>
+            <w:r>
+              <w:rPr>
+                <w:rFonts w:cs="Times New Roman"/>
+                <w:szCs w:val="24"/>
+              </w:rPr>
+              <w:t>6</w:t>
+            </w:r>
+            <w:r>
+              <w:rPr>
+                <w:rFonts w:cs="Times New Roman"/>
+                <w:szCs w:val="24"/>
+              </w:rPr>
+              <w:t>. Update CASE website according to data received from Ministry.</w:t>
             </w:r>
           </w:p>
           <w:p>
@@ -5885,7 +5866,15 @@
                 <w:rFonts w:cs="Times New Roman"/>
                 <w:szCs w:val="24"/>
               </w:rPr>
-              <w:t>Receive contact from Municipality Employee.</w:t>
+              <w:t xml:space="preserve">Receive contact from </w:t>
+            </w:r>
+            <w:r>
+              <w:rPr>
+                <w:rFonts w:cs="Times New Roman"/>
+                <w:szCs w:val="24"/>
+              </w:rPr>
+              <w:lastRenderedPageBreak/>
+              <w:t>Municipality Employee.</w:t>
             </w:r>
           </w:p>
           <w:p>
@@ -6715,9 +6704,9 @@
           <w:noProof/>
         </w:rPr>
         <w:drawing>
-          <wp:inline distT="0" distB="0" distL="0" distR="0" wp14:anchorId="53B4D8A9" wp14:editId="54316D3D">
-            <wp:extent cx="5502910" cy="1892300"/>
-            <wp:effectExtent l="0" t="0" r="2540" b="0"/>
+          <wp:inline distT="0" distB="0" distL="0" distR="0" wp14:anchorId="53B4D8A9" wp14:editId="147886CF">
+            <wp:extent cx="5818909" cy="3538695"/>
+            <wp:effectExtent l="0" t="0" r="0" b="5080"/>
             <wp:docPr id="4" name="Picture 4"/>
             <wp:cNvGraphicFramePr>
               <a:graphicFrameLocks xmlns:a="http://schemas.openxmlformats.org/drawingml/2006/main" noChangeAspect="1"/>
@@ -6744,7 +6733,7 @@
                   <pic:spPr>
                     <a:xfrm>
                       <a:off x="0" y="0"/>
-                      <a:ext cx="5502910" cy="1892300"/>
+                      <a:ext cx="5818909" cy="3538695"/>
                     </a:xfrm>
                     <a:prstGeom prst="rect">
                       <a:avLst/>
@@ -6856,9 +6845,9 @@
           <w:noProof/>
         </w:rPr>
         <w:drawing>
-          <wp:inline distT="0" distB="0" distL="0" distR="0" wp14:anchorId="0DF8784A" wp14:editId="403BBE6E">
-            <wp:extent cx="6268312" cy="1873250"/>
-            <wp:effectExtent l="0" t="0" r="0" b="0"/>
+          <wp:inline distT="0" distB="0" distL="0" distR="0" wp14:anchorId="0DF8784A" wp14:editId="422C066F">
+            <wp:extent cx="5791200" cy="3846787"/>
+            <wp:effectExtent l="0" t="0" r="0" b="1905"/>
             <wp:docPr id="6" name="Picture 6"/>
             <wp:cNvGraphicFramePr>
               <a:graphicFrameLocks xmlns:a="http://schemas.openxmlformats.org/drawingml/2006/main" noChangeAspect="1"/>
@@ -6885,7 +6874,7 @@
                   <pic:spPr>
                     <a:xfrm>
                       <a:off x="0" y="0"/>
-                      <a:ext cx="6294923" cy="1881203"/>
+                      <a:ext cx="5805138" cy="3856045"/>
                     </a:xfrm>
                     <a:prstGeom prst="rect">
                       <a:avLst/>
@@ -6925,6 +6914,7 @@
         <w:rPr>
           <w:noProof/>
         </w:rPr>
+        <w:lastRenderedPageBreak/>
         <w:drawing>
           <wp:inline distT="0" distB="0" distL="0" distR="0" wp14:anchorId="75430EA6" wp14:editId="1D967FA2">
             <wp:extent cx="5502910" cy="1828800"/>
@@ -6997,7 +6987,6 @@
       </w:pPr>
       <w:bookmarkStart w:id="10" w:name="_Toc110463441"/>
       <w:r>
-        <w:lastRenderedPageBreak/>
         <w:t>Problem ANalysis – Existing Business System</w:t>
       </w:r>
       <w:bookmarkEnd w:id="10"/>
@@ -7313,7 +7302,11 @@
               <w:t xml:space="preserve"> Since the </w:t>
             </w:r>
             <w:r>
-              <w:t xml:space="preserve">weather station does not </w:t>
+              <w:t xml:space="preserve">weather station does </w:t>
+            </w:r>
+            <w:r>
+              <w:lastRenderedPageBreak/>
+              <w:t xml:space="preserve">not </w:t>
             </w:r>
             <w:r>
               <w:t xml:space="preserve">contain any </w:t>
@@ -7337,11 +7330,7 @@
               <w:t xml:space="preserve">several different authorities are </w:t>
             </w:r>
             <w:r>
-              <w:t xml:space="preserve">involved in this one </w:t>
-            </w:r>
-            <w:r>
-              <w:lastRenderedPageBreak/>
-              <w:t xml:space="preserve">process, </w:t>
+              <w:t xml:space="preserve">involved in this one process, </w:t>
             </w:r>
             <w:r>
               <w:t>it is decentralized.</w:t>
@@ -7616,7 +7605,11 @@
               <w:t xml:space="preserve">, </w:t>
             </w:r>
             <w:r>
-              <w:t xml:space="preserve">the data is presented to the user without any additional calculations. </w:t>
+              <w:t xml:space="preserve">the data is presented to the user </w:t>
+            </w:r>
+            <w:r>
+              <w:lastRenderedPageBreak/>
+              <w:t xml:space="preserve">without any additional calculations. </w:t>
             </w:r>
             <w:r>
               <w:t xml:space="preserve">It is not organized into </w:t>
@@ -7635,7 +7628,12 @@
               <w:pStyle w:val="bd"/>
             </w:pPr>
             <w:r>
-              <w:t>The proposed system will be able to generate required pdf reports, charts and graphs for the raw weather data.</w:t>
+              <w:lastRenderedPageBreak/>
+              <w:t xml:space="preserve">The proposed system will be able to generate required pdf reports, </w:t>
+            </w:r>
+            <w:r>
+              <w:lastRenderedPageBreak/>
+              <w:t>charts and graphs for the raw weather data.</w:t>
             </w:r>
           </w:p>
         </w:tc>
@@ -7656,7 +7654,6 @@
       </w:pPr>
       <w:bookmarkStart w:id="11" w:name="_Toc110463442"/>
       <w:r>
-        <w:lastRenderedPageBreak/>
         <w:t xml:space="preserve">Rich Picture </w:t>
       </w:r>
       <w:r>
@@ -7848,6 +7845,7 @@
           </w:tcPr>
           <w:p>
             <w:r>
+              <w:lastRenderedPageBreak/>
               <w:t>Sends weather data to CASE website</w:t>
             </w:r>
           </w:p>
@@ -7931,11 +7929,7 @@
               <w:t xml:space="preserve">2. </w:t>
             </w:r>
             <w:r>
-              <w:t xml:space="preserve">The weather </w:t>
-            </w:r>
-            <w:r>
-              <w:lastRenderedPageBreak/>
-              <w:t>station employee uploads weather data using computer.</w:t>
+              <w:t>The weather station employee uploads weather data using computer.</w:t>
             </w:r>
           </w:p>
           <w:p/>
@@ -7968,7 +7962,6 @@
           </w:tcPr>
           <w:p>
             <w:r>
-              <w:lastRenderedPageBreak/>
               <w:t>MS Excel:</w:t>
             </w:r>
           </w:p>
@@ -8208,6 +8201,7 @@
           </w:p>
           <w:p>
             <w:r>
+              <w:lastRenderedPageBreak/>
               <w:t xml:space="preserve">2. </w:t>
             </w:r>
             <w:r>
@@ -8224,6 +8218,7 @@
           </w:tcPr>
           <w:p>
             <w:r>
+              <w:lastRenderedPageBreak/>
               <w:t>Pen and Paper:</w:t>
             </w:r>
           </w:p>
@@ -8235,7 +8230,11 @@
               <w:t xml:space="preserve">To note down </w:t>
             </w:r>
             <w:r>
-              <w:t>the necessary information if required.</w:t>
+              <w:t xml:space="preserve">the necessary </w:t>
+            </w:r>
+            <w:r>
+              <w:lastRenderedPageBreak/>
+              <w:t>information if required.</w:t>
             </w:r>
           </w:p>
         </w:tc>
@@ -8245,6 +8244,7 @@
           </w:tcPr>
           <w:p>
             <w:r>
+              <w:lastRenderedPageBreak/>
               <w:t>Computer / Laptop:</w:t>
             </w:r>
           </w:p>
@@ -8253,6 +8253,7 @@
               <w:t xml:space="preserve">1. Needed to access the CASE website and </w:t>
             </w:r>
             <w:r>
+              <w:lastRenderedPageBreak/>
               <w:t xml:space="preserve">upload </w:t>
             </w:r>
             <w:r>
@@ -8277,6 +8278,7 @@
           </w:tcPr>
           <w:p>
             <w:r>
+              <w:lastRenderedPageBreak/>
               <w:t>CASE:</w:t>
             </w:r>
           </w:p>
@@ -8306,7 +8308,11 @@
               <w:t xml:space="preserve">1. </w:t>
             </w:r>
             <w:r>
-              <w:t xml:space="preserve">The uploaded data will be stored in </w:t>
+              <w:t xml:space="preserve">The uploaded data will be stored </w:t>
+            </w:r>
+            <w:r>
+              <w:lastRenderedPageBreak/>
+              <w:t xml:space="preserve">in </w:t>
             </w:r>
             <w:r>
               <w:t>the system’s database.</w:t>
@@ -8319,6 +8325,7 @@
           </w:tcPr>
           <w:p>
             <w:r>
+              <w:lastRenderedPageBreak/>
               <w:t>Internet:</w:t>
             </w:r>
           </w:p>
@@ -8330,7 +8337,11 @@
               <w:t xml:space="preserve">Needed to access the CASE website and </w:t>
             </w:r>
             <w:r>
-              <w:t>import air pollution data into the system</w:t>
+              <w:t xml:space="preserve">import air </w:t>
+            </w:r>
+            <w:r>
+              <w:lastRenderedPageBreak/>
+              <w:t>pollution data into the system</w:t>
             </w:r>
             <w:r>
               <w:t xml:space="preserve">. </w:t>
@@ -8345,6 +8356,7 @@
           </w:tcPr>
           <w:p>
             <w:r>
+              <w:lastRenderedPageBreak/>
               <w:t xml:space="preserve">Send </w:t>
             </w:r>
             <w:r>
@@ -8366,11 +8378,219 @@
               <w:t xml:space="preserve">1. </w:t>
             </w:r>
             <w:r>
-              <w:t xml:space="preserve">Requests PDF reports of Air Pollution </w:t>
-            </w:r>
+              <w:t>Requests PDF reports of Air Pollution data from CASE.</w:t>
+            </w:r>
+          </w:p>
+          <w:p>
+            <w:r>
+              <w:t xml:space="preserve">2. </w:t>
+            </w:r>
+            <w:r>
+              <w:t>Receives</w:t>
+            </w:r>
+            <w:r>
+              <w:t xml:space="preserve"> downloadable </w:t>
+            </w:r>
+            <w:r>
+              <w:t>PDF</w:t>
+            </w:r>
+            <w:r>
+              <w:t xml:space="preserve"> reports.</w:t>
+            </w:r>
+          </w:p>
+          <w:p/>
+          <w:p>
+            <w:r>
+              <w:t>Eligible Organization Employee:</w:t>
+            </w:r>
+          </w:p>
+          <w:p>
+            <w:r>
+              <w:t xml:space="preserve">1. </w:t>
+            </w:r>
+            <w:r>
+              <w:t>Requests air pollution PDF reports.</w:t>
+            </w:r>
+          </w:p>
+          <w:p>
+            <w:r>
+              <w:t xml:space="preserve">2. </w:t>
+            </w:r>
+            <w:r>
+              <w:t>Receives downloadable PDF reports.</w:t>
+            </w:r>
+          </w:p>
+          <w:p/>
+          <w:p>
+            <w:r>
+              <w:t>Municipality Employee:</w:t>
+            </w:r>
+          </w:p>
+          <w:p>
+            <w:r>
+              <w:t xml:space="preserve">1. </w:t>
+            </w:r>
+            <w:r>
+              <w:t>Requests air pollution reports.</w:t>
+            </w:r>
+          </w:p>
+          <w:p>
+            <w:r>
+              <w:t>2. Receives downloadable pdf reports.</w:t>
+            </w:r>
+          </w:p>
+        </w:tc>
+        <w:tc>
+          <w:tcPr>
+            <w:tcW w:w="1243" w:type="dxa"/>
+          </w:tcPr>
+          <w:p>
+            <w:r>
+              <w:t>N/A</w:t>
+            </w:r>
+          </w:p>
+        </w:tc>
+        <w:tc>
+          <w:tcPr>
+            <w:tcW w:w="1654" w:type="dxa"/>
+          </w:tcPr>
+          <w:p>
+            <w:r>
+              <w:t>Computer / Laptop:</w:t>
+            </w:r>
+          </w:p>
+          <w:p>
+            <w:r>
+              <w:t>Needed to access the CASE website and download reports.</w:t>
+            </w:r>
+          </w:p>
+          <w:p/>
+          <w:p>
+            <w:r>
+              <w:t>Networking Devices:</w:t>
+            </w:r>
+          </w:p>
+          <w:p>
+            <w:r>
+              <w:t xml:space="preserve">Needed to access the </w:t>
+            </w:r>
+            <w:r>
+              <w:t>internet.</w:t>
+            </w:r>
+          </w:p>
+        </w:tc>
+        <w:tc>
+          <w:tcPr>
+            <w:tcW w:w="1080" w:type="dxa"/>
+          </w:tcPr>
+          <w:p>
+            <w:r>
+              <w:t>CASE:</w:t>
+            </w:r>
+          </w:p>
+          <w:p>
+            <w:r>
+              <w:t xml:space="preserve">1. </w:t>
+            </w:r>
+            <w:r>
+              <w:t>To request and download the report.</w:t>
+            </w:r>
+          </w:p>
+          <w:p/>
+          <w:p>
+            <w:r>
+              <w:t>Adobe Reader:</w:t>
+            </w:r>
+          </w:p>
+          <w:p>
+            <w:r>
+              <w:t>1. To view the PDF report once it’s downloaded.</w:t>
+            </w:r>
+          </w:p>
+        </w:tc>
+        <w:tc>
+          <w:tcPr>
+            <w:tcW w:w="1260" w:type="dxa"/>
+          </w:tcPr>
+          <w:p>
+            <w:r>
+              <w:t>CASE database:</w:t>
+            </w:r>
+          </w:p>
+          <w:p>
+            <w:r>
+              <w:t>The report will be generated using the data stored in the system’s database.</w:t>
+            </w:r>
+          </w:p>
+        </w:tc>
+        <w:tc>
+          <w:tcPr>
+            <w:tcW w:w="2070" w:type="dxa"/>
+          </w:tcPr>
+          <w:p>
+            <w:r>
+              <w:t>Internet:</w:t>
+            </w:r>
+          </w:p>
+          <w:p>
+            <w:r>
+              <w:t xml:space="preserve">1. </w:t>
+            </w:r>
+            <w:r>
+              <w:t>Needed to access the CASE website and request reports.</w:t>
+            </w:r>
+          </w:p>
+        </w:tc>
+      </w:tr>
+      <w:tr>
+        <w:tc>
+          <w:tcPr>
+            <w:tcW w:w="1710" w:type="dxa"/>
+          </w:tcPr>
+          <w:p>
+            <w:r>
+              <w:t>Send comments / messages</w:t>
+            </w:r>
+          </w:p>
+        </w:tc>
+        <w:tc>
+          <w:tcPr>
+            <w:tcW w:w="1693" w:type="dxa"/>
+          </w:tcPr>
+          <w:p>
+            <w:r>
+              <w:t>Municipality Employee:</w:t>
+            </w:r>
+          </w:p>
+          <w:p>
+            <w:r>
+              <w:t xml:space="preserve">1. </w:t>
+            </w:r>
+            <w:r>
+              <w:t>Opens the Conversation portal.</w:t>
+            </w:r>
+          </w:p>
+          <w:p>
+            <w:r>
+              <w:t xml:space="preserve">2. </w:t>
+            </w:r>
+            <w:r>
+              <w:t>Types and sends the message to the Ministry.</w:t>
+            </w:r>
+          </w:p>
+          <w:p/>
+          <w:p>
+            <w:r>
+              <w:t>Ministry Employee:</w:t>
+            </w:r>
+          </w:p>
+          <w:p>
             <w:r>
               <w:lastRenderedPageBreak/>
-              <w:t>data from CASE.</w:t>
+              <w:t xml:space="preserve">1. </w:t>
+            </w:r>
+            <w:r>
+              <w:t>Opens the conversation portal.</w:t>
             </w:r>
           </w:p>
           <w:p>
@@ -8378,57 +8598,10 @@
               <w:t xml:space="preserve">2. </w:t>
             </w:r>
             <w:r>
-              <w:t>Receives</w:t>
-            </w:r>
-            <w:r>
-              <w:t xml:space="preserve"> downloadable </w:t>
-            </w:r>
-            <w:r>
-              <w:t>PDF</w:t>
-            </w:r>
-            <w:r>
-              <w:t xml:space="preserve"> reports.</w:t>
-            </w:r>
-          </w:p>
-          <w:p/>
-          <w:p>
-            <w:r>
-              <w:t>Eligible Organization Employee:</w:t>
-            </w:r>
-          </w:p>
-          <w:p>
-            <w:r>
-              <w:t xml:space="preserve">1. </w:t>
-            </w:r>
-            <w:r>
-              <w:t>Requests air pollution PDF reports.</w:t>
-            </w:r>
-          </w:p>
-          <w:p>
-            <w:r>
-              <w:t xml:space="preserve">2. </w:t>
-            </w:r>
-            <w:r>
-              <w:t>Receives downloadable PDF reports.</w:t>
-            </w:r>
-          </w:p>
-          <w:p/>
-          <w:p>
-            <w:r>
-              <w:t>Municipality Employee:</w:t>
-            </w:r>
-          </w:p>
-          <w:p>
-            <w:r>
-              <w:t xml:space="preserve">1. </w:t>
-            </w:r>
-            <w:r>
-              <w:t>Requests air pollution reports.</w:t>
-            </w:r>
-          </w:p>
-          <w:p>
-            <w:r>
-              <w:t>2. Receives downloadable pdf reports.</w:t>
+              <w:t xml:space="preserve">Types and sends the message to </w:t>
+            </w:r>
+            <w:r>
+              <w:t>Municipality.</w:t>
             </w:r>
           </w:p>
         </w:tc>
@@ -8454,25 +8627,19 @@
           </w:p>
           <w:p>
             <w:r>
-              <w:t xml:space="preserve">Needed to access the CASE </w:t>
-            </w:r>
+              <w:t>1. Needed to access the CASE website and type messages.</w:t>
+            </w:r>
+          </w:p>
+          <w:p/>
+          <w:p>
+            <w:r>
+              <w:t>Networking Devices:</w:t>
+            </w:r>
+          </w:p>
+          <w:p>
             <w:r>
               <w:lastRenderedPageBreak/>
-              <w:t>website and download reports.</w:t>
-            </w:r>
-          </w:p>
-          <w:p/>
-          <w:p>
-            <w:r>
-              <w:t>Networking Devices:</w:t>
-            </w:r>
-          </w:p>
-          <w:p>
-            <w:r>
-              <w:t xml:space="preserve">Needed to access the </w:t>
-            </w:r>
-            <w:r>
-              <w:t>internet.</w:t>
+              <w:t>Needed to access the internet.</w:t>
             </w:r>
           </w:p>
         </w:tc>
@@ -8488,21 +8655,7 @@
           </w:p>
           <w:p>
             <w:r>
-              <w:t xml:space="preserve">1. </w:t>
-            </w:r>
-            <w:r>
-              <w:t>To request and download the report.</w:t>
-            </w:r>
-          </w:p>
-          <w:p/>
-          <w:p>
-            <w:r>
-              <w:t>Adobe Reader:</w:t>
-            </w:r>
-          </w:p>
-          <w:p>
-            <w:r>
-              <w:t>1. To view the PDF report once it’s downloaded.</w:t>
+              <w:t>Needed to access the conversation portal.</w:t>
             </w:r>
           </w:p>
         </w:tc>
@@ -8512,17 +8665,7 @@
           </w:tcPr>
           <w:p>
             <w:r>
-              <w:lastRenderedPageBreak/>
-              <w:t>CASE database:</w:t>
-            </w:r>
-          </w:p>
-          <w:p>
-            <w:r>
-              <w:t xml:space="preserve">The report will be generated </w:t>
-            </w:r>
-            <w:r>
-              <w:lastRenderedPageBreak/>
-              <w:t>using the data stored in the system’s database.</w:t>
+              <w:t>N/A</w:t>
             </w:r>
           </w:p>
         </w:tc>
@@ -8532,16 +8675,18 @@
           </w:tcPr>
           <w:p>
             <w:r>
-              <w:lastRenderedPageBreak/>
               <w:t>Internet:</w:t>
             </w:r>
           </w:p>
           <w:p>
             <w:r>
-              <w:t xml:space="preserve">1. </w:t>
-            </w:r>
-            <w:r>
-              <w:t>Needed to access the CASE website and request reports.</w:t>
+              <w:t>To access the CASE website</w:t>
+            </w:r>
+            <w:r>
+              <w:t xml:space="preserve"> and </w:t>
+            </w:r>
+            <w:r>
+              <w:t>send messages.</w:t>
             </w:r>
           </w:p>
         </w:tc>
@@ -8553,7 +8698,7 @@
           </w:tcPr>
           <w:p>
             <w:r>
-              <w:t>Send comments / messages</w:t>
+              <w:t>Check Monthly AQI per division</w:t>
             </w:r>
           </w:p>
         </w:tc>
@@ -8563,7 +8708,7 @@
           </w:tcPr>
           <w:p>
             <w:r>
-              <w:t>Municipality Employee:</w:t>
+              <w:t>User:</w:t>
             </w:r>
           </w:p>
           <w:p>
@@ -8571,7 +8716,7 @@
               <w:t xml:space="preserve">1. </w:t>
             </w:r>
             <w:r>
-              <w:t>Opens the Conversation portal.</w:t>
+              <w:t>Request monthly AQI data.</w:t>
             </w:r>
           </w:p>
           <w:p>
@@ -8579,68 +8724,66 @@
               <w:t xml:space="preserve">2. </w:t>
             </w:r>
             <w:r>
-              <w:t>Types and sends the message to the Ministry.</w:t>
+              <w:t>Select required graphs, charts or comparison.</w:t>
+            </w:r>
+          </w:p>
+          <w:p>
+            <w:r>
+              <w:t xml:space="preserve">3. </w:t>
+            </w:r>
+            <w:r>
+              <w:t xml:space="preserve">Receive the </w:t>
+            </w:r>
+            <w:r>
+              <w:t xml:space="preserve">required graphs, charts / </w:t>
+            </w:r>
+            <w:r>
+              <w:t>data.</w:t>
+            </w:r>
+          </w:p>
+        </w:tc>
+        <w:tc>
+          <w:tcPr>
+            <w:tcW w:w="1243" w:type="dxa"/>
+          </w:tcPr>
+          <w:p>
+            <w:r>
+              <w:t>N/A</w:t>
+            </w:r>
+          </w:p>
+        </w:tc>
+        <w:tc>
+          <w:tcPr>
+            <w:tcW w:w="1654" w:type="dxa"/>
+          </w:tcPr>
+          <w:p>
+            <w:r>
+              <w:t>Computer / Laptop:</w:t>
+            </w:r>
+          </w:p>
+          <w:p>
+            <w:r>
+              <w:t xml:space="preserve">1. </w:t>
+            </w:r>
+            <w:r>
+              <w:t xml:space="preserve">Needed to access CASE website and </w:t>
+            </w:r>
+            <w:r>
+              <w:t>request data.</w:t>
             </w:r>
           </w:p>
           <w:p/>
           <w:p>
             <w:r>
-              <w:t>Ministry Employee:</w:t>
-            </w:r>
-          </w:p>
-          <w:p>
-            <w:r>
-              <w:t xml:space="preserve">1. </w:t>
-            </w:r>
-            <w:r>
-              <w:t>Opens the conversation portal.</w:t>
-            </w:r>
-          </w:p>
-          <w:p>
-            <w:r>
-              <w:t xml:space="preserve">2. </w:t>
-            </w:r>
-            <w:r>
-              <w:t xml:space="preserve">Types and sends the message to </w:t>
-            </w:r>
-            <w:r>
-              <w:t>Municipality.</w:t>
-            </w:r>
-          </w:p>
-        </w:tc>
-        <w:tc>
-          <w:tcPr>
-            <w:tcW w:w="1243" w:type="dxa"/>
-          </w:tcPr>
-          <w:p>
-            <w:r>
-              <w:t>N/A</w:t>
-            </w:r>
-          </w:p>
-        </w:tc>
-        <w:tc>
-          <w:tcPr>
-            <w:tcW w:w="1654" w:type="dxa"/>
-          </w:tcPr>
-          <w:p>
-            <w:r>
-              <w:t>Computer / Laptop:</w:t>
-            </w:r>
-          </w:p>
-          <w:p>
-            <w:r>
-              <w:t>1. Needed to access the CASE website and type messages.</w:t>
-            </w:r>
-          </w:p>
-          <w:p/>
-          <w:p>
-            <w:r>
               <w:t>Networking Devices:</w:t>
             </w:r>
           </w:p>
           <w:p>
             <w:r>
-              <w:t>Needed to access the internet.</w:t>
+              <w:t>1. Needed to access the internet</w:t>
+            </w:r>
+            <w:r>
+              <w:t>.</w:t>
             </w:r>
           </w:p>
         </w:tc>
@@ -8650,156 +8793,6 @@
           </w:tcPr>
           <w:p>
             <w:r>
-              <w:t>CASE:</w:t>
-            </w:r>
-          </w:p>
-          <w:p>
-            <w:r>
-              <w:t>Needed to access the conversation portal.</w:t>
-            </w:r>
-          </w:p>
-        </w:tc>
-        <w:tc>
-          <w:tcPr>
-            <w:tcW w:w="1260" w:type="dxa"/>
-          </w:tcPr>
-          <w:p>
-            <w:r>
-              <w:t>N/A</w:t>
-            </w:r>
-          </w:p>
-        </w:tc>
-        <w:tc>
-          <w:tcPr>
-            <w:tcW w:w="2070" w:type="dxa"/>
-          </w:tcPr>
-          <w:p>
-            <w:r>
-              <w:t>Internet:</w:t>
-            </w:r>
-          </w:p>
-          <w:p>
-            <w:r>
-              <w:t>To access the CASE website</w:t>
-            </w:r>
-            <w:r>
-              <w:t xml:space="preserve"> and </w:t>
-            </w:r>
-            <w:r>
-              <w:t>send messages.</w:t>
-            </w:r>
-          </w:p>
-        </w:tc>
-      </w:tr>
-      <w:tr>
-        <w:tc>
-          <w:tcPr>
-            <w:tcW w:w="1710" w:type="dxa"/>
-          </w:tcPr>
-          <w:p>
-            <w:r>
-              <w:t>Check Monthly AQI per division</w:t>
-            </w:r>
-          </w:p>
-        </w:tc>
-        <w:tc>
-          <w:tcPr>
-            <w:tcW w:w="1693" w:type="dxa"/>
-          </w:tcPr>
-          <w:p>
-            <w:r>
-              <w:t>User:</w:t>
-            </w:r>
-          </w:p>
-          <w:p>
-            <w:r>
-              <w:t xml:space="preserve">1. </w:t>
-            </w:r>
-            <w:r>
-              <w:t>Request monthly AQI data.</w:t>
-            </w:r>
-          </w:p>
-          <w:p>
-            <w:r>
-              <w:t xml:space="preserve">2. </w:t>
-            </w:r>
-            <w:r>
-              <w:t xml:space="preserve">Select required </w:t>
-            </w:r>
-            <w:r>
-              <w:lastRenderedPageBreak/>
-              <w:t>graphs, charts or comparison.</w:t>
-            </w:r>
-          </w:p>
-          <w:p>
-            <w:r>
-              <w:t xml:space="preserve">3. </w:t>
-            </w:r>
-            <w:r>
-              <w:t xml:space="preserve">Receive the </w:t>
-            </w:r>
-            <w:r>
-              <w:t xml:space="preserve">required graphs, charts / </w:t>
-            </w:r>
-            <w:r>
-              <w:t>data.</w:t>
-            </w:r>
-          </w:p>
-        </w:tc>
-        <w:tc>
-          <w:tcPr>
-            <w:tcW w:w="1243" w:type="dxa"/>
-          </w:tcPr>
-          <w:p>
-            <w:r>
-              <w:lastRenderedPageBreak/>
-              <w:t>N/A</w:t>
-            </w:r>
-          </w:p>
-        </w:tc>
-        <w:tc>
-          <w:tcPr>
-            <w:tcW w:w="1654" w:type="dxa"/>
-          </w:tcPr>
-          <w:p>
-            <w:r>
-              <w:t>Computer / Laptop:</w:t>
-            </w:r>
-          </w:p>
-          <w:p>
-            <w:r>
-              <w:t xml:space="preserve">1. </w:t>
-            </w:r>
-            <w:r>
-              <w:t xml:space="preserve">Needed to access CASE website and </w:t>
-            </w:r>
-            <w:r>
-              <w:t>request data.</w:t>
-            </w:r>
-          </w:p>
-          <w:p/>
-          <w:p>
-            <w:r>
-              <w:lastRenderedPageBreak/>
-              <w:t>Networking Devices:</w:t>
-            </w:r>
-          </w:p>
-          <w:p>
-            <w:r>
-              <w:t>1. Needed to access the internet</w:t>
-            </w:r>
-            <w:r>
-              <w:t>.</w:t>
-            </w:r>
-          </w:p>
-        </w:tc>
-        <w:tc>
-          <w:tcPr>
-            <w:tcW w:w="1080" w:type="dxa"/>
-          </w:tcPr>
-          <w:p>
-            <w:r>
-              <w:lastRenderedPageBreak/>
               <w:t>CASE:</w:t>
             </w:r>
           </w:p>
@@ -8869,9 +8862,439 @@
     </w:p>
     <w:p>
       <w:pPr>
-        <w:pStyle w:val="Heading1"/>
-      </w:pPr>
-    </w:p>
+        <w:pStyle w:val="bd"/>
+      </w:pPr>
+    </w:p>
+    <w:p>
+      <w:pPr>
+        <w:pStyle w:val="bd"/>
+        <w:keepNext/>
+      </w:pPr>
+      <w:r>
+        <w:rPr>
+          <w:noProof/>
+        </w:rPr>
+        <w:drawing>
+          <wp:inline distT="0" distB="0" distL="0" distR="0" wp14:anchorId="2051F34D" wp14:editId="1367876F">
+            <wp:extent cx="5502910" cy="2472055"/>
+            <wp:effectExtent l="0" t="0" r="2540" b="4445"/>
+            <wp:docPr id="9" name="Picture 9"/>
+            <wp:cNvGraphicFramePr>
+              <a:graphicFrameLocks xmlns:a="http://schemas.openxmlformats.org/drawingml/2006/main" noChangeAspect="1"/>
+            </wp:cNvGraphicFramePr>
+            <a:graphic xmlns:a="http://schemas.openxmlformats.org/drawingml/2006/main">
+              <a:graphicData uri="http://schemas.openxmlformats.org/drawingml/2006/picture">
+                <pic:pic xmlns:pic="http://schemas.openxmlformats.org/drawingml/2006/picture">
+                  <pic:nvPicPr>
+                    <pic:cNvPr id="9" name="Picture 9"/>
+                    <pic:cNvPicPr/>
+                  </pic:nvPicPr>
+                  <pic:blipFill>
+                    <a:blip r:embed="rId15">
+                      <a:extLst>
+                        <a:ext uri="{28A0092B-C50C-407E-A947-70E740481C1C}">
+                          <a14:useLocalDpi xmlns:a14="http://schemas.microsoft.com/office/drawing/2010/main" val="0"/>
+                        </a:ext>
+                      </a:extLst>
+                    </a:blip>
+                    <a:stretch>
+                      <a:fillRect/>
+                    </a:stretch>
+                  </pic:blipFill>
+                  <pic:spPr>
+                    <a:xfrm>
+                      <a:off x="0" y="0"/>
+                      <a:ext cx="5502910" cy="2472055"/>
+                    </a:xfrm>
+                    <a:prstGeom prst="rect">
+                      <a:avLst/>
+                    </a:prstGeom>
+                  </pic:spPr>
+                </pic:pic>
+              </a:graphicData>
+            </a:graphic>
+          </wp:inline>
+        </w:drawing>
+      </w:r>
+    </w:p>
+    <w:p>
+      <w:pPr>
+        <w:pStyle w:val="Caption"/>
+      </w:pPr>
+      <w:r>
+        <w:t xml:space="preserve">Figure </w:t>
+      </w:r>
+      <w:fldSimple w:instr=" SEQ Figure \* ARABIC ">
+        <w:r>
+          <w:rPr>
+            <w:noProof/>
+          </w:rPr>
+          <w:t>6</w:t>
+        </w:r>
+      </w:fldSimple>
+      <w:r>
+        <w:t>: Sends Weather Data to CASE Website</w:t>
+      </w:r>
+    </w:p>
+    <w:p/>
+    <w:p>
+      <w:pPr>
+        <w:keepNext/>
+      </w:pPr>
+      <w:r>
+        <w:rPr>
+          <w:noProof/>
+        </w:rPr>
+        <w:lastRenderedPageBreak/>
+        <w:drawing>
+          <wp:inline distT="0" distB="0" distL="0" distR="0" wp14:anchorId="11175722" wp14:editId="463B8B20">
+            <wp:extent cx="5502910" cy="1429385"/>
+            <wp:effectExtent l="0" t="0" r="2540" b="0"/>
+            <wp:docPr id="10" name="Picture 10"/>
+            <wp:cNvGraphicFramePr>
+              <a:graphicFrameLocks xmlns:a="http://schemas.openxmlformats.org/drawingml/2006/main" noChangeAspect="1"/>
+            </wp:cNvGraphicFramePr>
+            <a:graphic xmlns:a="http://schemas.openxmlformats.org/drawingml/2006/main">
+              <a:graphicData uri="http://schemas.openxmlformats.org/drawingml/2006/picture">
+                <pic:pic xmlns:pic="http://schemas.openxmlformats.org/drawingml/2006/picture">
+                  <pic:nvPicPr>
+                    <pic:cNvPr id="10" name="Picture 10"/>
+                    <pic:cNvPicPr/>
+                  </pic:nvPicPr>
+                  <pic:blipFill>
+                    <a:blip r:embed="rId16">
+                      <a:extLst>
+                        <a:ext uri="{28A0092B-C50C-407E-A947-70E740481C1C}">
+                          <a14:useLocalDpi xmlns:a14="http://schemas.microsoft.com/office/drawing/2010/main" val="0"/>
+                        </a:ext>
+                      </a:extLst>
+                    </a:blip>
+                    <a:stretch>
+                      <a:fillRect/>
+                    </a:stretch>
+                  </pic:blipFill>
+                  <pic:spPr>
+                    <a:xfrm>
+                      <a:off x="0" y="0"/>
+                      <a:ext cx="5502910" cy="1429385"/>
+                    </a:xfrm>
+                    <a:prstGeom prst="rect">
+                      <a:avLst/>
+                    </a:prstGeom>
+                  </pic:spPr>
+                </pic:pic>
+              </a:graphicData>
+            </a:graphic>
+          </wp:inline>
+        </w:drawing>
+      </w:r>
+    </w:p>
+    <w:p>
+      <w:pPr>
+        <w:pStyle w:val="Caption"/>
+      </w:pPr>
+      <w:r>
+        <w:t xml:space="preserve">Figure </w:t>
+      </w:r>
+      <w:fldSimple w:instr=" SEQ Figure \* ARABIC ">
+        <w:r>
+          <w:rPr>
+            <w:noProof/>
+          </w:rPr>
+          <w:t>7</w:t>
+        </w:r>
+      </w:fldSimple>
+      <w:r>
+        <w:t>: Updates Rules and Regulations</w:t>
+      </w:r>
+    </w:p>
+    <w:p/>
+    <w:p>
+      <w:pPr>
+        <w:keepNext/>
+      </w:pPr>
+      <w:r>
+        <w:rPr>
+          <w:noProof/>
+        </w:rPr>
+        <w:drawing>
+          <wp:inline distT="0" distB="0" distL="0" distR="0" wp14:anchorId="6DFFE039" wp14:editId="2D2BA508">
+            <wp:extent cx="5502910" cy="2407285"/>
+            <wp:effectExtent l="0" t="0" r="2540" b="0"/>
+            <wp:docPr id="11" name="Picture 11"/>
+            <wp:cNvGraphicFramePr>
+              <a:graphicFrameLocks xmlns:a="http://schemas.openxmlformats.org/drawingml/2006/main" noChangeAspect="1"/>
+            </wp:cNvGraphicFramePr>
+            <a:graphic xmlns:a="http://schemas.openxmlformats.org/drawingml/2006/main">
+              <a:graphicData uri="http://schemas.openxmlformats.org/drawingml/2006/picture">
+                <pic:pic xmlns:pic="http://schemas.openxmlformats.org/drawingml/2006/picture">
+                  <pic:nvPicPr>
+                    <pic:cNvPr id="11" name="Picture 11"/>
+                    <pic:cNvPicPr/>
+                  </pic:nvPicPr>
+                  <pic:blipFill>
+                    <a:blip r:embed="rId17">
+                      <a:extLst>
+                        <a:ext uri="{28A0092B-C50C-407E-A947-70E740481C1C}">
+                          <a14:useLocalDpi xmlns:a14="http://schemas.microsoft.com/office/drawing/2010/main" val="0"/>
+                        </a:ext>
+                      </a:extLst>
+                    </a:blip>
+                    <a:stretch>
+                      <a:fillRect/>
+                    </a:stretch>
+                  </pic:blipFill>
+                  <pic:spPr>
+                    <a:xfrm>
+                      <a:off x="0" y="0"/>
+                      <a:ext cx="5502910" cy="2407285"/>
+                    </a:xfrm>
+                    <a:prstGeom prst="rect">
+                      <a:avLst/>
+                    </a:prstGeom>
+                  </pic:spPr>
+                </pic:pic>
+              </a:graphicData>
+            </a:graphic>
+          </wp:inline>
+        </w:drawing>
+      </w:r>
+    </w:p>
+    <w:p>
+      <w:pPr>
+        <w:pStyle w:val="Caption"/>
+      </w:pPr>
+      <w:r>
+        <w:t xml:space="preserve">Figure </w:t>
+      </w:r>
+      <w:fldSimple w:instr=" SEQ Figure \* ARABIC ">
+        <w:r>
+          <w:rPr>
+            <w:noProof/>
+          </w:rPr>
+          <w:t>8</w:t>
+        </w:r>
+      </w:fldSimple>
+      <w:r>
+        <w:t>: Upload Air Pollution Data to CASE</w:t>
+      </w:r>
+    </w:p>
+    <w:p/>
+    <w:p>
+      <w:pPr>
+        <w:keepNext/>
+      </w:pPr>
+      <w:r>
+        <w:rPr>
+          <w:noProof/>
+        </w:rPr>
+        <w:lastRenderedPageBreak/>
+        <w:drawing>
+          <wp:inline distT="0" distB="0" distL="0" distR="0" wp14:anchorId="5D811CB9" wp14:editId="59481C24">
+            <wp:extent cx="5502910" cy="4730115"/>
+            <wp:effectExtent l="0" t="0" r="2540" b="0"/>
+            <wp:docPr id="12" name="Picture 12"/>
+            <wp:cNvGraphicFramePr>
+              <a:graphicFrameLocks xmlns:a="http://schemas.openxmlformats.org/drawingml/2006/main" noChangeAspect="1"/>
+            </wp:cNvGraphicFramePr>
+            <a:graphic xmlns:a="http://schemas.openxmlformats.org/drawingml/2006/main">
+              <a:graphicData uri="http://schemas.openxmlformats.org/drawingml/2006/picture">
+                <pic:pic xmlns:pic="http://schemas.openxmlformats.org/drawingml/2006/picture">
+                  <pic:nvPicPr>
+                    <pic:cNvPr id="12" name="Picture 12"/>
+                    <pic:cNvPicPr/>
+                  </pic:nvPicPr>
+                  <pic:blipFill>
+                    <a:blip r:embed="rId18">
+                      <a:extLst>
+                        <a:ext uri="{28A0092B-C50C-407E-A947-70E740481C1C}">
+                          <a14:useLocalDpi xmlns:a14="http://schemas.microsoft.com/office/drawing/2010/main" val="0"/>
+                        </a:ext>
+                      </a:extLst>
+                    </a:blip>
+                    <a:stretch>
+                      <a:fillRect/>
+                    </a:stretch>
+                  </pic:blipFill>
+                  <pic:spPr>
+                    <a:xfrm>
+                      <a:off x="0" y="0"/>
+                      <a:ext cx="5502910" cy="4730115"/>
+                    </a:xfrm>
+                    <a:prstGeom prst="rect">
+                      <a:avLst/>
+                    </a:prstGeom>
+                  </pic:spPr>
+                </pic:pic>
+              </a:graphicData>
+            </a:graphic>
+          </wp:inline>
+        </w:drawing>
+      </w:r>
+    </w:p>
+    <w:p>
+      <w:pPr>
+        <w:pStyle w:val="Caption"/>
+      </w:pPr>
+      <w:r>
+        <w:t xml:space="preserve">Figure </w:t>
+      </w:r>
+      <w:fldSimple w:instr=" SEQ Figure \* ARABIC ">
+        <w:r>
+          <w:rPr>
+            <w:noProof/>
+          </w:rPr>
+          <w:t>9</w:t>
+        </w:r>
+      </w:fldSimple>
+      <w:r>
+        <w:t>: Sends Air Pollution Reports</w:t>
+      </w:r>
+    </w:p>
+    <w:p/>
+    <w:p>
+      <w:pPr>
+        <w:keepNext/>
+      </w:pPr>
+      <w:r>
+        <w:rPr>
+          <w:noProof/>
+        </w:rPr>
+        <w:lastRenderedPageBreak/>
+        <w:drawing>
+          <wp:inline distT="0" distB="0" distL="0" distR="0" wp14:anchorId="2C8CCBFD" wp14:editId="578D1B23">
+            <wp:extent cx="5502910" cy="3287395"/>
+            <wp:effectExtent l="0" t="0" r="2540" b="8255"/>
+            <wp:docPr id="13" name="Picture 13"/>
+            <wp:cNvGraphicFramePr>
+              <a:graphicFrameLocks xmlns:a="http://schemas.openxmlformats.org/drawingml/2006/main" noChangeAspect="1"/>
+            </wp:cNvGraphicFramePr>
+            <a:graphic xmlns:a="http://schemas.openxmlformats.org/drawingml/2006/main">
+              <a:graphicData uri="http://schemas.openxmlformats.org/drawingml/2006/picture">
+                <pic:pic xmlns:pic="http://schemas.openxmlformats.org/drawingml/2006/picture">
+                  <pic:nvPicPr>
+                    <pic:cNvPr id="13" name="Picture 13"/>
+                    <pic:cNvPicPr/>
+                  </pic:nvPicPr>
+                  <pic:blipFill>
+                    <a:blip r:embed="rId19">
+                      <a:extLst>
+                        <a:ext uri="{28A0092B-C50C-407E-A947-70E740481C1C}">
+                          <a14:useLocalDpi xmlns:a14="http://schemas.microsoft.com/office/drawing/2010/main" val="0"/>
+                        </a:ext>
+                      </a:extLst>
+                    </a:blip>
+                    <a:stretch>
+                      <a:fillRect/>
+                    </a:stretch>
+                  </pic:blipFill>
+                  <pic:spPr>
+                    <a:xfrm>
+                      <a:off x="0" y="0"/>
+                      <a:ext cx="5502910" cy="3287395"/>
+                    </a:xfrm>
+                    <a:prstGeom prst="rect">
+                      <a:avLst/>
+                    </a:prstGeom>
+                  </pic:spPr>
+                </pic:pic>
+              </a:graphicData>
+            </a:graphic>
+          </wp:inline>
+        </w:drawing>
+      </w:r>
+    </w:p>
+    <w:p>
+      <w:pPr>
+        <w:pStyle w:val="Caption"/>
+      </w:pPr>
+      <w:r>
+        <w:t xml:space="preserve">Figure </w:t>
+      </w:r>
+      <w:fldSimple w:instr=" SEQ Figure \* ARABIC ">
+        <w:r>
+          <w:rPr>
+            <w:noProof/>
+          </w:rPr>
+          <w:t>10</w:t>
+        </w:r>
+      </w:fldSimple>
+      <w:r>
+        <w:t>: Send Comments/Messages</w:t>
+      </w:r>
+    </w:p>
+    <w:p/>
+    <w:p>
+      <w:pPr>
+        <w:keepNext/>
+      </w:pPr>
+      <w:r>
+        <w:rPr>
+          <w:noProof/>
+        </w:rPr>
+        <w:drawing>
+          <wp:inline distT="0" distB="0" distL="0" distR="0" wp14:anchorId="758C4DBF" wp14:editId="1B7E9BC3">
+            <wp:extent cx="5502910" cy="1588135"/>
+            <wp:effectExtent l="0" t="0" r="2540" b="0"/>
+            <wp:docPr id="14" name="Picture 14"/>
+            <wp:cNvGraphicFramePr>
+              <a:graphicFrameLocks xmlns:a="http://schemas.openxmlformats.org/drawingml/2006/main" noChangeAspect="1"/>
+            </wp:cNvGraphicFramePr>
+            <a:graphic xmlns:a="http://schemas.openxmlformats.org/drawingml/2006/main">
+              <a:graphicData uri="http://schemas.openxmlformats.org/drawingml/2006/picture">
+                <pic:pic xmlns:pic="http://schemas.openxmlformats.org/drawingml/2006/picture">
+                  <pic:nvPicPr>
+                    <pic:cNvPr id="14" name="Picture 14"/>
+                    <pic:cNvPicPr/>
+                  </pic:nvPicPr>
+                  <pic:blipFill>
+                    <a:blip r:embed="rId20">
+                      <a:extLst>
+                        <a:ext uri="{28A0092B-C50C-407E-A947-70E740481C1C}">
+                          <a14:useLocalDpi xmlns:a14="http://schemas.microsoft.com/office/drawing/2010/main" val="0"/>
+                        </a:ext>
+                      </a:extLst>
+                    </a:blip>
+                    <a:stretch>
+                      <a:fillRect/>
+                    </a:stretch>
+                  </pic:blipFill>
+                  <pic:spPr>
+                    <a:xfrm>
+                      <a:off x="0" y="0"/>
+                      <a:ext cx="5502910" cy="1588135"/>
+                    </a:xfrm>
+                    <a:prstGeom prst="rect">
+                      <a:avLst/>
+                    </a:prstGeom>
+                  </pic:spPr>
+                </pic:pic>
+              </a:graphicData>
+            </a:graphic>
+          </wp:inline>
+        </w:drawing>
+      </w:r>
+    </w:p>
+    <w:p>
+      <w:pPr>
+        <w:pStyle w:val="Caption"/>
+      </w:pPr>
+      <w:r>
+        <w:t xml:space="preserve">Figure </w:t>
+      </w:r>
+      <w:fldSimple w:instr=" SEQ Figure \* ARABIC ">
+        <w:r>
+          <w:rPr>
+            <w:noProof/>
+          </w:rPr>
+          <w:t>11</w:t>
+        </w:r>
+      </w:fldSimple>
+      <w:r>
+        <w:t>: Check Monthly AQI Per Division</w:t>
+      </w:r>
+    </w:p>
+    <w:p/>
     <w:p>
       <w:pPr>
         <w:pStyle w:val="Heading1"/>
@@ -8909,33 +9332,24 @@
       <w:r>
         <w:t xml:space="preserve">has a </w:t>
       </w:r>
-      <w:proofErr w:type="spellStart"/>
       <w:r>
         <w:t>WS</w:t>
       </w:r>
       <w:r>
-        <w:t>EmpID</w:t>
-      </w:r>
-      <w:proofErr w:type="spellEnd"/>
-      <w:r>
-        <w:t xml:space="preserve">, </w:t>
-      </w:r>
-      <w:proofErr w:type="spellStart"/>
+        <w:t xml:space="preserve">EmpID, </w:t>
+      </w:r>
       <w:r>
         <w:t>WS</w:t>
       </w:r>
       <w:r>
         <w:t>EmpName</w:t>
       </w:r>
-      <w:proofErr w:type="spellEnd"/>
       <w:r>
         <w:t xml:space="preserve"> and </w:t>
       </w:r>
-      <w:proofErr w:type="spellStart"/>
       <w:r>
         <w:t>WSEmpEmail</w:t>
       </w:r>
-      <w:proofErr w:type="spellEnd"/>
       <w:r>
         <w:t>.</w:t>
       </w:r>
@@ -8956,35 +9370,87 @@
       <w:r>
         <w:t xml:space="preserve">a </w:t>
       </w:r>
-      <w:proofErr w:type="spellStart"/>
       <w:r>
         <w:t>Ministry</w:t>
       </w:r>
       <w:r>
-        <w:t>EmpID</w:t>
-      </w:r>
-      <w:proofErr w:type="spellEnd"/>
-      <w:r>
-        <w:t xml:space="preserve">, </w:t>
-      </w:r>
-      <w:proofErr w:type="spellStart"/>
+        <w:t xml:space="preserve">EmpID, </w:t>
+      </w:r>
       <w:r>
         <w:t>Ministry</w:t>
       </w:r>
       <w:r>
         <w:t>EmpName</w:t>
       </w:r>
-      <w:proofErr w:type="spellEnd"/>
+      <w:r>
+        <w:t xml:space="preserve"> and MinistryEmpEmail.</w:t>
+      </w:r>
+    </w:p>
+    <w:p>
+      <w:pPr>
+        <w:pStyle w:val="BodyText1"/>
+      </w:pPr>
+      <w:r>
+        <w:t>An Organization</w:t>
+      </w:r>
+      <w:r>
+        <w:t xml:space="preserve"> has </w:t>
+      </w:r>
+      <w:r>
+        <w:t>Organization</w:t>
+      </w:r>
+      <w:r>
+        <w:t xml:space="preserve">ID, OrganizationName and </w:t>
+      </w:r>
+      <w:r>
+        <w:t>OrganizationLocation.</w:t>
+      </w:r>
+    </w:p>
+    <w:p>
+      <w:pPr>
+        <w:pStyle w:val="BodyText1"/>
+      </w:pPr>
+      <w:r>
+        <w:lastRenderedPageBreak/>
+        <w:t>A User has UserID</w:t>
+      </w:r>
+      <w:r>
+        <w:t>, UserName</w:t>
+      </w:r>
+      <w:r>
+        <w:t xml:space="preserve"> and UserEmail.</w:t>
+      </w:r>
+    </w:p>
+    <w:p>
+      <w:pPr>
+        <w:pStyle w:val="BodyText1"/>
+      </w:pPr>
+      <w:r>
+        <w:t xml:space="preserve">A </w:t>
+      </w:r>
+      <w:r>
+        <w:t xml:space="preserve">Municipality </w:t>
+      </w:r>
+      <w:r>
+        <w:t xml:space="preserve">Employee </w:t>
+      </w:r>
+      <w:r>
+        <w:t xml:space="preserve">has </w:t>
+      </w:r>
+      <w:r>
+        <w:t>Municipality</w:t>
+      </w:r>
+      <w:r>
+        <w:t>Emp</w:t>
+      </w:r>
+      <w:r>
+        <w:t>ID, MunicipalityEmpName</w:t>
+      </w:r>
       <w:r>
         <w:t xml:space="preserve"> and </w:t>
       </w:r>
-      <w:proofErr w:type="spellStart"/>
-      <w:r>
-        <w:t>MinistryEmpEmail</w:t>
-      </w:r>
-      <w:proofErr w:type="spellEnd"/>
-      <w:r>
-        <w:t>.</w:t>
+      <w:r>
+        <w:t>MunicipalityEmpEmail.</w:t>
       </w:r>
     </w:p>
     <w:p>
@@ -8992,42 +9458,28 @@
         <w:pStyle w:val="BodyText1"/>
       </w:pPr>
       <w:r>
-        <w:t xml:space="preserve">An </w:t>
-      </w:r>
-      <w:proofErr w:type="gramStart"/>
-      <w:r>
-        <w:t>Organization</w:t>
-      </w:r>
-      <w:proofErr w:type="gramEnd"/>
-      <w:r>
-        <w:t xml:space="preserve"> has </w:t>
-      </w:r>
-      <w:proofErr w:type="spellStart"/>
-      <w:r>
-        <w:t>Organization</w:t>
-      </w:r>
-      <w:r>
-        <w:t>ID</w:t>
-      </w:r>
-      <w:proofErr w:type="spellEnd"/>
-      <w:r>
-        <w:t xml:space="preserve">, </w:t>
-      </w:r>
-      <w:proofErr w:type="spellStart"/>
-      <w:r>
-        <w:t>OrganizationName</w:t>
-      </w:r>
-      <w:proofErr w:type="spellEnd"/>
-      <w:r>
-        <w:t xml:space="preserve"> and </w:t>
-      </w:r>
-      <w:proofErr w:type="spellStart"/>
-      <w:r>
-        <w:t>OrganizationLocation</w:t>
-      </w:r>
-      <w:proofErr w:type="spellEnd"/>
-      <w:r>
-        <w:t>.</w:t>
+        <w:t xml:space="preserve">A Weather Station Employee </w:t>
+      </w:r>
+      <w:r>
+        <w:t xml:space="preserve">must </w:t>
+      </w:r>
+      <w:r>
+        <w:t>provide Station Air Quality data.</w:t>
+      </w:r>
+      <w:r>
+        <w:t xml:space="preserve"> </w:t>
+      </w:r>
+      <w:r>
+        <w:t xml:space="preserve">The Station Air Quality data </w:t>
+      </w:r>
+      <w:r>
+        <w:t>must be</w:t>
+      </w:r>
+      <w:r>
+        <w:t xml:space="preserve"> provided by </w:t>
+      </w:r>
+      <w:r>
+        <w:t>a Weather Station Employee.</w:t>
       </w:r>
     </w:p>
     <w:p>
@@ -9035,121 +9487,8 @@
         <w:pStyle w:val="BodyText1"/>
       </w:pPr>
       <w:r>
-        <w:t xml:space="preserve">A User has </w:t>
-      </w:r>
-      <w:proofErr w:type="spellStart"/>
-      <w:r>
-        <w:t>UserID</w:t>
-      </w:r>
-      <w:proofErr w:type="spellEnd"/>
-      <w:r>
-        <w:t xml:space="preserve">, </w:t>
-      </w:r>
-      <w:proofErr w:type="spellStart"/>
-      <w:r>
-        <w:t>UserName</w:t>
-      </w:r>
-      <w:proofErr w:type="spellEnd"/>
-      <w:r>
-        <w:t xml:space="preserve"> and </w:t>
-      </w:r>
-      <w:proofErr w:type="spellStart"/>
-      <w:r>
-        <w:t>UserEmail</w:t>
-      </w:r>
-      <w:proofErr w:type="spellEnd"/>
-      <w:r>
-        <w:t>.</w:t>
-      </w:r>
-    </w:p>
-    <w:p>
-      <w:pPr>
-        <w:pStyle w:val="BodyText1"/>
-      </w:pPr>
-      <w:r>
-        <w:t xml:space="preserve">A </w:t>
-      </w:r>
-      <w:r>
-        <w:t xml:space="preserve">Municipality </w:t>
-      </w:r>
-      <w:r>
-        <w:t xml:space="preserve">Employee </w:t>
-      </w:r>
-      <w:r>
-        <w:t xml:space="preserve">has </w:t>
-      </w:r>
-      <w:proofErr w:type="spellStart"/>
-      <w:r>
-        <w:t>Municipality</w:t>
-      </w:r>
-      <w:r>
-        <w:t>Emp</w:t>
-      </w:r>
-      <w:r>
-        <w:t>ID</w:t>
-      </w:r>
-      <w:proofErr w:type="spellEnd"/>
-      <w:r>
-        <w:t xml:space="preserve">, </w:t>
-      </w:r>
-      <w:proofErr w:type="spellStart"/>
-      <w:r>
-        <w:t>MunicipalityEmpName</w:t>
-      </w:r>
-      <w:proofErr w:type="spellEnd"/>
-      <w:r>
-        <w:t xml:space="preserve"> and </w:t>
-      </w:r>
-      <w:proofErr w:type="spellStart"/>
-      <w:r>
-        <w:t>MunicipalityEmpEmail</w:t>
-      </w:r>
-      <w:proofErr w:type="spellEnd"/>
-      <w:r>
-        <w:t>.</w:t>
-      </w:r>
-    </w:p>
-    <w:p>
-      <w:pPr>
-        <w:pStyle w:val="BodyText1"/>
-      </w:pPr>
-      <w:r>
-        <w:t xml:space="preserve">A Weather Station Employee </w:t>
-      </w:r>
-      <w:r>
-        <w:t xml:space="preserve">must </w:t>
-      </w:r>
-      <w:r>
-        <w:t>provide Station Air Quality data.</w:t>
-      </w:r>
-      <w:r>
-        <w:t xml:space="preserve"> </w:t>
-      </w:r>
-      <w:r>
-        <w:t xml:space="preserve">The Station Air Quality data </w:t>
-      </w:r>
-      <w:r>
-        <w:t>must be</w:t>
-      </w:r>
-      <w:r>
-        <w:t xml:space="preserve"> provided by </w:t>
-      </w:r>
-      <w:r>
-        <w:t>a Weather Station Employee.</w:t>
-      </w:r>
-    </w:p>
-    <w:p>
-      <w:pPr>
-        <w:pStyle w:val="BodyText1"/>
-      </w:pPr>
-      <w:r>
-        <w:t xml:space="preserve">An </w:t>
-      </w:r>
-      <w:proofErr w:type="gramStart"/>
-      <w:r>
-        <w:t>Organization</w:t>
-      </w:r>
-      <w:proofErr w:type="gramEnd"/>
+        <w:t>An Organization</w:t>
+      </w:r>
       <w:r>
         <w:t xml:space="preserve"> may provide </w:t>
       </w:r>
@@ -9239,7 +9578,7 @@
                     <pic:cNvPicPr/>
                   </pic:nvPicPr>
                   <pic:blipFill>
-                    <a:blip r:embed="rId15">
+                    <a:blip r:embed="rId21">
                       <a:extLst>
                         <a:ext uri="{28A0092B-C50C-407E-A947-70E740481C1C}">
                           <a14:useLocalDpi xmlns:a14="http://schemas.microsoft.com/office/drawing/2010/main" val="0"/>
@@ -9297,8 +9636,8 @@
       </w:pPr>
     </w:p>
     <w:sectPr>
-      <w:headerReference w:type="default" r:id="rId16"/>
-      <w:footerReference w:type="default" r:id="rId17"/>
+      <w:headerReference w:type="default" r:id="rId22"/>
+      <w:footerReference w:type="default" r:id="rId23"/>
       <w:pgSz w:w="11906" w:h="16838" w:code="9"/>
       <w:pgMar w:top="1440" w:right="1440" w:bottom="1440" w:left="1800" w:header="720" w:footer="720" w:gutter="0"/>
       <w:cols w:space="720"/>
@@ -9457,16 +9796,11 @@
     <w:r>
       <w:tab/>
     </w:r>
-    <w:proofErr w:type="gramStart"/>
     <w:r>
       <w:tab/>
     </w:r>
     <w:r>
-      <w:t xml:space="preserve">  GROUP</w:t>
-    </w:r>
-    <w:proofErr w:type="gramEnd"/>
-    <w:r>
-      <w:t xml:space="preserve"> </w:t>
+      <w:t xml:space="preserve">  GROUP </w:t>
     </w:r>
     <w:r>
       <w:t>1</w:t>
@@ -9478,6 +9812,95 @@
 <file path=word/numbering.xml><?xml version="1.0" encoding="utf-8"?>
 <w:numbering xmlns:wpc="http://schemas.microsoft.com/office/word/2010/wordprocessingCanvas" xmlns:cx="http://schemas.microsoft.com/office/drawing/2014/chartex" xmlns:cx1="http://schemas.microsoft.com/office/drawing/2015/9/8/chartex" xmlns:cx2="http://schemas.microsoft.com/office/drawing/2015/10/21/chartex" xmlns:cx3="http://schemas.microsoft.com/office/drawing/2016/5/9/chartex" xmlns:cx4="http://schemas.microsoft.com/office/drawing/2016/5/10/chartex" xmlns:cx5="http://schemas.microsoft.com/office/drawing/2016/5/11/chartex" xmlns:cx6="http://schemas.microsoft.com/office/drawing/2016/5/12/chartex" xmlns:cx7="http://schemas.microsoft.com/office/drawing/2016/5/13/chartex" xmlns:cx8="http://schemas.microsoft.com/office/drawing/2016/5/14/chartex" xmlns:mc="http://schemas.openxmlformats.org/markup-compatibility/2006" xmlns:aink="http://schemas.microsoft.com/office/drawing/2016/ink" xmlns:am3d="http://schemas.microsoft.com/office/drawing/2017/model3d" xmlns:o="urn:schemas-microsoft-com:office:office" xmlns:oel="http://schemas.microsoft.com/office/2019/extlst" xmlns:r="http://schemas.openxmlformats.org/officeDocument/2006/relationships" xmlns:m="http://schemas.openxmlformats.org/officeDocument/2006/math" xmlns:v="urn:schemas-microsoft-com:vml" xmlns:wp14="http://schemas.microsoft.com/office/word/2010/wordprocessingDrawing" xmlns:wp="http://schemas.openxmlformats.org/drawingml/2006/wordprocessingDrawing" xmlns:w10="urn:schemas-microsoft-com:office:word" xmlns:w="http://schemas.openxmlformats.org/wordprocessingml/2006/main" xmlns:w14="http://schemas.microsoft.com/office/word/2010/wordml" xmlns:w15="http://schemas.microsoft.com/office/word/2012/wordml" xmlns:w16cex="http://schemas.microsoft.com/office/word/2018/wordml/cex" xmlns:w16cid="http://schemas.microsoft.com/office/word/2016/wordml/cid" xmlns:w16="http://schemas.microsoft.com/office/word/2018/wordml" xmlns:w16sdtdh="http://schemas.microsoft.com/office/word/2020/wordml/sdtdatahash" xmlns:w16se="http://schemas.microsoft.com/office/word/2015/wordml/symex" xmlns:wpg="http://schemas.microsoft.com/office/word/2010/wordprocessingGroup" xmlns:wpi="http://schemas.microsoft.com/office/word/2010/wordprocessingInk" xmlns:wne="http://schemas.microsoft.com/office/word/2006/wordml" xmlns:wps="http://schemas.microsoft.com/office/word/2010/wordprocessingShape" mc:Ignorable="w14 w15 w16se w16cid w16 w16cex w16sdtdh wp14">
   <w:abstractNum w:abstractNumId="0" w15:restartNumberingAfterBreak="0">
+    <w:nsid w:val="01C22FC5"/>
+    <w:multiLevelType w:val="hybridMultilevel"/>
+    <w:tmpl w:val="E5E8B852"/>
+    <w:lvl w:ilvl="0" w:tplc="F5B6DEE0">
+      <w:start w:val="1"/>
+      <w:numFmt w:val="decimal"/>
+      <w:lvlText w:val="%1."/>
+      <w:lvlJc w:val="left"/>
+      <w:pPr>
+        <w:ind w:left="744" w:hanging="384"/>
+      </w:pPr>
+      <w:rPr>
+        <w:rFonts w:eastAsiaTheme="minorEastAsia" w:hint="default"/>
+      </w:rPr>
+    </w:lvl>
+    <w:lvl w:ilvl="1" w:tplc="04090019" w:tentative="1">
+      <w:start w:val="1"/>
+      <w:numFmt w:val="lowerLetter"/>
+      <w:lvlText w:val="%2."/>
+      <w:lvlJc w:val="left"/>
+      <w:pPr>
+        <w:ind w:left="1440" w:hanging="360"/>
+      </w:pPr>
+    </w:lvl>
+    <w:lvl w:ilvl="2" w:tplc="0409001B" w:tentative="1">
+      <w:start w:val="1"/>
+      <w:numFmt w:val="lowerRoman"/>
+      <w:lvlText w:val="%3."/>
+      <w:lvlJc w:val="right"/>
+      <w:pPr>
+        <w:ind w:left="2160" w:hanging="180"/>
+      </w:pPr>
+    </w:lvl>
+    <w:lvl w:ilvl="3" w:tplc="0409000F" w:tentative="1">
+      <w:start w:val="1"/>
+      <w:numFmt w:val="decimal"/>
+      <w:lvlText w:val="%4."/>
+      <w:lvlJc w:val="left"/>
+      <w:pPr>
+        <w:ind w:left="2880" w:hanging="360"/>
+      </w:pPr>
+    </w:lvl>
+    <w:lvl w:ilvl="4" w:tplc="04090019" w:tentative="1">
+      <w:start w:val="1"/>
+      <w:numFmt w:val="lowerLetter"/>
+      <w:lvlText w:val="%5."/>
+      <w:lvlJc w:val="left"/>
+      <w:pPr>
+        <w:ind w:left="3600" w:hanging="360"/>
+      </w:pPr>
+    </w:lvl>
+    <w:lvl w:ilvl="5" w:tplc="0409001B" w:tentative="1">
+      <w:start w:val="1"/>
+      <w:numFmt w:val="lowerRoman"/>
+      <w:lvlText w:val="%6."/>
+      <w:lvlJc w:val="right"/>
+      <w:pPr>
+        <w:ind w:left="4320" w:hanging="180"/>
+      </w:pPr>
+    </w:lvl>
+    <w:lvl w:ilvl="6" w:tplc="0409000F" w:tentative="1">
+      <w:start w:val="1"/>
+      <w:numFmt w:val="decimal"/>
+      <w:lvlText w:val="%7."/>
+      <w:lvlJc w:val="left"/>
+      <w:pPr>
+        <w:ind w:left="5040" w:hanging="360"/>
+      </w:pPr>
+    </w:lvl>
+    <w:lvl w:ilvl="7" w:tplc="04090019" w:tentative="1">
+      <w:start w:val="1"/>
+      <w:numFmt w:val="lowerLetter"/>
+      <w:lvlText w:val="%8."/>
+      <w:lvlJc w:val="left"/>
+      <w:pPr>
+        <w:ind w:left="5760" w:hanging="360"/>
+      </w:pPr>
+    </w:lvl>
+    <w:lvl w:ilvl="8" w:tplc="0409001B" w:tentative="1">
+      <w:start w:val="1"/>
+      <w:numFmt w:val="lowerRoman"/>
+      <w:lvlText w:val="%9."/>
+      <w:lvlJc w:val="right"/>
+      <w:pPr>
+        <w:ind w:left="6480" w:hanging="180"/>
+      </w:pPr>
+    </w:lvl>
+  </w:abstractNum>
+  <w:abstractNum w:abstractNumId="1" w15:restartNumberingAfterBreak="0">
     <w:nsid w:val="08E2794F"/>
     <w:multiLevelType w:val="hybridMultilevel"/>
     <w:tmpl w:val="E20CA6A2"/>
@@ -9566,7 +9989,7 @@
       </w:pPr>
     </w:lvl>
   </w:abstractNum>
-  <w:abstractNum w:abstractNumId="1" w15:restartNumberingAfterBreak="0">
+  <w:abstractNum w:abstractNumId="2" w15:restartNumberingAfterBreak="0">
     <w:nsid w:val="09C20FEA"/>
     <w:multiLevelType w:val="hybridMultilevel"/>
     <w:tmpl w:val="796CB988"/>
@@ -9679,7 +10102,7 @@
       </w:rPr>
     </w:lvl>
   </w:abstractNum>
-  <w:abstractNum w:abstractNumId="2" w15:restartNumberingAfterBreak="0">
+  <w:abstractNum w:abstractNumId="3" w15:restartNumberingAfterBreak="0">
     <w:nsid w:val="3A3B33CD"/>
     <w:multiLevelType w:val="hybridMultilevel"/>
     <w:tmpl w:val="5A0A8DCA"/>
@@ -9768,7 +10191,7 @@
       </w:pPr>
     </w:lvl>
   </w:abstractNum>
-  <w:abstractNum w:abstractNumId="3" w15:restartNumberingAfterBreak="0">
+  <w:abstractNum w:abstractNumId="4" w15:restartNumberingAfterBreak="0">
     <w:nsid w:val="3B381CBC"/>
     <w:multiLevelType w:val="hybridMultilevel"/>
     <w:tmpl w:val="1BCCB8A4"/>
@@ -9881,7 +10304,7 @@
       </w:rPr>
     </w:lvl>
   </w:abstractNum>
-  <w:abstractNum w:abstractNumId="4" w15:restartNumberingAfterBreak="0">
+  <w:abstractNum w:abstractNumId="5" w15:restartNumberingAfterBreak="0">
     <w:nsid w:val="49AC1D81"/>
     <w:multiLevelType w:val="hybridMultilevel"/>
     <w:tmpl w:val="0A547FBE"/>
@@ -9968,7 +10391,7 @@
       </w:pPr>
     </w:lvl>
   </w:abstractNum>
-  <w:abstractNum w:abstractNumId="5" w15:restartNumberingAfterBreak="0">
+  <w:abstractNum w:abstractNumId="6" w15:restartNumberingAfterBreak="0">
     <w:nsid w:val="558E76AA"/>
     <w:multiLevelType w:val="hybridMultilevel"/>
     <w:tmpl w:val="3F5625FA"/>
@@ -10081,7 +10504,7 @@
       </w:rPr>
     </w:lvl>
   </w:abstractNum>
-  <w:abstractNum w:abstractNumId="6" w15:restartNumberingAfterBreak="0">
+  <w:abstractNum w:abstractNumId="7" w15:restartNumberingAfterBreak="0">
     <w:nsid w:val="66EF1B32"/>
     <w:multiLevelType w:val="hybridMultilevel"/>
     <w:tmpl w:val="EDFCA3CC"/>
@@ -10171,7 +10594,7 @@
     </w:lvl>
   </w:abstractNum>
   <w:num w:numId="1" w16cid:durableId="37166878">
-    <w:abstractNumId w:val="4"/>
+    <w:abstractNumId w:val="5"/>
     <w:lvlOverride w:ilvl="0">
       <w:startOverride w:val="1"/>
     </w:lvlOverride>
@@ -10201,22 +10624,25 @@
     </w:lvlOverride>
   </w:num>
   <w:num w:numId="2" w16cid:durableId="1482384275">
+    <w:abstractNumId w:val="3"/>
+  </w:num>
+  <w:num w:numId="3" w16cid:durableId="1775055771">
     <w:abstractNumId w:val="2"/>
   </w:num>
-  <w:num w:numId="3" w16cid:durableId="1775055771">
+  <w:num w:numId="4" w16cid:durableId="1901479637">
     <w:abstractNumId w:val="1"/>
   </w:num>
-  <w:num w:numId="4" w16cid:durableId="1901479637">
-    <w:abstractNumId w:val="0"/>
-  </w:num>
   <w:num w:numId="5" w16cid:durableId="287787657">
-    <w:abstractNumId w:val="3"/>
+    <w:abstractNumId w:val="4"/>
   </w:num>
   <w:num w:numId="6" w16cid:durableId="735250847">
-    <w:abstractNumId w:val="5"/>
+    <w:abstractNumId w:val="6"/>
   </w:num>
   <w:num w:numId="7" w16cid:durableId="898130486">
-    <w:abstractNumId w:val="6"/>
+    <w:abstractNumId w:val="7"/>
+  </w:num>
+  <w:num w:numId="8" w16cid:durableId="903564259">
+    <w:abstractNumId w:val="0"/>
   </w:num>
   <w:numIdMacAtCleanup w:val="7"/>
 </w:numbering>

</xml_diff>

<commit_message>
added relational schema and modified erd
</commit_message>
<xml_diff>
--- a/Reports/Sec-3_Group-1_Final_Report.docx
+++ b/Reports/Sec-3_Group-1_Final_Report.docx
@@ -3060,9 +3060,17 @@
         </w:rPr>
         <w:lastRenderedPageBreak/>
         <w:drawing>
-          <wp:inline distT="0" distB="0" distL="0" distR="0" wp14:anchorId="3905ED21" wp14:editId="5AC6D88F">
-            <wp:extent cx="5838190" cy="4199255"/>
-            <wp:effectExtent l="0" t="0" r="0" b="0"/>
+          <wp:anchor distT="0" distB="0" distL="114300" distR="114300" simplePos="0" relativeHeight="251664384" behindDoc="0" locked="0" layoutInCell="1" allowOverlap="1" wp14:anchorId="3905ED21" wp14:editId="10B78186">
+            <wp:simplePos x="0" y="0"/>
+            <wp:positionH relativeFrom="column">
+              <wp:posOffset>-693420</wp:posOffset>
+            </wp:positionH>
+            <wp:positionV relativeFrom="paragraph">
+              <wp:posOffset>0</wp:posOffset>
+            </wp:positionV>
+            <wp:extent cx="6873875" cy="4678680"/>
+            <wp:effectExtent l="0" t="0" r="3175" b="7620"/>
+            <wp:wrapSquare wrapText="bothSides"/>
             <wp:docPr id="1" name="Picture 1"/>
             <wp:cNvGraphicFramePr>
               <a:graphicFrameLocks xmlns:a="http://schemas.openxmlformats.org/drawingml/2006/main" noChangeAspect="1"/>
@@ -3089,7 +3097,7 @@
                   <pic:spPr>
                     <a:xfrm>
                       <a:off x="0" y="0"/>
-                      <a:ext cx="5838190" cy="4199255"/>
+                      <a:ext cx="6873875" cy="4678680"/>
                     </a:xfrm>
                     <a:prstGeom prst="rect">
                       <a:avLst/>
@@ -3098,7 +3106,13 @@
                 </pic:pic>
               </a:graphicData>
             </a:graphic>
-          </wp:inline>
+            <wp14:sizeRelH relativeFrom="margin">
+              <wp14:pctWidth>0</wp14:pctWidth>
+            </wp14:sizeRelH>
+            <wp14:sizeRelV relativeFrom="margin">
+              <wp14:pctHeight>0</wp14:pctHeight>
+            </wp14:sizeRelV>
+          </wp:anchor>
         </w:drawing>
       </w:r>
     </w:p>
@@ -4151,74 +4165,46 @@
                 <w:szCs w:val="24"/>
               </w:rPr>
               <w:lastRenderedPageBreak/>
-              <w:t>2</w:t>
-            </w:r>
-            <w:r>
-              <w:rPr>
-                <w:rFonts w:cs="Times New Roman"/>
-                <w:szCs w:val="24"/>
-              </w:rPr>
-              <w:t>. Checks if there are any issues with the computer or hardware.</w:t>
-            </w:r>
-          </w:p>
-          <w:p>
-            <w:pPr>
-              <w:rPr>
-                <w:rFonts w:cs="Times New Roman"/>
-                <w:szCs w:val="24"/>
-              </w:rPr>
-            </w:pPr>
-            <w:r>
-              <w:rPr>
-                <w:rFonts w:cs="Times New Roman"/>
-                <w:szCs w:val="24"/>
-              </w:rPr>
-              <w:t>3</w:t>
-            </w:r>
-            <w:r>
-              <w:rPr>
-                <w:rFonts w:cs="Times New Roman"/>
-                <w:szCs w:val="24"/>
-              </w:rPr>
-              <w:t>. If issues present, contact IT Technician.</w:t>
-            </w:r>
-          </w:p>
-          <w:p>
-            <w:pPr>
-              <w:rPr>
-                <w:rFonts w:cs="Times New Roman"/>
-                <w:szCs w:val="24"/>
-              </w:rPr>
-            </w:pPr>
-            <w:r>
-              <w:rPr>
-                <w:rFonts w:cs="Times New Roman"/>
-                <w:szCs w:val="24"/>
-              </w:rPr>
-              <w:t>4</w:t>
-            </w:r>
-            <w:r>
-              <w:rPr>
-                <w:rFonts w:cs="Times New Roman"/>
-                <w:szCs w:val="24"/>
-              </w:rPr>
-              <w:t>. Check if issues present with Internet connection.</w:t>
-            </w:r>
-          </w:p>
-          <w:p>
-            <w:r>
-              <w:rPr>
-                <w:rFonts w:cs="Times New Roman"/>
-                <w:szCs w:val="24"/>
-              </w:rPr>
-              <w:t>5</w:t>
-            </w:r>
-            <w:r>
-              <w:rPr>
-                <w:rFonts w:cs="Times New Roman"/>
-                <w:szCs w:val="24"/>
-              </w:rPr>
-              <w:t>. If present contact External IT Technician.</w:t>
+              <w:t>2. Checks if there are any issues with the computer or hardware.</w:t>
+            </w:r>
+          </w:p>
+          <w:p>
+            <w:pPr>
+              <w:rPr>
+                <w:rFonts w:cs="Times New Roman"/>
+                <w:szCs w:val="24"/>
+              </w:rPr>
+            </w:pPr>
+            <w:r>
+              <w:rPr>
+                <w:rFonts w:cs="Times New Roman"/>
+                <w:szCs w:val="24"/>
+              </w:rPr>
+              <w:t>3. If issues present, contact IT Technician.</w:t>
+            </w:r>
+          </w:p>
+          <w:p>
+            <w:pPr>
+              <w:rPr>
+                <w:rFonts w:cs="Times New Roman"/>
+                <w:szCs w:val="24"/>
+              </w:rPr>
+            </w:pPr>
+            <w:r>
+              <w:rPr>
+                <w:rFonts w:cs="Times New Roman"/>
+                <w:szCs w:val="24"/>
+              </w:rPr>
+              <w:t>4. Check if issues present with Internet connection.</w:t>
+            </w:r>
+          </w:p>
+          <w:p>
+            <w:r>
+              <w:rPr>
+                <w:rFonts w:cs="Times New Roman"/>
+                <w:szCs w:val="24"/>
+              </w:rPr>
+              <w:t>5. If present contact External IT Technician.</w:t>
             </w:r>
           </w:p>
           <w:p>
@@ -6559,6 +6545,18 @@
       <w:pPr>
         <w:pStyle w:val="bd"/>
       </w:pPr>
+    </w:p>
+    <w:p>
+      <w:pPr>
+        <w:jc w:val="left"/>
+        <w:rPr>
+          <w:rFonts w:eastAsiaTheme="minorEastAsia"/>
+          <w:spacing w:val="15"/>
+        </w:rPr>
+      </w:pPr>
+      <w:r>
+        <w:br w:type="page"/>
+      </w:r>
     </w:p>
     <w:p>
       <w:pPr>
@@ -6570,6 +6568,7 @@
       </w:pPr>
       <w:bookmarkStart w:id="9" w:name="_Toc110463440"/>
       <w:r>
+        <w:lastRenderedPageBreak/>
         <w:t>Process Model – Existing Business System</w:t>
       </w:r>
       <w:bookmarkEnd w:id="9"/>
@@ -6623,7 +6622,6 @@
         <w:rPr>
           <w:noProof/>
         </w:rPr>
-        <w:lastRenderedPageBreak/>
         <w:drawing>
           <wp:inline distT="0" distB="0" distL="0" distR="0" wp14:anchorId="6D878930" wp14:editId="3663DF81">
             <wp:extent cx="5502910" cy="4475480"/>
@@ -6703,10 +6701,19 @@
         <w:rPr>
           <w:noProof/>
         </w:rPr>
+        <w:lastRenderedPageBreak/>
         <w:drawing>
-          <wp:inline distT="0" distB="0" distL="0" distR="0" wp14:anchorId="53B4D8A9" wp14:editId="147886CF">
-            <wp:extent cx="5818909" cy="3538695"/>
-            <wp:effectExtent l="0" t="0" r="0" b="5080"/>
+          <wp:anchor distT="0" distB="0" distL="114300" distR="114300" simplePos="0" relativeHeight="251663360" behindDoc="0" locked="0" layoutInCell="1" allowOverlap="1" wp14:anchorId="53B4D8A9" wp14:editId="7276F7A2">
+            <wp:simplePos x="0" y="0"/>
+            <wp:positionH relativeFrom="margin">
+              <wp:posOffset>-1038225</wp:posOffset>
+            </wp:positionH>
+            <wp:positionV relativeFrom="paragraph">
+              <wp:posOffset>0</wp:posOffset>
+            </wp:positionV>
+            <wp:extent cx="7329170" cy="4457700"/>
+            <wp:effectExtent l="0" t="0" r="5080" b="0"/>
+            <wp:wrapSquare wrapText="bothSides"/>
             <wp:docPr id="4" name="Picture 4"/>
             <wp:cNvGraphicFramePr>
               <a:graphicFrameLocks xmlns:a="http://schemas.openxmlformats.org/drawingml/2006/main" noChangeAspect="1"/>
@@ -6733,7 +6740,7 @@
                   <pic:spPr>
                     <a:xfrm>
                       <a:off x="0" y="0"/>
-                      <a:ext cx="5818909" cy="3538695"/>
+                      <a:ext cx="7329170" cy="4457700"/>
                     </a:xfrm>
                     <a:prstGeom prst="rect">
                       <a:avLst/>
@@ -6742,7 +6749,13 @@
                 </pic:pic>
               </a:graphicData>
             </a:graphic>
-          </wp:inline>
+            <wp14:sizeRelH relativeFrom="margin">
+              <wp14:pctWidth>0</wp14:pctWidth>
+            </wp14:sizeRelH>
+            <wp14:sizeRelV relativeFrom="margin">
+              <wp14:pctHeight>0</wp14:pctHeight>
+            </wp14:sizeRelV>
+          </wp:anchor>
         </w:drawing>
       </w:r>
     </w:p>
@@ -6822,32 +6835,21 @@
         <w:pStyle w:val="Caption"/>
       </w:pPr>
       <w:r>
-        <w:t xml:space="preserve">Figure </w:t>
-      </w:r>
-      <w:fldSimple w:instr=" SEQ Figure \* ARABIC ">
-        <w:r>
-          <w:rPr>
-            <w:noProof/>
-          </w:rPr>
-          <w:t>3</w:t>
-        </w:r>
-      </w:fldSimple>
-      <w:r>
-        <w:t>: Send Rules and Regulations to ministry</w:t>
-      </w:r>
-    </w:p>
-    <w:p>
-      <w:pPr>
-        <w:keepNext/>
-      </w:pPr>
-      <w:r>
         <w:rPr>
           <w:noProof/>
         </w:rPr>
         <w:drawing>
-          <wp:inline distT="0" distB="0" distL="0" distR="0" wp14:anchorId="0DF8784A" wp14:editId="422C066F">
-            <wp:extent cx="5791200" cy="3846787"/>
-            <wp:effectExtent l="0" t="0" r="0" b="1905"/>
+          <wp:anchor distT="0" distB="0" distL="114300" distR="114300" simplePos="0" relativeHeight="251662336" behindDoc="0" locked="0" layoutInCell="1" allowOverlap="1" wp14:anchorId="0DF8784A" wp14:editId="5B814363">
+            <wp:simplePos x="0" y="0"/>
+            <wp:positionH relativeFrom="column">
+              <wp:posOffset>-922020</wp:posOffset>
+            </wp:positionH>
+            <wp:positionV relativeFrom="paragraph">
+              <wp:posOffset>372745</wp:posOffset>
+            </wp:positionV>
+            <wp:extent cx="7132320" cy="4168140"/>
+            <wp:effectExtent l="0" t="0" r="0" b="3810"/>
+            <wp:wrapSquare wrapText="bothSides"/>
             <wp:docPr id="6" name="Picture 6"/>
             <wp:cNvGraphicFramePr>
               <a:graphicFrameLocks xmlns:a="http://schemas.openxmlformats.org/drawingml/2006/main" noChangeAspect="1"/>
@@ -6874,7 +6876,7 @@
                   <pic:spPr>
                     <a:xfrm>
                       <a:off x="0" y="0"/>
-                      <a:ext cx="5805138" cy="3856045"/>
+                      <a:ext cx="7132320" cy="4168140"/>
                     </a:xfrm>
                     <a:prstGeom prst="rect">
                       <a:avLst/>
@@ -6883,9 +6885,34 @@
                 </pic:pic>
               </a:graphicData>
             </a:graphic>
-          </wp:inline>
+            <wp14:sizeRelH relativeFrom="margin">
+              <wp14:pctWidth>0</wp14:pctWidth>
+            </wp14:sizeRelH>
+            <wp14:sizeRelV relativeFrom="margin">
+              <wp14:pctHeight>0</wp14:pctHeight>
+            </wp14:sizeRelV>
+          </wp:anchor>
         </w:drawing>
       </w:r>
+      <w:r>
+        <w:t xml:space="preserve">Figure </w:t>
+      </w:r>
+      <w:fldSimple w:instr=" SEQ Figure \* ARABIC ">
+        <w:r>
+          <w:rPr>
+            <w:noProof/>
+          </w:rPr>
+          <w:t>3</w:t>
+        </w:r>
+      </w:fldSimple>
+      <w:r>
+        <w:t>: Send Rules and Regulations to ministry</w:t>
+      </w:r>
+    </w:p>
+    <w:p>
+      <w:pPr>
+        <w:keepNext/>
+      </w:pPr>
     </w:p>
     <w:p>
       <w:pPr>
@@ -6916,9 +6943,17 @@
         </w:rPr>
         <w:lastRenderedPageBreak/>
         <w:drawing>
-          <wp:inline distT="0" distB="0" distL="0" distR="0" wp14:anchorId="75430EA6" wp14:editId="1D967FA2">
-            <wp:extent cx="5502910" cy="1828800"/>
-            <wp:effectExtent l="0" t="0" r="2540" b="0"/>
+          <wp:anchor distT="0" distB="0" distL="114300" distR="114300" simplePos="0" relativeHeight="251661312" behindDoc="0" locked="0" layoutInCell="1" allowOverlap="1" wp14:anchorId="75430EA6" wp14:editId="22B19A2F">
+            <wp:simplePos x="0" y="0"/>
+            <wp:positionH relativeFrom="margin">
+              <wp:posOffset>-815340</wp:posOffset>
+            </wp:positionH>
+            <wp:positionV relativeFrom="paragraph">
+              <wp:posOffset>0</wp:posOffset>
+            </wp:positionV>
+            <wp:extent cx="6865620" cy="1828800"/>
+            <wp:effectExtent l="0" t="0" r="0" b="0"/>
+            <wp:wrapSquare wrapText="bothSides"/>
             <wp:docPr id="7" name="Picture 7"/>
             <wp:cNvGraphicFramePr>
               <a:graphicFrameLocks xmlns:a="http://schemas.openxmlformats.org/drawingml/2006/main" noChangeAspect="1"/>
@@ -6945,7 +6980,7 @@
                   <pic:spPr>
                     <a:xfrm>
                       <a:off x="0" y="0"/>
-                      <a:ext cx="5502910" cy="1828800"/>
+                      <a:ext cx="6865620" cy="1828800"/>
                     </a:xfrm>
                     <a:prstGeom prst="rect">
                       <a:avLst/>
@@ -6954,7 +6989,10 @@
                 </pic:pic>
               </a:graphicData>
             </a:graphic>
-          </wp:inline>
+            <wp14:sizeRelH relativeFrom="margin">
+              <wp14:pctWidth>0</wp14:pctWidth>
+            </wp14:sizeRelH>
+          </wp:anchor>
         </w:drawing>
       </w:r>
     </w:p>
@@ -7302,11 +7340,11 @@
               <w:t xml:space="preserve"> Since the </w:t>
             </w:r>
             <w:r>
-              <w:t xml:space="preserve">weather station does </w:t>
+              <w:t xml:space="preserve">weather </w:t>
             </w:r>
             <w:r>
               <w:lastRenderedPageBreak/>
-              <w:t xml:space="preserve">not </w:t>
+              <w:t xml:space="preserve">station does not </w:t>
             </w:r>
             <w:r>
               <w:t xml:space="preserve">contain any </w:t>
@@ -7605,11 +7643,11 @@
               <w:t xml:space="preserve">, </w:t>
             </w:r>
             <w:r>
-              <w:t xml:space="preserve">the data is presented to the user </w:t>
+              <w:t xml:space="preserve">the data is presented to </w:t>
             </w:r>
             <w:r>
               <w:lastRenderedPageBreak/>
-              <w:t xml:space="preserve">without any additional calculations. </w:t>
+              <w:t xml:space="preserve">the user without any additional calculations. </w:t>
             </w:r>
             <w:r>
               <w:t xml:space="preserve">It is not organized into </w:t>
@@ -7629,11 +7667,11 @@
             </w:pPr>
             <w:r>
               <w:lastRenderedPageBreak/>
-              <w:t xml:space="preserve">The proposed system will be able to generate required pdf reports, </w:t>
+              <w:t xml:space="preserve">The proposed system will be able to generate required pdf </w:t>
             </w:r>
             <w:r>
               <w:lastRenderedPageBreak/>
-              <w:t>charts and graphs for the raw weather data.</w:t>
+              <w:t>reports, charts and graphs for the raw weather data.</w:t>
             </w:r>
           </w:p>
         </w:tc>
@@ -7671,24 +7709,22 @@
       <w:pPr>
         <w:pStyle w:val="bd"/>
       </w:pPr>
-    </w:p>
-    <w:p>
-      <w:pPr>
-        <w:pStyle w:val="bd"/>
-      </w:pPr>
-    </w:p>
-    <w:p>
-      <w:pPr>
-        <w:pStyle w:val="bd"/>
-      </w:pPr>
       <w:r>
         <w:rPr>
           <w:noProof/>
         </w:rPr>
         <w:drawing>
-          <wp:inline distT="0" distB="0" distL="0" distR="0" wp14:anchorId="507BBC4C" wp14:editId="59AF92F3">
-            <wp:extent cx="6591300" cy="3752766"/>
-            <wp:effectExtent l="0" t="0" r="0" b="635"/>
+          <wp:anchor distT="0" distB="0" distL="114300" distR="114300" simplePos="0" relativeHeight="251660288" behindDoc="0" locked="0" layoutInCell="1" allowOverlap="1" wp14:anchorId="507BBC4C" wp14:editId="03484B94">
+            <wp:simplePos x="0" y="0"/>
+            <wp:positionH relativeFrom="column">
+              <wp:posOffset>-962660</wp:posOffset>
+            </wp:positionH>
+            <wp:positionV relativeFrom="paragraph">
+              <wp:posOffset>255905</wp:posOffset>
+            </wp:positionV>
+            <wp:extent cx="7226935" cy="4114800"/>
+            <wp:effectExtent l="0" t="0" r="0" b="0"/>
+            <wp:wrapSquare wrapText="bothSides"/>
             <wp:docPr id="2" name="Picture 2"/>
             <wp:cNvGraphicFramePr>
               <a:graphicFrameLocks xmlns:a="http://schemas.openxmlformats.org/drawingml/2006/main" noChangeAspect="1"/>
@@ -7715,7 +7751,7 @@
                   <pic:spPr>
                     <a:xfrm>
                       <a:off x="0" y="0"/>
-                      <a:ext cx="6594574" cy="3754630"/>
+                      <a:ext cx="7226935" cy="4114800"/>
                     </a:xfrm>
                     <a:prstGeom prst="rect">
                       <a:avLst/>
@@ -7724,9 +7760,25 @@
                 </pic:pic>
               </a:graphicData>
             </a:graphic>
-          </wp:inline>
+            <wp14:sizeRelH relativeFrom="margin">
+              <wp14:pctWidth>0</wp14:pctWidth>
+            </wp14:sizeRelH>
+            <wp14:sizeRelV relativeFrom="margin">
+              <wp14:pctHeight>0</wp14:pctHeight>
+            </wp14:sizeRelV>
+          </wp:anchor>
         </w:drawing>
       </w:r>
+    </w:p>
+    <w:p>
+      <w:pPr>
+        <w:pStyle w:val="bd"/>
+      </w:pPr>
+    </w:p>
+    <w:p>
+      <w:pPr>
+        <w:pStyle w:val="bd"/>
+      </w:pPr>
     </w:p>
     <w:p>
       <w:pPr>
@@ -7743,6 +7795,7 @@
       </w:pPr>
       <w:bookmarkStart w:id="12" w:name="_Toc110463443"/>
       <w:r>
+        <w:lastRenderedPageBreak/>
         <w:t xml:space="preserve">Six Elements Analysis </w:t>
       </w:r>
       <w:r>
@@ -7845,7 +7898,6 @@
           </w:tcPr>
           <w:p>
             <w:r>
-              <w:lastRenderedPageBreak/>
               <w:t>Sends weather data to CASE website</w:t>
             </w:r>
           </w:p>
@@ -8114,6 +8166,7 @@
           </w:p>
           <w:p>
             <w:r>
+              <w:lastRenderedPageBreak/>
               <w:t xml:space="preserve">1. </w:t>
             </w:r>
             <w:r>
@@ -8127,6 +8180,7 @@
           </w:tcPr>
           <w:p>
             <w:r>
+              <w:lastRenderedPageBreak/>
               <w:t>CASE:</w:t>
             </w:r>
           </w:p>
@@ -8201,14 +8255,388 @@
           </w:p>
           <w:p>
             <w:r>
+              <w:t xml:space="preserve">2. </w:t>
+            </w:r>
+            <w:r>
+              <w:t>Uploads the air pollution data as required</w:t>
+            </w:r>
+            <w:r>
+              <w:t>.</w:t>
+            </w:r>
+          </w:p>
+        </w:tc>
+        <w:tc>
+          <w:tcPr>
+            <w:tcW w:w="1243" w:type="dxa"/>
+          </w:tcPr>
+          <w:p>
+            <w:r>
+              <w:t>Pen and Paper:</w:t>
+            </w:r>
+          </w:p>
+          <w:p>
+            <w:r>
+              <w:t xml:space="preserve">1. </w:t>
+            </w:r>
+            <w:r>
+              <w:t xml:space="preserve">To note down </w:t>
+            </w:r>
+            <w:r>
+              <w:t>the necessary information if required.</w:t>
+            </w:r>
+          </w:p>
+        </w:tc>
+        <w:tc>
+          <w:tcPr>
+            <w:tcW w:w="1654" w:type="dxa"/>
+          </w:tcPr>
+          <w:p>
+            <w:r>
+              <w:t>Computer / Laptop:</w:t>
+            </w:r>
+          </w:p>
+          <w:p>
+            <w:r>
+              <w:t xml:space="preserve">1. Needed to access the CASE website and </w:t>
+            </w:r>
+            <w:r>
+              <w:t xml:space="preserve">upload </w:t>
+            </w:r>
+            <w:r>
+              <w:t>the air pollution data.</w:t>
+            </w:r>
+          </w:p>
+          <w:p/>
+          <w:p>
+            <w:r>
+              <w:t>Networking Devices:</w:t>
+            </w:r>
+          </w:p>
+          <w:p>
+            <w:r>
+              <w:t>1. Needed to access the internet.</w:t>
+            </w:r>
+          </w:p>
+        </w:tc>
+        <w:tc>
+          <w:tcPr>
+            <w:tcW w:w="1080" w:type="dxa"/>
+          </w:tcPr>
+          <w:p>
+            <w:r>
+              <w:t>CASE:</w:t>
+            </w:r>
+          </w:p>
+          <w:p>
+            <w:r>
+              <w:t xml:space="preserve">1. </w:t>
+            </w:r>
+            <w:r>
+              <w:t>Upload air pollution data.</w:t>
+            </w:r>
+          </w:p>
+        </w:tc>
+        <w:tc>
+          <w:tcPr>
+            <w:tcW w:w="1260" w:type="dxa"/>
+          </w:tcPr>
+          <w:p>
+            <w:r>
+              <w:t>CASE</w:t>
+            </w:r>
+            <w:r>
+              <w:t xml:space="preserve"> Database:</w:t>
+            </w:r>
+          </w:p>
+          <w:p>
+            <w:r>
+              <w:t xml:space="preserve">1. </w:t>
+            </w:r>
+            <w:r>
+              <w:t xml:space="preserve">The uploaded data will be stored in </w:t>
+            </w:r>
+            <w:r>
+              <w:t>the system’s database.</w:t>
+            </w:r>
+          </w:p>
+        </w:tc>
+        <w:tc>
+          <w:tcPr>
+            <w:tcW w:w="2070" w:type="dxa"/>
+          </w:tcPr>
+          <w:p>
+            <w:r>
+              <w:t>Internet:</w:t>
+            </w:r>
+          </w:p>
+          <w:p>
+            <w:r>
+              <w:t xml:space="preserve">1. </w:t>
+            </w:r>
+            <w:r>
+              <w:t xml:space="preserve">Needed to access the CASE website and </w:t>
+            </w:r>
+            <w:r>
+              <w:t>import air pollution data into the system</w:t>
+            </w:r>
+            <w:r>
+              <w:t xml:space="preserve">. </w:t>
+            </w:r>
+          </w:p>
+        </w:tc>
+      </w:tr>
+      <w:tr>
+        <w:tc>
+          <w:tcPr>
+            <w:tcW w:w="1710" w:type="dxa"/>
+          </w:tcPr>
+          <w:p>
+            <w:r>
+              <w:t xml:space="preserve">Send </w:t>
+            </w:r>
+            <w:r>
+              <w:t>Air Pollution Reports</w:t>
+            </w:r>
+          </w:p>
+        </w:tc>
+        <w:tc>
+          <w:tcPr>
+            <w:tcW w:w="1693" w:type="dxa"/>
+          </w:tcPr>
+          <w:p>
+            <w:r>
+              <w:t>Ministry Employee:</w:t>
+            </w:r>
+          </w:p>
+          <w:p>
+            <w:r>
+              <w:t xml:space="preserve">1. </w:t>
+            </w:r>
+            <w:r>
+              <w:t>Requests PDF reports of Air Pollution data from CASE.</w:t>
+            </w:r>
+          </w:p>
+          <w:p>
+            <w:r>
+              <w:t xml:space="preserve">2. </w:t>
+            </w:r>
+            <w:r>
+              <w:t>Receives</w:t>
+            </w:r>
+            <w:r>
+              <w:t xml:space="preserve"> downloadable </w:t>
+            </w:r>
+            <w:r>
+              <w:t>PDF</w:t>
+            </w:r>
+            <w:r>
+              <w:t xml:space="preserve"> reports.</w:t>
+            </w:r>
+          </w:p>
+          <w:p/>
+          <w:p>
+            <w:r>
+              <w:t>Eligible Organization Employee:</w:t>
+            </w:r>
+          </w:p>
+          <w:p>
+            <w:r>
+              <w:t xml:space="preserve">1. </w:t>
+            </w:r>
+            <w:r>
+              <w:t>Requests air pollution PDF reports.</w:t>
+            </w:r>
+          </w:p>
+          <w:p>
+            <w:r>
+              <w:t xml:space="preserve">2. </w:t>
+            </w:r>
+            <w:r>
+              <w:t>Receives downloadable PDF reports.</w:t>
+            </w:r>
+          </w:p>
+          <w:p/>
+          <w:p>
+            <w:r>
+              <w:t>Municipality Employee:</w:t>
+            </w:r>
+          </w:p>
+          <w:p>
+            <w:r>
+              <w:t xml:space="preserve">1. </w:t>
+            </w:r>
+            <w:r>
+              <w:t>Requests air pollution reports.</w:t>
+            </w:r>
+          </w:p>
+          <w:p>
+            <w:r>
+              <w:t>2. Receives downloadable pdf reports.</w:t>
+            </w:r>
+          </w:p>
+        </w:tc>
+        <w:tc>
+          <w:tcPr>
+            <w:tcW w:w="1243" w:type="dxa"/>
+          </w:tcPr>
+          <w:p>
+            <w:r>
+              <w:t>N/A</w:t>
+            </w:r>
+          </w:p>
+        </w:tc>
+        <w:tc>
+          <w:tcPr>
+            <w:tcW w:w="1654" w:type="dxa"/>
+          </w:tcPr>
+          <w:p>
+            <w:r>
+              <w:t>Computer / Laptop:</w:t>
+            </w:r>
+          </w:p>
+          <w:p>
+            <w:r>
+              <w:t>Needed to access the CASE website and download reports.</w:t>
+            </w:r>
+          </w:p>
+          <w:p/>
+          <w:p>
+            <w:r>
+              <w:t>Networking Devices:</w:t>
+            </w:r>
+          </w:p>
+          <w:p>
+            <w:r>
+              <w:t xml:space="preserve">Needed to access the </w:t>
+            </w:r>
+            <w:r>
+              <w:t>internet.</w:t>
+            </w:r>
+          </w:p>
+        </w:tc>
+        <w:tc>
+          <w:tcPr>
+            <w:tcW w:w="1080" w:type="dxa"/>
+          </w:tcPr>
+          <w:p>
+            <w:r>
+              <w:t>CASE:</w:t>
+            </w:r>
+          </w:p>
+          <w:p>
+            <w:r>
+              <w:t xml:space="preserve">1. </w:t>
+            </w:r>
+            <w:r>
+              <w:t>To request and download the report.</w:t>
+            </w:r>
+          </w:p>
+          <w:p/>
+          <w:p>
+            <w:r>
+              <w:t>Adobe Reader:</w:t>
+            </w:r>
+          </w:p>
+          <w:p>
+            <w:r>
+              <w:t>1. To view the PDF report once it’s downloaded.</w:t>
+            </w:r>
+          </w:p>
+        </w:tc>
+        <w:tc>
+          <w:tcPr>
+            <w:tcW w:w="1260" w:type="dxa"/>
+          </w:tcPr>
+          <w:p>
+            <w:r>
+              <w:t>CASE database:</w:t>
+            </w:r>
+          </w:p>
+          <w:p>
+            <w:r>
+              <w:t>The report will be generated using the data stored in the system’s database.</w:t>
+            </w:r>
+          </w:p>
+        </w:tc>
+        <w:tc>
+          <w:tcPr>
+            <w:tcW w:w="2070" w:type="dxa"/>
+          </w:tcPr>
+          <w:p>
+            <w:r>
+              <w:t>Internet:</w:t>
+            </w:r>
+          </w:p>
+          <w:p>
+            <w:r>
+              <w:t xml:space="preserve">1. </w:t>
+            </w:r>
+            <w:r>
+              <w:t>Needed to access the CASE website and request reports.</w:t>
+            </w:r>
+          </w:p>
+        </w:tc>
+      </w:tr>
+      <w:tr>
+        <w:tc>
+          <w:tcPr>
+            <w:tcW w:w="1710" w:type="dxa"/>
+          </w:tcPr>
+          <w:p>
+            <w:r>
+              <w:t>Send comments / messages</w:t>
+            </w:r>
+          </w:p>
+        </w:tc>
+        <w:tc>
+          <w:tcPr>
+            <w:tcW w:w="1693" w:type="dxa"/>
+          </w:tcPr>
+          <w:p>
+            <w:r>
+              <w:t>Municipality Employee:</w:t>
+            </w:r>
+          </w:p>
+          <w:p>
+            <w:r>
               <w:lastRenderedPageBreak/>
+              <w:t xml:space="preserve">1. </w:t>
+            </w:r>
+            <w:r>
+              <w:t>Opens the Conversation portal.</w:t>
+            </w:r>
+          </w:p>
+          <w:p>
+            <w:r>
               <w:t xml:space="preserve">2. </w:t>
             </w:r>
             <w:r>
-              <w:t>Uploads the air pollution data as required</w:t>
-            </w:r>
-            <w:r>
-              <w:t>.</w:t>
+              <w:t>Types and sends the message to the Ministry.</w:t>
+            </w:r>
+          </w:p>
+          <w:p/>
+          <w:p>
+            <w:r>
+              <w:t>Ministry Employee:</w:t>
+            </w:r>
+          </w:p>
+          <w:p>
+            <w:r>
+              <w:t xml:space="preserve">1. </w:t>
+            </w:r>
+            <w:r>
+              <w:t>Opens the conversation portal.</w:t>
+            </w:r>
+          </w:p>
+          <w:p>
+            <w:r>
+              <w:t xml:space="preserve">2. </w:t>
+            </w:r>
+            <w:r>
+              <w:t xml:space="preserve">Types and sends the message to </w:t>
+            </w:r>
+            <w:r>
+              <w:t>Municipality.</w:t>
             </w:r>
           </w:p>
         </w:tc>
@@ -8219,45 +8647,23 @@
           <w:p>
             <w:r>
               <w:lastRenderedPageBreak/>
-              <w:t>Pen and Paper:</w:t>
-            </w:r>
-          </w:p>
-          <w:p>
-            <w:r>
-              <w:t xml:space="preserve">1. </w:t>
-            </w:r>
-            <w:r>
-              <w:t xml:space="preserve">To note down </w:t>
-            </w:r>
-            <w:r>
-              <w:t xml:space="preserve">the necessary </w:t>
-            </w:r>
+              <w:t>N/A</w:t>
+            </w:r>
+          </w:p>
+        </w:tc>
+        <w:tc>
+          <w:tcPr>
+            <w:tcW w:w="1654" w:type="dxa"/>
+          </w:tcPr>
+          <w:p>
+            <w:r>
+              <w:t>Computer / Laptop:</w:t>
+            </w:r>
+          </w:p>
+          <w:p>
             <w:r>
               <w:lastRenderedPageBreak/>
-              <w:t>information if required.</w:t>
-            </w:r>
-          </w:p>
-        </w:tc>
-        <w:tc>
-          <w:tcPr>
-            <w:tcW w:w="1654" w:type="dxa"/>
-          </w:tcPr>
-          <w:p>
-            <w:r>
-              <w:lastRenderedPageBreak/>
-              <w:t>Computer / Laptop:</w:t>
-            </w:r>
-          </w:p>
-          <w:p>
-            <w:r>
-              <w:t xml:space="preserve">1. Needed to access the CASE website and </w:t>
-            </w:r>
-            <w:r>
-              <w:lastRenderedPageBreak/>
-              <w:t xml:space="preserve">upload </w:t>
-            </w:r>
-            <w:r>
-              <w:t>the air pollution data.</w:t>
+              <w:t>1. Needed to access the CASE website and type messages.</w:t>
             </w:r>
           </w:p>
           <w:p/>
@@ -8268,7 +8674,7 @@
           </w:p>
           <w:p>
             <w:r>
-              <w:t>1. Needed to access the internet.</w:t>
+              <w:t>Needed to access the internet.</w:t>
             </w:r>
           </w:p>
         </w:tc>
@@ -8284,10 +8690,11 @@
           </w:p>
           <w:p>
             <w:r>
-              <w:t xml:space="preserve">1. </w:t>
-            </w:r>
-            <w:r>
-              <w:t>Upload air pollution data.</w:t>
+              <w:t xml:space="preserve">Needed to access the </w:t>
+            </w:r>
+            <w:r>
+              <w:lastRenderedPageBreak/>
+              <w:t>conversation portal.</w:t>
             </w:r>
           </w:p>
         </w:tc>
@@ -8297,25 +8704,8 @@
           </w:tcPr>
           <w:p>
             <w:r>
-              <w:t>CASE</w:t>
-            </w:r>
-            <w:r>
-              <w:t xml:space="preserve"> Database:</w:t>
-            </w:r>
-          </w:p>
-          <w:p>
-            <w:r>
-              <w:t xml:space="preserve">1. </w:t>
-            </w:r>
-            <w:r>
-              <w:t xml:space="preserve">The uploaded data will be stored </w:t>
-            </w:r>
-            <w:r>
               <w:lastRenderedPageBreak/>
-              <w:t xml:space="preserve">in </w:t>
-            </w:r>
-            <w:r>
-              <w:t>the system’s database.</w:t>
+              <w:t>N/A</w:t>
             </w:r>
           </w:p>
         </w:tc>
@@ -8325,26 +8715,22 @@
           </w:tcPr>
           <w:p>
             <w:r>
+              <w:t>Internet:</w:t>
+            </w:r>
+          </w:p>
+          <w:p>
+            <w:r>
+              <w:t>To access the CASE website</w:t>
+            </w:r>
+            <w:r>
+              <w:t xml:space="preserve"> </w:t>
+            </w:r>
+            <w:r>
               <w:lastRenderedPageBreak/>
-              <w:t>Internet:</w:t>
-            </w:r>
-          </w:p>
-          <w:p>
-            <w:r>
-              <w:t xml:space="preserve">1. </w:t>
-            </w:r>
-            <w:r>
-              <w:t xml:space="preserve">Needed to access the CASE website and </w:t>
-            </w:r>
-            <w:r>
-              <w:t xml:space="preserve">import air </w:t>
-            </w:r>
-            <w:r>
-              <w:lastRenderedPageBreak/>
-              <w:t>pollution data into the system</w:t>
-            </w:r>
-            <w:r>
-              <w:t xml:space="preserve">. </w:t>
+              <w:t xml:space="preserve">and </w:t>
+            </w:r>
+            <w:r>
+              <w:t>send messages.</w:t>
             </w:r>
           </w:p>
         </w:tc>
@@ -8357,347 +8743,6 @@
           <w:p>
             <w:r>
               <w:lastRenderedPageBreak/>
-              <w:t xml:space="preserve">Send </w:t>
-            </w:r>
-            <w:r>
-              <w:t>Air Pollution Reports</w:t>
-            </w:r>
-          </w:p>
-        </w:tc>
-        <w:tc>
-          <w:tcPr>
-            <w:tcW w:w="1693" w:type="dxa"/>
-          </w:tcPr>
-          <w:p>
-            <w:r>
-              <w:t>Ministry Employee:</w:t>
-            </w:r>
-          </w:p>
-          <w:p>
-            <w:r>
-              <w:t xml:space="preserve">1. </w:t>
-            </w:r>
-            <w:r>
-              <w:t>Requests PDF reports of Air Pollution data from CASE.</w:t>
-            </w:r>
-          </w:p>
-          <w:p>
-            <w:r>
-              <w:t xml:space="preserve">2. </w:t>
-            </w:r>
-            <w:r>
-              <w:t>Receives</w:t>
-            </w:r>
-            <w:r>
-              <w:t xml:space="preserve"> downloadable </w:t>
-            </w:r>
-            <w:r>
-              <w:t>PDF</w:t>
-            </w:r>
-            <w:r>
-              <w:t xml:space="preserve"> reports.</w:t>
-            </w:r>
-          </w:p>
-          <w:p/>
-          <w:p>
-            <w:r>
-              <w:t>Eligible Organization Employee:</w:t>
-            </w:r>
-          </w:p>
-          <w:p>
-            <w:r>
-              <w:t xml:space="preserve">1. </w:t>
-            </w:r>
-            <w:r>
-              <w:t>Requests air pollution PDF reports.</w:t>
-            </w:r>
-          </w:p>
-          <w:p>
-            <w:r>
-              <w:t xml:space="preserve">2. </w:t>
-            </w:r>
-            <w:r>
-              <w:t>Receives downloadable PDF reports.</w:t>
-            </w:r>
-          </w:p>
-          <w:p/>
-          <w:p>
-            <w:r>
-              <w:t>Municipality Employee:</w:t>
-            </w:r>
-          </w:p>
-          <w:p>
-            <w:r>
-              <w:t xml:space="preserve">1. </w:t>
-            </w:r>
-            <w:r>
-              <w:t>Requests air pollution reports.</w:t>
-            </w:r>
-          </w:p>
-          <w:p>
-            <w:r>
-              <w:t>2. Receives downloadable pdf reports.</w:t>
-            </w:r>
-          </w:p>
-        </w:tc>
-        <w:tc>
-          <w:tcPr>
-            <w:tcW w:w="1243" w:type="dxa"/>
-          </w:tcPr>
-          <w:p>
-            <w:r>
-              <w:t>N/A</w:t>
-            </w:r>
-          </w:p>
-        </w:tc>
-        <w:tc>
-          <w:tcPr>
-            <w:tcW w:w="1654" w:type="dxa"/>
-          </w:tcPr>
-          <w:p>
-            <w:r>
-              <w:t>Computer / Laptop:</w:t>
-            </w:r>
-          </w:p>
-          <w:p>
-            <w:r>
-              <w:t>Needed to access the CASE website and download reports.</w:t>
-            </w:r>
-          </w:p>
-          <w:p/>
-          <w:p>
-            <w:r>
-              <w:t>Networking Devices:</w:t>
-            </w:r>
-          </w:p>
-          <w:p>
-            <w:r>
-              <w:t xml:space="preserve">Needed to access the </w:t>
-            </w:r>
-            <w:r>
-              <w:t>internet.</w:t>
-            </w:r>
-          </w:p>
-        </w:tc>
-        <w:tc>
-          <w:tcPr>
-            <w:tcW w:w="1080" w:type="dxa"/>
-          </w:tcPr>
-          <w:p>
-            <w:r>
-              <w:t>CASE:</w:t>
-            </w:r>
-          </w:p>
-          <w:p>
-            <w:r>
-              <w:t xml:space="preserve">1. </w:t>
-            </w:r>
-            <w:r>
-              <w:t>To request and download the report.</w:t>
-            </w:r>
-          </w:p>
-          <w:p/>
-          <w:p>
-            <w:r>
-              <w:t>Adobe Reader:</w:t>
-            </w:r>
-          </w:p>
-          <w:p>
-            <w:r>
-              <w:t>1. To view the PDF report once it’s downloaded.</w:t>
-            </w:r>
-          </w:p>
-        </w:tc>
-        <w:tc>
-          <w:tcPr>
-            <w:tcW w:w="1260" w:type="dxa"/>
-          </w:tcPr>
-          <w:p>
-            <w:r>
-              <w:t>CASE database:</w:t>
-            </w:r>
-          </w:p>
-          <w:p>
-            <w:r>
-              <w:t>The report will be generated using the data stored in the system’s database.</w:t>
-            </w:r>
-          </w:p>
-        </w:tc>
-        <w:tc>
-          <w:tcPr>
-            <w:tcW w:w="2070" w:type="dxa"/>
-          </w:tcPr>
-          <w:p>
-            <w:r>
-              <w:t>Internet:</w:t>
-            </w:r>
-          </w:p>
-          <w:p>
-            <w:r>
-              <w:t xml:space="preserve">1. </w:t>
-            </w:r>
-            <w:r>
-              <w:t>Needed to access the CASE website and request reports.</w:t>
-            </w:r>
-          </w:p>
-        </w:tc>
-      </w:tr>
-      <w:tr>
-        <w:tc>
-          <w:tcPr>
-            <w:tcW w:w="1710" w:type="dxa"/>
-          </w:tcPr>
-          <w:p>
-            <w:r>
-              <w:t>Send comments / messages</w:t>
-            </w:r>
-          </w:p>
-        </w:tc>
-        <w:tc>
-          <w:tcPr>
-            <w:tcW w:w="1693" w:type="dxa"/>
-          </w:tcPr>
-          <w:p>
-            <w:r>
-              <w:t>Municipality Employee:</w:t>
-            </w:r>
-          </w:p>
-          <w:p>
-            <w:r>
-              <w:t xml:space="preserve">1. </w:t>
-            </w:r>
-            <w:r>
-              <w:t>Opens the Conversation portal.</w:t>
-            </w:r>
-          </w:p>
-          <w:p>
-            <w:r>
-              <w:t xml:space="preserve">2. </w:t>
-            </w:r>
-            <w:r>
-              <w:t>Types and sends the message to the Ministry.</w:t>
-            </w:r>
-          </w:p>
-          <w:p/>
-          <w:p>
-            <w:r>
-              <w:t>Ministry Employee:</w:t>
-            </w:r>
-          </w:p>
-          <w:p>
-            <w:r>
-              <w:lastRenderedPageBreak/>
-              <w:t xml:space="preserve">1. </w:t>
-            </w:r>
-            <w:r>
-              <w:t>Opens the conversation portal.</w:t>
-            </w:r>
-          </w:p>
-          <w:p>
-            <w:r>
-              <w:t xml:space="preserve">2. </w:t>
-            </w:r>
-            <w:r>
-              <w:t xml:space="preserve">Types and sends the message to </w:t>
-            </w:r>
-            <w:r>
-              <w:t>Municipality.</w:t>
-            </w:r>
-          </w:p>
-        </w:tc>
-        <w:tc>
-          <w:tcPr>
-            <w:tcW w:w="1243" w:type="dxa"/>
-          </w:tcPr>
-          <w:p>
-            <w:r>
-              <w:lastRenderedPageBreak/>
-              <w:t>N/A</w:t>
-            </w:r>
-          </w:p>
-        </w:tc>
-        <w:tc>
-          <w:tcPr>
-            <w:tcW w:w="1654" w:type="dxa"/>
-          </w:tcPr>
-          <w:p>
-            <w:r>
-              <w:t>Computer / Laptop:</w:t>
-            </w:r>
-          </w:p>
-          <w:p>
-            <w:r>
-              <w:t>1. Needed to access the CASE website and type messages.</w:t>
-            </w:r>
-          </w:p>
-          <w:p/>
-          <w:p>
-            <w:r>
-              <w:t>Networking Devices:</w:t>
-            </w:r>
-          </w:p>
-          <w:p>
-            <w:r>
-              <w:lastRenderedPageBreak/>
-              <w:t>Needed to access the internet.</w:t>
-            </w:r>
-          </w:p>
-        </w:tc>
-        <w:tc>
-          <w:tcPr>
-            <w:tcW w:w="1080" w:type="dxa"/>
-          </w:tcPr>
-          <w:p>
-            <w:r>
-              <w:lastRenderedPageBreak/>
-              <w:t>CASE:</w:t>
-            </w:r>
-          </w:p>
-          <w:p>
-            <w:r>
-              <w:t>Needed to access the conversation portal.</w:t>
-            </w:r>
-          </w:p>
-        </w:tc>
-        <w:tc>
-          <w:tcPr>
-            <w:tcW w:w="1260" w:type="dxa"/>
-          </w:tcPr>
-          <w:p>
-            <w:r>
-              <w:t>N/A</w:t>
-            </w:r>
-          </w:p>
-        </w:tc>
-        <w:tc>
-          <w:tcPr>
-            <w:tcW w:w="2070" w:type="dxa"/>
-          </w:tcPr>
-          <w:p>
-            <w:r>
-              <w:t>Internet:</w:t>
-            </w:r>
-          </w:p>
-          <w:p>
-            <w:r>
-              <w:t>To access the CASE website</w:t>
-            </w:r>
-            <w:r>
-              <w:t xml:space="preserve"> and </w:t>
-            </w:r>
-            <w:r>
-              <w:t>send messages.</w:t>
-            </w:r>
-          </w:p>
-        </w:tc>
-      </w:tr>
-      <w:tr>
-        <w:tc>
-          <w:tcPr>
-            <w:tcW w:w="1710" w:type="dxa"/>
-          </w:tcPr>
-          <w:p>
-            <w:r>
               <w:t>Check Monthly AQI per division</w:t>
             </w:r>
           </w:p>
@@ -8874,6 +8919,7 @@
         <w:rPr>
           <w:noProof/>
         </w:rPr>
+        <w:lastRenderedPageBreak/>
         <w:drawing>
           <wp:inline distT="0" distB="0" distL="0" distR="0" wp14:anchorId="2051F34D" wp14:editId="1367876F">
             <wp:extent cx="5502910" cy="2472055"/>
@@ -8945,7 +8991,6 @@
         <w:rPr>
           <w:noProof/>
         </w:rPr>
-        <w:lastRenderedPageBreak/>
         <w:drawing>
           <wp:inline distT="0" distB="0" distL="0" distR="0" wp14:anchorId="11175722" wp14:editId="463B8B20">
             <wp:extent cx="5502910" cy="1429385"/>
@@ -9294,13 +9339,21 @@
         <w:t>: Check Monthly AQI Per Division</w:t>
       </w:r>
     </w:p>
-    <w:p/>
+    <w:p>
+      <w:pPr>
+        <w:jc w:val="left"/>
+      </w:pPr>
+      <w:r>
+        <w:br w:type="page"/>
+      </w:r>
+    </w:p>
     <w:p>
       <w:pPr>
         <w:pStyle w:val="Heading1"/>
       </w:pPr>
       <w:bookmarkStart w:id="14" w:name="_Toc110463445"/>
       <w:r>
+        <w:lastRenderedPageBreak/>
         <w:t>Chapter 3 – Logical System Design</w:t>
       </w:r>
       <w:bookmarkEnd w:id="14"/>
@@ -9391,7 +9444,10 @@
         <w:pStyle w:val="BodyText1"/>
       </w:pPr>
       <w:r>
-        <w:t>An Organization</w:t>
+        <w:t xml:space="preserve">An </w:t>
+      </w:r>
+      <w:r>
+        <w:t>Organization</w:t>
       </w:r>
       <w:r>
         <w:t xml:space="preserve"> has </w:t>
@@ -9411,7 +9467,6 @@
         <w:pStyle w:val="BodyText1"/>
       </w:pPr>
       <w:r>
-        <w:lastRenderedPageBreak/>
         <w:t>A User has UserID</w:t>
       </w:r>
       <w:r>
@@ -9447,10 +9502,16 @@
         <w:t>ID, MunicipalityEmpName</w:t>
       </w:r>
       <w:r>
+        <w:t>, MunicipalityEmpLocation</w:t>
+      </w:r>
+      <w:r>
         <w:t xml:space="preserve"> and </w:t>
       </w:r>
       <w:r>
-        <w:t>MunicipalityEmpEmail.</w:t>
+        <w:t>MunicipalityEmpEmail</w:t>
+      </w:r>
+      <w:r>
+        <w:t>.</w:t>
       </w:r>
     </w:p>
     <w:p>
@@ -9487,13 +9548,31 @@
         <w:pStyle w:val="BodyText1"/>
       </w:pPr>
       <w:r>
-        <w:t>An Organization</w:t>
-      </w:r>
-      <w:r>
-        <w:t xml:space="preserve"> may provide </w:t>
-      </w:r>
-      <w:r>
-        <w:t xml:space="preserve">Station Air Quality data or </w:t>
+        <w:t xml:space="preserve">One or more </w:t>
+      </w:r>
+      <w:r>
+        <w:t>O</w:t>
+      </w:r>
+      <w:r>
+        <w:t>rganization</w:t>
+      </w:r>
+      <w:r>
+        <w:t xml:space="preserve"> </w:t>
+      </w:r>
+      <w:r>
+        <w:t>must</w:t>
+      </w:r>
+      <w:r>
+        <w:t xml:space="preserve"> provide </w:t>
+      </w:r>
+      <w:r>
+        <w:t xml:space="preserve">Station Air Quality data </w:t>
+      </w:r>
+      <w:r>
+        <w:t>and</w:t>
+      </w:r>
+      <w:r>
+        <w:t xml:space="preserve"> </w:t>
       </w:r>
       <w:r>
         <w:t>Route Wise Data</w:t>
@@ -9511,7 +9590,13 @@
         <w:t>Route Wise data</w:t>
       </w:r>
       <w:r>
-        <w:t xml:space="preserve"> may be provided by </w:t>
+        <w:t xml:space="preserve"> </w:t>
+      </w:r>
+      <w:r>
+        <w:t>must</w:t>
+      </w:r>
+      <w:r>
+        <w:t xml:space="preserve"> be provided by </w:t>
       </w:r>
       <w:r>
         <w:t>an organization.</w:t>
@@ -9528,7 +9613,10 @@
         <w:t>Ministry Employee may post comments</w:t>
       </w:r>
       <w:r>
-        <w:t>. A comment must be received by either a Municipality Employee or Ministry Employee.</w:t>
+        <w:t xml:space="preserve"> to each other</w:t>
+      </w:r>
+      <w:r>
+        <w:t>.</w:t>
       </w:r>
     </w:p>
     <w:p>
@@ -9550,22 +9638,22 @@
         </w:numPr>
       </w:pPr>
       <w:r>
-        <w:lastRenderedPageBreak/>
-        <w:t>Entity Relationship Diagram</w:t>
-      </w:r>
-    </w:p>
-    <w:p>
-      <w:pPr>
-        <w:pStyle w:val="bd"/>
-      </w:pPr>
-      <w:r>
         <w:rPr>
           <w:noProof/>
         </w:rPr>
+        <w:lastRenderedPageBreak/>
         <w:drawing>
-          <wp:inline distT="0" distB="0" distL="0" distR="0" wp14:anchorId="19F4D4DC" wp14:editId="55980C87">
-            <wp:extent cx="5929745" cy="7806308"/>
-            <wp:effectExtent l="0" t="0" r="0" b="4445"/>
+          <wp:anchor distT="0" distB="0" distL="114300" distR="114300" simplePos="0" relativeHeight="251659264" behindDoc="0" locked="0" layoutInCell="1" allowOverlap="1" wp14:anchorId="19F4D4DC" wp14:editId="3EBC57DB">
+            <wp:simplePos x="0" y="0"/>
+            <wp:positionH relativeFrom="column">
+              <wp:posOffset>-899160</wp:posOffset>
+            </wp:positionH>
+            <wp:positionV relativeFrom="paragraph">
+              <wp:posOffset>396240</wp:posOffset>
+            </wp:positionV>
+            <wp:extent cx="7049135" cy="7630795"/>
+            <wp:effectExtent l="0" t="0" r="0" b="8255"/>
+            <wp:wrapSquare wrapText="bothSides"/>
             <wp:docPr id="8" name="Picture 8"/>
             <wp:cNvGraphicFramePr>
               <a:graphicFrameLocks xmlns:a="http://schemas.openxmlformats.org/drawingml/2006/main" noChangeAspect="1"/>
@@ -9592,7 +9680,7 @@
                   <pic:spPr>
                     <a:xfrm>
                       <a:off x="0" y="0"/>
-                      <a:ext cx="5940771" cy="7820823"/>
+                      <a:ext cx="7049135" cy="7630795"/>
                     </a:xfrm>
                     <a:prstGeom prst="rect">
                       <a:avLst/>
@@ -9601,9 +9689,23 @@
                 </pic:pic>
               </a:graphicData>
             </a:graphic>
-          </wp:inline>
+            <wp14:sizeRelH relativeFrom="margin">
+              <wp14:pctWidth>0</wp14:pctWidth>
+            </wp14:sizeRelH>
+            <wp14:sizeRelV relativeFrom="margin">
+              <wp14:pctHeight>0</wp14:pctHeight>
+            </wp14:sizeRelV>
+          </wp:anchor>
         </w:drawing>
       </w:r>
+      <w:r>
+        <w:t>Entity Relationship Diagram</w:t>
+      </w:r>
+    </w:p>
+    <w:p>
+      <w:pPr>
+        <w:pStyle w:val="bd"/>
+      </w:pPr>
     </w:p>
     <w:p>
       <w:pPr>
@@ -9626,18 +9728,90 @@
         </w:numPr>
       </w:pPr>
       <w:r>
+        <w:rPr>
+          <w:noProof/>
+        </w:rPr>
         <w:lastRenderedPageBreak/>
+        <w:drawing>
+          <wp:anchor distT="0" distB="0" distL="114300" distR="114300" simplePos="0" relativeHeight="251658240" behindDoc="0" locked="0" layoutInCell="1" allowOverlap="1" wp14:anchorId="3C20528A" wp14:editId="78092A3C">
+            <wp:simplePos x="0" y="0"/>
+            <wp:positionH relativeFrom="column">
+              <wp:posOffset>-914400</wp:posOffset>
+            </wp:positionH>
+            <wp:positionV relativeFrom="paragraph">
+              <wp:posOffset>914400</wp:posOffset>
+            </wp:positionV>
+            <wp:extent cx="7056120" cy="5000625"/>
+            <wp:effectExtent l="0" t="0" r="0" b="9525"/>
+            <wp:wrapSquare wrapText="bothSides"/>
+            <wp:docPr id="15" name="Picture 15"/>
+            <wp:cNvGraphicFramePr>
+              <a:graphicFrameLocks xmlns:a="http://schemas.openxmlformats.org/drawingml/2006/main" noChangeAspect="1"/>
+            </wp:cNvGraphicFramePr>
+            <a:graphic xmlns:a="http://schemas.openxmlformats.org/drawingml/2006/main">
+              <a:graphicData uri="http://schemas.openxmlformats.org/drawingml/2006/picture">
+                <pic:pic xmlns:pic="http://schemas.openxmlformats.org/drawingml/2006/picture">
+                  <pic:nvPicPr>
+                    <pic:cNvPr id="15" name="Picture 15"/>
+                    <pic:cNvPicPr/>
+                  </pic:nvPicPr>
+                  <pic:blipFill>
+                    <a:blip r:embed="rId22">
+                      <a:extLst>
+                        <a:ext uri="{28A0092B-C50C-407E-A947-70E740481C1C}">
+                          <a14:useLocalDpi xmlns:a14="http://schemas.microsoft.com/office/drawing/2010/main" val="0"/>
+                        </a:ext>
+                      </a:extLst>
+                    </a:blip>
+                    <a:stretch>
+                      <a:fillRect/>
+                    </a:stretch>
+                  </pic:blipFill>
+                  <pic:spPr>
+                    <a:xfrm>
+                      <a:off x="0" y="0"/>
+                      <a:ext cx="7056120" cy="5000625"/>
+                    </a:xfrm>
+                    <a:prstGeom prst="rect">
+                      <a:avLst/>
+                    </a:prstGeom>
+                  </pic:spPr>
+                </pic:pic>
+              </a:graphicData>
+            </a:graphic>
+            <wp14:sizeRelH relativeFrom="margin">
+              <wp14:pctWidth>0</wp14:pctWidth>
+            </wp14:sizeRelH>
+            <wp14:sizeRelV relativeFrom="margin">
+              <wp14:pctHeight>0</wp14:pctHeight>
+            </wp14:sizeRelV>
+          </wp:anchor>
+        </w:drawing>
+      </w:r>
+      <w:r>
         <w:t>Entity RelationShip Diagram to Relational Schema</w:t>
       </w:r>
     </w:p>
     <w:p>
       <w:pPr>
+        <w:pStyle w:val="Heading2"/>
+        <w:numPr>
+          <w:ilvl w:val="0"/>
+          <w:numId w:val="7"/>
+        </w:numPr>
+      </w:pPr>
+      <w:r>
+        <w:t>Normalization</w:t>
+      </w:r>
+    </w:p>
+    <w:p>
+      <w:pPr>
         <w:pStyle w:val="bd"/>
       </w:pPr>
     </w:p>
     <w:sectPr>
-      <w:headerReference w:type="default" r:id="rId22"/>
-      <w:footerReference w:type="default" r:id="rId23"/>
+      <w:headerReference w:type="default" r:id="rId23"/>
+      <w:footerReference w:type="default" r:id="rId24"/>
       <w:pgSz w:w="11906" w:h="16838" w:code="9"/>
       <w:pgMar w:top="1440" w:right="1440" w:bottom="1440" w:left="1800" w:header="720" w:footer="720" w:gutter="0"/>
       <w:cols w:space="720"/>
@@ -9796,11 +9970,16 @@
     <w:r>
       <w:tab/>
     </w:r>
+    <w:proofErr w:type="gramStart"/>
     <w:r>
       <w:tab/>
     </w:r>
     <w:r>
-      <w:t xml:space="preserve">  GROUP </w:t>
+      <w:t xml:space="preserve">  GROUP</w:t>
+    </w:r>
+    <w:proofErr w:type="gramEnd"/>
+    <w:r>
+      <w:t xml:space="preserve"> </w:t>
     </w:r>
     <w:r>
       <w:t>1</w:t>

</xml_diff>

<commit_message>
updated rich picture, process analysis, erd
</commit_message>
<xml_diff>
--- a/Reports/Sec-3_Group-1_Final_Report.docx
+++ b/Reports/Sec-3_Group-1_Final_Report.docx
@@ -954,7 +954,7 @@
           <w:r>
             <w:fldChar w:fldCharType="separate"/>
           </w:r>
-          <w:hyperlink w:anchor="_Toc110463432" w:history="1">
+          <w:hyperlink w:anchor="_Toc111743676" w:history="1">
             <w:r>
               <w:rPr>
                 <w:rStyle w:val="Hyperlink"/>
@@ -981,7 +981,7 @@
                 <w:noProof/>
                 <w:webHidden/>
               </w:rPr>
-              <w:instrText xml:space="preserve"> PAGEREF _Toc110463432 \h </w:instrText>
+              <w:instrText xml:space="preserve"> PAGEREF _Toc111743676 \h </w:instrText>
             </w:r>
             <w:r>
               <w:rPr>
@@ -1023,7 +1023,7 @@
               <w:sz w:val="22"/>
             </w:rPr>
           </w:pPr>
-          <w:hyperlink w:anchor="_Toc110463433" w:history="1">
+          <w:hyperlink w:anchor="_Toc111743677" w:history="1">
             <w:r>
               <w:rPr>
                 <w:rStyle w:val="Hyperlink"/>
@@ -1059,7 +1059,7 @@
               <w:rPr>
                 <w:webHidden/>
               </w:rPr>
-              <w:instrText xml:space="preserve"> PAGEREF _Toc110463433 \h </w:instrText>
+              <w:instrText xml:space="preserve"> PAGEREF _Toc111743677 \h </w:instrText>
             </w:r>
             <w:r>
               <w:rPr>
@@ -1097,7 +1097,7 @@
               <w:sz w:val="22"/>
             </w:rPr>
           </w:pPr>
-          <w:hyperlink w:anchor="_Toc110463434" w:history="1">
+          <w:hyperlink w:anchor="_Toc111743678" w:history="1">
             <w:r>
               <w:rPr>
                 <w:rStyle w:val="Hyperlink"/>
@@ -1133,7 +1133,7 @@
               <w:rPr>
                 <w:webHidden/>
               </w:rPr>
-              <w:instrText xml:space="preserve"> PAGEREF _Toc110463434 \h </w:instrText>
+              <w:instrText xml:space="preserve"> PAGEREF _Toc111743678 \h </w:instrText>
             </w:r>
             <w:r>
               <w:rPr>
@@ -1171,7 +1171,7 @@
               <w:sz w:val="22"/>
             </w:rPr>
           </w:pPr>
-          <w:hyperlink w:anchor="_Toc110463435" w:history="1">
+          <w:hyperlink w:anchor="_Toc111743679" w:history="1">
             <w:r>
               <w:rPr>
                 <w:rStyle w:val="Hyperlink"/>
@@ -1207,7 +1207,7 @@
               <w:rPr>
                 <w:webHidden/>
               </w:rPr>
-              <w:instrText xml:space="preserve"> PAGEREF _Toc110463435 \h </w:instrText>
+              <w:instrText xml:space="preserve"> PAGEREF _Toc111743679 \h </w:instrText>
             </w:r>
             <w:r>
               <w:rPr>
@@ -1245,7 +1245,7 @@
               <w:sz w:val="22"/>
             </w:rPr>
           </w:pPr>
-          <w:hyperlink w:anchor="_Toc110463436" w:history="1">
+          <w:hyperlink w:anchor="_Toc111743680" w:history="1">
             <w:r>
               <w:rPr>
                 <w:rStyle w:val="Hyperlink"/>
@@ -1281,7 +1281,7 @@
               <w:rPr>
                 <w:webHidden/>
               </w:rPr>
-              <w:instrText xml:space="preserve"> PAGEREF _Toc110463436 \h </w:instrText>
+              <w:instrText xml:space="preserve"> PAGEREF _Toc111743680 \h </w:instrText>
             </w:r>
             <w:r>
               <w:rPr>
@@ -1316,7 +1316,7 @@
               <w:sz w:val="22"/>
             </w:rPr>
           </w:pPr>
-          <w:hyperlink w:anchor="_Toc110463437" w:history="1">
+          <w:hyperlink w:anchor="_Toc111743681" w:history="1">
             <w:r>
               <w:rPr>
                 <w:rStyle w:val="Hyperlink"/>
@@ -1339,7 +1339,7 @@
               <w:rPr>
                 <w:webHidden/>
               </w:rPr>
-              <w:instrText xml:space="preserve"> PAGEREF _Toc110463437 \h </w:instrText>
+              <w:instrText xml:space="preserve"> PAGEREF _Toc111743681 \h </w:instrText>
             </w:r>
             <w:r>
               <w:rPr>
@@ -1377,7 +1377,7 @@
               <w:sz w:val="22"/>
             </w:rPr>
           </w:pPr>
-          <w:hyperlink w:anchor="_Toc110463438" w:history="1">
+          <w:hyperlink w:anchor="_Toc111743682" w:history="1">
             <w:r>
               <w:rPr>
                 <w:rStyle w:val="Hyperlink"/>
@@ -1413,7 +1413,7 @@
               <w:rPr>
                 <w:webHidden/>
               </w:rPr>
-              <w:instrText xml:space="preserve"> PAGEREF _Toc110463438 \h </w:instrText>
+              <w:instrText xml:space="preserve"> PAGEREF _Toc111743682 \h </w:instrText>
             </w:r>
             <w:r>
               <w:rPr>
@@ -1451,7 +1451,7 @@
               <w:sz w:val="22"/>
             </w:rPr>
           </w:pPr>
-          <w:hyperlink w:anchor="_Toc110463439" w:history="1">
+          <w:hyperlink w:anchor="_Toc111743683" w:history="1">
             <w:r>
               <w:rPr>
                 <w:rStyle w:val="Hyperlink"/>
@@ -1487,7 +1487,7 @@
               <w:rPr>
                 <w:webHidden/>
               </w:rPr>
-              <w:instrText xml:space="preserve"> PAGEREF _Toc110463439 \h </w:instrText>
+              <w:instrText xml:space="preserve"> PAGEREF _Toc111743683 \h </w:instrText>
             </w:r>
             <w:r>
               <w:rPr>
@@ -1525,7 +1525,7 @@
               <w:sz w:val="22"/>
             </w:rPr>
           </w:pPr>
-          <w:hyperlink w:anchor="_Toc110463440" w:history="1">
+          <w:hyperlink w:anchor="_Toc111743684" w:history="1">
             <w:r>
               <w:rPr>
                 <w:rStyle w:val="Hyperlink"/>
@@ -1561,7 +1561,7 @@
               <w:rPr>
                 <w:webHidden/>
               </w:rPr>
-              <w:instrText xml:space="preserve"> PAGEREF _Toc110463440 \h </w:instrText>
+              <w:instrText xml:space="preserve"> PAGEREF _Toc111743684 \h </w:instrText>
             </w:r>
             <w:r>
               <w:rPr>
@@ -1578,7 +1578,7 @@
               <w:rPr>
                 <w:webHidden/>
               </w:rPr>
-              <w:t>11</w:t>
+              <w:t>13</w:t>
             </w:r>
             <w:r>
               <w:rPr>
@@ -1599,7 +1599,7 @@
               <w:sz w:val="22"/>
             </w:rPr>
           </w:pPr>
-          <w:hyperlink w:anchor="_Toc110463441" w:history="1">
+          <w:hyperlink w:anchor="_Toc111743685" w:history="1">
             <w:r>
               <w:rPr>
                 <w:rStyle w:val="Hyperlink"/>
@@ -1635,7 +1635,7 @@
               <w:rPr>
                 <w:webHidden/>
               </w:rPr>
-              <w:instrText xml:space="preserve"> PAGEREF _Toc110463441 \h </w:instrText>
+              <w:instrText xml:space="preserve"> PAGEREF _Toc111743685 \h </w:instrText>
             </w:r>
             <w:r>
               <w:rPr>
@@ -1652,7 +1652,7 @@
               <w:rPr>
                 <w:webHidden/>
               </w:rPr>
-              <w:t>13</w:t>
+              <w:t>16</w:t>
             </w:r>
             <w:r>
               <w:rPr>
@@ -1673,7 +1673,7 @@
               <w:sz w:val="22"/>
             </w:rPr>
           </w:pPr>
-          <w:hyperlink w:anchor="_Toc110463442" w:history="1">
+          <w:hyperlink w:anchor="_Toc111743686" w:history="1">
             <w:r>
               <w:rPr>
                 <w:rStyle w:val="Hyperlink"/>
@@ -1709,7 +1709,7 @@
               <w:rPr>
                 <w:webHidden/>
               </w:rPr>
-              <w:instrText xml:space="preserve"> PAGEREF _Toc110463442 \h </w:instrText>
+              <w:instrText xml:space="preserve"> PAGEREF _Toc111743686 \h </w:instrText>
             </w:r>
             <w:r>
               <w:rPr>
@@ -1726,7 +1726,7 @@
               <w:rPr>
                 <w:webHidden/>
               </w:rPr>
-              <w:t>15</w:t>
+              <w:t>18</w:t>
             </w:r>
             <w:r>
               <w:rPr>
@@ -1747,7 +1747,7 @@
               <w:sz w:val="22"/>
             </w:rPr>
           </w:pPr>
-          <w:hyperlink w:anchor="_Toc110463443" w:history="1">
+          <w:hyperlink w:anchor="_Toc111743687" w:history="1">
             <w:r>
               <w:rPr>
                 <w:rStyle w:val="Hyperlink"/>
@@ -1783,7 +1783,7 @@
               <w:rPr>
                 <w:webHidden/>
               </w:rPr>
-              <w:instrText xml:space="preserve"> PAGEREF _Toc110463443 \h </w:instrText>
+              <w:instrText xml:space="preserve"> PAGEREF _Toc111743687 \h </w:instrText>
             </w:r>
             <w:r>
               <w:rPr>
@@ -1800,7 +1800,7 @@
               <w:rPr>
                 <w:webHidden/>
               </w:rPr>
-              <w:t>15</w:t>
+              <w:t>19</w:t>
             </w:r>
             <w:r>
               <w:rPr>
@@ -1821,7 +1821,7 @@
               <w:sz w:val="22"/>
             </w:rPr>
           </w:pPr>
-          <w:hyperlink w:anchor="_Toc110463444" w:history="1">
+          <w:hyperlink w:anchor="_Toc111743688" w:history="1">
             <w:r>
               <w:rPr>
                 <w:rStyle w:val="Hyperlink"/>
@@ -1857,7 +1857,7 @@
               <w:rPr>
                 <w:webHidden/>
               </w:rPr>
-              <w:instrText xml:space="preserve"> PAGEREF _Toc110463444 \h </w:instrText>
+              <w:instrText xml:space="preserve"> PAGEREF _Toc111743688 \h </w:instrText>
             </w:r>
             <w:r>
               <w:rPr>
@@ -1874,7 +1874,7 @@
               <w:rPr>
                 <w:webHidden/>
               </w:rPr>
-              <w:t>18</w:t>
+              <w:t>21</w:t>
             </w:r>
             <w:r>
               <w:rPr>
@@ -1896,7 +1896,7 @@
               <w:sz w:val="22"/>
             </w:rPr>
           </w:pPr>
-          <w:hyperlink w:anchor="_Toc110463445" w:history="1">
+          <w:hyperlink w:anchor="_Toc111743689" w:history="1">
             <w:r>
               <w:rPr>
                 <w:rStyle w:val="Hyperlink"/>
@@ -1923,7 +1923,7 @@
                 <w:noProof/>
                 <w:webHidden/>
               </w:rPr>
-              <w:instrText xml:space="preserve"> PAGEREF _Toc110463445 \h </w:instrText>
+              <w:instrText xml:space="preserve"> PAGEREF _Toc111743689 \h </w:instrText>
             </w:r>
             <w:r>
               <w:rPr>
@@ -1943,7 +1943,7 @@
                 <w:noProof/>
                 <w:webHidden/>
               </w:rPr>
-              <w:t>18</w:t>
+              <w:t>25</w:t>
             </w:r>
             <w:r>
               <w:rPr>
@@ -1965,7 +1965,7 @@
               <w:sz w:val="22"/>
             </w:rPr>
           </w:pPr>
-          <w:hyperlink w:anchor="_Toc110463446" w:history="1">
+          <w:hyperlink w:anchor="_Toc111743690" w:history="1">
             <w:r>
               <w:rPr>
                 <w:rStyle w:val="Hyperlink"/>
@@ -2001,7 +2001,7 @@
               <w:rPr>
                 <w:webHidden/>
               </w:rPr>
-              <w:instrText xml:space="preserve"> PAGEREF _Toc110463446 \h </w:instrText>
+              <w:instrText xml:space="preserve"> PAGEREF _Toc111743690 \h </w:instrText>
             </w:r>
             <w:r>
               <w:rPr>
@@ -2018,7 +2018,229 @@
               <w:rPr>
                 <w:webHidden/>
               </w:rPr>
-              <w:t>18</w:t>
+              <w:t>25</w:t>
+            </w:r>
+            <w:r>
+              <w:rPr>
+                <w:webHidden/>
+              </w:rPr>
+              <w:fldChar w:fldCharType="end"/>
+            </w:r>
+          </w:hyperlink>
+        </w:p>
+        <w:p>
+          <w:pPr>
+            <w:pStyle w:val="TOC2"/>
+            <w:tabs>
+              <w:tab w:val="left" w:pos="880"/>
+            </w:tabs>
+            <w:rPr>
+              <w:rFonts w:asciiTheme="minorHAnsi" w:eastAsiaTheme="minorEastAsia" w:hAnsiTheme="minorHAnsi"/>
+              <w:sz w:val="22"/>
+            </w:rPr>
+          </w:pPr>
+          <w:hyperlink w:anchor="_Toc111743691" w:history="1">
+            <w:r>
+              <w:rPr>
+                <w:rStyle w:val="Hyperlink"/>
+              </w:rPr>
+              <w:t>B.</w:t>
+            </w:r>
+            <w:r>
+              <w:rPr>
+                <w:rFonts w:asciiTheme="minorHAnsi" w:eastAsiaTheme="minorEastAsia" w:hAnsiTheme="minorHAnsi"/>
+                <w:sz w:val="22"/>
+              </w:rPr>
+              <w:tab/>
+            </w:r>
+            <w:r>
+              <w:rPr>
+                <w:rStyle w:val="Hyperlink"/>
+              </w:rPr>
+              <w:t>Entity Relationship Diagram</w:t>
+            </w:r>
+            <w:r>
+              <w:rPr>
+                <w:webHidden/>
+              </w:rPr>
+              <w:tab/>
+            </w:r>
+            <w:r>
+              <w:rPr>
+                <w:webHidden/>
+              </w:rPr>
+              <w:fldChar w:fldCharType="begin"/>
+            </w:r>
+            <w:r>
+              <w:rPr>
+                <w:webHidden/>
+              </w:rPr>
+              <w:instrText xml:space="preserve"> PAGEREF _Toc111743691 \h </w:instrText>
+            </w:r>
+            <w:r>
+              <w:rPr>
+                <w:webHidden/>
+              </w:rPr>
+            </w:r>
+            <w:r>
+              <w:rPr>
+                <w:webHidden/>
+              </w:rPr>
+              <w:fldChar w:fldCharType="separate"/>
+            </w:r>
+            <w:r>
+              <w:rPr>
+                <w:webHidden/>
+              </w:rPr>
+              <w:t>26</w:t>
+            </w:r>
+            <w:r>
+              <w:rPr>
+                <w:webHidden/>
+              </w:rPr>
+              <w:fldChar w:fldCharType="end"/>
+            </w:r>
+          </w:hyperlink>
+        </w:p>
+        <w:p>
+          <w:pPr>
+            <w:pStyle w:val="TOC2"/>
+            <w:tabs>
+              <w:tab w:val="left" w:pos="880"/>
+            </w:tabs>
+            <w:rPr>
+              <w:rFonts w:asciiTheme="minorHAnsi" w:eastAsiaTheme="minorEastAsia" w:hAnsiTheme="minorHAnsi"/>
+              <w:sz w:val="22"/>
+            </w:rPr>
+          </w:pPr>
+          <w:hyperlink w:anchor="_Toc111743692" w:history="1">
+            <w:r>
+              <w:rPr>
+                <w:rStyle w:val="Hyperlink"/>
+              </w:rPr>
+              <w:t>C.</w:t>
+            </w:r>
+            <w:r>
+              <w:rPr>
+                <w:rFonts w:asciiTheme="minorHAnsi" w:eastAsiaTheme="minorEastAsia" w:hAnsiTheme="minorHAnsi"/>
+                <w:sz w:val="22"/>
+              </w:rPr>
+              <w:tab/>
+            </w:r>
+            <w:r>
+              <w:rPr>
+                <w:rStyle w:val="Hyperlink"/>
+              </w:rPr>
+              <w:t>Entity RelationShip Diagram to Relational Schema</w:t>
+            </w:r>
+            <w:r>
+              <w:rPr>
+                <w:webHidden/>
+              </w:rPr>
+              <w:tab/>
+            </w:r>
+            <w:r>
+              <w:rPr>
+                <w:webHidden/>
+              </w:rPr>
+              <w:fldChar w:fldCharType="begin"/>
+            </w:r>
+            <w:r>
+              <w:rPr>
+                <w:webHidden/>
+              </w:rPr>
+              <w:instrText xml:space="preserve"> PAGEREF _Toc111743692 \h </w:instrText>
+            </w:r>
+            <w:r>
+              <w:rPr>
+                <w:webHidden/>
+              </w:rPr>
+            </w:r>
+            <w:r>
+              <w:rPr>
+                <w:webHidden/>
+              </w:rPr>
+              <w:fldChar w:fldCharType="separate"/>
+            </w:r>
+            <w:r>
+              <w:rPr>
+                <w:webHidden/>
+              </w:rPr>
+              <w:t>27</w:t>
+            </w:r>
+            <w:r>
+              <w:rPr>
+                <w:webHidden/>
+              </w:rPr>
+              <w:fldChar w:fldCharType="end"/>
+            </w:r>
+          </w:hyperlink>
+        </w:p>
+        <w:p>
+          <w:pPr>
+            <w:pStyle w:val="TOC2"/>
+            <w:tabs>
+              <w:tab w:val="left" w:pos="880"/>
+            </w:tabs>
+            <w:rPr>
+              <w:rFonts w:asciiTheme="minorHAnsi" w:eastAsiaTheme="minorEastAsia" w:hAnsiTheme="minorHAnsi"/>
+              <w:sz w:val="22"/>
+            </w:rPr>
+          </w:pPr>
+          <w:hyperlink w:anchor="_Toc111743693" w:history="1">
+            <w:r>
+              <w:rPr>
+                <w:rStyle w:val="Hyperlink"/>
+              </w:rPr>
+              <w:t>D.</w:t>
+            </w:r>
+            <w:r>
+              <w:rPr>
+                <w:rFonts w:asciiTheme="minorHAnsi" w:eastAsiaTheme="minorEastAsia" w:hAnsiTheme="minorHAnsi"/>
+                <w:sz w:val="22"/>
+              </w:rPr>
+              <w:tab/>
+            </w:r>
+            <w:r>
+              <w:rPr>
+                <w:rStyle w:val="Hyperlink"/>
+              </w:rPr>
+              <w:t>Normalization</w:t>
+            </w:r>
+            <w:r>
+              <w:rPr>
+                <w:webHidden/>
+              </w:rPr>
+              <w:tab/>
+            </w:r>
+            <w:r>
+              <w:rPr>
+                <w:webHidden/>
+              </w:rPr>
+              <w:fldChar w:fldCharType="begin"/>
+            </w:r>
+            <w:r>
+              <w:rPr>
+                <w:webHidden/>
+              </w:rPr>
+              <w:instrText xml:space="preserve"> PAGEREF _Toc111743693 \h </w:instrText>
+            </w:r>
+            <w:r>
+              <w:rPr>
+                <w:webHidden/>
+              </w:rPr>
+            </w:r>
+            <w:r>
+              <w:rPr>
+                <w:webHidden/>
+              </w:rPr>
+              <w:fldChar w:fldCharType="separate"/>
+            </w:r>
+            <w:r>
+              <w:rPr>
+                <w:webHidden/>
+              </w:rPr>
+              <w:t>27</w:t>
             </w:r>
             <w:r>
               <w:rPr>
@@ -2058,7 +2280,7 @@
       <w:pPr>
         <w:pStyle w:val="Heading1"/>
       </w:pPr>
-      <w:bookmarkStart w:id="1" w:name="_Toc110463432"/>
+      <w:bookmarkStart w:id="1" w:name="_Toc111743676"/>
       <w:r>
         <w:lastRenderedPageBreak/>
         <w:t>Chapter 1: Introduction</w:t>
@@ -2317,7 +2539,7 @@
           <w:numId w:val="2"/>
         </w:numPr>
       </w:pPr>
-      <w:bookmarkStart w:id="2" w:name="_Toc110463433"/>
+      <w:bookmarkStart w:id="2" w:name="_Toc111743677"/>
       <w:r>
         <w:lastRenderedPageBreak/>
         <w:t>Background of the organization</w:t>
@@ -2526,7 +2748,7 @@
           <w:numId w:val="2"/>
         </w:numPr>
       </w:pPr>
-      <w:bookmarkStart w:id="3" w:name="_Toc110463434"/>
+      <w:bookmarkStart w:id="3" w:name="_Toc111743678"/>
       <w:r>
         <w:t xml:space="preserve">Background </w:t>
       </w:r>
@@ -2612,7 +2834,7 @@
           <w:numId w:val="2"/>
         </w:numPr>
       </w:pPr>
-      <w:bookmarkStart w:id="4" w:name="_Toc110463435"/>
+      <w:bookmarkStart w:id="4" w:name="_Toc111743679"/>
       <w:r>
         <w:t>Objectives of the project</w:t>
       </w:r>
@@ -2687,7 +2909,7 @@
           <w:numId w:val="2"/>
         </w:numPr>
       </w:pPr>
-      <w:bookmarkStart w:id="5" w:name="_Toc110463436"/>
+      <w:bookmarkStart w:id="5" w:name="_Toc111743680"/>
       <w:r>
         <w:t>Scope of the project</w:t>
       </w:r>
@@ -2823,7 +3045,7 @@
       <w:pPr>
         <w:pStyle w:val="Heading2"/>
       </w:pPr>
-      <w:bookmarkStart w:id="6" w:name="_Toc110463437"/>
+      <w:bookmarkStart w:id="6" w:name="_Toc111743681"/>
       <w:r>
         <w:lastRenderedPageBreak/>
         <w:t>CHApter 2: requirement analysis</w:t>
@@ -2918,7 +3140,7 @@
           <w:numId w:val="4"/>
         </w:numPr>
       </w:pPr>
-      <w:bookmarkStart w:id="7" w:name="_Toc110463438"/>
+      <w:bookmarkStart w:id="7" w:name="_Toc111743682"/>
       <w:r>
         <w:t>Rich Picture – Existing Business System</w:t>
       </w:r>
@@ -3205,7 +3427,7 @@
           <w:numId w:val="4"/>
         </w:numPr>
       </w:pPr>
-      <w:bookmarkStart w:id="8" w:name="_Toc110463439"/>
+      <w:bookmarkStart w:id="8" w:name="_Toc111743683"/>
       <w:r>
         <w:lastRenderedPageBreak/>
         <w:t>Six Elements Analysis – Existing Business System</w:t>
@@ -6566,7 +6788,7 @@
           <w:numId w:val="4"/>
         </w:numPr>
       </w:pPr>
-      <w:bookmarkStart w:id="9" w:name="_Toc110463440"/>
+      <w:bookmarkStart w:id="9" w:name="_Toc111743684"/>
       <w:r>
         <w:lastRenderedPageBreak/>
         <w:t>Process Model – Existing Business System</w:t>
@@ -7023,7 +7245,7 @@
           <w:numId w:val="4"/>
         </w:numPr>
       </w:pPr>
-      <w:bookmarkStart w:id="10" w:name="_Toc110463441"/>
+      <w:bookmarkStart w:id="10" w:name="_Toc111743685"/>
       <w:r>
         <w:t>Problem ANalysis – Existing Business System</w:t>
       </w:r>
@@ -7690,7 +7912,7 @@
           <w:numId w:val="4"/>
         </w:numPr>
       </w:pPr>
-      <w:bookmarkStart w:id="11" w:name="_Toc110463442"/>
+      <w:bookmarkStart w:id="11" w:name="_Toc111743686"/>
       <w:r>
         <w:t xml:space="preserve">Rich Picture </w:t>
       </w:r>
@@ -7714,15 +7936,15 @@
           <w:noProof/>
         </w:rPr>
         <w:drawing>
-          <wp:anchor distT="0" distB="0" distL="114300" distR="114300" simplePos="0" relativeHeight="251660288" behindDoc="0" locked="0" layoutInCell="1" allowOverlap="1" wp14:anchorId="507BBC4C" wp14:editId="03484B94">
+          <wp:anchor distT="0" distB="0" distL="114300" distR="114300" simplePos="0" relativeHeight="251660288" behindDoc="0" locked="0" layoutInCell="1" allowOverlap="1" wp14:anchorId="507BBC4C" wp14:editId="7F8C388A">
             <wp:simplePos x="0" y="0"/>
             <wp:positionH relativeFrom="column">
-              <wp:posOffset>-962660</wp:posOffset>
+              <wp:posOffset>-487680</wp:posOffset>
             </wp:positionH>
             <wp:positionV relativeFrom="paragraph">
-              <wp:posOffset>255905</wp:posOffset>
+              <wp:posOffset>255270</wp:posOffset>
             </wp:positionV>
-            <wp:extent cx="7226935" cy="4114800"/>
+            <wp:extent cx="6515100" cy="4961890"/>
             <wp:effectExtent l="0" t="0" r="0" b="0"/>
             <wp:wrapSquare wrapText="bothSides"/>
             <wp:docPr id="2" name="Picture 2"/>
@@ -7737,7 +7959,7 @@
                     <pic:cNvPicPr/>
                   </pic:nvPicPr>
                   <pic:blipFill>
-                    <a:blip r:embed="rId14" cstate="print">
+                    <a:blip r:embed="rId14">
                       <a:extLst>
                         <a:ext uri="{28A0092B-C50C-407E-A947-70E740481C1C}">
                           <a14:useLocalDpi xmlns:a14="http://schemas.microsoft.com/office/drawing/2010/main" val="0"/>
@@ -7751,7 +7973,7 @@
                   <pic:spPr>
                     <a:xfrm>
                       <a:off x="0" y="0"/>
-                      <a:ext cx="7226935" cy="4114800"/>
+                      <a:ext cx="6515100" cy="4961890"/>
                     </a:xfrm>
                     <a:prstGeom prst="rect">
                       <a:avLst/>
@@ -7793,7 +8015,7 @@
           <w:numId w:val="4"/>
         </w:numPr>
       </w:pPr>
-      <w:bookmarkStart w:id="12" w:name="_Toc110463443"/>
+      <w:bookmarkStart w:id="12" w:name="_Toc111743687"/>
       <w:r>
         <w:lastRenderedPageBreak/>
         <w:t xml:space="preserve">Six Elements Analysis </w:t>
@@ -7811,18 +8033,18 @@
         <w:tblLook w:val="04A0" w:firstRow="1" w:lastRow="0" w:firstColumn="1" w:lastColumn="0" w:noHBand="0" w:noVBand="1"/>
       </w:tblPr>
       <w:tblGrid>
-        <w:gridCol w:w="1553"/>
-        <w:gridCol w:w="1646"/>
+        <w:gridCol w:w="1509"/>
+        <w:gridCol w:w="1709"/>
         <w:gridCol w:w="1350"/>
-        <w:gridCol w:w="1548"/>
-        <w:gridCol w:w="1450"/>
-        <w:gridCol w:w="1225"/>
-        <w:gridCol w:w="1938"/>
+        <w:gridCol w:w="1543"/>
+        <w:gridCol w:w="1444"/>
+        <w:gridCol w:w="1223"/>
+        <w:gridCol w:w="1932"/>
       </w:tblGrid>
       <w:tr>
         <w:tc>
           <w:tcPr>
-            <w:tcW w:w="1710" w:type="dxa"/>
+            <w:tcW w:w="1509" w:type="dxa"/>
           </w:tcPr>
           <w:p>
             <w:r>
@@ -7832,7 +8054,7 @@
         </w:tc>
         <w:tc>
           <w:tcPr>
-            <w:tcW w:w="1693" w:type="dxa"/>
+            <w:tcW w:w="1709" w:type="dxa"/>
           </w:tcPr>
           <w:p>
             <w:r>
@@ -7842,7 +8064,7 @@
         </w:tc>
         <w:tc>
           <w:tcPr>
-            <w:tcW w:w="1243" w:type="dxa"/>
+            <w:tcW w:w="1350" w:type="dxa"/>
           </w:tcPr>
           <w:p>
             <w:r>
@@ -7852,7 +8074,7 @@
         </w:tc>
         <w:tc>
           <w:tcPr>
-            <w:tcW w:w="1654" w:type="dxa"/>
+            <w:tcW w:w="1543" w:type="dxa"/>
           </w:tcPr>
           <w:p>
             <w:r>
@@ -7862,7 +8084,7 @@
         </w:tc>
         <w:tc>
           <w:tcPr>
-            <w:tcW w:w="1080" w:type="dxa"/>
+            <w:tcW w:w="1444" w:type="dxa"/>
           </w:tcPr>
           <w:p>
             <w:r>
@@ -7872,7 +8094,7 @@
         </w:tc>
         <w:tc>
           <w:tcPr>
-            <w:tcW w:w="1260" w:type="dxa"/>
+            <w:tcW w:w="1223" w:type="dxa"/>
           </w:tcPr>
           <w:p>
             <w:r>
@@ -7882,7 +8104,7 @@
         </w:tc>
         <w:tc>
           <w:tcPr>
-            <w:tcW w:w="2070" w:type="dxa"/>
+            <w:tcW w:w="1932" w:type="dxa"/>
           </w:tcPr>
           <w:p>
             <w:r>
@@ -7894,17 +8116,23 @@
       <w:tr>
         <w:tc>
           <w:tcPr>
-            <w:tcW w:w="1710" w:type="dxa"/>
+            <w:tcW w:w="1509" w:type="dxa"/>
           </w:tcPr>
           <w:p>
             <w:r>
-              <w:t>Sends weather data to CASE website</w:t>
+              <w:t xml:space="preserve">Sends weather data to </w:t>
+            </w:r>
+            <w:r>
+              <w:t>AQMS</w:t>
+            </w:r>
+            <w:r>
+              <w:t xml:space="preserve"> website</w:t>
             </w:r>
           </w:p>
         </w:tc>
         <w:tc>
           <w:tcPr>
-            <w:tcW w:w="1693" w:type="dxa"/>
+            <w:tcW w:w="1709" w:type="dxa"/>
           </w:tcPr>
           <w:p>
             <w:r>
@@ -7930,7 +8158,13 @@
               <w:t xml:space="preserve">Uploads the </w:t>
             </w:r>
             <w:r>
-              <w:t>weather data to CASE website</w:t>
+              <w:t xml:space="preserve">weather data to </w:t>
+            </w:r>
+            <w:r>
+              <w:t>AQMS</w:t>
+            </w:r>
+            <w:r>
+              <w:t xml:space="preserve"> website</w:t>
             </w:r>
             <w:r>
               <w:t xml:space="preserve"> directly.</w:t>
@@ -7939,7 +8173,7 @@
         </w:tc>
         <w:tc>
           <w:tcPr>
-            <w:tcW w:w="1243" w:type="dxa"/>
+            <w:tcW w:w="1350" w:type="dxa"/>
           </w:tcPr>
           <w:p>
             <w:r>
@@ -7961,7 +8195,7 @@
         </w:tc>
         <w:tc>
           <w:tcPr>
-            <w:tcW w:w="1654" w:type="dxa"/>
+            <w:tcW w:w="1543" w:type="dxa"/>
           </w:tcPr>
           <w:p>
             <w:r>
@@ -8010,7 +8244,7 @@
         </w:tc>
         <w:tc>
           <w:tcPr>
-            <w:tcW w:w="1080" w:type="dxa"/>
+            <w:tcW w:w="1444" w:type="dxa"/>
           </w:tcPr>
           <w:p>
             <w:r>
@@ -8045,7 +8279,7 @@
         </w:tc>
         <w:tc>
           <w:tcPr>
-            <w:tcW w:w="1260" w:type="dxa"/>
+            <w:tcW w:w="1223" w:type="dxa"/>
           </w:tcPr>
           <w:p>
             <w:r>
@@ -8063,7 +8297,7 @@
         </w:tc>
         <w:tc>
           <w:tcPr>
-            <w:tcW w:w="2070" w:type="dxa"/>
+            <w:tcW w:w="1932" w:type="dxa"/>
           </w:tcPr>
           <w:p>
             <w:r>
@@ -8086,21 +8320,47 @@
       <w:tr>
         <w:tc>
           <w:tcPr>
-            <w:tcW w:w="1710" w:type="dxa"/>
+            <w:tcW w:w="1509" w:type="dxa"/>
           </w:tcPr>
           <w:p>
             <w:r>
-              <w:t>Updates rules and regulations to be maintained</w:t>
+              <w:t xml:space="preserve">Upload Air Pollution Data </w:t>
+            </w:r>
+            <w:r>
+              <w:t xml:space="preserve">to </w:t>
+            </w:r>
+            <w:r>
+              <w:t>AQMS Website</w:t>
             </w:r>
           </w:p>
         </w:tc>
         <w:tc>
           <w:tcPr>
-            <w:tcW w:w="1693" w:type="dxa"/>
+            <w:tcW w:w="1709" w:type="dxa"/>
           </w:tcPr>
           <w:p>
             <w:r>
-              <w:t>Ministry Employee:</w:t>
+              <w:t>Eligible Organization Employee:</w:t>
+            </w:r>
+          </w:p>
+          <w:p>
+            <w:r>
+              <w:t xml:space="preserve">1. Receives </w:t>
+            </w:r>
+            <w:r>
+              <w:t xml:space="preserve">weather </w:t>
+            </w:r>
+            <w:r>
+              <w:t>and pollution data</w:t>
+            </w:r>
+            <w:r>
+              <w:t xml:space="preserve"> from </w:t>
+            </w:r>
+            <w:r>
+              <w:t>Weather Stations</w:t>
+            </w:r>
+            <w:r>
+              <w:t>.</w:t>
             </w:r>
           </w:p>
           <w:p>
@@ -8108,7 +8368,13 @@
               <w:t xml:space="preserve">1. </w:t>
             </w:r>
             <w:r>
-              <w:t>Logs into the system.</w:t>
+              <w:t xml:space="preserve">Logs onto the </w:t>
+            </w:r>
+            <w:r>
+              <w:t>AQMS</w:t>
+            </w:r>
+            <w:r>
+              <w:t xml:space="preserve"> website.</w:t>
             </w:r>
           </w:p>
           <w:p>
@@ -8116,31 +8382,42 @@
               <w:t xml:space="preserve">2. </w:t>
             </w:r>
             <w:r>
-              <w:t>Updates the rules and regulations if needed.</w:t>
+              <w:t xml:space="preserve">Uploads the air pollution </w:t>
+            </w:r>
+            <w:r>
+              <w:lastRenderedPageBreak/>
+              <w:t>data as required</w:t>
+            </w:r>
+            <w:r>
+              <w:t>.</w:t>
             </w:r>
           </w:p>
         </w:tc>
         <w:tc>
           <w:tcPr>
-            <w:tcW w:w="1243" w:type="dxa"/>
+            <w:tcW w:w="1350" w:type="dxa"/>
           </w:tcPr>
           <w:p>
             <w:r>
+              <w:lastRenderedPageBreak/>
               <w:t>Pen and Paper:</w:t>
             </w:r>
           </w:p>
           <w:p>
             <w:r>
-              <w:t xml:space="preserve">1. To note down </w:t>
-            </w:r>
-            <w:r>
-              <w:t>any rules and regulations</w:t>
+              <w:t xml:space="preserve">1. </w:t>
+            </w:r>
+            <w:r>
+              <w:t xml:space="preserve">To note down </w:t>
+            </w:r>
+            <w:r>
+              <w:t>the necessary information if required.</w:t>
             </w:r>
           </w:p>
         </w:tc>
         <w:tc>
           <w:tcPr>
-            <w:tcW w:w="1654" w:type="dxa"/>
+            <w:tcW w:w="1543" w:type="dxa"/>
           </w:tcPr>
           <w:p>
             <w:r>
@@ -8149,13 +8426,13 @@
           </w:p>
           <w:p>
             <w:r>
-              <w:t xml:space="preserve">1. </w:t>
-            </w:r>
-            <w:r>
-              <w:t>Needed to access the CASE website</w:t>
-            </w:r>
-            <w:r>
-              <w:t xml:space="preserve"> and update / edit the rules and regulations.</w:t>
+              <w:t xml:space="preserve">1. Needed to access the CASE website and </w:t>
+            </w:r>
+            <w:r>
+              <w:t xml:space="preserve">upload </w:t>
+            </w:r>
+            <w:r>
+              <w:t>the air pollution data.</w:t>
             </w:r>
           </w:p>
           <w:p/>
@@ -8167,16 +8444,13 @@
           <w:p>
             <w:r>
               <w:lastRenderedPageBreak/>
-              <w:t xml:space="preserve">1. </w:t>
-            </w:r>
-            <w:r>
-              <w:t>Needed to access the internet.</w:t>
+              <w:t>1. Needed to access the internet.</w:t>
             </w:r>
           </w:p>
         </w:tc>
         <w:tc>
           <w:tcPr>
-            <w:tcW w:w="1080" w:type="dxa"/>
+            <w:tcW w:w="1444" w:type="dxa"/>
           </w:tcPr>
           <w:p>
             <w:r>
@@ -8189,23 +8463,37 @@
               <w:t xml:space="preserve">1. </w:t>
             </w:r>
             <w:r>
-              <w:t>Update the rules and regulations.</w:t>
+              <w:t>Upload air pollution data.</w:t>
             </w:r>
           </w:p>
         </w:tc>
         <w:tc>
           <w:tcPr>
-            <w:tcW w:w="1260" w:type="dxa"/>
+            <w:tcW w:w="1223" w:type="dxa"/>
           </w:tcPr>
           <w:p>
             <w:r>
-              <w:t>N/A</w:t>
+              <w:t>CASE</w:t>
+            </w:r>
+            <w:r>
+              <w:t xml:space="preserve"> Database:</w:t>
+            </w:r>
+          </w:p>
+          <w:p>
+            <w:r>
+              <w:t xml:space="preserve">1. </w:t>
+            </w:r>
+            <w:r>
+              <w:t xml:space="preserve">The uploaded data will be stored in </w:t>
+            </w:r>
+            <w:r>
+              <w:t>the system’s database.</w:t>
             </w:r>
           </w:p>
         </w:tc>
         <w:tc>
           <w:tcPr>
-            <w:tcW w:w="2070" w:type="dxa"/>
+            <w:tcW w:w="1932" w:type="dxa"/>
           </w:tcPr>
           <w:p>
             <w:r>
@@ -8214,10 +8502,16 @@
           </w:p>
           <w:p>
             <w:r>
-              <w:t xml:space="preserve">Needed to access CASE and </w:t>
-            </w:r>
-            <w:r>
-              <w:t>update rules and regulations.</w:t>
+              <w:t xml:space="preserve">1. </w:t>
+            </w:r>
+            <w:r>
+              <w:t xml:space="preserve">Needed to access the CASE website and </w:t>
+            </w:r>
+            <w:r>
+              <w:t>import air pollution data into the system</w:t>
+            </w:r>
+            <w:r>
+              <w:t xml:space="preserve">. </w:t>
             </w:r>
           </w:p>
         </w:tc>
@@ -8225,24 +8519,21 @@
       <w:tr>
         <w:tc>
           <w:tcPr>
-            <w:tcW w:w="1710" w:type="dxa"/>
+            <w:tcW w:w="1509" w:type="dxa"/>
           </w:tcPr>
           <w:p>
             <w:r>
-              <w:t xml:space="preserve">Upload Air Pollution Data </w:t>
-            </w:r>
-            <w:r>
-              <w:t>to CASE</w:t>
+              <w:t>Check Monthly AQI per division</w:t>
             </w:r>
           </w:p>
         </w:tc>
         <w:tc>
           <w:tcPr>
-            <w:tcW w:w="1693" w:type="dxa"/>
+            <w:tcW w:w="1709" w:type="dxa"/>
           </w:tcPr>
           <w:p>
             <w:r>
-              <w:t>Eligible Organization Employee:</w:t>
+              <w:t>User:</w:t>
             </w:r>
           </w:p>
           <w:p>
@@ -8250,7 +8541,7 @@
               <w:t xml:space="preserve">1. </w:t>
             </w:r>
             <w:r>
-              <w:t>Logs onto the CASE website.</w:t>
+              <w:t>Request monthly AQI data.</w:t>
             </w:r>
           </w:p>
           <w:p>
@@ -8258,37 +8549,94 @@
               <w:t xml:space="preserve">2. </w:t>
             </w:r>
             <w:r>
-              <w:t>Uploads the air pollution data as required</w:t>
+              <w:t>Select required graphs, charts or comparison.</w:t>
+            </w:r>
+          </w:p>
+          <w:p>
+            <w:r>
+              <w:t xml:space="preserve">3. </w:t>
+            </w:r>
+            <w:r>
+              <w:t xml:space="preserve">Receive the </w:t>
+            </w:r>
+            <w:r>
+              <w:t xml:space="preserve">required graphs, charts / </w:t>
+            </w:r>
+            <w:r>
+              <w:t>data.</w:t>
+            </w:r>
+          </w:p>
+          <w:p/>
+          <w:p>
+            <w:r>
+              <w:t>Ministry Representative:</w:t>
+            </w:r>
+          </w:p>
+          <w:p>
+            <w:r>
+              <w:t>1. Request necessary AQI Reports.</w:t>
+            </w:r>
+          </w:p>
+          <w:p>
+            <w:r>
+              <w:t xml:space="preserve">2. </w:t>
+            </w:r>
+            <w:r>
+              <w:t>Sends Feedback</w:t>
             </w:r>
             <w:r>
               <w:t>.</w:t>
+            </w:r>
+          </w:p>
+          <w:p>
+            <w:r>
+              <w:t xml:space="preserve">3. </w:t>
+            </w:r>
+            <w:r>
+              <w:t xml:space="preserve">View feedback </w:t>
+            </w:r>
+            <w:r>
+              <w:t>from Municipality.</w:t>
+            </w:r>
+          </w:p>
+          <w:p/>
+          <w:p>
+            <w:r>
+              <w:t>Municipality Representative:</w:t>
+            </w:r>
+          </w:p>
+          <w:p>
+            <w:r>
+              <w:t>1.  Request necessary AQI Reports.</w:t>
+            </w:r>
+          </w:p>
+          <w:p>
+            <w:r>
+              <w:t xml:space="preserve">2. </w:t>
+            </w:r>
+            <w:r>
+              <w:t>Sends Feedback.</w:t>
+            </w:r>
+          </w:p>
+          <w:p>
+            <w:r>
+              <w:t>3. View Feedback from Ministry.</w:t>
             </w:r>
           </w:p>
         </w:tc>
         <w:tc>
           <w:tcPr>
-            <w:tcW w:w="1243" w:type="dxa"/>
+            <w:tcW w:w="1350" w:type="dxa"/>
           </w:tcPr>
           <w:p>
             <w:r>
-              <w:t>Pen and Paper:</w:t>
-            </w:r>
-          </w:p>
-          <w:p>
-            <w:r>
-              <w:t xml:space="preserve">1. </w:t>
-            </w:r>
-            <w:r>
-              <w:t xml:space="preserve">To note down </w:t>
-            </w:r>
-            <w:r>
-              <w:t>the necessary information if required.</w:t>
+              <w:t>N/A</w:t>
             </w:r>
           </w:p>
         </w:tc>
         <w:tc>
           <w:tcPr>
-            <w:tcW w:w="1654" w:type="dxa"/>
+            <w:tcW w:w="1543" w:type="dxa"/>
           </w:tcPr>
           <w:p>
             <w:r>
@@ -8297,13 +8645,13 @@
           </w:p>
           <w:p>
             <w:r>
-              <w:t xml:space="preserve">1. Needed to access the CASE website and </w:t>
-            </w:r>
-            <w:r>
-              <w:t xml:space="preserve">upload </w:t>
-            </w:r>
-            <w:r>
-              <w:t>the air pollution data.</w:t>
+              <w:t xml:space="preserve">1. </w:t>
+            </w:r>
+            <w:r>
+              <w:t xml:space="preserve">Needed to access CASE website and </w:t>
+            </w:r>
+            <w:r>
+              <w:t>request data.</w:t>
             </w:r>
           </w:p>
           <w:p/>
@@ -8314,13 +8662,16 @@
           </w:p>
           <w:p>
             <w:r>
-              <w:t>1. Needed to access the internet.</w:t>
+              <w:t>1. Needed to access the internet</w:t>
+            </w:r>
+            <w:r>
+              <w:t>.</w:t>
             </w:r>
           </w:p>
         </w:tc>
         <w:tc>
           <w:tcPr>
-            <w:tcW w:w="1080" w:type="dxa"/>
+            <w:tcW w:w="1444" w:type="dxa"/>
           </w:tcPr>
           <w:p>
             <w:r>
@@ -8329,545 +8680,31 @@
           </w:p>
           <w:p>
             <w:r>
-              <w:t xml:space="preserve">1. </w:t>
-            </w:r>
-            <w:r>
-              <w:t>Upload air pollution data.</w:t>
+              <w:t xml:space="preserve">Needed to </w:t>
+            </w:r>
+            <w:r>
+              <w:t>request monthly AQI data.</w:t>
             </w:r>
           </w:p>
         </w:tc>
         <w:tc>
           <w:tcPr>
-            <w:tcW w:w="1260" w:type="dxa"/>
+            <w:tcW w:w="1223" w:type="dxa"/>
           </w:tcPr>
           <w:p>
             <w:r>
-              <w:t>CASE</w:t>
-            </w:r>
-            <w:r>
-              <w:t xml:space="preserve"> Database:</w:t>
-            </w:r>
-          </w:p>
-          <w:p>
-            <w:r>
-              <w:t xml:space="preserve">1. </w:t>
-            </w:r>
-            <w:r>
-              <w:t xml:space="preserve">The uploaded data will be stored in </w:t>
-            </w:r>
-            <w:r>
-              <w:t>the system’s database.</w:t>
+              <w:t>CASE Database:</w:t>
+            </w:r>
+          </w:p>
+          <w:p>
+            <w:r>
+              <w:t>The AQI data is retrieved from the database.</w:t>
             </w:r>
           </w:p>
         </w:tc>
         <w:tc>
           <w:tcPr>
-            <w:tcW w:w="2070" w:type="dxa"/>
-          </w:tcPr>
-          <w:p>
-            <w:r>
-              <w:t>Internet:</w:t>
-            </w:r>
-          </w:p>
-          <w:p>
-            <w:r>
-              <w:t xml:space="preserve">1. </w:t>
-            </w:r>
-            <w:r>
-              <w:t xml:space="preserve">Needed to access the CASE website and </w:t>
-            </w:r>
-            <w:r>
-              <w:t>import air pollution data into the system</w:t>
-            </w:r>
-            <w:r>
-              <w:t xml:space="preserve">. </w:t>
-            </w:r>
-          </w:p>
-        </w:tc>
-      </w:tr>
-      <w:tr>
-        <w:tc>
-          <w:tcPr>
-            <w:tcW w:w="1710" w:type="dxa"/>
-          </w:tcPr>
-          <w:p>
-            <w:r>
-              <w:t xml:space="preserve">Send </w:t>
-            </w:r>
-            <w:r>
-              <w:t>Air Pollution Reports</w:t>
-            </w:r>
-          </w:p>
-        </w:tc>
-        <w:tc>
-          <w:tcPr>
-            <w:tcW w:w="1693" w:type="dxa"/>
-          </w:tcPr>
-          <w:p>
-            <w:r>
-              <w:t>Ministry Employee:</w:t>
-            </w:r>
-          </w:p>
-          <w:p>
-            <w:r>
-              <w:t xml:space="preserve">1. </w:t>
-            </w:r>
-            <w:r>
-              <w:t>Requests PDF reports of Air Pollution data from CASE.</w:t>
-            </w:r>
-          </w:p>
-          <w:p>
-            <w:r>
-              <w:t xml:space="preserve">2. </w:t>
-            </w:r>
-            <w:r>
-              <w:t>Receives</w:t>
-            </w:r>
-            <w:r>
-              <w:t xml:space="preserve"> downloadable </w:t>
-            </w:r>
-            <w:r>
-              <w:t>PDF</w:t>
-            </w:r>
-            <w:r>
-              <w:t xml:space="preserve"> reports.</w:t>
-            </w:r>
-          </w:p>
-          <w:p/>
-          <w:p>
-            <w:r>
-              <w:t>Eligible Organization Employee:</w:t>
-            </w:r>
-          </w:p>
-          <w:p>
-            <w:r>
-              <w:t xml:space="preserve">1. </w:t>
-            </w:r>
-            <w:r>
-              <w:t>Requests air pollution PDF reports.</w:t>
-            </w:r>
-          </w:p>
-          <w:p>
-            <w:r>
-              <w:t xml:space="preserve">2. </w:t>
-            </w:r>
-            <w:r>
-              <w:t>Receives downloadable PDF reports.</w:t>
-            </w:r>
-          </w:p>
-          <w:p/>
-          <w:p>
-            <w:r>
-              <w:t>Municipality Employee:</w:t>
-            </w:r>
-          </w:p>
-          <w:p>
-            <w:r>
-              <w:t xml:space="preserve">1. </w:t>
-            </w:r>
-            <w:r>
-              <w:t>Requests air pollution reports.</w:t>
-            </w:r>
-          </w:p>
-          <w:p>
-            <w:r>
-              <w:t>2. Receives downloadable pdf reports.</w:t>
-            </w:r>
-          </w:p>
-        </w:tc>
-        <w:tc>
-          <w:tcPr>
-            <w:tcW w:w="1243" w:type="dxa"/>
-          </w:tcPr>
-          <w:p>
-            <w:r>
-              <w:t>N/A</w:t>
-            </w:r>
-          </w:p>
-        </w:tc>
-        <w:tc>
-          <w:tcPr>
-            <w:tcW w:w="1654" w:type="dxa"/>
-          </w:tcPr>
-          <w:p>
-            <w:r>
-              <w:t>Computer / Laptop:</w:t>
-            </w:r>
-          </w:p>
-          <w:p>
-            <w:r>
-              <w:t>Needed to access the CASE website and download reports.</w:t>
-            </w:r>
-          </w:p>
-          <w:p/>
-          <w:p>
-            <w:r>
-              <w:t>Networking Devices:</w:t>
-            </w:r>
-          </w:p>
-          <w:p>
-            <w:r>
-              <w:t xml:space="preserve">Needed to access the </w:t>
-            </w:r>
-            <w:r>
-              <w:t>internet.</w:t>
-            </w:r>
-          </w:p>
-        </w:tc>
-        <w:tc>
-          <w:tcPr>
-            <w:tcW w:w="1080" w:type="dxa"/>
-          </w:tcPr>
-          <w:p>
-            <w:r>
-              <w:t>CASE:</w:t>
-            </w:r>
-          </w:p>
-          <w:p>
-            <w:r>
-              <w:t xml:space="preserve">1. </w:t>
-            </w:r>
-            <w:r>
-              <w:t>To request and download the report.</w:t>
-            </w:r>
-          </w:p>
-          <w:p/>
-          <w:p>
-            <w:r>
-              <w:t>Adobe Reader:</w:t>
-            </w:r>
-          </w:p>
-          <w:p>
-            <w:r>
-              <w:t>1. To view the PDF report once it’s downloaded.</w:t>
-            </w:r>
-          </w:p>
-        </w:tc>
-        <w:tc>
-          <w:tcPr>
-            <w:tcW w:w="1260" w:type="dxa"/>
-          </w:tcPr>
-          <w:p>
-            <w:r>
-              <w:t>CASE database:</w:t>
-            </w:r>
-          </w:p>
-          <w:p>
-            <w:r>
-              <w:t>The report will be generated using the data stored in the system’s database.</w:t>
-            </w:r>
-          </w:p>
-        </w:tc>
-        <w:tc>
-          <w:tcPr>
-            <w:tcW w:w="2070" w:type="dxa"/>
-          </w:tcPr>
-          <w:p>
-            <w:r>
-              <w:t>Internet:</w:t>
-            </w:r>
-          </w:p>
-          <w:p>
-            <w:r>
-              <w:t xml:space="preserve">1. </w:t>
-            </w:r>
-            <w:r>
-              <w:t>Needed to access the CASE website and request reports.</w:t>
-            </w:r>
-          </w:p>
-        </w:tc>
-      </w:tr>
-      <w:tr>
-        <w:tc>
-          <w:tcPr>
-            <w:tcW w:w="1710" w:type="dxa"/>
-          </w:tcPr>
-          <w:p>
-            <w:r>
-              <w:t>Send comments / messages</w:t>
-            </w:r>
-          </w:p>
-        </w:tc>
-        <w:tc>
-          <w:tcPr>
-            <w:tcW w:w="1693" w:type="dxa"/>
-          </w:tcPr>
-          <w:p>
-            <w:r>
-              <w:t>Municipality Employee:</w:t>
-            </w:r>
-          </w:p>
-          <w:p>
-            <w:r>
-              <w:lastRenderedPageBreak/>
-              <w:t xml:space="preserve">1. </w:t>
-            </w:r>
-            <w:r>
-              <w:t>Opens the Conversation portal.</w:t>
-            </w:r>
-          </w:p>
-          <w:p>
-            <w:r>
-              <w:t xml:space="preserve">2. </w:t>
-            </w:r>
-            <w:r>
-              <w:t>Types and sends the message to the Ministry.</w:t>
-            </w:r>
-          </w:p>
-          <w:p/>
-          <w:p>
-            <w:r>
-              <w:t>Ministry Employee:</w:t>
-            </w:r>
-          </w:p>
-          <w:p>
-            <w:r>
-              <w:t xml:space="preserve">1. </w:t>
-            </w:r>
-            <w:r>
-              <w:t>Opens the conversation portal.</w:t>
-            </w:r>
-          </w:p>
-          <w:p>
-            <w:r>
-              <w:t xml:space="preserve">2. </w:t>
-            </w:r>
-            <w:r>
-              <w:t xml:space="preserve">Types and sends the message to </w:t>
-            </w:r>
-            <w:r>
-              <w:t>Municipality.</w:t>
-            </w:r>
-          </w:p>
-        </w:tc>
-        <w:tc>
-          <w:tcPr>
-            <w:tcW w:w="1243" w:type="dxa"/>
-          </w:tcPr>
-          <w:p>
-            <w:r>
-              <w:lastRenderedPageBreak/>
-              <w:t>N/A</w:t>
-            </w:r>
-          </w:p>
-        </w:tc>
-        <w:tc>
-          <w:tcPr>
-            <w:tcW w:w="1654" w:type="dxa"/>
-          </w:tcPr>
-          <w:p>
-            <w:r>
-              <w:t>Computer / Laptop:</w:t>
-            </w:r>
-          </w:p>
-          <w:p>
-            <w:r>
-              <w:lastRenderedPageBreak/>
-              <w:t>1. Needed to access the CASE website and type messages.</w:t>
-            </w:r>
-          </w:p>
-          <w:p/>
-          <w:p>
-            <w:r>
-              <w:t>Networking Devices:</w:t>
-            </w:r>
-          </w:p>
-          <w:p>
-            <w:r>
-              <w:t>Needed to access the internet.</w:t>
-            </w:r>
-          </w:p>
-        </w:tc>
-        <w:tc>
-          <w:tcPr>
-            <w:tcW w:w="1080" w:type="dxa"/>
-          </w:tcPr>
-          <w:p>
-            <w:r>
-              <w:lastRenderedPageBreak/>
-              <w:t>CASE:</w:t>
-            </w:r>
-          </w:p>
-          <w:p>
-            <w:r>
-              <w:t xml:space="preserve">Needed to access the </w:t>
-            </w:r>
-            <w:r>
-              <w:lastRenderedPageBreak/>
-              <w:t>conversation portal.</w:t>
-            </w:r>
-          </w:p>
-        </w:tc>
-        <w:tc>
-          <w:tcPr>
-            <w:tcW w:w="1260" w:type="dxa"/>
-          </w:tcPr>
-          <w:p>
-            <w:r>
-              <w:lastRenderedPageBreak/>
-              <w:t>N/A</w:t>
-            </w:r>
-          </w:p>
-        </w:tc>
-        <w:tc>
-          <w:tcPr>
-            <w:tcW w:w="2070" w:type="dxa"/>
-          </w:tcPr>
-          <w:p>
-            <w:r>
-              <w:t>Internet:</w:t>
-            </w:r>
-          </w:p>
-          <w:p>
-            <w:r>
-              <w:t>To access the CASE website</w:t>
-            </w:r>
-            <w:r>
-              <w:t xml:space="preserve"> </w:t>
-            </w:r>
-            <w:r>
-              <w:lastRenderedPageBreak/>
-              <w:t xml:space="preserve">and </w:t>
-            </w:r>
-            <w:r>
-              <w:t>send messages.</w:t>
-            </w:r>
-          </w:p>
-        </w:tc>
-      </w:tr>
-      <w:tr>
-        <w:tc>
-          <w:tcPr>
-            <w:tcW w:w="1710" w:type="dxa"/>
-          </w:tcPr>
-          <w:p>
-            <w:r>
-              <w:lastRenderedPageBreak/>
-              <w:t>Check Monthly AQI per division</w:t>
-            </w:r>
-          </w:p>
-        </w:tc>
-        <w:tc>
-          <w:tcPr>
-            <w:tcW w:w="1693" w:type="dxa"/>
-          </w:tcPr>
-          <w:p>
-            <w:r>
-              <w:t>User:</w:t>
-            </w:r>
-          </w:p>
-          <w:p>
-            <w:r>
-              <w:t xml:space="preserve">1. </w:t>
-            </w:r>
-            <w:r>
-              <w:t>Request monthly AQI data.</w:t>
-            </w:r>
-          </w:p>
-          <w:p>
-            <w:r>
-              <w:t xml:space="preserve">2. </w:t>
-            </w:r>
-            <w:r>
-              <w:t>Select required graphs, charts or comparison.</w:t>
-            </w:r>
-          </w:p>
-          <w:p>
-            <w:r>
-              <w:t xml:space="preserve">3. </w:t>
-            </w:r>
-            <w:r>
-              <w:t xml:space="preserve">Receive the </w:t>
-            </w:r>
-            <w:r>
-              <w:t xml:space="preserve">required graphs, charts / </w:t>
-            </w:r>
-            <w:r>
-              <w:t>data.</w:t>
-            </w:r>
-          </w:p>
-        </w:tc>
-        <w:tc>
-          <w:tcPr>
-            <w:tcW w:w="1243" w:type="dxa"/>
-          </w:tcPr>
-          <w:p>
-            <w:r>
-              <w:t>N/A</w:t>
-            </w:r>
-          </w:p>
-        </w:tc>
-        <w:tc>
-          <w:tcPr>
-            <w:tcW w:w="1654" w:type="dxa"/>
-          </w:tcPr>
-          <w:p>
-            <w:r>
-              <w:t>Computer / Laptop:</w:t>
-            </w:r>
-          </w:p>
-          <w:p>
-            <w:r>
-              <w:t xml:space="preserve">1. </w:t>
-            </w:r>
-            <w:r>
-              <w:t xml:space="preserve">Needed to access CASE website and </w:t>
-            </w:r>
-            <w:r>
-              <w:t>request data.</w:t>
-            </w:r>
-          </w:p>
-          <w:p/>
-          <w:p>
-            <w:r>
-              <w:t>Networking Devices:</w:t>
-            </w:r>
-          </w:p>
-          <w:p>
-            <w:r>
-              <w:t>1. Needed to access the internet</w:t>
-            </w:r>
-            <w:r>
-              <w:t>.</w:t>
-            </w:r>
-          </w:p>
-        </w:tc>
-        <w:tc>
-          <w:tcPr>
-            <w:tcW w:w="1080" w:type="dxa"/>
-          </w:tcPr>
-          <w:p>
-            <w:r>
-              <w:t>CASE:</w:t>
-            </w:r>
-          </w:p>
-          <w:p>
-            <w:r>
-              <w:t xml:space="preserve">Needed to </w:t>
-            </w:r>
-            <w:r>
-              <w:t>request monthly AQI data.</w:t>
-            </w:r>
-          </w:p>
-        </w:tc>
-        <w:tc>
-          <w:tcPr>
-            <w:tcW w:w="1260" w:type="dxa"/>
-          </w:tcPr>
-          <w:p>
-            <w:r>
-              <w:t>CASE Database:</w:t>
-            </w:r>
-          </w:p>
-          <w:p>
-            <w:r>
-              <w:t>The AQI data is retrieved from the database.</w:t>
-            </w:r>
-          </w:p>
-        </w:tc>
-        <w:tc>
-          <w:tcPr>
-            <w:tcW w:w="2070" w:type="dxa"/>
+            <w:tcW w:w="1932" w:type="dxa"/>
           </w:tcPr>
           <w:p>
             <w:r>
@@ -8899,7 +8736,7 @@
           <w:numId w:val="4"/>
         </w:numPr>
       </w:pPr>
-      <w:bookmarkStart w:id="13" w:name="_Toc110463444"/>
+      <w:bookmarkStart w:id="13" w:name="_Toc111743688"/>
       <w:r>
         <w:t>Process Model – Proposed System</w:t>
       </w:r>
@@ -9351,7 +9188,7 @@
       <w:pPr>
         <w:pStyle w:val="Heading1"/>
       </w:pPr>
-      <w:bookmarkStart w:id="14" w:name="_Toc110463445"/>
+      <w:bookmarkStart w:id="14" w:name="_Toc111743689"/>
       <w:r>
         <w:lastRenderedPageBreak/>
         <w:t>Chapter 3 – Logical System Design</w:t>
@@ -9366,7 +9203,7 @@
           <w:numId w:val="7"/>
         </w:numPr>
       </w:pPr>
-      <w:bookmarkStart w:id="15" w:name="_Toc110463446"/>
+      <w:bookmarkStart w:id="15" w:name="_Toc111743690"/>
       <w:r>
         <w:t>Business Rule</w:t>
       </w:r>
@@ -9637,21 +9474,22 @@
           <w:numId w:val="7"/>
         </w:numPr>
       </w:pPr>
+      <w:bookmarkStart w:id="16" w:name="_Toc111743691"/>
       <w:r>
         <w:rPr>
           <w:noProof/>
         </w:rPr>
         <w:lastRenderedPageBreak/>
         <w:drawing>
-          <wp:anchor distT="0" distB="0" distL="114300" distR="114300" simplePos="0" relativeHeight="251659264" behindDoc="0" locked="0" layoutInCell="1" allowOverlap="1" wp14:anchorId="19F4D4DC" wp14:editId="3EBC57DB">
+          <wp:anchor distT="0" distB="0" distL="114300" distR="114300" simplePos="0" relativeHeight="251659264" behindDoc="0" locked="0" layoutInCell="1" allowOverlap="1" wp14:anchorId="19F4D4DC" wp14:editId="15F6C0F1">
             <wp:simplePos x="0" y="0"/>
             <wp:positionH relativeFrom="column">
-              <wp:posOffset>-899160</wp:posOffset>
+              <wp:posOffset>-366395</wp:posOffset>
             </wp:positionH>
             <wp:positionV relativeFrom="paragraph">
               <wp:posOffset>396240</wp:posOffset>
             </wp:positionV>
-            <wp:extent cx="7049135" cy="7630795"/>
+            <wp:extent cx="5982970" cy="7630795"/>
             <wp:effectExtent l="0" t="0" r="0" b="8255"/>
             <wp:wrapSquare wrapText="bothSides"/>
             <wp:docPr id="8" name="Picture 8"/>
@@ -9680,7 +9518,7 @@
                   <pic:spPr>
                     <a:xfrm>
                       <a:off x="0" y="0"/>
-                      <a:ext cx="7049135" cy="7630795"/>
+                      <a:ext cx="5982970" cy="7630795"/>
                     </a:xfrm>
                     <a:prstGeom prst="rect">
                       <a:avLst/>
@@ -9701,6 +9539,7 @@
       <w:r>
         <w:t>Entity Relationship Diagram</w:t>
       </w:r>
+      <w:bookmarkEnd w:id="16"/>
     </w:p>
     <w:p>
       <w:pPr>
@@ -9727,6 +9566,7 @@
           <w:numId w:val="7"/>
         </w:numPr>
       </w:pPr>
+      <w:bookmarkStart w:id="17" w:name="_Toc111743692"/>
       <w:r>
         <w:rPr>
           <w:noProof/>
@@ -9791,6 +9631,7 @@
       <w:r>
         <w:t>Entity RelationShip Diagram to Relational Schema</w:t>
       </w:r>
+      <w:bookmarkEnd w:id="17"/>
     </w:p>
     <w:p>
       <w:pPr>
@@ -9800,9 +9641,11 @@
           <w:numId w:val="7"/>
         </w:numPr>
       </w:pPr>
+      <w:bookmarkStart w:id="18" w:name="_Toc111743693"/>
       <w:r>
         <w:t>Normalization</w:t>
       </w:r>
+      <w:bookmarkEnd w:id="18"/>
     </w:p>
     <w:p>
       <w:pPr>
@@ -10282,16 +10125,16 @@
     </w:lvl>
   </w:abstractNum>
   <w:abstractNum w:abstractNumId="3" w15:restartNumberingAfterBreak="0">
-    <w:nsid w:val="3A3B33CD"/>
+    <w:nsid w:val="38583B7A"/>
     <w:multiLevelType w:val="hybridMultilevel"/>
-    <w:tmpl w:val="5A0A8DCA"/>
-    <w:lvl w:ilvl="0" w:tplc="9EF8FBB0">
+    <w:tmpl w:val="0370229A"/>
+    <w:lvl w:ilvl="0" w:tplc="65340598">
       <w:start w:val="1"/>
-      <w:numFmt w:val="upperLetter"/>
+      <w:numFmt w:val="decimal"/>
       <w:lvlText w:val="%1."/>
       <w:lvlJc w:val="left"/>
       <w:pPr>
-        <w:ind w:left="744" w:hanging="384"/>
+        <w:ind w:left="720" w:hanging="360"/>
       </w:pPr>
       <w:rPr>
         <w:rFonts w:hint="default"/>
@@ -10371,6 +10214,95 @@
     </w:lvl>
   </w:abstractNum>
   <w:abstractNum w:abstractNumId="4" w15:restartNumberingAfterBreak="0">
+    <w:nsid w:val="3A3B33CD"/>
+    <w:multiLevelType w:val="hybridMultilevel"/>
+    <w:tmpl w:val="5A0A8DCA"/>
+    <w:lvl w:ilvl="0" w:tplc="9EF8FBB0">
+      <w:start w:val="1"/>
+      <w:numFmt w:val="upperLetter"/>
+      <w:lvlText w:val="%1."/>
+      <w:lvlJc w:val="left"/>
+      <w:pPr>
+        <w:ind w:left="744" w:hanging="384"/>
+      </w:pPr>
+      <w:rPr>
+        <w:rFonts w:hint="default"/>
+      </w:rPr>
+    </w:lvl>
+    <w:lvl w:ilvl="1" w:tplc="04090019" w:tentative="1">
+      <w:start w:val="1"/>
+      <w:numFmt w:val="lowerLetter"/>
+      <w:lvlText w:val="%2."/>
+      <w:lvlJc w:val="left"/>
+      <w:pPr>
+        <w:ind w:left="1440" w:hanging="360"/>
+      </w:pPr>
+    </w:lvl>
+    <w:lvl w:ilvl="2" w:tplc="0409001B" w:tentative="1">
+      <w:start w:val="1"/>
+      <w:numFmt w:val="lowerRoman"/>
+      <w:lvlText w:val="%3."/>
+      <w:lvlJc w:val="right"/>
+      <w:pPr>
+        <w:ind w:left="2160" w:hanging="180"/>
+      </w:pPr>
+    </w:lvl>
+    <w:lvl w:ilvl="3" w:tplc="0409000F" w:tentative="1">
+      <w:start w:val="1"/>
+      <w:numFmt w:val="decimal"/>
+      <w:lvlText w:val="%4."/>
+      <w:lvlJc w:val="left"/>
+      <w:pPr>
+        <w:ind w:left="2880" w:hanging="360"/>
+      </w:pPr>
+    </w:lvl>
+    <w:lvl w:ilvl="4" w:tplc="04090019" w:tentative="1">
+      <w:start w:val="1"/>
+      <w:numFmt w:val="lowerLetter"/>
+      <w:lvlText w:val="%5."/>
+      <w:lvlJc w:val="left"/>
+      <w:pPr>
+        <w:ind w:left="3600" w:hanging="360"/>
+      </w:pPr>
+    </w:lvl>
+    <w:lvl w:ilvl="5" w:tplc="0409001B" w:tentative="1">
+      <w:start w:val="1"/>
+      <w:numFmt w:val="lowerRoman"/>
+      <w:lvlText w:val="%6."/>
+      <w:lvlJc w:val="right"/>
+      <w:pPr>
+        <w:ind w:left="4320" w:hanging="180"/>
+      </w:pPr>
+    </w:lvl>
+    <w:lvl w:ilvl="6" w:tplc="0409000F" w:tentative="1">
+      <w:start w:val="1"/>
+      <w:numFmt w:val="decimal"/>
+      <w:lvlText w:val="%7."/>
+      <w:lvlJc w:val="left"/>
+      <w:pPr>
+        <w:ind w:left="5040" w:hanging="360"/>
+      </w:pPr>
+    </w:lvl>
+    <w:lvl w:ilvl="7" w:tplc="04090019" w:tentative="1">
+      <w:start w:val="1"/>
+      <w:numFmt w:val="lowerLetter"/>
+      <w:lvlText w:val="%8."/>
+      <w:lvlJc w:val="left"/>
+      <w:pPr>
+        <w:ind w:left="5760" w:hanging="360"/>
+      </w:pPr>
+    </w:lvl>
+    <w:lvl w:ilvl="8" w:tplc="0409001B" w:tentative="1">
+      <w:start w:val="1"/>
+      <w:numFmt w:val="lowerRoman"/>
+      <w:lvlText w:val="%9."/>
+      <w:lvlJc w:val="right"/>
+      <w:pPr>
+        <w:ind w:left="6480" w:hanging="180"/>
+      </w:pPr>
+    </w:lvl>
+  </w:abstractNum>
+  <w:abstractNum w:abstractNumId="5" w15:restartNumberingAfterBreak="0">
     <w:nsid w:val="3B381CBC"/>
     <w:multiLevelType w:val="hybridMultilevel"/>
     <w:tmpl w:val="1BCCB8A4"/>
@@ -10483,7 +10415,7 @@
       </w:rPr>
     </w:lvl>
   </w:abstractNum>
-  <w:abstractNum w:abstractNumId="5" w15:restartNumberingAfterBreak="0">
+  <w:abstractNum w:abstractNumId="6" w15:restartNumberingAfterBreak="0">
     <w:nsid w:val="49AC1D81"/>
     <w:multiLevelType w:val="hybridMultilevel"/>
     <w:tmpl w:val="0A547FBE"/>
@@ -10570,7 +10502,7 @@
       </w:pPr>
     </w:lvl>
   </w:abstractNum>
-  <w:abstractNum w:abstractNumId="6" w15:restartNumberingAfterBreak="0">
+  <w:abstractNum w:abstractNumId="7" w15:restartNumberingAfterBreak="0">
     <w:nsid w:val="558E76AA"/>
     <w:multiLevelType w:val="hybridMultilevel"/>
     <w:tmpl w:val="3F5625FA"/>
@@ -10683,7 +10615,7 @@
       </w:rPr>
     </w:lvl>
   </w:abstractNum>
-  <w:abstractNum w:abstractNumId="7" w15:restartNumberingAfterBreak="0">
+  <w:abstractNum w:abstractNumId="8" w15:restartNumberingAfterBreak="0">
     <w:nsid w:val="66EF1B32"/>
     <w:multiLevelType w:val="hybridMultilevel"/>
     <w:tmpl w:val="EDFCA3CC"/>
@@ -10772,8 +10704,97 @@
       </w:pPr>
     </w:lvl>
   </w:abstractNum>
+  <w:abstractNum w:abstractNumId="9" w15:restartNumberingAfterBreak="0">
+    <w:nsid w:val="7C6A3B7E"/>
+    <w:multiLevelType w:val="hybridMultilevel"/>
+    <w:tmpl w:val="48B265E6"/>
+    <w:lvl w:ilvl="0" w:tplc="78D042C0">
+      <w:start w:val="1"/>
+      <w:numFmt w:val="decimal"/>
+      <w:lvlText w:val="%1."/>
+      <w:lvlJc w:val="left"/>
+      <w:pPr>
+        <w:ind w:left="720" w:hanging="360"/>
+      </w:pPr>
+      <w:rPr>
+        <w:rFonts w:hint="default"/>
+      </w:rPr>
+    </w:lvl>
+    <w:lvl w:ilvl="1" w:tplc="04090019" w:tentative="1">
+      <w:start w:val="1"/>
+      <w:numFmt w:val="lowerLetter"/>
+      <w:lvlText w:val="%2."/>
+      <w:lvlJc w:val="left"/>
+      <w:pPr>
+        <w:ind w:left="1440" w:hanging="360"/>
+      </w:pPr>
+    </w:lvl>
+    <w:lvl w:ilvl="2" w:tplc="0409001B" w:tentative="1">
+      <w:start w:val="1"/>
+      <w:numFmt w:val="lowerRoman"/>
+      <w:lvlText w:val="%3."/>
+      <w:lvlJc w:val="right"/>
+      <w:pPr>
+        <w:ind w:left="2160" w:hanging="180"/>
+      </w:pPr>
+    </w:lvl>
+    <w:lvl w:ilvl="3" w:tplc="0409000F" w:tentative="1">
+      <w:start w:val="1"/>
+      <w:numFmt w:val="decimal"/>
+      <w:lvlText w:val="%4."/>
+      <w:lvlJc w:val="left"/>
+      <w:pPr>
+        <w:ind w:left="2880" w:hanging="360"/>
+      </w:pPr>
+    </w:lvl>
+    <w:lvl w:ilvl="4" w:tplc="04090019" w:tentative="1">
+      <w:start w:val="1"/>
+      <w:numFmt w:val="lowerLetter"/>
+      <w:lvlText w:val="%5."/>
+      <w:lvlJc w:val="left"/>
+      <w:pPr>
+        <w:ind w:left="3600" w:hanging="360"/>
+      </w:pPr>
+    </w:lvl>
+    <w:lvl w:ilvl="5" w:tplc="0409001B" w:tentative="1">
+      <w:start w:val="1"/>
+      <w:numFmt w:val="lowerRoman"/>
+      <w:lvlText w:val="%6."/>
+      <w:lvlJc w:val="right"/>
+      <w:pPr>
+        <w:ind w:left="4320" w:hanging="180"/>
+      </w:pPr>
+    </w:lvl>
+    <w:lvl w:ilvl="6" w:tplc="0409000F" w:tentative="1">
+      <w:start w:val="1"/>
+      <w:numFmt w:val="decimal"/>
+      <w:lvlText w:val="%7."/>
+      <w:lvlJc w:val="left"/>
+      <w:pPr>
+        <w:ind w:left="5040" w:hanging="360"/>
+      </w:pPr>
+    </w:lvl>
+    <w:lvl w:ilvl="7" w:tplc="04090019" w:tentative="1">
+      <w:start w:val="1"/>
+      <w:numFmt w:val="lowerLetter"/>
+      <w:lvlText w:val="%8."/>
+      <w:lvlJc w:val="left"/>
+      <w:pPr>
+        <w:ind w:left="5760" w:hanging="360"/>
+      </w:pPr>
+    </w:lvl>
+    <w:lvl w:ilvl="8" w:tplc="0409001B" w:tentative="1">
+      <w:start w:val="1"/>
+      <w:numFmt w:val="lowerRoman"/>
+      <w:lvlText w:val="%9."/>
+      <w:lvlJc w:val="right"/>
+      <w:pPr>
+        <w:ind w:left="6480" w:hanging="180"/>
+      </w:pPr>
+    </w:lvl>
+  </w:abstractNum>
   <w:num w:numId="1" w16cid:durableId="37166878">
-    <w:abstractNumId w:val="5"/>
+    <w:abstractNumId w:val="6"/>
     <w:lvlOverride w:ilvl="0">
       <w:startOverride w:val="1"/>
     </w:lvlOverride>
@@ -10803,7 +10824,7 @@
     </w:lvlOverride>
   </w:num>
   <w:num w:numId="2" w16cid:durableId="1482384275">
-    <w:abstractNumId w:val="3"/>
+    <w:abstractNumId w:val="4"/>
   </w:num>
   <w:num w:numId="3" w16cid:durableId="1775055771">
     <w:abstractNumId w:val="2"/>
@@ -10812,16 +10833,22 @@
     <w:abstractNumId w:val="1"/>
   </w:num>
   <w:num w:numId="5" w16cid:durableId="287787657">
-    <w:abstractNumId w:val="4"/>
+    <w:abstractNumId w:val="5"/>
   </w:num>
   <w:num w:numId="6" w16cid:durableId="735250847">
-    <w:abstractNumId w:val="6"/>
+    <w:abstractNumId w:val="7"/>
   </w:num>
   <w:num w:numId="7" w16cid:durableId="898130486">
-    <w:abstractNumId w:val="7"/>
+    <w:abstractNumId w:val="8"/>
   </w:num>
   <w:num w:numId="8" w16cid:durableId="903564259">
     <w:abstractNumId w:val="0"/>
+  </w:num>
+  <w:num w:numId="9" w16cid:durableId="1924484175">
+    <w:abstractNumId w:val="3"/>
+  </w:num>
+  <w:num w:numId="10" w16cid:durableId="1798261035">
+    <w:abstractNumId w:val="9"/>
   </w:num>
   <w:numIdMacAtCleanup w:val="7"/>
 </w:numbering>

</xml_diff>

<commit_message>
created database models and made migrations
</commit_message>
<xml_diff>
--- a/Reports/Sec-3_Group-1_Final_Report.docx
+++ b/Reports/Sec-3_Group-1_Final_Report.docx
@@ -9466,7 +9466,7 @@
         </w:rPr>
         <w:lastRenderedPageBreak/>
         <w:drawing>
-          <wp:anchor distT="0" distB="0" distL="114300" distR="114300" simplePos="0" relativeHeight="251666432" behindDoc="0" locked="0" layoutInCell="1" allowOverlap="1" wp14:anchorId="18B0C929" wp14:editId="1C29EEA1">
+          <wp:anchor distT="0" distB="0" distL="114300" distR="114300" simplePos="0" relativeHeight="251666432" behindDoc="0" locked="0" layoutInCell="1" allowOverlap="1" wp14:anchorId="18B0C929" wp14:editId="69F02F36">
             <wp:simplePos x="0" y="0"/>
             <wp:positionH relativeFrom="margin">
               <wp:align>center</wp:align>
@@ -9474,7 +9474,7 @@
             <wp:positionV relativeFrom="paragraph">
               <wp:posOffset>909955</wp:posOffset>
             </wp:positionV>
-            <wp:extent cx="7054850" cy="3897630"/>
+            <wp:extent cx="7053580" cy="3897630"/>
             <wp:effectExtent l="0" t="0" r="0" b="7620"/>
             <wp:wrapSquare wrapText="bothSides"/>
             <wp:docPr id="15" name="Picture 15"/>
@@ -9503,7 +9503,7 @@
                   <pic:spPr>
                     <a:xfrm>
                       <a:off x="0" y="0"/>
-                      <a:ext cx="7054850" cy="3897630"/>
+                      <a:ext cx="7054161" cy="3897630"/>
                     </a:xfrm>
                     <a:prstGeom prst="rect">
                       <a:avLst/>
@@ -9612,12 +9612,21 @@
               </w:rPr>
               <w:t xml:space="preserve">   </w:t>
             </w:r>
+            <w:proofErr w:type="spellStart"/>
             <w:r>
               <w:rPr>
                 <w:sz w:val="32"/>
                 <w:szCs w:val="32"/>
               </w:rPr>
-              <w:t>StationId, Division,</w:t>
+              <w:t>StationId</w:t>
+            </w:r>
+            <w:proofErr w:type="spellEnd"/>
+            <w:r>
+              <w:rPr>
+                <w:sz w:val="32"/>
+                <w:szCs w:val="32"/>
+              </w:rPr>
+              <w:t>, Division,</w:t>
             </w:r>
             <w:r>
               <w:rPr>
@@ -9921,6 +9930,7 @@
                 <w:szCs w:val="32"/>
               </w:rPr>
             </w:pPr>
+            <w:proofErr w:type="spellStart"/>
             <w:r>
               <w:rPr>
                 <w:b/>
@@ -9930,6 +9940,7 @@
               </w:rPr>
               <w:t>OrganizationName</w:t>
             </w:r>
+            <w:proofErr w:type="spellEnd"/>
             <w:r>
               <w:rPr>
                 <w:sz w:val="32"/>

</xml_diff>

<commit_message>
added Route Wise Data form
</commit_message>
<xml_diff>
--- a/Reports/Sec-3_Group-1_Final_Report.docx
+++ b/Reports/Sec-3_Group-1_Final_Report.docx
@@ -954,7 +954,7 @@
           <w:r>
             <w:fldChar w:fldCharType="separate"/>
           </w:r>
-          <w:hyperlink w:anchor="_Toc111743676" w:history="1">
+          <w:hyperlink w:anchor="_Toc112171185" w:history="1">
             <w:r>
               <w:rPr>
                 <w:rStyle w:val="Hyperlink"/>
@@ -981,7 +981,7 @@
                 <w:noProof/>
                 <w:webHidden/>
               </w:rPr>
-              <w:instrText xml:space="preserve"> PAGEREF _Toc111743676 \h </w:instrText>
+              <w:instrText xml:space="preserve"> PAGEREF _Toc112171185 \h </w:instrText>
             </w:r>
             <w:r>
               <w:rPr>
@@ -1023,7 +1023,7 @@
               <w:sz w:val="22"/>
             </w:rPr>
           </w:pPr>
-          <w:hyperlink w:anchor="_Toc111743677" w:history="1">
+          <w:hyperlink w:anchor="_Toc112171186" w:history="1">
             <w:r>
               <w:rPr>
                 <w:rStyle w:val="Hyperlink"/>
@@ -1059,7 +1059,7 @@
               <w:rPr>
                 <w:webHidden/>
               </w:rPr>
-              <w:instrText xml:space="preserve"> PAGEREF _Toc111743677 \h </w:instrText>
+              <w:instrText xml:space="preserve"> PAGEREF _Toc112171186 \h </w:instrText>
             </w:r>
             <w:r>
               <w:rPr>
@@ -1097,7 +1097,7 @@
               <w:sz w:val="22"/>
             </w:rPr>
           </w:pPr>
-          <w:hyperlink w:anchor="_Toc111743678" w:history="1">
+          <w:hyperlink w:anchor="_Toc112171187" w:history="1">
             <w:r>
               <w:rPr>
                 <w:rStyle w:val="Hyperlink"/>
@@ -1133,7 +1133,7 @@
               <w:rPr>
                 <w:webHidden/>
               </w:rPr>
-              <w:instrText xml:space="preserve"> PAGEREF _Toc111743678 \h </w:instrText>
+              <w:instrText xml:space="preserve"> PAGEREF _Toc112171187 \h </w:instrText>
             </w:r>
             <w:r>
               <w:rPr>
@@ -1171,7 +1171,7 @@
               <w:sz w:val="22"/>
             </w:rPr>
           </w:pPr>
-          <w:hyperlink w:anchor="_Toc111743679" w:history="1">
+          <w:hyperlink w:anchor="_Toc112171188" w:history="1">
             <w:r>
               <w:rPr>
                 <w:rStyle w:val="Hyperlink"/>
@@ -1207,7 +1207,7 @@
               <w:rPr>
                 <w:webHidden/>
               </w:rPr>
-              <w:instrText xml:space="preserve"> PAGEREF _Toc111743679 \h </w:instrText>
+              <w:instrText xml:space="preserve"> PAGEREF _Toc112171188 \h </w:instrText>
             </w:r>
             <w:r>
               <w:rPr>
@@ -1245,7 +1245,7 @@
               <w:sz w:val="22"/>
             </w:rPr>
           </w:pPr>
-          <w:hyperlink w:anchor="_Toc111743680" w:history="1">
+          <w:hyperlink w:anchor="_Toc112171189" w:history="1">
             <w:r>
               <w:rPr>
                 <w:rStyle w:val="Hyperlink"/>
@@ -1281,7 +1281,7 @@
               <w:rPr>
                 <w:webHidden/>
               </w:rPr>
-              <w:instrText xml:space="preserve"> PAGEREF _Toc111743680 \h </w:instrText>
+              <w:instrText xml:space="preserve"> PAGEREF _Toc112171189 \h </w:instrText>
             </w:r>
             <w:r>
               <w:rPr>
@@ -1316,7 +1316,7 @@
               <w:sz w:val="22"/>
             </w:rPr>
           </w:pPr>
-          <w:hyperlink w:anchor="_Toc111743681" w:history="1">
+          <w:hyperlink w:anchor="_Toc112171190" w:history="1">
             <w:r>
               <w:rPr>
                 <w:rStyle w:val="Hyperlink"/>
@@ -1339,7 +1339,7 @@
               <w:rPr>
                 <w:webHidden/>
               </w:rPr>
-              <w:instrText xml:space="preserve"> PAGEREF _Toc111743681 \h </w:instrText>
+              <w:instrText xml:space="preserve"> PAGEREF _Toc112171190 \h </w:instrText>
             </w:r>
             <w:r>
               <w:rPr>
@@ -1377,7 +1377,7 @@
               <w:sz w:val="22"/>
             </w:rPr>
           </w:pPr>
-          <w:hyperlink w:anchor="_Toc111743682" w:history="1">
+          <w:hyperlink w:anchor="_Toc112171191" w:history="1">
             <w:r>
               <w:rPr>
                 <w:rStyle w:val="Hyperlink"/>
@@ -1413,7 +1413,7 @@
               <w:rPr>
                 <w:webHidden/>
               </w:rPr>
-              <w:instrText xml:space="preserve"> PAGEREF _Toc111743682 \h </w:instrText>
+              <w:instrText xml:space="preserve"> PAGEREF _Toc112171191 \h </w:instrText>
             </w:r>
             <w:r>
               <w:rPr>
@@ -1451,7 +1451,7 @@
               <w:sz w:val="22"/>
             </w:rPr>
           </w:pPr>
-          <w:hyperlink w:anchor="_Toc111743683" w:history="1">
+          <w:hyperlink w:anchor="_Toc112171192" w:history="1">
             <w:r>
               <w:rPr>
                 <w:rStyle w:val="Hyperlink"/>
@@ -1487,7 +1487,7 @@
               <w:rPr>
                 <w:webHidden/>
               </w:rPr>
-              <w:instrText xml:space="preserve"> PAGEREF _Toc111743683 \h </w:instrText>
+              <w:instrText xml:space="preserve"> PAGEREF _Toc112171192 \h </w:instrText>
             </w:r>
             <w:r>
               <w:rPr>
@@ -1525,7 +1525,7 @@
               <w:sz w:val="22"/>
             </w:rPr>
           </w:pPr>
-          <w:hyperlink w:anchor="_Toc111743684" w:history="1">
+          <w:hyperlink w:anchor="_Toc112171193" w:history="1">
             <w:r>
               <w:rPr>
                 <w:rStyle w:val="Hyperlink"/>
@@ -1561,7 +1561,7 @@
               <w:rPr>
                 <w:webHidden/>
               </w:rPr>
-              <w:instrText xml:space="preserve"> PAGEREF _Toc111743684 \h </w:instrText>
+              <w:instrText xml:space="preserve"> PAGEREF _Toc112171193 \h </w:instrText>
             </w:r>
             <w:r>
               <w:rPr>
@@ -1599,7 +1599,7 @@
               <w:sz w:val="22"/>
             </w:rPr>
           </w:pPr>
-          <w:hyperlink w:anchor="_Toc111743685" w:history="1">
+          <w:hyperlink w:anchor="_Toc112171194" w:history="1">
             <w:r>
               <w:rPr>
                 <w:rStyle w:val="Hyperlink"/>
@@ -1635,7 +1635,7 @@
               <w:rPr>
                 <w:webHidden/>
               </w:rPr>
-              <w:instrText xml:space="preserve"> PAGEREF _Toc111743685 \h </w:instrText>
+              <w:instrText xml:space="preserve"> PAGEREF _Toc112171194 \h </w:instrText>
             </w:r>
             <w:r>
               <w:rPr>
@@ -1673,7 +1673,7 @@
               <w:sz w:val="22"/>
             </w:rPr>
           </w:pPr>
-          <w:hyperlink w:anchor="_Toc111743686" w:history="1">
+          <w:hyperlink w:anchor="_Toc112171195" w:history="1">
             <w:r>
               <w:rPr>
                 <w:rStyle w:val="Hyperlink"/>
@@ -1709,7 +1709,7 @@
               <w:rPr>
                 <w:webHidden/>
               </w:rPr>
-              <w:instrText xml:space="preserve"> PAGEREF _Toc111743686 \h </w:instrText>
+              <w:instrText xml:space="preserve"> PAGEREF _Toc112171195 \h </w:instrText>
             </w:r>
             <w:r>
               <w:rPr>
@@ -1747,7 +1747,7 @@
               <w:sz w:val="22"/>
             </w:rPr>
           </w:pPr>
-          <w:hyperlink w:anchor="_Toc111743687" w:history="1">
+          <w:hyperlink w:anchor="_Toc112171196" w:history="1">
             <w:r>
               <w:rPr>
                 <w:rStyle w:val="Hyperlink"/>
@@ -1783,7 +1783,7 @@
               <w:rPr>
                 <w:webHidden/>
               </w:rPr>
-              <w:instrText xml:space="preserve"> PAGEREF _Toc111743687 \h </w:instrText>
+              <w:instrText xml:space="preserve"> PAGEREF _Toc112171196 \h </w:instrText>
             </w:r>
             <w:r>
               <w:rPr>
@@ -1821,7 +1821,7 @@
               <w:sz w:val="22"/>
             </w:rPr>
           </w:pPr>
-          <w:hyperlink w:anchor="_Toc111743688" w:history="1">
+          <w:hyperlink w:anchor="_Toc112171197" w:history="1">
             <w:r>
               <w:rPr>
                 <w:rStyle w:val="Hyperlink"/>
@@ -1857,7 +1857,7 @@
               <w:rPr>
                 <w:webHidden/>
               </w:rPr>
-              <w:instrText xml:space="preserve"> PAGEREF _Toc111743688 \h </w:instrText>
+              <w:instrText xml:space="preserve"> PAGEREF _Toc112171197 \h </w:instrText>
             </w:r>
             <w:r>
               <w:rPr>
@@ -1874,7 +1874,7 @@
               <w:rPr>
                 <w:webHidden/>
               </w:rPr>
-              <w:t>21</w:t>
+              <w:t>20</w:t>
             </w:r>
             <w:r>
               <w:rPr>
@@ -1896,7 +1896,7 @@
               <w:sz w:val="22"/>
             </w:rPr>
           </w:pPr>
-          <w:hyperlink w:anchor="_Toc111743689" w:history="1">
+          <w:hyperlink w:anchor="_Toc112171198" w:history="1">
             <w:r>
               <w:rPr>
                 <w:rStyle w:val="Hyperlink"/>
@@ -1923,7 +1923,7 @@
                 <w:noProof/>
                 <w:webHidden/>
               </w:rPr>
-              <w:instrText xml:space="preserve"> PAGEREF _Toc111743689 \h </w:instrText>
+              <w:instrText xml:space="preserve"> PAGEREF _Toc112171198 \h </w:instrText>
             </w:r>
             <w:r>
               <w:rPr>
@@ -1943,7 +1943,7 @@
                 <w:noProof/>
                 <w:webHidden/>
               </w:rPr>
-              <w:t>25</w:t>
+              <w:t>22</w:t>
             </w:r>
             <w:r>
               <w:rPr>
@@ -1965,7 +1965,7 @@
               <w:sz w:val="22"/>
             </w:rPr>
           </w:pPr>
-          <w:hyperlink w:anchor="_Toc111743690" w:history="1">
+          <w:hyperlink w:anchor="_Toc112171199" w:history="1">
             <w:r>
               <w:rPr>
                 <w:rStyle w:val="Hyperlink"/>
@@ -2001,7 +2001,7 @@
               <w:rPr>
                 <w:webHidden/>
               </w:rPr>
-              <w:instrText xml:space="preserve"> PAGEREF _Toc111743690 \h </w:instrText>
+              <w:instrText xml:space="preserve"> PAGEREF _Toc112171199 \h </w:instrText>
             </w:r>
             <w:r>
               <w:rPr>
@@ -2018,7 +2018,7 @@
               <w:rPr>
                 <w:webHidden/>
               </w:rPr>
-              <w:t>25</w:t>
+              <w:t>22</w:t>
             </w:r>
             <w:r>
               <w:rPr>
@@ -2039,7 +2039,7 @@
               <w:sz w:val="22"/>
             </w:rPr>
           </w:pPr>
-          <w:hyperlink w:anchor="_Toc111743691" w:history="1">
+          <w:hyperlink w:anchor="_Toc112171200" w:history="1">
             <w:r>
               <w:rPr>
                 <w:rStyle w:val="Hyperlink"/>
@@ -2075,7 +2075,7 @@
               <w:rPr>
                 <w:webHidden/>
               </w:rPr>
-              <w:instrText xml:space="preserve"> PAGEREF _Toc111743691 \h </w:instrText>
+              <w:instrText xml:space="preserve"> PAGEREF _Toc112171200 \h </w:instrText>
             </w:r>
             <w:r>
               <w:rPr>
@@ -2092,7 +2092,7 @@
               <w:rPr>
                 <w:webHidden/>
               </w:rPr>
-              <w:t>26</w:t>
+              <w:t>24</w:t>
             </w:r>
             <w:r>
               <w:rPr>
@@ -2113,7 +2113,7 @@
               <w:sz w:val="22"/>
             </w:rPr>
           </w:pPr>
-          <w:hyperlink w:anchor="_Toc111743692" w:history="1">
+          <w:hyperlink w:anchor="_Toc112171201" w:history="1">
             <w:r>
               <w:rPr>
                 <w:rStyle w:val="Hyperlink"/>
@@ -2149,7 +2149,7 @@
               <w:rPr>
                 <w:webHidden/>
               </w:rPr>
-              <w:instrText xml:space="preserve"> PAGEREF _Toc111743692 \h </w:instrText>
+              <w:instrText xml:space="preserve"> PAGEREF _Toc112171201 \h </w:instrText>
             </w:r>
             <w:r>
               <w:rPr>
@@ -2166,7 +2166,7 @@
               <w:rPr>
                 <w:webHidden/>
               </w:rPr>
-              <w:t>27</w:t>
+              <w:t>25</w:t>
             </w:r>
             <w:r>
               <w:rPr>
@@ -2187,7 +2187,7 @@
               <w:sz w:val="22"/>
             </w:rPr>
           </w:pPr>
-          <w:hyperlink w:anchor="_Toc111743693" w:history="1">
+          <w:hyperlink w:anchor="_Toc112171202" w:history="1">
             <w:r>
               <w:rPr>
                 <w:rStyle w:val="Hyperlink"/>
@@ -2223,7 +2223,81 @@
               <w:rPr>
                 <w:webHidden/>
               </w:rPr>
-              <w:instrText xml:space="preserve"> PAGEREF _Toc111743693 \h </w:instrText>
+              <w:instrText xml:space="preserve"> PAGEREF _Toc112171202 \h </w:instrText>
+            </w:r>
+            <w:r>
+              <w:rPr>
+                <w:webHidden/>
+              </w:rPr>
+            </w:r>
+            <w:r>
+              <w:rPr>
+                <w:webHidden/>
+              </w:rPr>
+              <w:fldChar w:fldCharType="separate"/>
+            </w:r>
+            <w:r>
+              <w:rPr>
+                <w:webHidden/>
+              </w:rPr>
+              <w:t>25</w:t>
+            </w:r>
+            <w:r>
+              <w:rPr>
+                <w:webHidden/>
+              </w:rPr>
+              <w:fldChar w:fldCharType="end"/>
+            </w:r>
+          </w:hyperlink>
+        </w:p>
+        <w:p>
+          <w:pPr>
+            <w:pStyle w:val="TOC2"/>
+            <w:tabs>
+              <w:tab w:val="left" w:pos="660"/>
+            </w:tabs>
+            <w:rPr>
+              <w:rFonts w:asciiTheme="minorHAnsi" w:eastAsiaTheme="minorEastAsia" w:hAnsiTheme="minorHAnsi"/>
+              <w:sz w:val="22"/>
+            </w:rPr>
+          </w:pPr>
+          <w:hyperlink w:anchor="_Toc112171203" w:history="1">
+            <w:r>
+              <w:rPr>
+                <w:rStyle w:val="Hyperlink"/>
+              </w:rPr>
+              <w:t>E.</w:t>
+            </w:r>
+            <w:r>
+              <w:rPr>
+                <w:rFonts w:asciiTheme="minorHAnsi" w:eastAsiaTheme="minorEastAsia" w:hAnsiTheme="minorHAnsi"/>
+                <w:sz w:val="22"/>
+              </w:rPr>
+              <w:tab/>
+            </w:r>
+            <w:r>
+              <w:rPr>
+                <w:rStyle w:val="Hyperlink"/>
+              </w:rPr>
+              <w:t>DATA Dictionary</w:t>
+            </w:r>
+            <w:r>
+              <w:rPr>
+                <w:webHidden/>
+              </w:rPr>
+              <w:tab/>
+            </w:r>
+            <w:r>
+              <w:rPr>
+                <w:webHidden/>
+              </w:rPr>
+              <w:fldChar w:fldCharType="begin"/>
+            </w:r>
+            <w:r>
+              <w:rPr>
+                <w:webHidden/>
+              </w:rPr>
+              <w:instrText xml:space="preserve"> PAGEREF _Toc112171203 \h </w:instrText>
             </w:r>
             <w:r>
               <w:rPr>
@@ -2280,7 +2354,7 @@
       <w:pPr>
         <w:pStyle w:val="Heading1"/>
       </w:pPr>
-      <w:bookmarkStart w:id="1" w:name="_Toc111743676"/>
+      <w:bookmarkStart w:id="1" w:name="_Toc112171185"/>
       <w:r>
         <w:lastRenderedPageBreak/>
         <w:t>Chapter 1: Introduction</w:t>
@@ -2539,7 +2613,7 @@
           <w:numId w:val="2"/>
         </w:numPr>
       </w:pPr>
-      <w:bookmarkStart w:id="2" w:name="_Toc111743677"/>
+      <w:bookmarkStart w:id="2" w:name="_Toc112171186"/>
       <w:r>
         <w:lastRenderedPageBreak/>
         <w:t>Background of the organization</w:t>
@@ -2748,7 +2822,7 @@
           <w:numId w:val="2"/>
         </w:numPr>
       </w:pPr>
-      <w:bookmarkStart w:id="3" w:name="_Toc111743678"/>
+      <w:bookmarkStart w:id="3" w:name="_Toc112171187"/>
       <w:r>
         <w:t xml:space="preserve">Background </w:t>
       </w:r>
@@ -2834,7 +2908,7 @@
           <w:numId w:val="2"/>
         </w:numPr>
       </w:pPr>
-      <w:bookmarkStart w:id="4" w:name="_Toc111743679"/>
+      <w:bookmarkStart w:id="4" w:name="_Toc112171188"/>
       <w:r>
         <w:t>Objectives of the project</w:t>
       </w:r>
@@ -2909,7 +2983,7 @@
           <w:numId w:val="2"/>
         </w:numPr>
       </w:pPr>
-      <w:bookmarkStart w:id="5" w:name="_Toc111743680"/>
+      <w:bookmarkStart w:id="5" w:name="_Toc112171189"/>
       <w:r>
         <w:t>Scope of the project</w:t>
       </w:r>
@@ -3045,7 +3119,7 @@
       <w:pPr>
         <w:pStyle w:val="Heading2"/>
       </w:pPr>
-      <w:bookmarkStart w:id="6" w:name="_Toc111743681"/>
+      <w:bookmarkStart w:id="6" w:name="_Toc112171190"/>
       <w:r>
         <w:lastRenderedPageBreak/>
         <w:t>CHApter 2: requirement analysis</w:t>
@@ -3140,7 +3214,7 @@
           <w:numId w:val="4"/>
         </w:numPr>
       </w:pPr>
-      <w:bookmarkStart w:id="7" w:name="_Toc111743682"/>
+      <w:bookmarkStart w:id="7" w:name="_Toc112171191"/>
       <w:r>
         <w:t>Rich Picture – Existing Business System</w:t>
       </w:r>
@@ -3427,7 +3501,7 @@
           <w:numId w:val="4"/>
         </w:numPr>
       </w:pPr>
-      <w:bookmarkStart w:id="8" w:name="_Toc111743683"/>
+      <w:bookmarkStart w:id="8" w:name="_Toc112171192"/>
       <w:r>
         <w:lastRenderedPageBreak/>
         <w:t>Six Elements Analysis – Existing Business System</w:t>
@@ -6788,7 +6862,7 @@
           <w:numId w:val="4"/>
         </w:numPr>
       </w:pPr>
-      <w:bookmarkStart w:id="9" w:name="_Toc111743684"/>
+      <w:bookmarkStart w:id="9" w:name="_Toc112171193"/>
       <w:r>
         <w:lastRenderedPageBreak/>
         <w:t>Process Model – Existing Business System</w:t>
@@ -7245,7 +7319,7 @@
           <w:numId w:val="4"/>
         </w:numPr>
       </w:pPr>
-      <w:bookmarkStart w:id="10" w:name="_Toc111743685"/>
+      <w:bookmarkStart w:id="10" w:name="_Toc112171194"/>
       <w:r>
         <w:t>Problem ANalysis – Existing Business System</w:t>
       </w:r>
@@ -7912,7 +7986,7 @@
           <w:numId w:val="4"/>
         </w:numPr>
       </w:pPr>
-      <w:bookmarkStart w:id="11" w:name="_Toc111743686"/>
+      <w:bookmarkStart w:id="11" w:name="_Toc112171195"/>
       <w:r>
         <w:t xml:space="preserve">Rich Picture </w:t>
       </w:r>
@@ -8015,7 +8089,7 @@
           <w:numId w:val="4"/>
         </w:numPr>
       </w:pPr>
-      <w:bookmarkStart w:id="12" w:name="_Toc111743687"/>
+      <w:bookmarkStart w:id="12" w:name="_Toc112171196"/>
       <w:r>
         <w:lastRenderedPageBreak/>
         <w:t xml:space="preserve">Six Elements Analysis </w:t>
@@ -8736,7 +8810,7 @@
           <w:numId w:val="4"/>
         </w:numPr>
       </w:pPr>
-      <w:bookmarkStart w:id="13" w:name="_Toc111743688"/>
+      <w:bookmarkStart w:id="13" w:name="_Toc112171197"/>
       <w:r>
         <w:t>Process Model – Proposed System</w:t>
       </w:r>
@@ -9081,7 +9155,7 @@
       <w:pPr>
         <w:pStyle w:val="Heading1"/>
       </w:pPr>
-      <w:bookmarkStart w:id="14" w:name="_Toc111743689"/>
+      <w:bookmarkStart w:id="14" w:name="_Toc112171198"/>
       <w:r>
         <w:t>Chapter 3 – Logical System Design</w:t>
       </w:r>
@@ -9095,7 +9169,7 @@
           <w:numId w:val="7"/>
         </w:numPr>
       </w:pPr>
-      <w:bookmarkStart w:id="15" w:name="_Toc111743690"/>
+      <w:bookmarkStart w:id="15" w:name="_Toc112171199"/>
       <w:r>
         <w:t>Business Rule</w:t>
       </w:r>
@@ -9367,7 +9441,7 @@
           <w:numId w:val="7"/>
         </w:numPr>
       </w:pPr>
-      <w:bookmarkStart w:id="16" w:name="_Toc111743691"/>
+      <w:bookmarkStart w:id="16" w:name="_Toc112171200"/>
       <w:r>
         <w:rPr>
           <w:noProof/>
@@ -9459,7 +9533,7 @@
           <w:numId w:val="7"/>
         </w:numPr>
       </w:pPr>
-      <w:bookmarkStart w:id="17" w:name="_Toc111743692"/>
+      <w:bookmarkStart w:id="17" w:name="_Toc112171201"/>
       <w:r>
         <w:rPr>
           <w:noProof/>
@@ -9539,7 +9613,7 @@
           <w:numId w:val="7"/>
         </w:numPr>
       </w:pPr>
-      <w:bookmarkStart w:id="18" w:name="_Toc111743693"/>
+      <w:bookmarkStart w:id="18" w:name="_Toc112171202"/>
       <w:r>
         <w:t>Normalization</w:t>
       </w:r>
@@ -9575,6 +9649,7 @@
                 <w:szCs w:val="32"/>
               </w:rPr>
             </w:pPr>
+            <w:proofErr w:type="spellStart"/>
             <w:r>
               <w:rPr>
                 <w:b/>
@@ -9584,6 +9659,7 @@
               </w:rPr>
               <w:t>StationSurrogateKey</w:t>
             </w:r>
+            <w:proofErr w:type="spellEnd"/>
             <w:r>
               <w:rPr>
                 <w:sz w:val="32"/>
@@ -10292,6 +10368,1909 @@
         </w:rPr>
       </w:pPr>
     </w:p>
+    <w:p>
+      <w:pPr>
+        <w:pStyle w:val="Heading2"/>
+        <w:numPr>
+          <w:ilvl w:val="0"/>
+          <w:numId w:val="7"/>
+        </w:numPr>
+      </w:pPr>
+      <w:bookmarkStart w:id="19" w:name="_Toc112171203"/>
+      <w:r>
+        <w:t>DATA Dictionary</w:t>
+      </w:r>
+      <w:bookmarkEnd w:id="19"/>
+    </w:p>
+    <w:p>
+      <w:pPr>
+        <w:pStyle w:val="bd"/>
+      </w:pPr>
+    </w:p>
+    <w:p>
+      <w:proofErr w:type="spellStart"/>
+      <w:r>
+        <w:t>tblorganization</w:t>
+      </w:r>
+      <w:proofErr w:type="spellEnd"/>
+      <w:r>
+        <w:t>:</w:t>
+      </w:r>
+    </w:p>
+    <w:tbl>
+      <w:tblPr>
+        <w:tblStyle w:val="TableGrid"/>
+        <w:tblW w:w="0" w:type="auto"/>
+        <w:tblInd w:w="0" w:type="dxa"/>
+        <w:tblLook w:val="04A0" w:firstRow="1" w:lastRow="0" w:firstColumn="1" w:lastColumn="0" w:noHBand="0" w:noVBand="1"/>
+      </w:tblPr>
+      <w:tblGrid>
+        <w:gridCol w:w="2430"/>
+        <w:gridCol w:w="2125"/>
+        <w:gridCol w:w="1956"/>
+        <w:gridCol w:w="2145"/>
+      </w:tblGrid>
+      <w:tr>
+        <w:tc>
+          <w:tcPr>
+            <w:tcW w:w="2337" w:type="dxa"/>
+          </w:tcPr>
+          <w:p>
+            <w:pPr>
+              <w:jc w:val="center"/>
+            </w:pPr>
+            <w:r>
+              <w:t>Name</w:t>
+            </w:r>
+          </w:p>
+        </w:tc>
+        <w:tc>
+          <w:tcPr>
+            <w:tcW w:w="2337" w:type="dxa"/>
+          </w:tcPr>
+          <w:p>
+            <w:pPr>
+              <w:jc w:val="center"/>
+            </w:pPr>
+            <w:r>
+              <w:t>Data Type</w:t>
+            </w:r>
+          </w:p>
+        </w:tc>
+        <w:tc>
+          <w:tcPr>
+            <w:tcW w:w="2338" w:type="dxa"/>
+          </w:tcPr>
+          <w:p>
+            <w:pPr>
+              <w:jc w:val="center"/>
+            </w:pPr>
+            <w:r>
+              <w:t>Size</w:t>
+            </w:r>
+          </w:p>
+        </w:tc>
+        <w:tc>
+          <w:tcPr>
+            <w:tcW w:w="2338" w:type="dxa"/>
+          </w:tcPr>
+          <w:p>
+            <w:pPr>
+              <w:jc w:val="center"/>
+            </w:pPr>
+            <w:r>
+              <w:t>Remark</w:t>
+            </w:r>
+          </w:p>
+        </w:tc>
+      </w:tr>
+      <w:tr>
+        <w:tc>
+          <w:tcPr>
+            <w:tcW w:w="2337" w:type="dxa"/>
+          </w:tcPr>
+          <w:p>
+            <w:pPr>
+              <w:jc w:val="center"/>
+            </w:pPr>
+            <w:proofErr w:type="spellStart"/>
+            <w:r>
+              <w:t>cOrganizationName</w:t>
+            </w:r>
+            <w:proofErr w:type="spellEnd"/>
+          </w:p>
+        </w:tc>
+        <w:tc>
+          <w:tcPr>
+            <w:tcW w:w="2337" w:type="dxa"/>
+          </w:tcPr>
+          <w:p>
+            <w:pPr>
+              <w:jc w:val="center"/>
+            </w:pPr>
+            <w:r>
+              <w:t>VARCHAR</w:t>
+            </w:r>
+          </w:p>
+        </w:tc>
+        <w:tc>
+          <w:tcPr>
+            <w:tcW w:w="2338" w:type="dxa"/>
+          </w:tcPr>
+          <w:p>
+            <w:pPr>
+              <w:jc w:val="center"/>
+            </w:pPr>
+            <w:r>
+              <w:t>50</w:t>
+            </w:r>
+          </w:p>
+        </w:tc>
+        <w:tc>
+          <w:tcPr>
+            <w:tcW w:w="2338" w:type="dxa"/>
+          </w:tcPr>
+          <w:p>
+            <w:r>
+              <w:t xml:space="preserve">This is the primary key for the name of the organization. This </w:t>
+            </w:r>
+            <w:r>
+              <w:t>can’t</w:t>
+            </w:r>
+            <w:r>
+              <w:t xml:space="preserve"> be null.</w:t>
+            </w:r>
+          </w:p>
+        </w:tc>
+      </w:tr>
+      <w:tr>
+        <w:tc>
+          <w:tcPr>
+            <w:tcW w:w="2337" w:type="dxa"/>
+          </w:tcPr>
+          <w:p>
+            <w:pPr>
+              <w:jc w:val="center"/>
+            </w:pPr>
+            <w:proofErr w:type="spellStart"/>
+            <w:r>
+              <w:t>nOrganizationID</w:t>
+            </w:r>
+            <w:proofErr w:type="spellEnd"/>
+          </w:p>
+        </w:tc>
+        <w:tc>
+          <w:tcPr>
+            <w:tcW w:w="2337" w:type="dxa"/>
+          </w:tcPr>
+          <w:p>
+            <w:pPr>
+              <w:jc w:val="center"/>
+            </w:pPr>
+            <w:r>
+              <w:t>INTEGER</w:t>
+            </w:r>
+          </w:p>
+        </w:tc>
+        <w:tc>
+          <w:tcPr>
+            <w:tcW w:w="2338" w:type="dxa"/>
+          </w:tcPr>
+          <w:p>
+            <w:pPr>
+              <w:jc w:val="center"/>
+            </w:pPr>
+          </w:p>
+        </w:tc>
+        <w:tc>
+          <w:tcPr>
+            <w:tcW w:w="2338" w:type="dxa"/>
+          </w:tcPr>
+          <w:p>
+            <w:r>
+              <w:t xml:space="preserve">This is the ID of the organization. This </w:t>
+            </w:r>
+            <w:proofErr w:type="spellStart"/>
+            <w:r>
+              <w:t>cant</w:t>
+            </w:r>
+            <w:proofErr w:type="spellEnd"/>
+            <w:r>
+              <w:t xml:space="preserve"> be null.</w:t>
+            </w:r>
+          </w:p>
+        </w:tc>
+      </w:tr>
+      <w:tr>
+        <w:tc>
+          <w:tcPr>
+            <w:tcW w:w="2337" w:type="dxa"/>
+          </w:tcPr>
+          <w:p>
+            <w:pPr>
+              <w:jc w:val="center"/>
+            </w:pPr>
+            <w:proofErr w:type="spellStart"/>
+            <w:r>
+              <w:t>cOrganizationLocation</w:t>
+            </w:r>
+            <w:proofErr w:type="spellEnd"/>
+          </w:p>
+        </w:tc>
+        <w:tc>
+          <w:tcPr>
+            <w:tcW w:w="2337" w:type="dxa"/>
+          </w:tcPr>
+          <w:p>
+            <w:pPr>
+              <w:jc w:val="center"/>
+            </w:pPr>
+            <w:r>
+              <w:t>VARCHAR</w:t>
+            </w:r>
+          </w:p>
+        </w:tc>
+        <w:tc>
+          <w:tcPr>
+            <w:tcW w:w="2338" w:type="dxa"/>
+          </w:tcPr>
+          <w:p>
+            <w:pPr>
+              <w:jc w:val="center"/>
+            </w:pPr>
+            <w:r>
+              <w:t>25</w:t>
+            </w:r>
+          </w:p>
+        </w:tc>
+        <w:tc>
+          <w:tcPr>
+            <w:tcW w:w="2338" w:type="dxa"/>
+          </w:tcPr>
+          <w:p>
+            <w:r>
+              <w:t xml:space="preserve">This is the location of the organization, </w:t>
+            </w:r>
+            <w:proofErr w:type="spellStart"/>
+            <w:r>
+              <w:t>eg</w:t>
+            </w:r>
+            <w:proofErr w:type="spellEnd"/>
+            <w:r>
+              <w:t>, Khulna.</w:t>
+            </w:r>
+          </w:p>
+        </w:tc>
+      </w:tr>
+    </w:tbl>
+    <w:p/>
+    <w:p>
+      <w:proofErr w:type="spellStart"/>
+      <w:r>
+        <w:t>tblstation</w:t>
+      </w:r>
+      <w:proofErr w:type="spellEnd"/>
+      <w:r>
+        <w:t>:</w:t>
+      </w:r>
+    </w:p>
+    <w:tbl>
+      <w:tblPr>
+        <w:tblStyle w:val="TableGrid"/>
+        <w:tblW w:w="0" w:type="auto"/>
+        <w:tblInd w:w="0" w:type="dxa"/>
+        <w:tblLook w:val="04A0" w:firstRow="1" w:lastRow="0" w:firstColumn="1" w:lastColumn="0" w:noHBand="0" w:noVBand="1"/>
+      </w:tblPr>
+      <w:tblGrid>
+        <w:gridCol w:w="2349"/>
+        <w:gridCol w:w="2147"/>
+        <w:gridCol w:w="1996"/>
+        <w:gridCol w:w="2164"/>
+      </w:tblGrid>
+      <w:tr>
+        <w:tc>
+          <w:tcPr>
+            <w:tcW w:w="2349" w:type="dxa"/>
+          </w:tcPr>
+          <w:p>
+            <w:pPr>
+              <w:jc w:val="center"/>
+            </w:pPr>
+            <w:r>
+              <w:t>Name</w:t>
+            </w:r>
+          </w:p>
+        </w:tc>
+        <w:tc>
+          <w:tcPr>
+            <w:tcW w:w="2147" w:type="dxa"/>
+          </w:tcPr>
+          <w:p>
+            <w:pPr>
+              <w:jc w:val="center"/>
+            </w:pPr>
+            <w:r>
+              <w:t>Data Type</w:t>
+            </w:r>
+          </w:p>
+        </w:tc>
+        <w:tc>
+          <w:tcPr>
+            <w:tcW w:w="1996" w:type="dxa"/>
+          </w:tcPr>
+          <w:p>
+            <w:pPr>
+              <w:jc w:val="center"/>
+            </w:pPr>
+            <w:r>
+              <w:t>Size</w:t>
+            </w:r>
+          </w:p>
+        </w:tc>
+        <w:tc>
+          <w:tcPr>
+            <w:tcW w:w="2164" w:type="dxa"/>
+          </w:tcPr>
+          <w:p>
+            <w:pPr>
+              <w:jc w:val="center"/>
+            </w:pPr>
+            <w:r>
+              <w:t>Remark</w:t>
+            </w:r>
+          </w:p>
+        </w:tc>
+      </w:tr>
+      <w:tr>
+        <w:tc>
+          <w:tcPr>
+            <w:tcW w:w="2349" w:type="dxa"/>
+          </w:tcPr>
+          <w:p>
+            <w:pPr>
+              <w:jc w:val="center"/>
+            </w:pPr>
+            <w:proofErr w:type="spellStart"/>
+            <w:r>
+              <w:t>nStationSurrogateKey</w:t>
+            </w:r>
+            <w:proofErr w:type="spellEnd"/>
+          </w:p>
+        </w:tc>
+        <w:tc>
+          <w:tcPr>
+            <w:tcW w:w="2147" w:type="dxa"/>
+          </w:tcPr>
+          <w:p>
+            <w:pPr>
+              <w:jc w:val="center"/>
+            </w:pPr>
+            <w:r>
+              <w:t>NUMBER</w:t>
+            </w:r>
+          </w:p>
+        </w:tc>
+        <w:tc>
+          <w:tcPr>
+            <w:tcW w:w="1996" w:type="dxa"/>
+          </w:tcPr>
+          <w:p>
+            <w:pPr>
+              <w:jc w:val="center"/>
+            </w:pPr>
+          </w:p>
+        </w:tc>
+        <w:tc>
+          <w:tcPr>
+            <w:tcW w:w="2164" w:type="dxa"/>
+          </w:tcPr>
+          <w:p>
+            <w:r>
+              <w:t>This is the primary key of station used to identify rainfall, sunrise etc. This can’t be null.</w:t>
+            </w:r>
+          </w:p>
+        </w:tc>
+      </w:tr>
+      <w:tr>
+        <w:tc>
+          <w:tcPr>
+            <w:tcW w:w="2349" w:type="dxa"/>
+          </w:tcPr>
+          <w:p>
+            <w:pPr>
+              <w:jc w:val="center"/>
+            </w:pPr>
+            <w:proofErr w:type="spellStart"/>
+            <w:r>
+              <w:t>nStationID</w:t>
+            </w:r>
+            <w:proofErr w:type="spellEnd"/>
+          </w:p>
+        </w:tc>
+        <w:tc>
+          <w:tcPr>
+            <w:tcW w:w="2147" w:type="dxa"/>
+          </w:tcPr>
+          <w:p>
+            <w:pPr>
+              <w:jc w:val="center"/>
+            </w:pPr>
+            <w:r>
+              <w:t>INTEGER</w:t>
+            </w:r>
+          </w:p>
+        </w:tc>
+        <w:tc>
+          <w:tcPr>
+            <w:tcW w:w="1996" w:type="dxa"/>
+          </w:tcPr>
+          <w:p>
+            <w:pPr>
+              <w:jc w:val="center"/>
+            </w:pPr>
+          </w:p>
+        </w:tc>
+        <w:tc>
+          <w:tcPr>
+            <w:tcW w:w="2164" w:type="dxa"/>
+          </w:tcPr>
+          <w:p>
+            <w:r>
+              <w:t xml:space="preserve">This is the station ID, </w:t>
+            </w:r>
+            <w:proofErr w:type="spellStart"/>
+            <w:r>
+              <w:t>eg.</w:t>
+            </w:r>
+            <w:proofErr w:type="spellEnd"/>
+            <w:r>
+              <w:t xml:space="preserve"> 112.This </w:t>
+            </w:r>
+            <w:proofErr w:type="spellStart"/>
+            <w:r>
+              <w:t>cant</w:t>
+            </w:r>
+            <w:proofErr w:type="spellEnd"/>
+            <w:r>
+              <w:t xml:space="preserve"> be null.</w:t>
+            </w:r>
+          </w:p>
+        </w:tc>
+      </w:tr>
+      <w:tr>
+        <w:tc>
+          <w:tcPr>
+            <w:tcW w:w="2349" w:type="dxa"/>
+          </w:tcPr>
+          <w:p>
+            <w:pPr>
+              <w:jc w:val="center"/>
+            </w:pPr>
+            <w:proofErr w:type="spellStart"/>
+            <w:r>
+              <w:t>cDivision</w:t>
+            </w:r>
+            <w:proofErr w:type="spellEnd"/>
+          </w:p>
+        </w:tc>
+        <w:tc>
+          <w:tcPr>
+            <w:tcW w:w="2147" w:type="dxa"/>
+          </w:tcPr>
+          <w:p>
+            <w:pPr>
+              <w:jc w:val="center"/>
+            </w:pPr>
+            <w:r>
+              <w:t>VARCHAR</w:t>
+            </w:r>
+          </w:p>
+        </w:tc>
+        <w:tc>
+          <w:tcPr>
+            <w:tcW w:w="1996" w:type="dxa"/>
+          </w:tcPr>
+          <w:p>
+            <w:pPr>
+              <w:jc w:val="center"/>
+            </w:pPr>
+            <w:r>
+              <w:t>16</w:t>
+            </w:r>
+          </w:p>
+        </w:tc>
+        <w:tc>
+          <w:tcPr>
+            <w:tcW w:w="2164" w:type="dxa"/>
+          </w:tcPr>
+          <w:p>
+            <w:r>
+              <w:t xml:space="preserve">This is the name of the division, </w:t>
+            </w:r>
+            <w:proofErr w:type="spellStart"/>
+            <w:r>
+              <w:t>eg</w:t>
+            </w:r>
+            <w:proofErr w:type="spellEnd"/>
+            <w:r>
+              <w:t>, Khulna.</w:t>
+            </w:r>
+          </w:p>
+        </w:tc>
+      </w:tr>
+      <w:tr>
+        <w:tc>
+          <w:tcPr>
+            <w:tcW w:w="2349" w:type="dxa"/>
+          </w:tcPr>
+          <w:p>
+            <w:pPr>
+              <w:jc w:val="center"/>
+            </w:pPr>
+            <w:proofErr w:type="spellStart"/>
+            <w:r>
+              <w:t>cStationType</w:t>
+            </w:r>
+            <w:proofErr w:type="spellEnd"/>
+          </w:p>
+        </w:tc>
+        <w:tc>
+          <w:tcPr>
+            <w:tcW w:w="2147" w:type="dxa"/>
+          </w:tcPr>
+          <w:p>
+            <w:pPr>
+              <w:jc w:val="center"/>
+            </w:pPr>
+            <w:r>
+              <w:t>CHAR</w:t>
+            </w:r>
+          </w:p>
+        </w:tc>
+        <w:tc>
+          <w:tcPr>
+            <w:tcW w:w="1996" w:type="dxa"/>
+          </w:tcPr>
+          <w:p>
+            <w:pPr>
+              <w:jc w:val="center"/>
+            </w:pPr>
+            <w:r>
+              <w:t>1</w:t>
+            </w:r>
+          </w:p>
+        </w:tc>
+        <w:tc>
+          <w:tcPr>
+            <w:tcW w:w="2164" w:type="dxa"/>
+          </w:tcPr>
+          <w:p>
+            <w:r>
+              <w:t xml:space="preserve">This </w:t>
+            </w:r>
+            <w:r>
+              <w:t xml:space="preserve">indicates whether the </w:t>
+            </w:r>
+            <w:r>
+              <w:t xml:space="preserve">Station is BMD or </w:t>
+            </w:r>
+            <w:r>
+              <w:t xml:space="preserve">Organization Station. </w:t>
+            </w:r>
+            <w:proofErr w:type="spellStart"/>
+            <w:r>
+              <w:t>Eg</w:t>
+            </w:r>
+            <w:proofErr w:type="spellEnd"/>
+            <w:r>
+              <w:t>, o or b</w:t>
+            </w:r>
+          </w:p>
+        </w:tc>
+      </w:tr>
+      <w:tr>
+        <w:tc>
+          <w:tcPr>
+            <w:tcW w:w="2349" w:type="dxa"/>
+          </w:tcPr>
+          <w:p>
+            <w:pPr>
+              <w:jc w:val="center"/>
+            </w:pPr>
+            <w:proofErr w:type="spellStart"/>
+            <w:r>
+              <w:t>cBMDLocation</w:t>
+            </w:r>
+            <w:proofErr w:type="spellEnd"/>
+          </w:p>
+        </w:tc>
+        <w:tc>
+          <w:tcPr>
+            <w:tcW w:w="2147" w:type="dxa"/>
+          </w:tcPr>
+          <w:p>
+            <w:pPr>
+              <w:jc w:val="center"/>
+            </w:pPr>
+            <w:r>
+              <w:t>VARCHAR</w:t>
+            </w:r>
+          </w:p>
+        </w:tc>
+        <w:tc>
+          <w:tcPr>
+            <w:tcW w:w="1996" w:type="dxa"/>
+          </w:tcPr>
+          <w:p>
+            <w:pPr>
+              <w:jc w:val="center"/>
+            </w:pPr>
+            <w:r>
+              <w:t>20</w:t>
+            </w:r>
+          </w:p>
+        </w:tc>
+        <w:tc>
+          <w:tcPr>
+            <w:tcW w:w="2164" w:type="dxa"/>
+          </w:tcPr>
+          <w:p>
+            <w:r>
+              <w:t xml:space="preserve">This is the </w:t>
+            </w:r>
+            <w:r>
+              <w:t>location of BMD</w:t>
+            </w:r>
+            <w:r>
+              <w:t xml:space="preserve">, </w:t>
+            </w:r>
+            <w:proofErr w:type="spellStart"/>
+            <w:r>
+              <w:t>eg.</w:t>
+            </w:r>
+            <w:proofErr w:type="spellEnd"/>
+            <w:r>
+              <w:t xml:space="preserve"> </w:t>
+            </w:r>
+            <w:r>
+              <w:t>Khulna</w:t>
+            </w:r>
+          </w:p>
+        </w:tc>
+      </w:tr>
+      <w:tr>
+        <w:tc>
+          <w:tcPr>
+            <w:tcW w:w="2349" w:type="dxa"/>
+          </w:tcPr>
+          <w:p>
+            <w:pPr>
+              <w:jc w:val="center"/>
+            </w:pPr>
+            <w:proofErr w:type="spellStart"/>
+            <w:r>
+              <w:t>cOrganizationName</w:t>
+            </w:r>
+            <w:proofErr w:type="spellEnd"/>
+          </w:p>
+        </w:tc>
+        <w:tc>
+          <w:tcPr>
+            <w:tcW w:w="2147" w:type="dxa"/>
+          </w:tcPr>
+          <w:p>
+            <w:pPr>
+              <w:jc w:val="center"/>
+            </w:pPr>
+            <w:r>
+              <w:t>VARCHAR</w:t>
+            </w:r>
+          </w:p>
+        </w:tc>
+        <w:tc>
+          <w:tcPr>
+            <w:tcW w:w="1996" w:type="dxa"/>
+          </w:tcPr>
+          <w:p>
+            <w:pPr>
+              <w:jc w:val="center"/>
+            </w:pPr>
+            <w:r>
+              <w:t>50</w:t>
+            </w:r>
+          </w:p>
+        </w:tc>
+        <w:tc>
+          <w:tcPr>
+            <w:tcW w:w="2164" w:type="dxa"/>
+          </w:tcPr>
+          <w:p>
+            <w:r>
+              <w:t>This is the name of the organization.</w:t>
+            </w:r>
+            <w:r>
+              <w:t xml:space="preserve"> It’s a foreign key from the Organization table.</w:t>
+            </w:r>
+          </w:p>
+        </w:tc>
+      </w:tr>
+    </w:tbl>
+    <w:p/>
+    <w:p>
+      <w:proofErr w:type="spellStart"/>
+      <w:r>
+        <w:t>tbl</w:t>
+      </w:r>
+      <w:r>
+        <w:t>station</w:t>
+      </w:r>
+      <w:r>
+        <w:t>airquality</w:t>
+      </w:r>
+      <w:proofErr w:type="spellEnd"/>
+      <w:r>
+        <w:t>:</w:t>
+      </w:r>
+    </w:p>
+    <w:tbl>
+      <w:tblPr>
+        <w:tblStyle w:val="TableGrid"/>
+        <w:tblW w:w="0" w:type="auto"/>
+        <w:tblInd w:w="0" w:type="dxa"/>
+        <w:tblLook w:val="04A0" w:firstRow="1" w:lastRow="0" w:firstColumn="1" w:lastColumn="0" w:noHBand="0" w:noVBand="1"/>
+      </w:tblPr>
+      <w:tblGrid>
+        <w:gridCol w:w="2349"/>
+        <w:gridCol w:w="2097"/>
+        <w:gridCol w:w="2104"/>
+        <w:gridCol w:w="2106"/>
+      </w:tblGrid>
+      <w:tr>
+        <w:tc>
+          <w:tcPr>
+            <w:tcW w:w="2337" w:type="dxa"/>
+          </w:tcPr>
+          <w:p>
+            <w:pPr>
+              <w:jc w:val="center"/>
+            </w:pPr>
+            <w:r>
+              <w:t>Name</w:t>
+            </w:r>
+          </w:p>
+        </w:tc>
+        <w:tc>
+          <w:tcPr>
+            <w:tcW w:w="2337" w:type="dxa"/>
+          </w:tcPr>
+          <w:p>
+            <w:pPr>
+              <w:jc w:val="center"/>
+            </w:pPr>
+            <w:r>
+              <w:t>Data Type</w:t>
+            </w:r>
+          </w:p>
+        </w:tc>
+        <w:tc>
+          <w:tcPr>
+            <w:tcW w:w="2338" w:type="dxa"/>
+          </w:tcPr>
+          <w:p>
+            <w:pPr>
+              <w:jc w:val="center"/>
+            </w:pPr>
+            <w:r>
+              <w:t>Size</w:t>
+            </w:r>
+          </w:p>
+        </w:tc>
+        <w:tc>
+          <w:tcPr>
+            <w:tcW w:w="2338" w:type="dxa"/>
+          </w:tcPr>
+          <w:p>
+            <w:pPr>
+              <w:jc w:val="center"/>
+            </w:pPr>
+            <w:r>
+              <w:t>Remark</w:t>
+            </w:r>
+          </w:p>
+        </w:tc>
+      </w:tr>
+      <w:tr>
+        <w:tc>
+          <w:tcPr>
+            <w:tcW w:w="2337" w:type="dxa"/>
+          </w:tcPr>
+          <w:p>
+            <w:pPr>
+              <w:jc w:val="center"/>
+            </w:pPr>
+            <w:proofErr w:type="spellStart"/>
+            <w:r>
+              <w:t>nAQID</w:t>
+            </w:r>
+            <w:proofErr w:type="spellEnd"/>
+          </w:p>
+        </w:tc>
+        <w:tc>
+          <w:tcPr>
+            <w:tcW w:w="2337" w:type="dxa"/>
+          </w:tcPr>
+          <w:p>
+            <w:pPr>
+              <w:jc w:val="center"/>
+            </w:pPr>
+            <w:r>
+              <w:t>I</w:t>
+            </w:r>
+            <w:r>
+              <w:t>NTEGER</w:t>
+            </w:r>
+          </w:p>
+        </w:tc>
+        <w:tc>
+          <w:tcPr>
+            <w:tcW w:w="2338" w:type="dxa"/>
+          </w:tcPr>
+          <w:p>
+            <w:pPr>
+              <w:jc w:val="center"/>
+            </w:pPr>
+          </w:p>
+        </w:tc>
+        <w:tc>
+          <w:tcPr>
+            <w:tcW w:w="2338" w:type="dxa"/>
+          </w:tcPr>
+          <w:p>
+            <w:r>
+              <w:t xml:space="preserve">This is the primary key used for reporting daily air quality. This </w:t>
+            </w:r>
+            <w:proofErr w:type="spellStart"/>
+            <w:r>
+              <w:t>cant</w:t>
+            </w:r>
+            <w:proofErr w:type="spellEnd"/>
+            <w:r>
+              <w:t xml:space="preserve"> be null.</w:t>
+            </w:r>
+          </w:p>
+        </w:tc>
+      </w:tr>
+      <w:tr>
+        <w:tc>
+          <w:tcPr>
+            <w:tcW w:w="2337" w:type="dxa"/>
+          </w:tcPr>
+          <w:p>
+            <w:pPr>
+              <w:jc w:val="center"/>
+            </w:pPr>
+            <w:r>
+              <w:t>nPM25</w:t>
+            </w:r>
+          </w:p>
+        </w:tc>
+        <w:tc>
+          <w:tcPr>
+            <w:tcW w:w="2337" w:type="dxa"/>
+          </w:tcPr>
+          <w:p>
+            <w:pPr>
+              <w:jc w:val="center"/>
+            </w:pPr>
+            <w:r>
+              <w:t>DOUBLE</w:t>
+            </w:r>
+          </w:p>
+        </w:tc>
+        <w:tc>
+          <w:tcPr>
+            <w:tcW w:w="2338" w:type="dxa"/>
+          </w:tcPr>
+          <w:p>
+            <w:pPr>
+              <w:jc w:val="center"/>
+            </w:pPr>
+          </w:p>
+        </w:tc>
+        <w:tc>
+          <w:tcPr>
+            <w:tcW w:w="2338" w:type="dxa"/>
+          </w:tcPr>
+          <w:p>
+            <w:r>
+              <w:t>Fine particulate matter (PM2.5) is an air pollutant that is a concern for people's health when levels in air are high. PM2.5 are tiny particles in the air that reduce visibility and cause the air to appear hazy when levels are elevated</w:t>
+            </w:r>
+            <w:r>
+              <w:t xml:space="preserve">. This </w:t>
+            </w:r>
+            <w:proofErr w:type="spellStart"/>
+            <w:r>
+              <w:t>cant</w:t>
+            </w:r>
+            <w:proofErr w:type="spellEnd"/>
+            <w:r>
+              <w:t xml:space="preserve"> be null.</w:t>
+            </w:r>
+          </w:p>
+        </w:tc>
+      </w:tr>
+      <w:tr>
+        <w:tc>
+          <w:tcPr>
+            <w:tcW w:w="2337" w:type="dxa"/>
+          </w:tcPr>
+          <w:p>
+            <w:pPr>
+              <w:jc w:val="center"/>
+            </w:pPr>
+            <w:proofErr w:type="spellStart"/>
+            <w:r>
+              <w:t>nAverage</w:t>
+            </w:r>
+            <w:proofErr w:type="spellEnd"/>
+            <w:r>
+              <w:t xml:space="preserve"> Temp</w:t>
+            </w:r>
+          </w:p>
+        </w:tc>
+        <w:tc>
+          <w:tcPr>
+            <w:tcW w:w="2337" w:type="dxa"/>
+          </w:tcPr>
+          <w:p>
+            <w:pPr>
+              <w:jc w:val="center"/>
+            </w:pPr>
+            <w:r>
+              <w:t>DOUBLE</w:t>
+            </w:r>
+          </w:p>
+        </w:tc>
+        <w:tc>
+          <w:tcPr>
+            <w:tcW w:w="2338" w:type="dxa"/>
+          </w:tcPr>
+          <w:p>
+            <w:pPr>
+              <w:jc w:val="center"/>
+            </w:pPr>
+          </w:p>
+        </w:tc>
+        <w:tc>
+          <w:tcPr>
+            <w:tcW w:w="2338" w:type="dxa"/>
+          </w:tcPr>
+          <w:p>
+            <w:r>
+              <w:t xml:space="preserve">This will show the temperature, </w:t>
+            </w:r>
+            <w:proofErr w:type="spellStart"/>
+            <w:r>
+              <w:t>eg</w:t>
+            </w:r>
+            <w:proofErr w:type="spellEnd"/>
+            <w:r>
+              <w:t>, 39</w:t>
+            </w:r>
+            <w:r>
+              <w:t>º</w:t>
+            </w:r>
+            <w:r>
+              <w:t xml:space="preserve"> </w:t>
+            </w:r>
+            <w:r>
+              <w:t>C</w:t>
+            </w:r>
+            <w:r>
+              <w:t xml:space="preserve">. This </w:t>
+            </w:r>
+            <w:r>
+              <w:t>can’t</w:t>
+            </w:r>
+            <w:r>
+              <w:t xml:space="preserve"> be null.</w:t>
+            </w:r>
+          </w:p>
+        </w:tc>
+      </w:tr>
+      <w:tr>
+        <w:tc>
+          <w:tcPr>
+            <w:tcW w:w="2337" w:type="dxa"/>
+          </w:tcPr>
+          <w:p>
+            <w:pPr>
+              <w:jc w:val="center"/>
+            </w:pPr>
+            <w:proofErr w:type="spellStart"/>
+            <w:r>
+              <w:t>nRain</w:t>
+            </w:r>
+            <w:proofErr w:type="spellEnd"/>
+            <w:r>
+              <w:t xml:space="preserve"> Precipitation</w:t>
+            </w:r>
+          </w:p>
+        </w:tc>
+        <w:tc>
+          <w:tcPr>
+            <w:tcW w:w="2337" w:type="dxa"/>
+          </w:tcPr>
+          <w:p>
+            <w:pPr>
+              <w:jc w:val="center"/>
+            </w:pPr>
+            <w:r>
+              <w:t>DOUBLE</w:t>
+            </w:r>
+          </w:p>
+        </w:tc>
+        <w:tc>
+          <w:tcPr>
+            <w:tcW w:w="2338" w:type="dxa"/>
+          </w:tcPr>
+          <w:p>
+            <w:pPr>
+              <w:jc w:val="center"/>
+            </w:pPr>
+          </w:p>
+        </w:tc>
+        <w:tc>
+          <w:tcPr>
+            <w:tcW w:w="2338" w:type="dxa"/>
+          </w:tcPr>
+          <w:p>
+            <w:r>
+              <w:t xml:space="preserve">This will show the probability of rainfall. This </w:t>
+            </w:r>
+            <w:proofErr w:type="spellStart"/>
+            <w:r>
+              <w:t>cant</w:t>
+            </w:r>
+            <w:proofErr w:type="spellEnd"/>
+            <w:r>
+              <w:t xml:space="preserve"> be null.</w:t>
+            </w:r>
+          </w:p>
+        </w:tc>
+      </w:tr>
+      <w:tr>
+        <w:tc>
+          <w:tcPr>
+            <w:tcW w:w="2337" w:type="dxa"/>
+          </w:tcPr>
+          <w:p>
+            <w:pPr>
+              <w:jc w:val="center"/>
+            </w:pPr>
+            <w:proofErr w:type="spellStart"/>
+            <w:r>
+              <w:t>nWindspeed</w:t>
+            </w:r>
+            <w:proofErr w:type="spellEnd"/>
+          </w:p>
+        </w:tc>
+        <w:tc>
+          <w:tcPr>
+            <w:tcW w:w="2337" w:type="dxa"/>
+          </w:tcPr>
+          <w:p>
+            <w:pPr>
+              <w:jc w:val="center"/>
+            </w:pPr>
+            <w:r>
+              <w:t>DOUBLE</w:t>
+            </w:r>
+          </w:p>
+        </w:tc>
+        <w:tc>
+          <w:tcPr>
+            <w:tcW w:w="2338" w:type="dxa"/>
+          </w:tcPr>
+          <w:p>
+            <w:pPr>
+              <w:jc w:val="center"/>
+            </w:pPr>
+          </w:p>
+        </w:tc>
+        <w:tc>
+          <w:tcPr>
+            <w:tcW w:w="2338" w:type="dxa"/>
+          </w:tcPr>
+          <w:p>
+            <w:r>
+              <w:t xml:space="preserve">Windspeed helps indicate a change in weather patterns, such as an approaching storm. This </w:t>
+            </w:r>
+            <w:proofErr w:type="spellStart"/>
+            <w:r>
+              <w:t>cant</w:t>
+            </w:r>
+            <w:proofErr w:type="spellEnd"/>
+            <w:r>
+              <w:t xml:space="preserve"> be null.</w:t>
+            </w:r>
+          </w:p>
+        </w:tc>
+      </w:tr>
+      <w:tr>
+        <w:tc>
+          <w:tcPr>
+            <w:tcW w:w="2337" w:type="dxa"/>
+          </w:tcPr>
+          <w:p>
+            <w:pPr>
+              <w:jc w:val="center"/>
+            </w:pPr>
+            <w:proofErr w:type="spellStart"/>
+            <w:r>
+              <w:t>nVisibility</w:t>
+            </w:r>
+            <w:proofErr w:type="spellEnd"/>
+          </w:p>
+        </w:tc>
+        <w:tc>
+          <w:tcPr>
+            <w:tcW w:w="2337" w:type="dxa"/>
+          </w:tcPr>
+          <w:p>
+            <w:pPr>
+              <w:jc w:val="center"/>
+            </w:pPr>
+            <w:r>
+              <w:t>DOUBLE</w:t>
+            </w:r>
+          </w:p>
+        </w:tc>
+        <w:tc>
+          <w:tcPr>
+            <w:tcW w:w="2338" w:type="dxa"/>
+          </w:tcPr>
+          <w:p>
+            <w:pPr>
+              <w:jc w:val="center"/>
+            </w:pPr>
+          </w:p>
+        </w:tc>
+        <w:tc>
+          <w:tcPr>
+            <w:tcW w:w="2338" w:type="dxa"/>
+          </w:tcPr>
+          <w:p>
+            <w:r>
+              <w:t xml:space="preserve">Visibility is a practical index for air quality, as most people directly judge air pollution according to visibility. This </w:t>
+            </w:r>
+            <w:proofErr w:type="spellStart"/>
+            <w:r>
+              <w:t>cant</w:t>
+            </w:r>
+            <w:proofErr w:type="spellEnd"/>
+            <w:r>
+              <w:t xml:space="preserve"> be null.</w:t>
+            </w:r>
+          </w:p>
+        </w:tc>
+      </w:tr>
+      <w:tr>
+        <w:tc>
+          <w:tcPr>
+            <w:tcW w:w="2337" w:type="dxa"/>
+          </w:tcPr>
+          <w:p>
+            <w:pPr>
+              <w:jc w:val="center"/>
+            </w:pPr>
+            <w:proofErr w:type="spellStart"/>
+            <w:r>
+              <w:t>nCloudCover</w:t>
+            </w:r>
+            <w:proofErr w:type="spellEnd"/>
+          </w:p>
+        </w:tc>
+        <w:tc>
+          <w:tcPr>
+            <w:tcW w:w="2337" w:type="dxa"/>
+          </w:tcPr>
+          <w:p>
+            <w:pPr>
+              <w:jc w:val="center"/>
+            </w:pPr>
+            <w:r>
+              <w:t>DOUBLE</w:t>
+            </w:r>
+          </w:p>
+        </w:tc>
+        <w:tc>
+          <w:tcPr>
+            <w:tcW w:w="2338" w:type="dxa"/>
+          </w:tcPr>
+          <w:p>
+            <w:pPr>
+              <w:jc w:val="center"/>
+            </w:pPr>
+          </w:p>
+        </w:tc>
+        <w:tc>
+          <w:tcPr>
+            <w:tcW w:w="2338" w:type="dxa"/>
+          </w:tcPr>
+          <w:p>
+            <w:r>
+              <w:t xml:space="preserve">Cloud cover refers to the fraction of the sky obscured by clouds on average when observed </w:t>
+            </w:r>
+            <w:r>
+              <w:lastRenderedPageBreak/>
+              <w:t xml:space="preserve">from a particular location. This </w:t>
+            </w:r>
+            <w:proofErr w:type="spellStart"/>
+            <w:r>
+              <w:t>cant</w:t>
+            </w:r>
+            <w:proofErr w:type="spellEnd"/>
+            <w:r>
+              <w:t xml:space="preserve"> be null.</w:t>
+            </w:r>
+          </w:p>
+        </w:tc>
+      </w:tr>
+      <w:tr>
+        <w:tc>
+          <w:tcPr>
+            <w:tcW w:w="2337" w:type="dxa"/>
+          </w:tcPr>
+          <w:p>
+            <w:pPr>
+              <w:jc w:val="center"/>
+            </w:pPr>
+            <w:proofErr w:type="spellStart"/>
+            <w:r>
+              <w:lastRenderedPageBreak/>
+              <w:t>nRelativeHumidity</w:t>
+            </w:r>
+            <w:proofErr w:type="spellEnd"/>
+          </w:p>
+        </w:tc>
+        <w:tc>
+          <w:tcPr>
+            <w:tcW w:w="2337" w:type="dxa"/>
+          </w:tcPr>
+          <w:p>
+            <w:pPr>
+              <w:jc w:val="center"/>
+            </w:pPr>
+            <w:r>
+              <w:t>DOUBLE</w:t>
+            </w:r>
+          </w:p>
+        </w:tc>
+        <w:tc>
+          <w:tcPr>
+            <w:tcW w:w="2338" w:type="dxa"/>
+          </w:tcPr>
+          <w:p>
+            <w:pPr>
+              <w:jc w:val="center"/>
+            </w:pPr>
+          </w:p>
+        </w:tc>
+        <w:tc>
+          <w:tcPr>
+            <w:tcW w:w="2338" w:type="dxa"/>
+          </w:tcPr>
+          <w:p>
+            <w:r>
+              <w:t xml:space="preserve">This shows how much humidity there is. </w:t>
+            </w:r>
+          </w:p>
+        </w:tc>
+      </w:tr>
+      <w:tr>
+        <w:tc>
+          <w:tcPr>
+            <w:tcW w:w="2337" w:type="dxa"/>
+          </w:tcPr>
+          <w:p>
+            <w:pPr>
+              <w:jc w:val="center"/>
+            </w:pPr>
+            <w:proofErr w:type="spellStart"/>
+            <w:r>
+              <w:t>cSeason</w:t>
+            </w:r>
+            <w:proofErr w:type="spellEnd"/>
+          </w:p>
+        </w:tc>
+        <w:tc>
+          <w:tcPr>
+            <w:tcW w:w="2337" w:type="dxa"/>
+          </w:tcPr>
+          <w:p>
+            <w:pPr>
+              <w:jc w:val="center"/>
+            </w:pPr>
+            <w:r>
+              <w:t>VARCHAR</w:t>
+            </w:r>
+          </w:p>
+        </w:tc>
+        <w:tc>
+          <w:tcPr>
+            <w:tcW w:w="2338" w:type="dxa"/>
+          </w:tcPr>
+          <w:p>
+            <w:pPr>
+              <w:jc w:val="center"/>
+            </w:pPr>
+            <w:r>
+              <w:t>6</w:t>
+            </w:r>
+          </w:p>
+        </w:tc>
+        <w:tc>
+          <w:tcPr>
+            <w:tcW w:w="2338" w:type="dxa"/>
+          </w:tcPr>
+          <w:p>
+            <w:r>
+              <w:t>This will show the season.</w:t>
+            </w:r>
+          </w:p>
+        </w:tc>
+      </w:tr>
+      <w:tr>
+        <w:tc>
+          <w:tcPr>
+            <w:tcW w:w="2337" w:type="dxa"/>
+          </w:tcPr>
+          <w:p>
+            <w:pPr>
+              <w:jc w:val="center"/>
+            </w:pPr>
+            <w:proofErr w:type="spellStart"/>
+            <w:r>
+              <w:t>dDate</w:t>
+            </w:r>
+            <w:proofErr w:type="spellEnd"/>
+          </w:p>
+        </w:tc>
+        <w:tc>
+          <w:tcPr>
+            <w:tcW w:w="2337" w:type="dxa"/>
+          </w:tcPr>
+          <w:p>
+            <w:pPr>
+              <w:jc w:val="center"/>
+            </w:pPr>
+            <w:proofErr w:type="spellStart"/>
+            <w:r>
+              <w:t>DateTime</w:t>
+            </w:r>
+            <w:proofErr w:type="spellEnd"/>
+          </w:p>
+        </w:tc>
+        <w:tc>
+          <w:tcPr>
+            <w:tcW w:w="2338" w:type="dxa"/>
+          </w:tcPr>
+          <w:p>
+            <w:pPr>
+              <w:jc w:val="center"/>
+            </w:pPr>
+            <w:r>
+              <w:t>“dd/mm/</w:t>
+            </w:r>
+            <w:proofErr w:type="spellStart"/>
+            <w:r>
+              <w:t>yy</w:t>
+            </w:r>
+            <w:proofErr w:type="spellEnd"/>
+            <w:r>
+              <w:t>”</w:t>
+            </w:r>
+          </w:p>
+        </w:tc>
+        <w:tc>
+          <w:tcPr>
+            <w:tcW w:w="2338" w:type="dxa"/>
+          </w:tcPr>
+          <w:p>
+            <w:r>
+              <w:t>This will show the date.</w:t>
+            </w:r>
+          </w:p>
+        </w:tc>
+      </w:tr>
+      <w:tr>
+        <w:tc>
+          <w:tcPr>
+            <w:tcW w:w="2337" w:type="dxa"/>
+          </w:tcPr>
+          <w:p>
+            <w:pPr>
+              <w:jc w:val="center"/>
+            </w:pPr>
+            <w:proofErr w:type="spellStart"/>
+            <w:r>
+              <w:t>nStationSurrogateKey</w:t>
+            </w:r>
+            <w:proofErr w:type="spellEnd"/>
+          </w:p>
+        </w:tc>
+        <w:tc>
+          <w:tcPr>
+            <w:tcW w:w="2337" w:type="dxa"/>
+          </w:tcPr>
+          <w:p>
+            <w:pPr>
+              <w:jc w:val="center"/>
+            </w:pPr>
+            <w:r>
+              <w:t>NUMBER</w:t>
+            </w:r>
+          </w:p>
+        </w:tc>
+        <w:tc>
+          <w:tcPr>
+            <w:tcW w:w="2338" w:type="dxa"/>
+          </w:tcPr>
+          <w:p>
+            <w:pPr>
+              <w:jc w:val="center"/>
+            </w:pPr>
+          </w:p>
+        </w:tc>
+        <w:tc>
+          <w:tcPr>
+            <w:tcW w:w="2338" w:type="dxa"/>
+          </w:tcPr>
+          <w:p>
+            <w:r>
+              <w:t xml:space="preserve">This is the </w:t>
+            </w:r>
+            <w:r>
+              <w:t>foreign</w:t>
+            </w:r>
+            <w:r>
+              <w:t xml:space="preserve"> key of station used to identify rainfall</w:t>
+            </w:r>
+            <w:r>
+              <w:t xml:space="preserve"> for the Air quality Station table. </w:t>
+            </w:r>
+            <w:r>
+              <w:t>This can’t be null.</w:t>
+            </w:r>
+          </w:p>
+        </w:tc>
+      </w:tr>
+    </w:tbl>
+    <w:p/>
+    <w:p>
+      <w:proofErr w:type="spellStart"/>
+      <w:r>
+        <w:t>tblroutewisedata</w:t>
+      </w:r>
+      <w:proofErr w:type="spellEnd"/>
+      <w:r>
+        <w:t>:</w:t>
+      </w:r>
+    </w:p>
+    <w:tbl>
+      <w:tblPr>
+        <w:tblStyle w:val="TableGrid"/>
+        <w:tblW w:w="0" w:type="auto"/>
+        <w:tblInd w:w="0" w:type="dxa"/>
+        <w:tblLook w:val="04A0" w:firstRow="1" w:lastRow="0" w:firstColumn="1" w:lastColumn="0" w:noHBand="0" w:noVBand="1"/>
+      </w:tblPr>
+      <w:tblGrid>
+        <w:gridCol w:w="2286"/>
+        <w:gridCol w:w="2079"/>
+        <w:gridCol w:w="2182"/>
+        <w:gridCol w:w="2109"/>
+      </w:tblGrid>
+      <w:tr>
+        <w:tc>
+          <w:tcPr>
+            <w:tcW w:w="2286" w:type="dxa"/>
+          </w:tcPr>
+          <w:p>
+            <w:pPr>
+              <w:jc w:val="center"/>
+            </w:pPr>
+            <w:r>
+              <w:t>Name</w:t>
+            </w:r>
+          </w:p>
+        </w:tc>
+        <w:tc>
+          <w:tcPr>
+            <w:tcW w:w="2079" w:type="dxa"/>
+          </w:tcPr>
+          <w:p>
+            <w:pPr>
+              <w:jc w:val="center"/>
+            </w:pPr>
+            <w:r>
+              <w:t>Data Type</w:t>
+            </w:r>
+          </w:p>
+        </w:tc>
+        <w:tc>
+          <w:tcPr>
+            <w:tcW w:w="2182" w:type="dxa"/>
+          </w:tcPr>
+          <w:p>
+            <w:pPr>
+              <w:jc w:val="center"/>
+            </w:pPr>
+            <w:r>
+              <w:t>Size</w:t>
+            </w:r>
+          </w:p>
+        </w:tc>
+        <w:tc>
+          <w:tcPr>
+            <w:tcW w:w="2109" w:type="dxa"/>
+          </w:tcPr>
+          <w:p>
+            <w:pPr>
+              <w:jc w:val="center"/>
+            </w:pPr>
+            <w:r>
+              <w:t>Remark</w:t>
+            </w:r>
+          </w:p>
+        </w:tc>
+      </w:tr>
+      <w:tr>
+        <w:tc>
+          <w:tcPr>
+            <w:tcW w:w="2286" w:type="dxa"/>
+          </w:tcPr>
+          <w:p>
+            <w:pPr>
+              <w:jc w:val="center"/>
+            </w:pPr>
+            <w:proofErr w:type="spellStart"/>
+            <w:r>
+              <w:t>nRouteID</w:t>
+            </w:r>
+            <w:proofErr w:type="spellEnd"/>
+          </w:p>
+        </w:tc>
+        <w:tc>
+          <w:tcPr>
+            <w:tcW w:w="2079" w:type="dxa"/>
+          </w:tcPr>
+          <w:p>
+            <w:pPr>
+              <w:jc w:val="center"/>
+            </w:pPr>
+            <w:r>
+              <w:t>INTEGER</w:t>
+            </w:r>
+          </w:p>
+        </w:tc>
+        <w:tc>
+          <w:tcPr>
+            <w:tcW w:w="2182" w:type="dxa"/>
+          </w:tcPr>
+          <w:p/>
+        </w:tc>
+        <w:tc>
+          <w:tcPr>
+            <w:tcW w:w="2109" w:type="dxa"/>
+          </w:tcPr>
+          <w:p>
+            <w:r>
+              <w:t xml:space="preserve">This is the primary key for routing the weather stations. This </w:t>
+            </w:r>
+            <w:proofErr w:type="spellStart"/>
+            <w:r>
+              <w:t>cant</w:t>
+            </w:r>
+            <w:proofErr w:type="spellEnd"/>
+            <w:r>
+              <w:t xml:space="preserve"> be null.</w:t>
+            </w:r>
+          </w:p>
+        </w:tc>
+      </w:tr>
+      <w:tr>
+        <w:tc>
+          <w:tcPr>
+            <w:tcW w:w="2286" w:type="dxa"/>
+          </w:tcPr>
+          <w:p>
+            <w:pPr>
+              <w:jc w:val="center"/>
+            </w:pPr>
+            <w:proofErr w:type="spellStart"/>
+            <w:r>
+              <w:t>nLatitute</w:t>
+            </w:r>
+            <w:proofErr w:type="spellEnd"/>
+          </w:p>
+        </w:tc>
+        <w:tc>
+          <w:tcPr>
+            <w:tcW w:w="2079" w:type="dxa"/>
+          </w:tcPr>
+          <w:p>
+            <w:pPr>
+              <w:jc w:val="center"/>
+            </w:pPr>
+            <w:r>
+              <w:t>DOUBLE</w:t>
+            </w:r>
+          </w:p>
+        </w:tc>
+        <w:tc>
+          <w:tcPr>
+            <w:tcW w:w="2182" w:type="dxa"/>
+          </w:tcPr>
+          <w:p/>
+        </w:tc>
+        <w:tc>
+          <w:tcPr>
+            <w:tcW w:w="2109" w:type="dxa"/>
+          </w:tcPr>
+          <w:p>
+            <w:r>
+              <w:t>It is the measurement of distance north or south of the Equator.</w:t>
+            </w:r>
+          </w:p>
+        </w:tc>
+      </w:tr>
+      <w:tr>
+        <w:tc>
+          <w:tcPr>
+            <w:tcW w:w="2286" w:type="dxa"/>
+          </w:tcPr>
+          <w:p>
+            <w:pPr>
+              <w:jc w:val="center"/>
+            </w:pPr>
+            <w:proofErr w:type="spellStart"/>
+            <w:r>
+              <w:t>nLongitude</w:t>
+            </w:r>
+            <w:proofErr w:type="spellEnd"/>
+          </w:p>
+        </w:tc>
+        <w:tc>
+          <w:tcPr>
+            <w:tcW w:w="2079" w:type="dxa"/>
+          </w:tcPr>
+          <w:p>
+            <w:pPr>
+              <w:jc w:val="center"/>
+            </w:pPr>
+            <w:r>
+              <w:t>DOUBLE</w:t>
+            </w:r>
+          </w:p>
+        </w:tc>
+        <w:tc>
+          <w:tcPr>
+            <w:tcW w:w="2182" w:type="dxa"/>
+          </w:tcPr>
+          <w:p/>
+        </w:tc>
+        <w:tc>
+          <w:tcPr>
+            <w:tcW w:w="2109" w:type="dxa"/>
+          </w:tcPr>
+          <w:p>
+            <w:r>
+              <w:t>C</w:t>
+            </w:r>
+            <w:r>
+              <w:t>oordinate that specifies the east–west position of a point on the surface of the Earth</w:t>
+            </w:r>
+            <w:r>
+              <w:t>.</w:t>
+            </w:r>
+          </w:p>
+        </w:tc>
+      </w:tr>
+      <w:tr>
+        <w:tc>
+          <w:tcPr>
+            <w:tcW w:w="2286" w:type="dxa"/>
+          </w:tcPr>
+          <w:p>
+            <w:pPr>
+              <w:jc w:val="center"/>
+            </w:pPr>
+            <w:proofErr w:type="spellStart"/>
+            <w:r>
+              <w:t>nMean</w:t>
+            </w:r>
+            <w:proofErr w:type="spellEnd"/>
+          </w:p>
+        </w:tc>
+        <w:tc>
+          <w:tcPr>
+            <w:tcW w:w="2079" w:type="dxa"/>
+          </w:tcPr>
+          <w:p>
+            <w:pPr>
+              <w:jc w:val="center"/>
+            </w:pPr>
+            <w:r>
+              <w:t>DOUBLE</w:t>
+            </w:r>
+          </w:p>
+        </w:tc>
+        <w:tc>
+          <w:tcPr>
+            <w:tcW w:w="2182" w:type="dxa"/>
+          </w:tcPr>
+          <w:p/>
+        </w:tc>
+        <w:tc>
+          <w:tcPr>
+            <w:tcW w:w="2109" w:type="dxa"/>
+          </w:tcPr>
+          <w:p>
+            <w:r>
+              <w:t>This shows the average distance of the location from the North and the South Pole.</w:t>
+            </w:r>
+          </w:p>
+        </w:tc>
+      </w:tr>
+      <w:tr>
+        <w:tc>
+          <w:tcPr>
+            <w:tcW w:w="2286" w:type="dxa"/>
+          </w:tcPr>
+          <w:p>
+            <w:pPr>
+              <w:jc w:val="center"/>
+            </w:pPr>
+            <w:proofErr w:type="spellStart"/>
+            <w:r>
+              <w:t>cDat</w:t>
+            </w:r>
+            <w:r>
+              <w:t>e</w:t>
+            </w:r>
+            <w:proofErr w:type="spellEnd"/>
+          </w:p>
+        </w:tc>
+        <w:tc>
+          <w:tcPr>
+            <w:tcW w:w="2079" w:type="dxa"/>
+          </w:tcPr>
+          <w:p>
+            <w:pPr>
+              <w:jc w:val="center"/>
+            </w:pPr>
+            <w:proofErr w:type="spellStart"/>
+            <w:r>
+              <w:t>DateTime</w:t>
+            </w:r>
+            <w:proofErr w:type="spellEnd"/>
+          </w:p>
+        </w:tc>
+        <w:tc>
+          <w:tcPr>
+            <w:tcW w:w="2182" w:type="dxa"/>
+          </w:tcPr>
+          <w:p>
+            <w:pPr>
+              <w:jc w:val="center"/>
+            </w:pPr>
+            <w:r>
+              <w:t>“”</w:t>
+            </w:r>
+            <w:r>
+              <w:t>dd/mm/</w:t>
+            </w:r>
+            <w:proofErr w:type="spellStart"/>
+            <w:r>
+              <w:t>yyyy</w:t>
+            </w:r>
+            <w:proofErr w:type="spellEnd"/>
+            <w:r>
+              <w:t>”</w:t>
+            </w:r>
+          </w:p>
+        </w:tc>
+        <w:tc>
+          <w:tcPr>
+            <w:tcW w:w="2109" w:type="dxa"/>
+          </w:tcPr>
+          <w:p>
+            <w:r>
+              <w:t xml:space="preserve">This will show all the </w:t>
+            </w:r>
+            <w:r>
+              <w:t>Date of the data</w:t>
+            </w:r>
+            <w:r>
+              <w:t>.</w:t>
+            </w:r>
+          </w:p>
+        </w:tc>
+      </w:tr>
+      <w:tr>
+        <w:tc>
+          <w:tcPr>
+            <w:tcW w:w="2286" w:type="dxa"/>
+          </w:tcPr>
+          <w:p>
+            <w:pPr>
+              <w:jc w:val="center"/>
+            </w:pPr>
+            <w:proofErr w:type="spellStart"/>
+            <w:r>
+              <w:t>cLocation</w:t>
+            </w:r>
+            <w:proofErr w:type="spellEnd"/>
+          </w:p>
+        </w:tc>
+        <w:tc>
+          <w:tcPr>
+            <w:tcW w:w="2079" w:type="dxa"/>
+          </w:tcPr>
+          <w:p>
+            <w:pPr>
+              <w:jc w:val="center"/>
+            </w:pPr>
+            <w:r>
+              <w:t>VARC</w:t>
+            </w:r>
+            <w:r>
+              <w:t>HAR</w:t>
+            </w:r>
+          </w:p>
+        </w:tc>
+        <w:tc>
+          <w:tcPr>
+            <w:tcW w:w="2182" w:type="dxa"/>
+          </w:tcPr>
+          <w:p>
+            <w:pPr>
+              <w:jc w:val="center"/>
+            </w:pPr>
+            <w:r>
+              <w:t>2</w:t>
+            </w:r>
+            <w:r>
+              <w:t>5</w:t>
+            </w:r>
+          </w:p>
+        </w:tc>
+        <w:tc>
+          <w:tcPr>
+            <w:tcW w:w="2109" w:type="dxa"/>
+          </w:tcPr>
+          <w:p>
+            <w:r>
+              <w:t xml:space="preserve">This is the location, </w:t>
+            </w:r>
+            <w:proofErr w:type="spellStart"/>
+            <w:proofErr w:type="gramStart"/>
+            <w:r>
+              <w:t>eg</w:t>
+            </w:r>
+            <w:proofErr w:type="spellEnd"/>
+            <w:r>
+              <w:t xml:space="preserve"> ,</w:t>
+            </w:r>
+            <w:proofErr w:type="gramEnd"/>
+            <w:r>
+              <w:t xml:space="preserve"> Khulna.</w:t>
+            </w:r>
+          </w:p>
+        </w:tc>
+      </w:tr>
+    </w:tbl>
     <w:p/>
     <w:sectPr>
       <w:headerReference w:type="default" r:id="rId24"/>

</xml_diff>

<commit_message>
added user login page and links for login, styled the forms a little
</commit_message>
<xml_diff>
--- a/Reports/Sec-3_Group-1_Final_Report.docx
+++ b/Reports/Sec-3_Group-1_Final_Report.docx
@@ -9180,31 +9180,54 @@
         <w:pStyle w:val="BodyText1"/>
       </w:pPr>
       <w:r>
-        <w:t xml:space="preserve">A Weather Station </w:t>
-      </w:r>
-      <w:r>
-        <w:t xml:space="preserve">Employee </w:t>
-      </w:r>
-      <w:r>
-        <w:t xml:space="preserve">has a </w:t>
-      </w:r>
-      <w:r>
-        <w:t>WS</w:t>
-      </w:r>
-      <w:r>
-        <w:t xml:space="preserve">EmpID, </w:t>
-      </w:r>
-      <w:r>
-        <w:t>WS</w:t>
-      </w:r>
-      <w:r>
-        <w:t>EmpName</w:t>
-      </w:r>
-      <w:r>
-        <w:t xml:space="preserve"> and </w:t>
-      </w:r>
-      <w:r>
-        <w:t>WSEmpEmail</w:t>
+        <w:t xml:space="preserve">A </w:t>
+      </w:r>
+      <w:r>
+        <w:t xml:space="preserve">Station has Station Surrogate Key, Station ID, Division. </w:t>
+      </w:r>
+      <w:r>
+        <w:t xml:space="preserve">Station </w:t>
+      </w:r>
+      <w:r>
+        <w:t>must</w:t>
+      </w:r>
+      <w:r>
+        <w:t xml:space="preserve"> be</w:t>
+      </w:r>
+      <w:r>
+        <w:t xml:space="preserve"> a BMD Station or </w:t>
+      </w:r>
+      <w:r>
+        <w:t>Organization Station</w:t>
+      </w:r>
+      <w:r>
+        <w:t xml:space="preserve">. A BMD Station </w:t>
+      </w:r>
+      <w:r>
+        <w:t>has BMD Location.</w:t>
+      </w:r>
+    </w:p>
+    <w:p>
+      <w:pPr>
+        <w:pStyle w:val="BodyText1"/>
+      </w:pPr>
+      <w:r>
+        <w:t xml:space="preserve">An </w:t>
+      </w:r>
+      <w:r>
+        <w:t>organization</w:t>
+      </w:r>
+      <w:r>
+        <w:t xml:space="preserve"> has </w:t>
+      </w:r>
+      <w:r>
+        <w:t xml:space="preserve">Organization Name, </w:t>
+      </w:r>
+      <w:r>
+        <w:t xml:space="preserve">Organization ID and </w:t>
+      </w:r>
+      <w:r>
+        <w:t>Organization Location</w:t>
       </w:r>
       <w:r>
         <w:t>.</w:t>
@@ -9215,31 +9238,22 @@
         <w:pStyle w:val="BodyText1"/>
       </w:pPr>
       <w:r>
-        <w:t>A Ministry</w:t>
-      </w:r>
-      <w:r>
-        <w:t xml:space="preserve"> Employee</w:t>
-      </w:r>
-      <w:r>
-        <w:t xml:space="preserve"> has </w:t>
-      </w:r>
-      <w:r>
-        <w:t xml:space="preserve">a </w:t>
-      </w:r>
-      <w:r>
-        <w:t>Ministry</w:t>
-      </w:r>
-      <w:r>
-        <w:t xml:space="preserve">EmpID, </w:t>
-      </w:r>
-      <w:r>
-        <w:t>Ministry</w:t>
-      </w:r>
-      <w:r>
-        <w:t>EmpName</w:t>
-      </w:r>
-      <w:r>
-        <w:t xml:space="preserve"> and MinistryEmpEmail.</w:t>
+        <w:t xml:space="preserve">Route Wise Data contains </w:t>
+      </w:r>
+      <w:r>
+        <w:t xml:space="preserve">a Route ID, </w:t>
+      </w:r>
+      <w:r>
+        <w:t>Latitude, Longitude</w:t>
+      </w:r>
+      <w:r>
+        <w:t>, Mean, Date</w:t>
+      </w:r>
+      <w:r>
+        <w:t>, Location</w:t>
+      </w:r>
+      <w:r>
+        <w:t>.</w:t>
       </w:r>
     </w:p>
     <w:p>
@@ -9247,22 +9261,72 @@
         <w:pStyle w:val="BodyText1"/>
       </w:pPr>
       <w:r>
+        <w:lastRenderedPageBreak/>
+        <w:t xml:space="preserve">Station Air Quality contains an Air Quality ID, PM2.5, Average Temperature, Rain </w:t>
+      </w:r>
+      <w:r>
+        <w:t>Precipitation</w:t>
+      </w:r>
+      <w:r>
+        <w:t xml:space="preserve">, </w:t>
+      </w:r>
+      <w:r>
+        <w:t>Wind Speed, Visibility</w:t>
+      </w:r>
+      <w:r>
+        <w:t xml:space="preserve">, </w:t>
+      </w:r>
+      <w:r>
+        <w:t>Cloud Cover</w:t>
+      </w:r>
+      <w:r>
+        <w:t xml:space="preserve">, Relative Humidity, </w:t>
+      </w:r>
+      <w:r>
+        <w:t>Season and Date.</w:t>
+      </w:r>
+    </w:p>
+    <w:p>
+      <w:pPr>
+        <w:pStyle w:val="BodyText1"/>
+      </w:pPr>
+      <w:r>
+        <w:t xml:space="preserve">A Station provides must provide </w:t>
+      </w:r>
+      <w:r>
+        <w:t>one or more</w:t>
+      </w:r>
+      <w:r>
+        <w:t xml:space="preserve"> </w:t>
+      </w:r>
+      <w:r>
+        <w:t xml:space="preserve">Station Air Quality data. Station Air Quality data </w:t>
+      </w:r>
+      <w:r>
+        <w:t>must be received from exactly one station.</w:t>
+      </w:r>
+    </w:p>
+    <w:p>
+      <w:pPr>
+        <w:pStyle w:val="BodyText1"/>
+      </w:pPr>
+      <w:r>
         <w:t xml:space="preserve">An </w:t>
       </w:r>
       <w:r>
-        <w:t>Organization</w:t>
-      </w:r>
-      <w:r>
-        <w:t xml:space="preserve"> has </w:t>
-      </w:r>
-      <w:r>
-        <w:t>Organization</w:t>
-      </w:r>
-      <w:r>
-        <w:t xml:space="preserve">ID, OrganizationName and </w:t>
-      </w:r>
-      <w:r>
-        <w:t>OrganizationLocation.</w:t>
+        <w:t>organization</w:t>
+      </w:r>
+      <w:r>
+        <w:t xml:space="preserve"> must </w:t>
+      </w:r>
+      <w:r>
+        <w:t xml:space="preserve">have </w:t>
+      </w:r>
+      <w:r>
+        <w:t>one or more Organization Stations.</w:t>
+      </w:r>
+      <w:r>
+        <w:t xml:space="preserve"> An Organization Station must belong to exactly one Organization.</w:t>
       </w:r>
     </w:p>
     <w:p>
@@ -9270,157 +9334,16 @@
         <w:pStyle w:val="BodyText1"/>
       </w:pPr>
       <w:r>
-        <w:t>A User has UserID</w:t>
-      </w:r>
-      <w:r>
-        <w:t>, UserName</w:t>
-      </w:r>
-      <w:r>
-        <w:t xml:space="preserve"> and UserEmail.</w:t>
-      </w:r>
-    </w:p>
-    <w:p>
-      <w:pPr>
-        <w:pStyle w:val="BodyText1"/>
-      </w:pPr>
-      <w:r>
-        <w:lastRenderedPageBreak/>
-        <w:t xml:space="preserve">A </w:t>
-      </w:r>
-      <w:r>
-        <w:t xml:space="preserve">Municipality </w:t>
-      </w:r>
-      <w:r>
-        <w:t xml:space="preserve">Employee </w:t>
-      </w:r>
-      <w:r>
-        <w:t xml:space="preserve">has </w:t>
-      </w:r>
-      <w:r>
-        <w:t>Municipality</w:t>
-      </w:r>
-      <w:r>
-        <w:t>Emp</w:t>
-      </w:r>
-      <w:r>
-        <w:t>ID, MunicipalityEmpName</w:t>
-      </w:r>
-      <w:r>
-        <w:t>, MunicipalityEmpLocation</w:t>
-      </w:r>
-      <w:r>
-        <w:t xml:space="preserve"> and </w:t>
-      </w:r>
-      <w:r>
-        <w:t>MunicipalityEmpEmail</w:t>
-      </w:r>
-      <w:r>
-        <w:t>.</w:t>
-      </w:r>
-    </w:p>
-    <w:p>
-      <w:pPr>
-        <w:pStyle w:val="BodyText1"/>
-      </w:pPr>
-      <w:r>
-        <w:t xml:space="preserve">A Weather Station Employee </w:t>
-      </w:r>
-      <w:r>
-        <w:t xml:space="preserve">must </w:t>
-      </w:r>
-      <w:r>
-        <w:t>provide Station Air Quality data.</w:t>
-      </w:r>
-      <w:r>
-        <w:t xml:space="preserve"> </w:t>
-      </w:r>
-      <w:r>
-        <w:t xml:space="preserve">The Station Air Quality data </w:t>
-      </w:r>
-      <w:r>
-        <w:t>must be</w:t>
-      </w:r>
-      <w:r>
-        <w:t xml:space="preserve"> provided by </w:t>
-      </w:r>
-      <w:r>
-        <w:t>a Weather Station Employee.</w:t>
-      </w:r>
-    </w:p>
-    <w:p>
-      <w:pPr>
-        <w:pStyle w:val="BodyText1"/>
-      </w:pPr>
-      <w:r>
-        <w:t xml:space="preserve">One or more </w:t>
-      </w:r>
-      <w:r>
-        <w:t>O</w:t>
-      </w:r>
-      <w:r>
-        <w:t>rganization</w:t>
-      </w:r>
-      <w:r>
-        <w:t xml:space="preserve"> </w:t>
-      </w:r>
-      <w:r>
-        <w:t>must</w:t>
-      </w:r>
-      <w:r>
-        <w:t xml:space="preserve"> provide </w:t>
-      </w:r>
-      <w:r>
-        <w:t xml:space="preserve">Station Air Quality data </w:t>
-      </w:r>
-      <w:r>
-        <w:t>and</w:t>
-      </w:r>
-      <w:r>
-        <w:t xml:space="preserve"> </w:t>
-      </w:r>
-      <w:r>
-        <w:t>Route Wise Data</w:t>
-      </w:r>
-      <w:r>
-        <w:t>.</w:t>
-      </w:r>
-      <w:r>
-        <w:t xml:space="preserve"> The Station Air Quality data</w:t>
-      </w:r>
-      <w:r>
-        <w:t xml:space="preserve"> or </w:t>
-      </w:r>
-      <w:r>
-        <w:t>Route Wise data</w:t>
-      </w:r>
-      <w:r>
-        <w:t xml:space="preserve"> </w:t>
-      </w:r>
-      <w:r>
-        <w:t>must</w:t>
-      </w:r>
-      <w:r>
-        <w:t xml:space="preserve"> be provided by </w:t>
-      </w:r>
-      <w:r>
-        <w:t>an organization.</w:t>
-      </w:r>
-    </w:p>
-    <w:p>
-      <w:pPr>
-        <w:pStyle w:val="BodyText1"/>
-      </w:pPr>
-      <w:r>
-        <w:t xml:space="preserve">A Municipality Employee or </w:t>
-      </w:r>
-      <w:r>
-        <w:t>Ministry Employee may post comments</w:t>
-      </w:r>
-      <w:r>
-        <w:t xml:space="preserve"> to each other</w:t>
-      </w:r>
-      <w:r>
-        <w:t>.</w:t>
+        <w:t xml:space="preserve">An Organization provides </w:t>
+      </w:r>
+      <w:r>
+        <w:t xml:space="preserve">one or more Route Wise Data. </w:t>
+      </w:r>
+      <w:r>
+        <w:t xml:space="preserve">A Route Wise Data </w:t>
+      </w:r>
+      <w:r>
+        <w:t>must be received from exactly one organization.</w:t>
       </w:r>
     </w:p>
     <w:p>
@@ -9649,7 +9572,6 @@
                 <w:szCs w:val="32"/>
               </w:rPr>
             </w:pPr>
-            <w:proofErr w:type="spellStart"/>
             <w:r>
               <w:rPr>
                 <w:b/>
@@ -9659,7 +9581,6 @@
               </w:rPr>
               <w:t>StationSurrogateKey</w:t>
             </w:r>
-            <w:proofErr w:type="spellEnd"/>
             <w:r>
               <w:rPr>
                 <w:sz w:val="32"/>
@@ -9688,44 +9609,26 @@
               </w:rPr>
               <w:t xml:space="preserve">   </w:t>
             </w:r>
-            <w:proofErr w:type="spellStart"/>
             <w:r>
               <w:rPr>
                 <w:sz w:val="32"/>
                 <w:szCs w:val="32"/>
               </w:rPr>
-              <w:t>StationId</w:t>
-            </w:r>
-            <w:proofErr w:type="spellEnd"/>
+              <w:t>StationId, Division,</w:t>
+            </w:r>
             <w:r>
               <w:rPr>
                 <w:sz w:val="32"/>
                 <w:szCs w:val="32"/>
               </w:rPr>
-              <w:t>, Division,</w:t>
+              <w:t xml:space="preserve"> </w:t>
             </w:r>
             <w:r>
               <w:rPr>
                 <w:sz w:val="32"/>
                 <w:szCs w:val="32"/>
               </w:rPr>
-              <w:t xml:space="preserve"> </w:t>
-            </w:r>
-            <w:proofErr w:type="spellStart"/>
-            <w:r>
-              <w:rPr>
-                <w:sz w:val="32"/>
-                <w:szCs w:val="32"/>
-              </w:rPr>
-              <w:t>StationType</w:t>
-            </w:r>
-            <w:proofErr w:type="spellEnd"/>
-            <w:r>
-              <w:rPr>
-                <w:sz w:val="32"/>
-                <w:szCs w:val="32"/>
-              </w:rPr>
-              <w:t xml:space="preserve"> </w:t>
+              <w:t xml:space="preserve">StationType </w:t>
             </w:r>
           </w:p>
         </w:tc>
@@ -9855,110 +9758,35 @@
                 <w:sz w:val="32"/>
                 <w:szCs w:val="32"/>
               </w:rPr>
-              <w:t xml:space="preserve">→ PM25, </w:t>
-            </w:r>
-            <w:proofErr w:type="spellStart"/>
+              <w:t>→ PM25, AverageTemp,</w:t>
+            </w:r>
             <w:r>
               <w:rPr>
                 <w:sz w:val="32"/>
                 <w:szCs w:val="32"/>
               </w:rPr>
-              <w:t>AverageTemp</w:t>
-            </w:r>
-            <w:proofErr w:type="spellEnd"/>
+              <w:t xml:space="preserve"> </w:t>
+            </w:r>
             <w:r>
               <w:rPr>
                 <w:sz w:val="32"/>
                 <w:szCs w:val="32"/>
               </w:rPr>
-              <w:t>,</w:t>
+              <w:t xml:space="preserve">RainPrecipitation, </w:t>
             </w:r>
             <w:r>
               <w:rPr>
                 <w:sz w:val="32"/>
                 <w:szCs w:val="32"/>
               </w:rPr>
-              <w:t xml:space="preserve"> </w:t>
-            </w:r>
-            <w:proofErr w:type="spellStart"/>
-            <w:proofErr w:type="gramStart"/>
+              <w:t xml:space="preserve">             </w:t>
+            </w:r>
             <w:r>
               <w:rPr>
                 <w:sz w:val="32"/>
                 <w:szCs w:val="32"/>
               </w:rPr>
-              <w:t>RainPrecipitation</w:t>
-            </w:r>
-            <w:proofErr w:type="spellEnd"/>
-            <w:r>
-              <w:rPr>
-                <w:sz w:val="32"/>
-                <w:szCs w:val="32"/>
-              </w:rPr>
-              <w:t xml:space="preserve">, </w:t>
-            </w:r>
-            <w:r>
-              <w:rPr>
-                <w:sz w:val="32"/>
-                <w:szCs w:val="32"/>
-              </w:rPr>
-              <w:t xml:space="preserve">  </w:t>
-            </w:r>
-            <w:proofErr w:type="gramEnd"/>
-            <w:r>
-              <w:rPr>
-                <w:sz w:val="32"/>
-                <w:szCs w:val="32"/>
-              </w:rPr>
-              <w:t xml:space="preserve">           </w:t>
-            </w:r>
-            <w:proofErr w:type="spellStart"/>
-            <w:r>
-              <w:rPr>
-                <w:sz w:val="32"/>
-                <w:szCs w:val="32"/>
-              </w:rPr>
-              <w:t>WindSpeed</w:t>
-            </w:r>
-            <w:proofErr w:type="spellEnd"/>
-            <w:r>
-              <w:rPr>
-                <w:sz w:val="32"/>
-                <w:szCs w:val="32"/>
-              </w:rPr>
-              <w:t xml:space="preserve">, Visibility, </w:t>
-            </w:r>
-            <w:proofErr w:type="spellStart"/>
-            <w:r>
-              <w:rPr>
-                <w:sz w:val="32"/>
-                <w:szCs w:val="32"/>
-              </w:rPr>
-              <w:t>CloudCover</w:t>
-            </w:r>
-            <w:proofErr w:type="spellEnd"/>
-            <w:r>
-              <w:rPr>
-                <w:sz w:val="32"/>
-                <w:szCs w:val="32"/>
-              </w:rPr>
-              <w:t xml:space="preserve">, </w:t>
-            </w:r>
-            <w:proofErr w:type="spellStart"/>
-            <w:r>
-              <w:rPr>
-                <w:sz w:val="32"/>
-                <w:szCs w:val="32"/>
-              </w:rPr>
-              <w:t>RelativeHumidity</w:t>
-            </w:r>
-            <w:proofErr w:type="spellEnd"/>
-            <w:r>
-              <w:rPr>
-                <w:sz w:val="32"/>
-                <w:szCs w:val="32"/>
-              </w:rPr>
-              <w:t>, Season,</w:t>
+              <w:t>WindSpeed, Visibility, CloudCover, RelativeHumidity, Season,</w:t>
             </w:r>
             <w:r>
               <w:rPr>
@@ -10006,7 +9834,6 @@
                 <w:szCs w:val="32"/>
               </w:rPr>
             </w:pPr>
-            <w:proofErr w:type="spellStart"/>
             <w:r>
               <w:rPr>
                 <w:b/>
@@ -10016,7 +9843,6 @@
               </w:rPr>
               <w:t>OrganizationName</w:t>
             </w:r>
-            <w:proofErr w:type="spellEnd"/>
             <w:r>
               <w:rPr>
                 <w:sz w:val="32"/>
@@ -10029,40 +9855,22 @@
                 <w:sz w:val="32"/>
                 <w:szCs w:val="32"/>
               </w:rPr>
-              <w:t xml:space="preserve"> → </w:t>
-            </w:r>
-            <w:proofErr w:type="spellStart"/>
+              <w:t xml:space="preserve"> → OrganizationI</w:t>
+            </w:r>
             <w:r>
               <w:rPr>
                 <w:sz w:val="32"/>
                 <w:szCs w:val="32"/>
               </w:rPr>
-              <w:t>OrganizationI</w:t>
+              <w:t>D</w:t>
             </w:r>
             <w:r>
               <w:rPr>
                 <w:sz w:val="32"/>
                 <w:szCs w:val="32"/>
               </w:rPr>
-              <w:t>D</w:t>
-            </w:r>
-            <w:proofErr w:type="spellEnd"/>
-            <w:r>
-              <w:rPr>
-                <w:sz w:val="32"/>
-                <w:szCs w:val="32"/>
-              </w:rPr>
-              <w:t xml:space="preserve">, </w:t>
-            </w:r>
-            <w:proofErr w:type="spellStart"/>
-            <w:r>
-              <w:rPr>
-                <w:sz w:val="32"/>
-                <w:szCs w:val="32"/>
-              </w:rPr>
-              <w:t>OrganizationLocation</w:t>
-            </w:r>
-            <w:proofErr w:type="spellEnd"/>
+              <w:t>, OrganizationLocation</w:t>
+            </w:r>
           </w:p>
         </w:tc>
       </w:tr>
@@ -10081,7 +9889,6 @@
                 <w:szCs w:val="32"/>
               </w:rPr>
             </w:pPr>
-            <w:proofErr w:type="spellStart"/>
             <w:r>
               <w:rPr>
                 <w:b/>
@@ -10091,7 +9898,6 @@
               </w:rPr>
               <w:t>RouteID</w:t>
             </w:r>
-            <w:proofErr w:type="spellEnd"/>
             <w:r>
               <w:rPr>
                 <w:sz w:val="32"/>
@@ -10388,13 +10194,8 @@
       </w:pPr>
     </w:p>
     <w:p>
-      <w:proofErr w:type="spellStart"/>
-      <w:r>
-        <w:t>tblorganization</w:t>
-      </w:r>
-      <w:proofErr w:type="spellEnd"/>
-      <w:r>
-        <w:t>:</w:t>
+      <w:r>
+        <w:t>tblorganization:</w:t>
       </w:r>
     </w:p>
     <w:tbl>
@@ -10473,11 +10274,9 @@
             <w:pPr>
               <w:jc w:val="center"/>
             </w:pPr>
-            <w:proofErr w:type="spellStart"/>
             <w:r>
               <w:t>cOrganizationName</w:t>
             </w:r>
-            <w:proofErr w:type="spellEnd"/>
           </w:p>
         </w:tc>
         <w:tc>
@@ -10512,13 +10311,7 @@
           </w:tcPr>
           <w:p>
             <w:r>
-              <w:t xml:space="preserve">This is the primary key for the name of the organization. This </w:t>
-            </w:r>
-            <w:r>
-              <w:t>can’t</w:t>
-            </w:r>
-            <w:r>
-              <w:t xml:space="preserve"> be null.</w:t>
+              <w:t>This is the primary key for the name of the organization. This can’t be null.</w:t>
             </w:r>
           </w:p>
         </w:tc>
@@ -10532,11 +10325,9 @@
             <w:pPr>
               <w:jc w:val="center"/>
             </w:pPr>
-            <w:proofErr w:type="spellStart"/>
             <w:r>
               <w:t>nOrganizationID</w:t>
             </w:r>
-            <w:proofErr w:type="spellEnd"/>
           </w:p>
         </w:tc>
         <w:tc>
@@ -10568,15 +10359,7 @@
           </w:tcPr>
           <w:p>
             <w:r>
-              <w:t xml:space="preserve">This is the ID of the organization. This </w:t>
-            </w:r>
-            <w:proofErr w:type="spellStart"/>
-            <w:r>
-              <w:t>cant</w:t>
-            </w:r>
-            <w:proofErr w:type="spellEnd"/>
-            <w:r>
-              <w:t xml:space="preserve"> be null.</w:t>
+              <w:t>This is the ID of the organization. This cant be null.</w:t>
             </w:r>
           </w:p>
         </w:tc>
@@ -10590,11 +10373,9 @@
             <w:pPr>
               <w:jc w:val="center"/>
             </w:pPr>
-            <w:proofErr w:type="spellStart"/>
             <w:r>
               <w:t>cOrganizationLocation</w:t>
             </w:r>
-            <w:proofErr w:type="spellEnd"/>
           </w:p>
         </w:tc>
         <w:tc>
@@ -10629,15 +10410,7 @@
           </w:tcPr>
           <w:p>
             <w:r>
-              <w:t xml:space="preserve">This is the location of the organization, </w:t>
-            </w:r>
-            <w:proofErr w:type="spellStart"/>
-            <w:r>
-              <w:t>eg</w:t>
-            </w:r>
-            <w:proofErr w:type="spellEnd"/>
-            <w:r>
-              <w:t>, Khulna.</w:t>
+              <w:t>This is the location of the organization, eg, Khulna.</w:t>
             </w:r>
           </w:p>
         </w:tc>
@@ -10645,13 +10418,8 @@
     </w:tbl>
     <w:p/>
     <w:p>
-      <w:proofErr w:type="spellStart"/>
-      <w:r>
-        <w:t>tblstation</w:t>
-      </w:r>
-      <w:proofErr w:type="spellEnd"/>
-      <w:r>
-        <w:t>:</w:t>
+      <w:r>
+        <w:t>tblstation:</w:t>
       </w:r>
     </w:p>
     <w:tbl>
@@ -10730,11 +10498,9 @@
             <w:pPr>
               <w:jc w:val="center"/>
             </w:pPr>
-            <w:proofErr w:type="spellStart"/>
             <w:r>
               <w:t>nStationSurrogateKey</w:t>
             </w:r>
-            <w:proofErr w:type="spellEnd"/>
           </w:p>
         </w:tc>
         <w:tc>
@@ -10780,11 +10546,9 @@
             <w:pPr>
               <w:jc w:val="center"/>
             </w:pPr>
-            <w:proofErr w:type="spellStart"/>
             <w:r>
               <w:t>nStationID</w:t>
             </w:r>
-            <w:proofErr w:type="spellEnd"/>
           </w:p>
         </w:tc>
         <w:tc>
@@ -10816,23 +10580,7 @@
           </w:tcPr>
           <w:p>
             <w:r>
-              <w:t xml:space="preserve">This is the station ID, </w:t>
-            </w:r>
-            <w:proofErr w:type="spellStart"/>
-            <w:r>
-              <w:t>eg.</w:t>
-            </w:r>
-            <w:proofErr w:type="spellEnd"/>
-            <w:r>
-              <w:t xml:space="preserve"> 112.This </w:t>
-            </w:r>
-            <w:proofErr w:type="spellStart"/>
-            <w:r>
-              <w:t>cant</w:t>
-            </w:r>
-            <w:proofErr w:type="spellEnd"/>
-            <w:r>
-              <w:t xml:space="preserve"> be null.</w:t>
+              <w:t>This is the station ID, eg. 112.This cant be null.</w:t>
             </w:r>
           </w:p>
         </w:tc>
@@ -10846,11 +10594,9 @@
             <w:pPr>
               <w:jc w:val="center"/>
             </w:pPr>
-            <w:proofErr w:type="spellStart"/>
             <w:r>
               <w:t>cDivision</w:t>
             </w:r>
-            <w:proofErr w:type="spellEnd"/>
           </w:p>
         </w:tc>
         <w:tc>
@@ -10885,15 +10631,7 @@
           </w:tcPr>
           <w:p>
             <w:r>
-              <w:t xml:space="preserve">This is the name of the division, </w:t>
-            </w:r>
-            <w:proofErr w:type="spellStart"/>
-            <w:r>
-              <w:t>eg</w:t>
-            </w:r>
-            <w:proofErr w:type="spellEnd"/>
-            <w:r>
-              <w:t>, Khulna.</w:t>
+              <w:t>This is the name of the division, eg, Khulna.</w:t>
             </w:r>
           </w:p>
         </w:tc>
@@ -10907,11 +10645,9 @@
             <w:pPr>
               <w:jc w:val="center"/>
             </w:pPr>
-            <w:proofErr w:type="spellStart"/>
             <w:r>
               <w:t>cStationType</w:t>
             </w:r>
-            <w:proofErr w:type="spellEnd"/>
           </w:p>
         </w:tc>
         <w:tc>
@@ -10946,24 +10682,13 @@
           </w:tcPr>
           <w:p>
             <w:r>
-              <w:t xml:space="preserve">This </w:t>
-            </w:r>
-            <w:r>
-              <w:t xml:space="preserve">indicates whether the </w:t>
+              <w:t xml:space="preserve">This indicates whether the </w:t>
             </w:r>
             <w:r>
               <w:t xml:space="preserve">Station is BMD or </w:t>
             </w:r>
             <w:r>
-              <w:t xml:space="preserve">Organization Station. </w:t>
-            </w:r>
-            <w:proofErr w:type="spellStart"/>
-            <w:r>
-              <w:t>Eg</w:t>
-            </w:r>
-            <w:proofErr w:type="spellEnd"/>
-            <w:r>
-              <w:t>, o or b</w:t>
+              <w:t>Organization Station. Eg, o or b</w:t>
             </w:r>
           </w:p>
         </w:tc>
@@ -10977,11 +10702,9 @@
             <w:pPr>
               <w:jc w:val="center"/>
             </w:pPr>
-            <w:proofErr w:type="spellStart"/>
             <w:r>
               <w:t>cBMDLocation</w:t>
             </w:r>
-            <w:proofErr w:type="spellEnd"/>
           </w:p>
         </w:tc>
         <w:tc>
@@ -11022,15 +10745,7 @@
               <w:t>location of BMD</w:t>
             </w:r>
             <w:r>
-              <w:t xml:space="preserve">, </w:t>
-            </w:r>
-            <w:proofErr w:type="spellStart"/>
-            <w:r>
-              <w:t>eg.</w:t>
-            </w:r>
-            <w:proofErr w:type="spellEnd"/>
-            <w:r>
-              <w:t xml:space="preserve"> </w:t>
+              <w:t xml:space="preserve">, eg. </w:t>
             </w:r>
             <w:r>
               <w:t>Khulna</w:t>
@@ -11047,11 +10762,9 @@
             <w:pPr>
               <w:jc w:val="center"/>
             </w:pPr>
-            <w:proofErr w:type="spellStart"/>
             <w:r>
               <w:t>cOrganizationName</w:t>
             </w:r>
-            <w:proofErr w:type="spellEnd"/>
           </w:p>
         </w:tc>
         <w:tc>
@@ -11086,10 +10799,7 @@
           </w:tcPr>
           <w:p>
             <w:r>
-              <w:t>This is the name of the organization.</w:t>
-            </w:r>
-            <w:r>
-              <w:t xml:space="preserve"> It’s a foreign key from the Organization table.</w:t>
+              <w:t>This is the name of the organization. It’s a foreign key from the Organization table.</w:t>
             </w:r>
           </w:p>
         </w:tc>
@@ -11097,19 +10807,8 @@
     </w:tbl>
     <w:p/>
     <w:p>
-      <w:proofErr w:type="spellStart"/>
-      <w:r>
-        <w:t>tbl</w:t>
-      </w:r>
-      <w:r>
-        <w:t>station</w:t>
-      </w:r>
-      <w:r>
-        <w:t>airquality</w:t>
-      </w:r>
-      <w:proofErr w:type="spellEnd"/>
-      <w:r>
-        <w:t>:</w:t>
+      <w:r>
+        <w:t>tblstationairquality:</w:t>
       </w:r>
     </w:p>
     <w:tbl>
@@ -11188,11 +10887,9 @@
             <w:pPr>
               <w:jc w:val="center"/>
             </w:pPr>
-            <w:proofErr w:type="spellStart"/>
             <w:r>
               <w:t>nAQID</w:t>
             </w:r>
-            <w:proofErr w:type="spellEnd"/>
           </w:p>
         </w:tc>
         <w:tc>
@@ -11227,15 +10924,7 @@
           </w:tcPr>
           <w:p>
             <w:r>
-              <w:t xml:space="preserve">This is the primary key used for reporting daily air quality. This </w:t>
-            </w:r>
-            <w:proofErr w:type="spellStart"/>
-            <w:r>
-              <w:t>cant</w:t>
-            </w:r>
-            <w:proofErr w:type="spellEnd"/>
-            <w:r>
-              <w:t xml:space="preserve"> be null.</w:t>
+              <w:t>This is the primary key used for reporting daily air quality. This cant be null.</w:t>
             </w:r>
           </w:p>
         </w:tc>
@@ -11286,15 +10975,7 @@
               <w:t>Fine particulate matter (PM2.5) is an air pollutant that is a concern for people's health when levels in air are high. PM2.5 are tiny particles in the air that reduce visibility and cause the air to appear hazy when levels are elevated</w:t>
             </w:r>
             <w:r>
-              <w:t xml:space="preserve">. This </w:t>
-            </w:r>
-            <w:proofErr w:type="spellStart"/>
-            <w:r>
-              <w:t>cant</w:t>
-            </w:r>
-            <w:proofErr w:type="spellEnd"/>
-            <w:r>
-              <w:t xml:space="preserve"> be null.</w:t>
+              <w:t>. This cant be null.</w:t>
             </w:r>
           </w:p>
         </w:tc>
@@ -11308,13 +10989,8 @@
             <w:pPr>
               <w:jc w:val="center"/>
             </w:pPr>
-            <w:proofErr w:type="spellStart"/>
-            <w:r>
-              <w:t>nAverage</w:t>
-            </w:r>
-            <w:proofErr w:type="spellEnd"/>
-            <w:r>
-              <w:t xml:space="preserve"> Temp</w:t>
+            <w:r>
+              <w:t>nAverage Temp</w:t>
             </w:r>
           </w:p>
         </w:tc>
@@ -11347,15 +11023,7 @@
           </w:tcPr>
           <w:p>
             <w:r>
-              <w:t xml:space="preserve">This will show the temperature, </w:t>
-            </w:r>
-            <w:proofErr w:type="spellStart"/>
-            <w:r>
-              <w:t>eg</w:t>
-            </w:r>
-            <w:proofErr w:type="spellEnd"/>
-            <w:r>
-              <w:t>, 39</w:t>
+              <w:t>This will show the temperature, eg, 39</w:t>
             </w:r>
             <w:r>
               <w:t>º</w:t>
@@ -11387,13 +11055,8 @@
             <w:pPr>
               <w:jc w:val="center"/>
             </w:pPr>
-            <w:proofErr w:type="spellStart"/>
-            <w:r>
-              <w:t>nRain</w:t>
-            </w:r>
-            <w:proofErr w:type="spellEnd"/>
-            <w:r>
-              <w:t xml:space="preserve"> Precipitation</w:t>
+            <w:r>
+              <w:t>nRain Precipitation</w:t>
             </w:r>
           </w:p>
         </w:tc>
@@ -11426,15 +11089,7 @@
           </w:tcPr>
           <w:p>
             <w:r>
-              <w:t xml:space="preserve">This will show the probability of rainfall. This </w:t>
-            </w:r>
-            <w:proofErr w:type="spellStart"/>
-            <w:r>
-              <w:t>cant</w:t>
-            </w:r>
-            <w:proofErr w:type="spellEnd"/>
-            <w:r>
-              <w:t xml:space="preserve"> be null.</w:t>
+              <w:t>This will show the probability of rainfall. This cant be null.</w:t>
             </w:r>
           </w:p>
         </w:tc>
@@ -11448,11 +11103,9 @@
             <w:pPr>
               <w:jc w:val="center"/>
             </w:pPr>
-            <w:proofErr w:type="spellStart"/>
             <w:r>
               <w:t>nWindspeed</w:t>
             </w:r>
-            <w:proofErr w:type="spellEnd"/>
           </w:p>
         </w:tc>
         <w:tc>
@@ -11484,15 +11137,7 @@
           </w:tcPr>
           <w:p>
             <w:r>
-              <w:t xml:space="preserve">Windspeed helps indicate a change in weather patterns, such as an approaching storm. This </w:t>
-            </w:r>
-            <w:proofErr w:type="spellStart"/>
-            <w:r>
-              <w:t>cant</w:t>
-            </w:r>
-            <w:proofErr w:type="spellEnd"/>
-            <w:r>
-              <w:t xml:space="preserve"> be null.</w:t>
+              <w:t>Windspeed helps indicate a change in weather patterns, such as an approaching storm. This cant be null.</w:t>
             </w:r>
           </w:p>
         </w:tc>
@@ -11506,11 +11151,9 @@
             <w:pPr>
               <w:jc w:val="center"/>
             </w:pPr>
-            <w:proofErr w:type="spellStart"/>
             <w:r>
               <w:t>nVisibility</w:t>
             </w:r>
-            <w:proofErr w:type="spellEnd"/>
           </w:p>
         </w:tc>
         <w:tc>
@@ -11542,15 +11185,7 @@
           </w:tcPr>
           <w:p>
             <w:r>
-              <w:t xml:space="preserve">Visibility is a practical index for air quality, as most people directly judge air pollution according to visibility. This </w:t>
-            </w:r>
-            <w:proofErr w:type="spellStart"/>
-            <w:r>
-              <w:t>cant</w:t>
-            </w:r>
-            <w:proofErr w:type="spellEnd"/>
-            <w:r>
-              <w:t xml:space="preserve"> be null.</w:t>
+              <w:t>Visibility is a practical index for air quality, as most people directly judge air pollution according to visibility. This cant be null.</w:t>
             </w:r>
           </w:p>
         </w:tc>
@@ -11564,11 +11199,9 @@
             <w:pPr>
               <w:jc w:val="center"/>
             </w:pPr>
-            <w:proofErr w:type="spellStart"/>
             <w:r>
               <w:t>nCloudCover</w:t>
             </w:r>
-            <w:proofErr w:type="spellEnd"/>
           </w:p>
         </w:tc>
         <w:tc>
@@ -11604,15 +11237,7 @@
             </w:r>
             <w:r>
               <w:lastRenderedPageBreak/>
-              <w:t xml:space="preserve">from a particular location. This </w:t>
-            </w:r>
-            <w:proofErr w:type="spellStart"/>
-            <w:r>
-              <w:t>cant</w:t>
-            </w:r>
-            <w:proofErr w:type="spellEnd"/>
-            <w:r>
-              <w:t xml:space="preserve"> be null.</w:t>
+              <w:t>from a particular location. This cant be null.</w:t>
             </w:r>
           </w:p>
         </w:tc>
@@ -11626,12 +11251,10 @@
             <w:pPr>
               <w:jc w:val="center"/>
             </w:pPr>
-            <w:proofErr w:type="spellStart"/>
             <w:r>
               <w:lastRenderedPageBreak/>
               <w:t>nRelativeHumidity</w:t>
             </w:r>
-            <w:proofErr w:type="spellEnd"/>
           </w:p>
         </w:tc>
         <w:tc>
@@ -11677,11 +11300,9 @@
             <w:pPr>
               <w:jc w:val="center"/>
             </w:pPr>
-            <w:proofErr w:type="spellStart"/>
             <w:r>
               <w:t>cSeason</w:t>
             </w:r>
-            <w:proofErr w:type="spellEnd"/>
           </w:p>
         </w:tc>
         <w:tc>
@@ -11730,11 +11351,9 @@
             <w:pPr>
               <w:jc w:val="center"/>
             </w:pPr>
-            <w:proofErr w:type="spellStart"/>
             <w:r>
               <w:t>dDate</w:t>
             </w:r>
-            <w:proofErr w:type="spellEnd"/>
           </w:p>
         </w:tc>
         <w:tc>
@@ -11745,11 +11364,9 @@
             <w:pPr>
               <w:jc w:val="center"/>
             </w:pPr>
-            <w:proofErr w:type="spellStart"/>
             <w:r>
               <w:t>DateTime</w:t>
             </w:r>
-            <w:proofErr w:type="spellEnd"/>
           </w:p>
         </w:tc>
         <w:tc>
@@ -11761,15 +11378,7 @@
               <w:jc w:val="center"/>
             </w:pPr>
             <w:r>
-              <w:t>“dd/mm/</w:t>
-            </w:r>
-            <w:proofErr w:type="spellStart"/>
-            <w:r>
-              <w:t>yy</w:t>
-            </w:r>
-            <w:proofErr w:type="spellEnd"/>
-            <w:r>
-              <w:t>”</w:t>
+              <w:t>“dd/mm/yy”</w:t>
             </w:r>
           </w:p>
         </w:tc>
@@ -11793,11 +11402,9 @@
             <w:pPr>
               <w:jc w:val="center"/>
             </w:pPr>
-            <w:proofErr w:type="spellStart"/>
             <w:r>
               <w:t>nStationSurrogateKey</w:t>
             </w:r>
-            <w:proofErr w:type="spellEnd"/>
           </w:p>
         </w:tc>
         <w:tc>
@@ -11849,13 +11456,8 @@
     </w:tbl>
     <w:p/>
     <w:p>
-      <w:proofErr w:type="spellStart"/>
-      <w:r>
-        <w:t>tblroutewisedata</w:t>
-      </w:r>
-      <w:proofErr w:type="spellEnd"/>
-      <w:r>
-        <w:t>:</w:t>
+      <w:r>
+        <w:t>tblroutewisedata:</w:t>
       </w:r>
     </w:p>
     <w:tbl>
@@ -11934,11 +11536,9 @@
             <w:pPr>
               <w:jc w:val="center"/>
             </w:pPr>
-            <w:proofErr w:type="spellStart"/>
             <w:r>
               <w:t>nRouteID</w:t>
             </w:r>
-            <w:proofErr w:type="spellEnd"/>
           </w:p>
         </w:tc>
         <w:tc>
@@ -11966,15 +11566,7 @@
           </w:tcPr>
           <w:p>
             <w:r>
-              <w:t xml:space="preserve">This is the primary key for routing the weather stations. This </w:t>
-            </w:r>
-            <w:proofErr w:type="spellStart"/>
-            <w:r>
-              <w:t>cant</w:t>
-            </w:r>
-            <w:proofErr w:type="spellEnd"/>
-            <w:r>
-              <w:t xml:space="preserve"> be null.</w:t>
+              <w:t>This is the primary key for routing the weather stations. This cant be null.</w:t>
             </w:r>
           </w:p>
         </w:tc>
@@ -11988,11 +11580,9 @@
             <w:pPr>
               <w:jc w:val="center"/>
             </w:pPr>
-            <w:proofErr w:type="spellStart"/>
             <w:r>
               <w:t>nLatitute</w:t>
             </w:r>
-            <w:proofErr w:type="spellEnd"/>
           </w:p>
         </w:tc>
         <w:tc>
@@ -12034,11 +11624,9 @@
             <w:pPr>
               <w:jc w:val="center"/>
             </w:pPr>
-            <w:proofErr w:type="spellStart"/>
             <w:r>
               <w:t>nLongitude</w:t>
             </w:r>
-            <w:proofErr w:type="spellEnd"/>
           </w:p>
         </w:tc>
         <w:tc>
@@ -12086,11 +11674,9 @@
             <w:pPr>
               <w:jc w:val="center"/>
             </w:pPr>
-            <w:proofErr w:type="spellStart"/>
             <w:r>
               <w:t>nMean</w:t>
             </w:r>
-            <w:proofErr w:type="spellEnd"/>
           </w:p>
         </w:tc>
         <w:tc>
@@ -12132,14 +11718,12 @@
             <w:pPr>
               <w:jc w:val="center"/>
             </w:pPr>
-            <w:proofErr w:type="spellStart"/>
             <w:r>
               <w:t>cDat</w:t>
             </w:r>
             <w:r>
               <w:t>e</w:t>
             </w:r>
-            <w:proofErr w:type="spellEnd"/>
           </w:p>
         </w:tc>
         <w:tc>
@@ -12150,11 +11734,9 @@
             <w:pPr>
               <w:jc w:val="center"/>
             </w:pPr>
-            <w:proofErr w:type="spellStart"/>
             <w:r>
               <w:t>DateTime</w:t>
             </w:r>
-            <w:proofErr w:type="spellEnd"/>
           </w:p>
         </w:tc>
         <w:tc>
@@ -12169,15 +11751,7 @@
               <w:t>“”</w:t>
             </w:r>
             <w:r>
-              <w:t>dd/mm/</w:t>
-            </w:r>
-            <w:proofErr w:type="spellStart"/>
-            <w:r>
-              <w:t>yyyy</w:t>
-            </w:r>
-            <w:proofErr w:type="spellEnd"/>
-            <w:r>
-              <w:t>”</w:t>
+              <w:t>dd/mm/yyyy”</w:t>
             </w:r>
           </w:p>
         </w:tc>
@@ -12207,11 +11781,9 @@
             <w:pPr>
               <w:jc w:val="center"/>
             </w:pPr>
-            <w:proofErr w:type="spellStart"/>
             <w:r>
               <w:t>cLocation</w:t>
             </w:r>
-            <w:proofErr w:type="spellEnd"/>
           </w:p>
         </w:tc>
         <w:tc>
@@ -12252,20 +11824,7 @@
           </w:tcPr>
           <w:p>
             <w:r>
-              <w:t xml:space="preserve">This is the location, </w:t>
-            </w:r>
-            <w:proofErr w:type="spellStart"/>
-            <w:proofErr w:type="gramStart"/>
-            <w:r>
-              <w:t>eg</w:t>
-            </w:r>
-            <w:proofErr w:type="spellEnd"/>
-            <w:r>
-              <w:t xml:space="preserve"> ,</w:t>
-            </w:r>
-            <w:proofErr w:type="gramEnd"/>
-            <w:r>
-              <w:t xml:space="preserve"> Khulna.</w:t>
+              <w:t>This is the location, eg , Khulna.</w:t>
             </w:r>
           </w:p>
         </w:tc>
@@ -12433,16 +11992,11 @@
     <w:r>
       <w:tab/>
     </w:r>
-    <w:proofErr w:type="gramStart"/>
     <w:r>
       <w:tab/>
     </w:r>
     <w:r>
-      <w:t xml:space="preserve">  GROUP</w:t>
-    </w:r>
-    <w:proofErr w:type="gramEnd"/>
-    <w:r>
-      <w:t xml:space="preserve"> </w:t>
+      <w:t xml:space="preserve">  GROUP </w:t>
     </w:r>
     <w:r>
       <w:t>1</w:t>

</xml_diff>